<commit_message>
Work on point 8 and 9 of document
</commit_message>
<xml_diff>
--- a/documentation/w14prj_SI_REQ_final.docx
+++ b/documentation/w14prj_SI_REQ_final.docx
@@ -2927,35 +2927,7 @@
           <w:sz w:val="18"/>
           <w:szCs w:val="18"/>
         </w:rPr>
-        <w:t xml:space="preserve">Осъществява зареждането и филтрирането на </w:t>
-      </w:r>
-      <w:r>
-        <w:rPr>
-          <w:sz w:val="18"/>
-          <w:szCs w:val="18"/>
-        </w:rPr>
-        <w:t>персонализираното</w:t>
-      </w:r>
-      <w:r>
-        <w:rPr>
-          <w:sz w:val="18"/>
-          <w:szCs w:val="18"/>
-        </w:rPr>
-        <w:t xml:space="preserve"> разписание, уникалността при селектиране на предпочитание на презентация и изпращане на заявка към сървъра за </w:t>
-      </w:r>
-      <w:r>
-        <w:rPr>
-          <w:sz w:val="18"/>
-          <w:szCs w:val="18"/>
-        </w:rPr>
-        <w:t>обновяване</w:t>
-      </w:r>
-      <w:r>
-        <w:rPr>
-          <w:sz w:val="18"/>
-          <w:szCs w:val="18"/>
-        </w:rPr>
-        <w:t xml:space="preserve"> на персонализирано разписание</w:t>
+        <w:t>Осъществява зареждането и филтрирането на персонализираното разписание, уникалността при селектиране на предпочитание на презентация и изпращане на заявка към сървъра за обновяване на персонализирано разписание</w:t>
       </w:r>
     </w:p>
     <w:p>
@@ -3111,6 +3083,8 @@
       </w:pPr>
       <w:r>
         <w:rPr>
+          <w:b/>
+          <w:bCs/>
           <w:sz w:val="18"/>
           <w:szCs w:val="18"/>
         </w:rPr>
@@ -3123,6 +3097,13 @@
         </w:rPr>
         <w:t>:</w:t>
       </w:r>
+      <w:r>
+        <w:rPr>
+          <w:sz w:val="18"/>
+          <w:szCs w:val="18"/>
+        </w:rPr>
+        <w:t xml:space="preserve"> Клас, който осъщестява връзката с базата данни</w:t>
+      </w:r>
     </w:p>
     <w:p>
       <w:pPr>
@@ -3138,10 +3119,12 @@
       </w:pPr>
       <w:r>
         <w:rPr>
-          <w:sz w:val="18"/>
-          <w:szCs w:val="18"/>
-        </w:rPr>
-        <w:t>personal_schedule.php</w:t>
+          <w:b/>
+          <w:bCs/>
+          <w:sz w:val="18"/>
+          <w:szCs w:val="18"/>
+        </w:rPr>
+        <w:t>preference.php</w:t>
       </w:r>
       <w:r>
         <w:rPr>
@@ -3150,6 +3133,13 @@
         </w:rPr>
         <w:t>:</w:t>
       </w:r>
+      <w:r>
+        <w:rPr>
+          <w:sz w:val="18"/>
+          <w:szCs w:val="18"/>
+        </w:rPr>
+        <w:t xml:space="preserve"> Клас, който управлява добавянето, селектирането и премахването на предпочитания</w:t>
+      </w:r>
     </w:p>
     <w:p>
       <w:pPr>
@@ -3165,10 +3155,12 @@
       </w:pPr>
       <w:r>
         <w:rPr>
-          <w:sz w:val="18"/>
-          <w:szCs w:val="18"/>
-        </w:rPr>
-        <w:t>preference.php</w:t>
+          <w:b/>
+          <w:bCs/>
+          <w:sz w:val="18"/>
+          <w:szCs w:val="18"/>
+        </w:rPr>
+        <w:t>presentation.php</w:t>
       </w:r>
       <w:r>
         <w:rPr>
@@ -3177,6 +3169,41 @@
         </w:rPr>
         <w:t>:</w:t>
       </w:r>
+      <w:r>
+        <w:rPr>
+          <w:sz w:val="18"/>
+          <w:szCs w:val="18"/>
+        </w:rPr>
+        <w:t xml:space="preserve"> </w:t>
+      </w:r>
+      <w:r>
+        <w:rPr>
+          <w:sz w:val="18"/>
+          <w:szCs w:val="18"/>
+        </w:rPr>
+        <w:t>Клас, който управлява добавянето</w:t>
+      </w:r>
+      <w:r>
+        <w:rPr>
+          <w:sz w:val="18"/>
+          <w:szCs w:val="18"/>
+        </w:rPr>
+        <w:t xml:space="preserve"> и</w:t>
+      </w:r>
+      <w:r>
+        <w:rPr>
+          <w:sz w:val="18"/>
+          <w:szCs w:val="18"/>
+        </w:rPr>
+        <w:t xml:space="preserve"> селектирането </w:t>
+      </w:r>
+      <w:r>
+        <w:rPr>
+          <w:sz w:val="18"/>
+          <w:szCs w:val="18"/>
+        </w:rPr>
+        <w:t>на презентация</w:t>
+      </w:r>
     </w:p>
     <w:p>
       <w:pPr>
@@ -3192,10 +3219,12 @@
       </w:pPr>
       <w:r>
         <w:rPr>
-          <w:sz w:val="18"/>
-          <w:szCs w:val="18"/>
-        </w:rPr>
-        <w:t>presentation.php</w:t>
+          <w:b/>
+          <w:bCs/>
+          <w:sz w:val="18"/>
+          <w:szCs w:val="18"/>
+        </w:rPr>
+        <w:t>user.php</w:t>
       </w:r>
       <w:r>
         <w:rPr>
@@ -3204,6 +3233,27 @@
         </w:rPr>
         <w:t>:</w:t>
       </w:r>
+      <w:r>
+        <w:rPr>
+          <w:sz w:val="18"/>
+          <w:szCs w:val="18"/>
+        </w:rPr>
+        <w:t xml:space="preserve"> Клас, който </w:t>
+      </w:r>
+      <w:r>
+        <w:rPr>
+          <w:sz w:val="18"/>
+          <w:szCs w:val="18"/>
+        </w:rPr>
+        <w:t>управлява добавянето и</w:t>
+      </w:r>
+      <w:r>
+        <w:rPr>
+          <w:sz w:val="18"/>
+          <w:szCs w:val="18"/>
+        </w:rPr>
+        <w:t xml:space="preserve"> селектирането на потребители</w:t>
+      </w:r>
     </w:p>
     <w:p>
       <w:pPr>
@@ -3219,10 +3269,12 @@
       </w:pPr>
       <w:r>
         <w:rPr>
-          <w:sz w:val="18"/>
-          <w:szCs w:val="18"/>
-        </w:rPr>
-        <w:t>user.php</w:t>
+          <w:b/>
+          <w:bCs/>
+          <w:sz w:val="18"/>
+          <w:szCs w:val="18"/>
+        </w:rPr>
+        <w:t>utility.php</w:t>
       </w:r>
       <w:r>
         <w:rPr>
@@ -3231,6 +3283,13 @@
         </w:rPr>
         <w:t>:</w:t>
       </w:r>
+      <w:r>
+        <w:rPr>
+          <w:sz w:val="18"/>
+          <w:szCs w:val="18"/>
+        </w:rPr>
+        <w:t xml:space="preserve"> Допълнителни функции за улесняване на работата на останалите класове</w:t>
+      </w:r>
     </w:p>
     <w:p>
       <w:pPr>
@@ -3246,10 +3305,12 @@
       </w:pPr>
       <w:r>
         <w:rPr>
-          <w:sz w:val="18"/>
-          <w:szCs w:val="18"/>
-        </w:rPr>
-        <w:t>utility.php</w:t>
+          <w:b/>
+          <w:bCs/>
+          <w:sz w:val="18"/>
+          <w:szCs w:val="18"/>
+        </w:rPr>
+        <w:t>api.php</w:t>
       </w:r>
       <w:r>
         <w:rPr>
@@ -3258,6 +3319,27 @@
         </w:rPr>
         <w:t>:</w:t>
       </w:r>
+      <w:r>
+        <w:rPr>
+          <w:sz w:val="18"/>
+          <w:szCs w:val="18"/>
+        </w:rPr>
+        <w:t xml:space="preserve"> </w:t>
+      </w:r>
+      <w:r>
+        <w:rPr>
+          <w:sz w:val="18"/>
+          <w:szCs w:val="18"/>
+        </w:rPr>
+        <w:t xml:space="preserve">Стартира сесия с потребителя и </w:t>
+      </w:r>
+      <w:r>
+        <w:rPr>
+          <w:sz w:val="18"/>
+          <w:szCs w:val="18"/>
+        </w:rPr>
+        <w:t>извършва съответно действие спрямо получената заявка</w:t>
+      </w:r>
     </w:p>
     <w:p>
       <w:pPr>
@@ -3273,10 +3355,12 @@
       </w:pPr>
       <w:r>
         <w:rPr>
-          <w:sz w:val="18"/>
-          <w:szCs w:val="18"/>
-        </w:rPr>
-        <w:t>api.php</w:t>
+          <w:b/>
+          <w:bCs/>
+          <w:sz w:val="18"/>
+          <w:szCs w:val="18"/>
+        </w:rPr>
+        <w:t>register.php</w:t>
       </w:r>
       <w:r>
         <w:rPr>
@@ -3285,6 +3369,41 @@
         </w:rPr>
         <w:t>:</w:t>
       </w:r>
+      <w:r>
+        <w:rPr>
+          <w:sz w:val="18"/>
+          <w:szCs w:val="18"/>
+        </w:rPr>
+        <w:t xml:space="preserve"> Валидира</w:t>
+      </w:r>
+      <w:r>
+        <w:rPr>
+          <w:sz w:val="18"/>
+          <w:szCs w:val="18"/>
+        </w:rPr>
+        <w:t xml:space="preserve"> потребителя,</w:t>
+      </w:r>
+      <w:r>
+        <w:rPr>
+          <w:sz w:val="18"/>
+          <w:szCs w:val="18"/>
+        </w:rPr>
+        <w:t xml:space="preserve"> записва </w:t>
+      </w:r>
+      <w:r>
+        <w:rPr>
+          <w:sz w:val="18"/>
+          <w:szCs w:val="18"/>
+        </w:rPr>
+        <w:t>го</w:t>
+      </w:r>
+      <w:r>
+        <w:rPr>
+          <w:sz w:val="18"/>
+          <w:szCs w:val="18"/>
+        </w:rPr>
+        <w:t xml:space="preserve"> в базата данни и връща съобщение обратно към клиента</w:t>
+      </w:r>
     </w:p>
     <w:p>
       <w:pPr>
@@ -3300,10 +3419,12 @@
       </w:pPr>
       <w:r>
         <w:rPr>
-          <w:sz w:val="18"/>
-          <w:szCs w:val="18"/>
-        </w:rPr>
-        <w:t>register.php</w:t>
+          <w:b/>
+          <w:bCs/>
+          <w:sz w:val="18"/>
+          <w:szCs w:val="18"/>
+        </w:rPr>
+        <w:t>login.php</w:t>
       </w:r>
       <w:r>
         <w:rPr>
@@ -3312,6 +3433,13 @@
         </w:rPr>
         <w:t>:</w:t>
       </w:r>
+      <w:r>
+        <w:rPr>
+          <w:sz w:val="18"/>
+          <w:szCs w:val="18"/>
+        </w:rPr>
+        <w:t xml:space="preserve"> Валидира данните на потребителя и го вписва в системата</w:t>
+      </w:r>
     </w:p>
     <w:p>
       <w:pPr>
@@ -3327,10 +3455,12 @@
       </w:pPr>
       <w:r>
         <w:rPr>
-          <w:sz w:val="18"/>
-          <w:szCs w:val="18"/>
-        </w:rPr>
-        <w:t>login.php</w:t>
+          <w:b/>
+          <w:bCs/>
+          <w:sz w:val="18"/>
+          <w:szCs w:val="18"/>
+        </w:rPr>
+        <w:t>logout.php</w:t>
       </w:r>
       <w:r>
         <w:rPr>
@@ -3339,6 +3469,13 @@
         </w:rPr>
         <w:t>:</w:t>
       </w:r>
+      <w:r>
+        <w:rPr>
+          <w:sz w:val="18"/>
+          <w:szCs w:val="18"/>
+        </w:rPr>
+        <w:t xml:space="preserve"> Прекратява сесията и отписва потребителя от системата</w:t>
+      </w:r>
     </w:p>
     <w:p>
       <w:pPr>
@@ -3354,33 +3491,8 @@
       </w:pPr>
       <w:r>
         <w:rPr>
-          <w:sz w:val="18"/>
-          <w:szCs w:val="18"/>
-        </w:rPr>
-        <w:t>logout.php</w:t>
-      </w:r>
-      <w:r>
-        <w:rPr>
-          <w:sz w:val="18"/>
-          <w:szCs w:val="18"/>
-        </w:rPr>
-        <w:t>:</w:t>
-      </w:r>
-    </w:p>
-    <w:p>
-      <w:pPr>
-        <w:pStyle w:val="ListParagraph"/>
-        <w:numPr>
-          <w:ilvl w:val="0"/>
-          <w:numId w:val="21"/>
-        </w:numPr>
-        <w:rPr>
-          <w:sz w:val="18"/>
-          <w:szCs w:val="18"/>
-        </w:rPr>
-      </w:pPr>
-      <w:r>
-        <w:rPr>
+          <w:b/>
+          <w:bCs/>
           <w:sz w:val="18"/>
           <w:szCs w:val="18"/>
         </w:rPr>
@@ -3394,6 +3506,34 @@
         </w:rPr>
         <w:t>:</w:t>
       </w:r>
+      <w:r>
+        <w:rPr>
+          <w:sz w:val="18"/>
+          <w:szCs w:val="18"/>
+        </w:rPr>
+        <w:t xml:space="preserve"> Зарежда презентациите от външен файл, записва ги в базата данни и </w:t>
+      </w:r>
+      <w:r>
+        <w:rPr>
+          <w:sz w:val="18"/>
+          <w:szCs w:val="18"/>
+        </w:rPr>
+        <w:t xml:space="preserve">ги връща към </w:t>
+      </w:r>
+      <w:r>
+        <w:rPr>
+          <w:sz w:val="18"/>
+          <w:szCs w:val="18"/>
+        </w:rPr>
+        <w:t>презентационния слой</w:t>
+      </w:r>
+      <w:r>
+        <w:rPr>
+          <w:sz w:val="18"/>
+          <w:szCs w:val="18"/>
+        </w:rPr>
+        <w:t>, който ще ги визуализира в потребителския интерфейс</w:t>
+      </w:r>
     </w:p>
     <w:p>
       <w:pPr>
@@ -3407,142 +3547,6 @@
           <w:szCs w:val="18"/>
         </w:rPr>
       </w:pPr>
-      <w:r>
-        <w:rPr>
-          <w:sz w:val="18"/>
-          <w:szCs w:val="18"/>
-        </w:rPr>
-        <w:t>generate_personal_schedule.php</w:t>
-      </w:r>
-      <w:r>
-        <w:rPr>
-          <w:sz w:val="18"/>
-          <w:szCs w:val="18"/>
-        </w:rPr>
-        <w:t>:</w:t>
-      </w:r>
-    </w:p>
-    <w:p>
-      <w:pPr>
-        <w:pStyle w:val="ListParagraph"/>
-        <w:numPr>
-          <w:ilvl w:val="0"/>
-          <w:numId w:val="21"/>
-        </w:numPr>
-        <w:rPr>
-          <w:sz w:val="18"/>
-          <w:szCs w:val="18"/>
-        </w:rPr>
-      </w:pPr>
-      <w:r>
-        <w:rPr>
-          <w:sz w:val="18"/>
-          <w:szCs w:val="18"/>
-        </w:rPr>
-        <w:t>load_personal_schedule.php</w:t>
-      </w:r>
-      <w:r>
-        <w:rPr>
-          <w:sz w:val="18"/>
-          <w:szCs w:val="18"/>
-        </w:rPr>
-        <w:t>:</w:t>
-      </w:r>
-    </w:p>
-    <w:p>
-      <w:pPr>
-        <w:pStyle w:val="ListParagraph"/>
-        <w:numPr>
-          <w:ilvl w:val="0"/>
-          <w:numId w:val="21"/>
-        </w:numPr>
-        <w:rPr>
-          <w:sz w:val="18"/>
-          <w:szCs w:val="18"/>
-        </w:rPr>
-      </w:pPr>
-      <w:r>
-        <w:rPr>
-          <w:sz w:val="18"/>
-          <w:szCs w:val="18"/>
-        </w:rPr>
-        <w:t>updatePersonalSchedule.php</w:t>
-      </w:r>
-      <w:r>
-        <w:rPr>
-          <w:sz w:val="18"/>
-          <w:szCs w:val="18"/>
-        </w:rPr>
-        <w:t>:</w:t>
-      </w:r>
-    </w:p>
-    <w:p>
-      <w:pPr>
-        <w:pStyle w:val="ListParagraph"/>
-        <w:numPr>
-          <w:ilvl w:val="0"/>
-          <w:numId w:val="21"/>
-        </w:numPr>
-        <w:rPr>
-          <w:sz w:val="18"/>
-          <w:szCs w:val="18"/>
-        </w:rPr>
-      </w:pPr>
-      <w:r>
-        <w:rPr>
-          <w:sz w:val="18"/>
-          <w:szCs w:val="18"/>
-        </w:rPr>
-        <w:t>export_schedule_in_pdf.php</w:t>
-      </w:r>
-      <w:r>
-        <w:rPr>
-          <w:sz w:val="18"/>
-          <w:szCs w:val="18"/>
-        </w:rPr>
-        <w:t>:</w:t>
-      </w:r>
-    </w:p>
-    <w:p>
-      <w:pPr>
-        <w:pStyle w:val="ListParagraph"/>
-        <w:numPr>
-          <w:ilvl w:val="0"/>
-          <w:numId w:val="0"/>
-        </w:numPr>
-        <w:ind w:left="643"/>
-        <w:rPr>
-          <w:sz w:val="18"/>
-          <w:szCs w:val="18"/>
-        </w:rPr>
-      </w:pPr>
-    </w:p>
-    <w:p>
-      <w:pPr>
-        <w:pStyle w:val="ListParagraph"/>
-        <w:numPr>
-          <w:ilvl w:val="0"/>
-          <w:numId w:val="16"/>
-        </w:numPr>
-        <w:rPr>
-          <w:sz w:val="18"/>
-          <w:szCs w:val="18"/>
-        </w:rPr>
-      </w:pPr>
-      <w:r>
-        <w:rPr>
-          <w:sz w:val="18"/>
-          <w:szCs w:val="18"/>
-        </w:rPr>
-        <w:t>Д</w:t>
-      </w:r>
-      <w:r>
-        <w:rPr>
-          <w:sz w:val="18"/>
-          <w:szCs w:val="18"/>
-        </w:rPr>
-        <w:t xml:space="preserve">иректория </w:t>
-      </w:r>
       <w:r>
         <w:rPr>
           <w:b/>
@@ -3550,36 +3554,35 @@
           <w:sz w:val="18"/>
           <w:szCs w:val="18"/>
         </w:rPr>
-        <w:t>php/config</w:t>
-      </w:r>
-      <w:r>
-        <w:rPr>
-          <w:sz w:val="18"/>
-          <w:szCs w:val="18"/>
-        </w:rPr>
-        <w:t>: Съдържа</w:t>
-      </w:r>
-      <w:r>
-        <w:rPr>
-          <w:sz w:val="18"/>
-          <w:szCs w:val="18"/>
-        </w:rPr>
-        <w:t xml:space="preserve"> </w:t>
-      </w:r>
-      <w:r>
-        <w:rPr>
-          <w:sz w:val="18"/>
-          <w:szCs w:val="18"/>
-        </w:rPr>
-        <w:t>файл</w:t>
-      </w:r>
-      <w:r>
-        <w:rPr>
-          <w:sz w:val="18"/>
-          <w:szCs w:val="18"/>
-        </w:rPr>
-        <w:t xml:space="preserve"> </w:t>
-      </w:r>
+        <w:t>generate_personal_schedule.php</w:t>
+      </w:r>
+      <w:r>
+        <w:rPr>
+          <w:sz w:val="18"/>
+          <w:szCs w:val="18"/>
+        </w:rPr>
+        <w:t>:</w:t>
+      </w:r>
+      <w:r>
+        <w:rPr>
+          <w:sz w:val="18"/>
+          <w:szCs w:val="18"/>
+        </w:rPr>
+        <w:t xml:space="preserve"> Записва избраните от конкретен потребител предпочитания в базата данни, ако не съществуват. В противен случай се обновяват. </w:t>
+      </w:r>
+    </w:p>
+    <w:p>
+      <w:pPr>
+        <w:pStyle w:val="ListParagraph"/>
+        <w:numPr>
+          <w:ilvl w:val="0"/>
+          <w:numId w:val="21"/>
+        </w:numPr>
+        <w:rPr>
+          <w:sz w:val="18"/>
+          <w:szCs w:val="18"/>
+        </w:rPr>
+      </w:pPr>
       <w:r>
         <w:rPr>
           <w:b/>
@@ -3587,70 +3590,56 @@
           <w:sz w:val="18"/>
           <w:szCs w:val="18"/>
         </w:rPr>
-        <w:t>config.ini</w:t>
-      </w:r>
-      <w:r>
-        <w:rPr>
-          <w:sz w:val="18"/>
-          <w:szCs w:val="18"/>
-        </w:rPr>
-        <w:t xml:space="preserve">, който отговаря за първоначалните конфигурации на </w:t>
-      </w:r>
-      <w:r>
-        <w:rPr>
-          <w:sz w:val="18"/>
-          <w:szCs w:val="18"/>
-        </w:rPr>
-        <w:t>базата</w:t>
-      </w:r>
-      <w:r>
-        <w:rPr>
-          <w:sz w:val="18"/>
-          <w:szCs w:val="18"/>
-        </w:rPr>
-        <w:t xml:space="preserve"> с</w:t>
-      </w:r>
-      <w:r>
-        <w:rPr>
-          <w:sz w:val="18"/>
-          <w:szCs w:val="18"/>
-        </w:rPr>
-        <w:t xml:space="preserve"> данни</w:t>
-      </w:r>
-    </w:p>
-    <w:p>
-      <w:pPr>
-        <w:pStyle w:val="ListParagraph"/>
-        <w:numPr>
-          <w:ilvl w:val="0"/>
-          <w:numId w:val="0"/>
-        </w:numPr>
-        <w:ind w:left="502"/>
-        <w:rPr>
-          <w:sz w:val="18"/>
-          <w:szCs w:val="18"/>
-        </w:rPr>
-      </w:pPr>
-    </w:p>
-    <w:p>
-      <w:pPr>
-        <w:pStyle w:val="ListParagraph"/>
-        <w:numPr>
-          <w:ilvl w:val="0"/>
-          <w:numId w:val="16"/>
-        </w:numPr>
-        <w:rPr>
-          <w:sz w:val="18"/>
-          <w:szCs w:val="18"/>
-        </w:rPr>
-      </w:pPr>
-      <w:r>
-        <w:rPr>
-          <w:sz w:val="18"/>
-          <w:szCs w:val="18"/>
-        </w:rPr>
-        <w:t xml:space="preserve">Директория </w:t>
-      </w:r>
+        <w:t>load_personal_schedule.php</w:t>
+      </w:r>
+      <w:r>
+        <w:rPr>
+          <w:sz w:val="18"/>
+          <w:szCs w:val="18"/>
+        </w:rPr>
+        <w:t>:</w:t>
+      </w:r>
+      <w:r>
+        <w:rPr>
+          <w:sz w:val="18"/>
+          <w:szCs w:val="18"/>
+        </w:rPr>
+        <w:t xml:space="preserve"> Селектира презентациитите спрямо предпочитанията на потребителя </w:t>
+      </w:r>
+      <w:r>
+        <w:rPr>
+          <w:sz w:val="18"/>
+          <w:szCs w:val="18"/>
+        </w:rPr>
+        <w:t xml:space="preserve">и ги връща към </w:t>
+      </w:r>
+      <w:r>
+        <w:rPr>
+          <w:sz w:val="18"/>
+          <w:szCs w:val="18"/>
+        </w:rPr>
+        <w:t>презентационния слой</w:t>
+      </w:r>
+      <w:r>
+        <w:rPr>
+          <w:sz w:val="18"/>
+          <w:szCs w:val="18"/>
+        </w:rPr>
+        <w:t>, който ще ги визуализира в потребителския интерфейс</w:t>
+      </w:r>
+    </w:p>
+    <w:p>
+      <w:pPr>
+        <w:pStyle w:val="ListParagraph"/>
+        <w:numPr>
+          <w:ilvl w:val="0"/>
+          <w:numId w:val="21"/>
+        </w:numPr>
+        <w:rPr>
+          <w:sz w:val="18"/>
+          <w:szCs w:val="18"/>
+        </w:rPr>
+      </w:pPr>
       <w:r>
         <w:rPr>
           <w:b/>
@@ -3658,116 +3647,7 @@
           <w:sz w:val="18"/>
           <w:szCs w:val="18"/>
         </w:rPr>
-        <w:t>php/database-setup</w:t>
-      </w:r>
-      <w:r>
-        <w:rPr>
-          <w:sz w:val="18"/>
-          <w:szCs w:val="18"/>
-        </w:rPr>
-        <w:t>: Съдържа MySQL файлове, които позволяват да се манипулира базата с данни</w:t>
-      </w:r>
-    </w:p>
-    <w:p>
-      <w:pPr>
-        <w:pStyle w:val="ListParagraph"/>
-        <w:numPr>
-          <w:ilvl w:val="0"/>
-          <w:numId w:val="22"/>
-        </w:numPr>
-        <w:rPr>
-          <w:sz w:val="18"/>
-          <w:szCs w:val="18"/>
-        </w:rPr>
-      </w:pPr>
-      <w:r>
-        <w:rPr>
-          <w:sz w:val="18"/>
-          <w:szCs w:val="18"/>
-        </w:rPr>
-        <w:t xml:space="preserve">db_schema_changelog.sql: </w:t>
-      </w:r>
-      <w:r>
-        <w:rPr>
-          <w:sz w:val="18"/>
-          <w:szCs w:val="18"/>
-        </w:rPr>
-        <w:t>Съдържа заявк</w:t>
-      </w:r>
-      <w:r>
-        <w:rPr>
-          <w:sz w:val="18"/>
-          <w:szCs w:val="18"/>
-        </w:rPr>
-        <w:t>и</w:t>
-      </w:r>
-      <w:r>
-        <w:rPr>
-          <w:sz w:val="18"/>
-          <w:szCs w:val="18"/>
-        </w:rPr>
-        <w:t xml:space="preserve"> за създаване на таблиците в базата с данни</w:t>
-      </w:r>
-    </w:p>
-    <w:p>
-      <w:pPr>
-        <w:pStyle w:val="ListParagraph"/>
-        <w:numPr>
-          <w:ilvl w:val="0"/>
-          <w:numId w:val="22"/>
-        </w:numPr>
-        <w:rPr>
-          <w:sz w:val="18"/>
-          <w:szCs w:val="18"/>
-        </w:rPr>
-      </w:pPr>
-      <w:r>
-        <w:rPr>
-          <w:sz w:val="18"/>
-          <w:szCs w:val="18"/>
-        </w:rPr>
-        <w:t>db-commands.sql</w:t>
-      </w:r>
-      <w:r>
-        <w:rPr>
-          <w:sz w:val="18"/>
-          <w:szCs w:val="18"/>
-        </w:rPr>
-        <w:t xml:space="preserve">: Съдържа заявки за </w:t>
-      </w:r>
-      <w:r>
-        <w:rPr>
-          <w:sz w:val="18"/>
-          <w:szCs w:val="18"/>
-        </w:rPr>
-        <w:t>извличане на информация от</w:t>
-      </w:r>
-      <w:r>
-        <w:rPr>
-          <w:sz w:val="18"/>
-          <w:szCs w:val="18"/>
-        </w:rPr>
-        <w:t xml:space="preserve"> таблиците в базата с данни</w:t>
-      </w:r>
-    </w:p>
-    <w:p>
-      <w:pPr>
-        <w:pStyle w:val="ListParagraph"/>
-        <w:numPr>
-          <w:ilvl w:val="0"/>
-          <w:numId w:val="22"/>
-        </w:numPr>
-        <w:rPr>
-          <w:sz w:val="18"/>
-          <w:szCs w:val="18"/>
-        </w:rPr>
-      </w:pPr>
-      <w:r>
-        <w:rPr>
-          <w:sz w:val="18"/>
-          <w:szCs w:val="18"/>
-        </w:rPr>
-        <w:t>db-destroy.sql</w:t>
+        <w:t>updatePersonalSchedule.php</w:t>
       </w:r>
       <w:r>
         <w:rPr>
@@ -3781,49 +3661,21 @@
           <w:sz w:val="18"/>
           <w:szCs w:val="18"/>
         </w:rPr>
-        <w:t xml:space="preserve"> </w:t>
-      </w:r>
-      <w:r>
-        <w:rPr>
-          <w:sz w:val="18"/>
-          <w:szCs w:val="18"/>
-        </w:rPr>
-        <w:t>Съдържа заявки за премахване на таблиците в базата с данни</w:t>
-      </w:r>
-    </w:p>
-    <w:p>
-      <w:pPr>
-        <w:pStyle w:val="ListParagraph"/>
-        <w:numPr>
-          <w:ilvl w:val="0"/>
-          <w:numId w:val="0"/>
-        </w:numPr>
-        <w:ind w:left="720"/>
-        <w:rPr>
-          <w:sz w:val="18"/>
-          <w:szCs w:val="18"/>
-        </w:rPr>
-      </w:pPr>
-    </w:p>
-    <w:p>
-      <w:pPr>
-        <w:pStyle w:val="ListParagraph"/>
-        <w:numPr>
-          <w:ilvl w:val="0"/>
-          <w:numId w:val="16"/>
-        </w:numPr>
-        <w:rPr>
-          <w:sz w:val="18"/>
-          <w:szCs w:val="18"/>
-        </w:rPr>
-      </w:pPr>
-      <w:r>
-        <w:rPr>
-          <w:sz w:val="18"/>
-          <w:szCs w:val="18"/>
-        </w:rPr>
-        <w:t xml:space="preserve">Директория </w:t>
-      </w:r>
+        <w:t xml:space="preserve"> Премахва или обновява продпочитанията на потребителя спрямо каква опция е селектирал</w:t>
+      </w:r>
+    </w:p>
+    <w:p>
+      <w:pPr>
+        <w:pStyle w:val="ListParagraph"/>
+        <w:numPr>
+          <w:ilvl w:val="0"/>
+          <w:numId w:val="21"/>
+        </w:numPr>
+        <w:rPr>
+          <w:sz w:val="18"/>
+          <w:szCs w:val="18"/>
+        </w:rPr>
+      </w:pPr>
       <w:r>
         <w:rPr>
           <w:b/>
@@ -3831,42 +3683,62 @@
           <w:sz w:val="18"/>
           <w:szCs w:val="18"/>
         </w:rPr>
-        <w:t>php/presentations_data</w:t>
-      </w:r>
-      <w:r>
-        <w:rPr>
-          <w:sz w:val="18"/>
-          <w:szCs w:val="18"/>
-        </w:rPr>
-        <w:t xml:space="preserve">: </w:t>
-      </w:r>
-      <w:r>
-        <w:rPr>
-          <w:sz w:val="18"/>
-          <w:szCs w:val="18"/>
-        </w:rPr>
-        <w:t>Съдържа</w:t>
-      </w:r>
-      <w:r>
-        <w:rPr>
-          <w:sz w:val="18"/>
-          <w:szCs w:val="18"/>
-        </w:rPr>
-        <w:t xml:space="preserve"> </w:t>
-      </w:r>
-      <w:r>
-        <w:rPr>
-          <w:sz w:val="18"/>
-          <w:szCs w:val="18"/>
-        </w:rPr>
-        <w:t>файл</w:t>
-      </w:r>
-      <w:r>
-        <w:rPr>
-          <w:sz w:val="18"/>
-          <w:szCs w:val="18"/>
-        </w:rPr>
-        <w:t xml:space="preserve"> </w:t>
+        <w:t>export_schedule_in_pdf.php</w:t>
+      </w:r>
+      <w:r>
+        <w:rPr>
+          <w:sz w:val="18"/>
+          <w:szCs w:val="18"/>
+        </w:rPr>
+        <w:t>:</w:t>
+      </w:r>
+      <w:r>
+        <w:rPr>
+          <w:sz w:val="18"/>
+          <w:szCs w:val="18"/>
+        </w:rPr>
+        <w:t xml:space="preserve"> Разпечватва разписанието с презентации в различни формати</w:t>
+      </w:r>
+    </w:p>
+    <w:p>
+      <w:pPr>
+        <w:pStyle w:val="ListParagraph"/>
+        <w:numPr>
+          <w:ilvl w:val="0"/>
+          <w:numId w:val="0"/>
+        </w:numPr>
+        <w:ind w:left="643"/>
+        <w:rPr>
+          <w:sz w:val="18"/>
+          <w:szCs w:val="18"/>
+        </w:rPr>
+      </w:pPr>
+    </w:p>
+    <w:p>
+      <w:pPr>
+        <w:pStyle w:val="ListParagraph"/>
+        <w:numPr>
+          <w:ilvl w:val="0"/>
+          <w:numId w:val="16"/>
+        </w:numPr>
+        <w:rPr>
+          <w:sz w:val="18"/>
+          <w:szCs w:val="18"/>
+        </w:rPr>
+      </w:pPr>
+      <w:r>
+        <w:rPr>
+          <w:sz w:val="18"/>
+          <w:szCs w:val="18"/>
+        </w:rPr>
+        <w:t>Д</w:t>
+      </w:r>
+      <w:r>
+        <w:rPr>
+          <w:sz w:val="18"/>
+          <w:szCs w:val="18"/>
+        </w:rPr>
+        <w:t xml:space="preserve">иректория </w:t>
       </w:r>
       <w:r>
         <w:rPr>
@@ -3875,7 +3747,35 @@
           <w:sz w:val="18"/>
           <w:szCs w:val="18"/>
         </w:rPr>
-        <w:t>presentations.</w:t>
+        <w:t>php/config</w:t>
+      </w:r>
+      <w:r>
+        <w:rPr>
+          <w:sz w:val="18"/>
+          <w:szCs w:val="18"/>
+        </w:rPr>
+        <w:t>: Съдържа</w:t>
+      </w:r>
+      <w:r>
+        <w:rPr>
+          <w:sz w:val="18"/>
+          <w:szCs w:val="18"/>
+        </w:rPr>
+        <w:t xml:space="preserve"> </w:t>
+      </w:r>
+      <w:r>
+        <w:rPr>
+          <w:sz w:val="18"/>
+          <w:szCs w:val="18"/>
+        </w:rPr>
+        <w:t>файл</w:t>
+      </w:r>
+      <w:r>
+        <w:rPr>
+          <w:sz w:val="18"/>
+          <w:szCs w:val="18"/>
+        </w:rPr>
+        <w:t xml:space="preserve"> </w:t>
       </w:r>
       <w:r>
         <w:rPr>
@@ -3883,23 +3783,36 @@
           <w:bCs/>
           <w:sz w:val="18"/>
           <w:szCs w:val="18"/>
-          <w:lang w:val="en-US"/>
-        </w:rPr>
-        <w:t>json</w:t>
-      </w:r>
-      <w:r>
-        <w:rPr>
-          <w:sz w:val="18"/>
-          <w:szCs w:val="18"/>
-        </w:rPr>
-        <w:t xml:space="preserve">, който </w:t>
-      </w:r>
-      <w:r>
-        <w:rPr>
-          <w:sz w:val="18"/>
-          <w:szCs w:val="18"/>
-        </w:rPr>
-        <w:t>представя данните за всяка презентация, които се записват в базата с данни при конфигурирането на системата</w:t>
+        </w:rPr>
+        <w:t>config.ini</w:t>
+      </w:r>
+      <w:r>
+        <w:rPr>
+          <w:sz w:val="18"/>
+          <w:szCs w:val="18"/>
+        </w:rPr>
+        <w:t xml:space="preserve">, който отговаря за първоначалните конфигурации на </w:t>
+      </w:r>
+      <w:r>
+        <w:rPr>
+          <w:sz w:val="18"/>
+          <w:szCs w:val="18"/>
+        </w:rPr>
+        <w:t>базата</w:t>
+      </w:r>
+      <w:r>
+        <w:rPr>
+          <w:sz w:val="18"/>
+          <w:szCs w:val="18"/>
+        </w:rPr>
+        <w:t xml:space="preserve"> с</w:t>
+      </w:r>
+      <w:r>
+        <w:rPr>
+          <w:sz w:val="18"/>
+          <w:szCs w:val="18"/>
+        </w:rPr>
+        <w:t xml:space="preserve"> данни</w:t>
       </w:r>
     </w:p>
     <w:p>
@@ -3942,6 +3855,290 @@
           <w:sz w:val="18"/>
           <w:szCs w:val="18"/>
         </w:rPr>
+        <w:t>php/database-setup</w:t>
+      </w:r>
+      <w:r>
+        <w:rPr>
+          <w:sz w:val="18"/>
+          <w:szCs w:val="18"/>
+        </w:rPr>
+        <w:t>: Съдържа MySQL файлове, които позволяват да се манипулира базата с данни</w:t>
+      </w:r>
+    </w:p>
+    <w:p>
+      <w:pPr>
+        <w:pStyle w:val="ListParagraph"/>
+        <w:numPr>
+          <w:ilvl w:val="0"/>
+          <w:numId w:val="22"/>
+        </w:numPr>
+        <w:rPr>
+          <w:sz w:val="18"/>
+          <w:szCs w:val="18"/>
+        </w:rPr>
+      </w:pPr>
+      <w:r>
+        <w:rPr>
+          <w:sz w:val="18"/>
+          <w:szCs w:val="18"/>
+        </w:rPr>
+        <w:t xml:space="preserve">db_schema_changelog.sql: </w:t>
+      </w:r>
+      <w:r>
+        <w:rPr>
+          <w:sz w:val="18"/>
+          <w:szCs w:val="18"/>
+        </w:rPr>
+        <w:t>Съдържа заявк</w:t>
+      </w:r>
+      <w:r>
+        <w:rPr>
+          <w:sz w:val="18"/>
+          <w:szCs w:val="18"/>
+        </w:rPr>
+        <w:t>и</w:t>
+      </w:r>
+      <w:r>
+        <w:rPr>
+          <w:sz w:val="18"/>
+          <w:szCs w:val="18"/>
+        </w:rPr>
+        <w:t xml:space="preserve"> за създаване на таблиците в базата с данни</w:t>
+      </w:r>
+    </w:p>
+    <w:p>
+      <w:pPr>
+        <w:pStyle w:val="ListParagraph"/>
+        <w:numPr>
+          <w:ilvl w:val="0"/>
+          <w:numId w:val="22"/>
+        </w:numPr>
+        <w:rPr>
+          <w:sz w:val="18"/>
+          <w:szCs w:val="18"/>
+        </w:rPr>
+      </w:pPr>
+      <w:r>
+        <w:rPr>
+          <w:sz w:val="18"/>
+          <w:szCs w:val="18"/>
+        </w:rPr>
+        <w:t>db-commands.sql</w:t>
+      </w:r>
+      <w:r>
+        <w:rPr>
+          <w:sz w:val="18"/>
+          <w:szCs w:val="18"/>
+        </w:rPr>
+        <w:t xml:space="preserve">: Съдържа заявки за </w:t>
+      </w:r>
+      <w:r>
+        <w:rPr>
+          <w:sz w:val="18"/>
+          <w:szCs w:val="18"/>
+        </w:rPr>
+        <w:t>извличане на информация от</w:t>
+      </w:r>
+      <w:r>
+        <w:rPr>
+          <w:sz w:val="18"/>
+          <w:szCs w:val="18"/>
+        </w:rPr>
+        <w:t xml:space="preserve"> таблиците в базата с данни</w:t>
+      </w:r>
+    </w:p>
+    <w:p>
+      <w:pPr>
+        <w:pStyle w:val="ListParagraph"/>
+        <w:numPr>
+          <w:ilvl w:val="0"/>
+          <w:numId w:val="22"/>
+        </w:numPr>
+        <w:rPr>
+          <w:sz w:val="18"/>
+          <w:szCs w:val="18"/>
+        </w:rPr>
+      </w:pPr>
+      <w:r>
+        <w:rPr>
+          <w:sz w:val="18"/>
+          <w:szCs w:val="18"/>
+        </w:rPr>
+        <w:t>db-destroy.sql</w:t>
+      </w:r>
+      <w:r>
+        <w:rPr>
+          <w:sz w:val="18"/>
+          <w:szCs w:val="18"/>
+        </w:rPr>
+        <w:t>:</w:t>
+      </w:r>
+      <w:r>
+        <w:rPr>
+          <w:sz w:val="18"/>
+          <w:szCs w:val="18"/>
+        </w:rPr>
+        <w:t xml:space="preserve"> </w:t>
+      </w:r>
+      <w:r>
+        <w:rPr>
+          <w:sz w:val="18"/>
+          <w:szCs w:val="18"/>
+        </w:rPr>
+        <w:t>Съдържа заявки за премахване на таблиците в базата с данни</w:t>
+      </w:r>
+    </w:p>
+    <w:p>
+      <w:pPr>
+        <w:pStyle w:val="ListParagraph"/>
+        <w:numPr>
+          <w:ilvl w:val="0"/>
+          <w:numId w:val="0"/>
+        </w:numPr>
+        <w:ind w:left="720"/>
+        <w:rPr>
+          <w:sz w:val="18"/>
+          <w:szCs w:val="18"/>
+        </w:rPr>
+      </w:pPr>
+    </w:p>
+    <w:p>
+      <w:pPr>
+        <w:pStyle w:val="ListParagraph"/>
+        <w:numPr>
+          <w:ilvl w:val="0"/>
+          <w:numId w:val="16"/>
+        </w:numPr>
+        <w:rPr>
+          <w:sz w:val="18"/>
+          <w:szCs w:val="18"/>
+        </w:rPr>
+      </w:pPr>
+      <w:r>
+        <w:rPr>
+          <w:sz w:val="18"/>
+          <w:szCs w:val="18"/>
+        </w:rPr>
+        <w:t xml:space="preserve">Директория </w:t>
+      </w:r>
+      <w:r>
+        <w:rPr>
+          <w:b/>
+          <w:bCs/>
+          <w:sz w:val="18"/>
+          <w:szCs w:val="18"/>
+        </w:rPr>
+        <w:t>php/presentations_data</w:t>
+      </w:r>
+      <w:r>
+        <w:rPr>
+          <w:sz w:val="18"/>
+          <w:szCs w:val="18"/>
+        </w:rPr>
+        <w:t xml:space="preserve">: </w:t>
+      </w:r>
+      <w:r>
+        <w:rPr>
+          <w:sz w:val="18"/>
+          <w:szCs w:val="18"/>
+        </w:rPr>
+        <w:t>Съдържа</w:t>
+      </w:r>
+      <w:r>
+        <w:rPr>
+          <w:sz w:val="18"/>
+          <w:szCs w:val="18"/>
+        </w:rPr>
+        <w:t xml:space="preserve"> </w:t>
+      </w:r>
+      <w:r>
+        <w:rPr>
+          <w:sz w:val="18"/>
+          <w:szCs w:val="18"/>
+        </w:rPr>
+        <w:t>файл</w:t>
+      </w:r>
+      <w:r>
+        <w:rPr>
+          <w:sz w:val="18"/>
+          <w:szCs w:val="18"/>
+        </w:rPr>
+        <w:t xml:space="preserve"> </w:t>
+      </w:r>
+      <w:r>
+        <w:rPr>
+          <w:b/>
+          <w:bCs/>
+          <w:sz w:val="18"/>
+          <w:szCs w:val="18"/>
+        </w:rPr>
+        <w:t>presentations.</w:t>
+      </w:r>
+      <w:r>
+        <w:rPr>
+          <w:b/>
+          <w:bCs/>
+          <w:sz w:val="18"/>
+          <w:szCs w:val="18"/>
+          <w:lang w:val="en-US"/>
+        </w:rPr>
+        <w:t>json</w:t>
+      </w:r>
+      <w:r>
+        <w:rPr>
+          <w:sz w:val="18"/>
+          <w:szCs w:val="18"/>
+        </w:rPr>
+        <w:t xml:space="preserve">, който </w:t>
+      </w:r>
+      <w:r>
+        <w:rPr>
+          <w:sz w:val="18"/>
+          <w:szCs w:val="18"/>
+        </w:rPr>
+        <w:t>представя данните за всяка презентация, които се записват в базата с данни при конфигурирането на системата</w:t>
+      </w:r>
+    </w:p>
+    <w:p>
+      <w:pPr>
+        <w:pStyle w:val="ListParagraph"/>
+        <w:numPr>
+          <w:ilvl w:val="0"/>
+          <w:numId w:val="0"/>
+        </w:numPr>
+        <w:ind w:left="502"/>
+        <w:rPr>
+          <w:sz w:val="18"/>
+          <w:szCs w:val="18"/>
+        </w:rPr>
+      </w:pPr>
+    </w:p>
+    <w:p>
+      <w:pPr>
+        <w:pStyle w:val="ListParagraph"/>
+        <w:numPr>
+          <w:ilvl w:val="0"/>
+          <w:numId w:val="16"/>
+        </w:numPr>
+        <w:rPr>
+          <w:sz w:val="18"/>
+          <w:szCs w:val="18"/>
+        </w:rPr>
+      </w:pPr>
+      <w:r>
+        <w:rPr>
+          <w:sz w:val="18"/>
+          <w:szCs w:val="18"/>
+        </w:rPr>
+        <w:t xml:space="preserve">Директория </w:t>
+      </w:r>
+      <w:r>
+        <w:rPr>
+          <w:b/>
+          <w:bCs/>
+          <w:sz w:val="18"/>
+          <w:szCs w:val="18"/>
+        </w:rPr>
         <w:t>php/fpdf182</w:t>
       </w:r>
       <w:r>
@@ -4056,6 +4253,68 @@
         </w:rPr>
         <w:t>Даниел:</w:t>
       </w:r>
+      <w:r>
+        <w:rPr>
+          <w:sz w:val="18"/>
+          <w:szCs w:val="18"/>
+        </w:rPr>
+        <w:t xml:space="preserve"> </w:t>
+      </w:r>
+    </w:p>
+    <w:p>
+      <w:pPr>
+        <w:pStyle w:val="ListParagraph"/>
+        <w:numPr>
+          <w:ilvl w:val="0"/>
+          <w:numId w:val="24"/>
+        </w:numPr>
+        <w:rPr>
+          <w:sz w:val="18"/>
+          <w:szCs w:val="18"/>
+        </w:rPr>
+      </w:pPr>
+      <w:r>
+        <w:rPr>
+          <w:sz w:val="18"/>
+          <w:szCs w:val="18"/>
+        </w:rPr>
+        <w:t>Добавяне на експортиране на разписание</w:t>
+      </w:r>
+    </w:p>
+    <w:p>
+      <w:pPr>
+        <w:pStyle w:val="ListParagraph"/>
+        <w:numPr>
+          <w:ilvl w:val="0"/>
+          <w:numId w:val="24"/>
+        </w:numPr>
+        <w:rPr>
+          <w:sz w:val="18"/>
+          <w:szCs w:val="18"/>
+        </w:rPr>
+      </w:pPr>
+      <w:r>
+        <w:rPr>
+          <w:sz w:val="18"/>
+          <w:szCs w:val="18"/>
+        </w:rPr>
+        <w:t xml:space="preserve">Рефакториране на </w:t>
+      </w:r>
+      <w:r>
+        <w:rPr>
+          <w:sz w:val="18"/>
+          <w:szCs w:val="18"/>
+          <w:lang w:val="en-US"/>
+        </w:rPr>
+        <w:t xml:space="preserve">JavaScript </w:t>
+      </w:r>
+      <w:r>
+        <w:rPr>
+          <w:sz w:val="18"/>
+          <w:szCs w:val="18"/>
+        </w:rPr>
+        <w:t xml:space="preserve">файловете </w:t>
+      </w:r>
     </w:p>
     <w:p>
       <w:pPr>
@@ -4076,6 +4335,104 @@
         </w:rPr>
         <w:t>Виктор:</w:t>
       </w:r>
+      <w:r>
+        <w:rPr>
+          <w:sz w:val="18"/>
+          <w:szCs w:val="18"/>
+        </w:rPr>
+        <w:t xml:space="preserve"> </w:t>
+      </w:r>
+    </w:p>
+    <w:p>
+      <w:pPr>
+        <w:pStyle w:val="ListParagraph"/>
+        <w:numPr>
+          <w:ilvl w:val="0"/>
+          <w:numId w:val="25"/>
+        </w:numPr>
+        <w:rPr>
+          <w:sz w:val="18"/>
+          <w:szCs w:val="18"/>
+        </w:rPr>
+      </w:pPr>
+      <w:r>
+        <w:rPr>
+          <w:sz w:val="18"/>
+          <w:szCs w:val="18"/>
+        </w:rPr>
+        <w:t>Добавяне на лично разписание на потребител</w:t>
+      </w:r>
+      <w:r>
+        <w:rPr>
+          <w:sz w:val="18"/>
+          <w:szCs w:val="18"/>
+        </w:rPr>
+        <w:t xml:space="preserve"> спрямо предпочитанията му</w:t>
+      </w:r>
+    </w:p>
+    <w:p>
+      <w:pPr>
+        <w:pStyle w:val="ListParagraph"/>
+        <w:numPr>
+          <w:ilvl w:val="0"/>
+          <w:numId w:val="25"/>
+        </w:numPr>
+        <w:rPr>
+          <w:sz w:val="18"/>
+          <w:szCs w:val="18"/>
+        </w:rPr>
+      </w:pPr>
+      <w:r>
+        <w:rPr>
+          <w:sz w:val="18"/>
+          <w:szCs w:val="18"/>
+        </w:rPr>
+        <w:t xml:space="preserve">Рефакторине на </w:t>
+      </w:r>
+      <w:r>
+        <w:rPr>
+          <w:sz w:val="18"/>
+          <w:szCs w:val="18"/>
+          <w:lang w:val="en-US"/>
+        </w:rPr>
+        <w:t>HTML</w:t>
+      </w:r>
+      <w:r>
+        <w:rPr>
+          <w:sz w:val="18"/>
+          <w:szCs w:val="18"/>
+        </w:rPr>
+        <w:t xml:space="preserve"> и</w:t>
+      </w:r>
+      <w:r>
+        <w:rPr>
+          <w:sz w:val="18"/>
+          <w:szCs w:val="18"/>
+        </w:rPr>
+        <w:t xml:space="preserve"> </w:t>
+      </w:r>
+      <w:r>
+        <w:rPr>
+          <w:sz w:val="18"/>
+          <w:szCs w:val="18"/>
+          <w:lang w:val="en-US"/>
+        </w:rPr>
+        <w:t>CSS</w:t>
+      </w:r>
+      <w:r>
+        <w:rPr>
+          <w:sz w:val="18"/>
+          <w:szCs w:val="18"/>
+        </w:rPr>
+        <w:t xml:space="preserve"> </w:t>
+      </w:r>
+      <w:r>
+        <w:rPr>
+          <w:sz w:val="18"/>
+          <w:szCs w:val="18"/>
+        </w:rPr>
+        <w:t>файловете</w:t>
+      </w:r>
     </w:p>
     <w:p>
       <w:pPr>
@@ -4096,6 +4453,82 @@
         </w:rPr>
         <w:t xml:space="preserve">Иван: </w:t>
       </w:r>
+      <w:r>
+        <w:rPr>
+          <w:sz w:val="18"/>
+          <w:szCs w:val="18"/>
+        </w:rPr>
+        <w:t xml:space="preserve"> </w:t>
+      </w:r>
+    </w:p>
+    <w:p>
+      <w:pPr>
+        <w:pStyle w:val="ListParagraph"/>
+        <w:numPr>
+          <w:ilvl w:val="0"/>
+          <w:numId w:val="26"/>
+        </w:numPr>
+        <w:rPr>
+          <w:sz w:val="18"/>
+          <w:szCs w:val="18"/>
+        </w:rPr>
+      </w:pPr>
+      <w:r>
+        <w:rPr>
+          <w:sz w:val="18"/>
+          <w:szCs w:val="18"/>
+        </w:rPr>
+        <w:t>Регистрация и вписване на потребител</w:t>
+      </w:r>
+      <w:r>
+        <w:rPr>
+          <w:sz w:val="18"/>
+          <w:szCs w:val="18"/>
+        </w:rPr>
+        <w:t>, генериране на цялостно разписание на презентации</w:t>
+      </w:r>
+    </w:p>
+    <w:p>
+      <w:pPr>
+        <w:pStyle w:val="ListParagraph"/>
+        <w:numPr>
+          <w:ilvl w:val="0"/>
+          <w:numId w:val="26"/>
+        </w:numPr>
+        <w:rPr>
+          <w:sz w:val="18"/>
+          <w:szCs w:val="18"/>
+        </w:rPr>
+      </w:pPr>
+      <w:r>
+        <w:rPr>
+          <w:sz w:val="18"/>
+          <w:szCs w:val="18"/>
+        </w:rPr>
+        <w:t xml:space="preserve">Рефакториране на </w:t>
+      </w:r>
+      <w:r>
+        <w:rPr>
+          <w:sz w:val="18"/>
+          <w:szCs w:val="18"/>
+          <w:lang w:val="en-US"/>
+        </w:rPr>
+        <w:t>PHP</w:t>
+      </w:r>
+      <w:r>
+        <w:rPr>
+          <w:sz w:val="18"/>
+          <w:szCs w:val="18"/>
+        </w:rPr>
+        <w:t xml:space="preserve"> </w:t>
+      </w:r>
+      <w:r>
+        <w:rPr>
+          <w:sz w:val="18"/>
+          <w:szCs w:val="18"/>
+        </w:rPr>
+        <w:t>файловете и създаване на конфигурационните файлове</w:t>
+      </w:r>
     </w:p>
     <w:p>
       <w:pPr>
@@ -4161,11 +4594,137 @@
     </w:p>
     <w:p>
       <w:pPr>
-        <w:rPr>
-          <w:sz w:val="18"/>
-          <w:szCs w:val="18"/>
-        </w:rPr>
-      </w:pPr>
+        <w:pStyle w:val="ListParagraph"/>
+        <w:numPr>
+          <w:ilvl w:val="0"/>
+          <w:numId w:val="23"/>
+        </w:numPr>
+        <w:rPr>
+          <w:sz w:val="18"/>
+          <w:szCs w:val="18"/>
+        </w:rPr>
+      </w:pPr>
+      <w:r>
+        <w:rPr>
+          <w:sz w:val="18"/>
+          <w:szCs w:val="18"/>
+        </w:rPr>
+        <w:t>Интегриране на проекта със система за генериране на презентации, за да може автоматично да се извличат презентациите</w:t>
+      </w:r>
+    </w:p>
+    <w:p>
+      <w:pPr>
+        <w:pStyle w:val="ListParagraph"/>
+        <w:numPr>
+          <w:ilvl w:val="0"/>
+          <w:numId w:val="23"/>
+        </w:numPr>
+        <w:rPr>
+          <w:sz w:val="18"/>
+          <w:szCs w:val="18"/>
+        </w:rPr>
+      </w:pPr>
+      <w:r>
+        <w:rPr>
+          <w:sz w:val="18"/>
+          <w:szCs w:val="18"/>
+        </w:rPr>
+        <w:t>Добавяне на повече</w:t>
+      </w:r>
+      <w:r>
+        <w:rPr>
+          <w:sz w:val="18"/>
+          <w:szCs w:val="18"/>
+        </w:rPr>
+        <w:t xml:space="preserve"> полета за</w:t>
+      </w:r>
+      <w:r>
+        <w:rPr>
+          <w:sz w:val="18"/>
+          <w:szCs w:val="18"/>
+        </w:rPr>
+        <w:t xml:space="preserve"> информация за презентациите и презентиращия</w:t>
+      </w:r>
+    </w:p>
+    <w:p>
+      <w:pPr>
+        <w:pStyle w:val="ListParagraph"/>
+        <w:numPr>
+          <w:ilvl w:val="0"/>
+          <w:numId w:val="23"/>
+        </w:numPr>
+        <w:rPr>
+          <w:sz w:val="18"/>
+          <w:szCs w:val="18"/>
+        </w:rPr>
+      </w:pPr>
+      <w:r>
+        <w:rPr>
+          <w:sz w:val="18"/>
+          <w:szCs w:val="18"/>
+        </w:rPr>
+        <w:t>Добавяне на рейтингова система за оценяване на презентации</w:t>
+      </w:r>
+    </w:p>
+    <w:p>
+      <w:pPr>
+        <w:pStyle w:val="ListParagraph"/>
+        <w:numPr>
+          <w:ilvl w:val="0"/>
+          <w:numId w:val="23"/>
+        </w:numPr>
+        <w:rPr>
+          <w:sz w:val="18"/>
+          <w:szCs w:val="18"/>
+        </w:rPr>
+      </w:pPr>
+      <w:r>
+        <w:rPr>
+          <w:sz w:val="18"/>
+          <w:szCs w:val="18"/>
+        </w:rPr>
+        <w:t>Добавяне на опция за сортиране на презентациите по различни критерии (азбучен ред, дата и час на представяне, оценка и др.)</w:t>
+      </w:r>
+    </w:p>
+    <w:p>
+      <w:pPr>
+        <w:pStyle w:val="ListParagraph"/>
+        <w:numPr>
+          <w:ilvl w:val="0"/>
+          <w:numId w:val="23"/>
+        </w:numPr>
+        <w:rPr>
+          <w:sz w:val="18"/>
+          <w:szCs w:val="18"/>
+        </w:rPr>
+      </w:pPr>
+      <w:r>
+        <w:rPr>
+          <w:sz w:val="18"/>
+          <w:szCs w:val="18"/>
+        </w:rPr>
+        <w:t>Добавяне на повече файлови формати за разпечатване на разписание</w:t>
+      </w:r>
+    </w:p>
+    <w:p>
+      <w:pPr>
+        <w:pStyle w:val="ListParagraph"/>
+        <w:numPr>
+          <w:ilvl w:val="0"/>
+          <w:numId w:val="23"/>
+        </w:numPr>
+        <w:rPr>
+          <w:sz w:val="18"/>
+          <w:szCs w:val="18"/>
+        </w:rPr>
+      </w:pPr>
+      <w:r>
+        <w:rPr>
+          <w:sz w:val="18"/>
+          <w:szCs w:val="18"/>
+        </w:rPr>
+        <w:t>Добавяне на повече начини за форматиране на разпечатаното разписание или какво информация да се съдържа</w:t>
+      </w:r>
     </w:p>
     <w:p>
       <w:pPr>
@@ -4219,6 +4778,7 @@
           <w:sz w:val="22"/>
           <w:szCs w:val="22"/>
         </w:rPr>
+        <w:lastRenderedPageBreak/>
         <w:t>11. Използвани източници</w:t>
       </w:r>
     </w:p>
@@ -4451,7 +5011,6 @@
         <w:rPr>
           <w:lang w:bidi="he-IL"/>
         </w:rPr>
-        <w:lastRenderedPageBreak/>
         <w:t>Приел</w:t>
       </w:r>
       <w:r>
@@ -5000,6 +5559,119 @@
     </w:lvl>
   </w:abstractNum>
   <w:abstractNum w:abstractNumId="5" w15:restartNumberingAfterBreak="0">
+    <w:nsid w:val="21FD2A73"/>
+    <w:multiLevelType w:val="hybridMultilevel"/>
+    <w:tmpl w:val="63B0B6EA"/>
+    <w:lvl w:ilvl="0" w:tplc="04020001">
+      <w:start w:val="1"/>
+      <w:numFmt w:val="bullet"/>
+      <w:lvlText w:val=""/>
+      <w:lvlJc w:val="left"/>
+      <w:pPr>
+        <w:ind w:left="643" w:hanging="360"/>
+      </w:pPr>
+      <w:rPr>
+        <w:rFonts w:ascii="Symbol" w:hAnsi="Symbol" w:hint="default"/>
+      </w:rPr>
+    </w:lvl>
+    <w:lvl w:ilvl="1" w:tplc="04020003" w:tentative="1">
+      <w:start w:val="1"/>
+      <w:numFmt w:val="bullet"/>
+      <w:lvlText w:val="o"/>
+      <w:lvlJc w:val="left"/>
+      <w:pPr>
+        <w:ind w:left="1363" w:hanging="360"/>
+      </w:pPr>
+      <w:rPr>
+        <w:rFonts w:ascii="Courier New" w:hAnsi="Courier New" w:cs="Courier New" w:hint="default"/>
+      </w:rPr>
+    </w:lvl>
+    <w:lvl w:ilvl="2" w:tplc="04020005" w:tentative="1">
+      <w:start w:val="1"/>
+      <w:numFmt w:val="bullet"/>
+      <w:lvlText w:val=""/>
+      <w:lvlJc w:val="left"/>
+      <w:pPr>
+        <w:ind w:left="2083" w:hanging="360"/>
+      </w:pPr>
+      <w:rPr>
+        <w:rFonts w:ascii="Wingdings" w:hAnsi="Wingdings" w:hint="default"/>
+      </w:rPr>
+    </w:lvl>
+    <w:lvl w:ilvl="3" w:tplc="04020001" w:tentative="1">
+      <w:start w:val="1"/>
+      <w:numFmt w:val="bullet"/>
+      <w:lvlText w:val=""/>
+      <w:lvlJc w:val="left"/>
+      <w:pPr>
+        <w:ind w:left="2803" w:hanging="360"/>
+      </w:pPr>
+      <w:rPr>
+        <w:rFonts w:ascii="Symbol" w:hAnsi="Symbol" w:hint="default"/>
+      </w:rPr>
+    </w:lvl>
+    <w:lvl w:ilvl="4" w:tplc="04020003" w:tentative="1">
+      <w:start w:val="1"/>
+      <w:numFmt w:val="bullet"/>
+      <w:lvlText w:val="o"/>
+      <w:lvlJc w:val="left"/>
+      <w:pPr>
+        <w:ind w:left="3523" w:hanging="360"/>
+      </w:pPr>
+      <w:rPr>
+        <w:rFonts w:ascii="Courier New" w:hAnsi="Courier New" w:cs="Courier New" w:hint="default"/>
+      </w:rPr>
+    </w:lvl>
+    <w:lvl w:ilvl="5" w:tplc="04020005" w:tentative="1">
+      <w:start w:val="1"/>
+      <w:numFmt w:val="bullet"/>
+      <w:lvlText w:val=""/>
+      <w:lvlJc w:val="left"/>
+      <w:pPr>
+        <w:ind w:left="4243" w:hanging="360"/>
+      </w:pPr>
+      <w:rPr>
+        <w:rFonts w:ascii="Wingdings" w:hAnsi="Wingdings" w:hint="default"/>
+      </w:rPr>
+    </w:lvl>
+    <w:lvl w:ilvl="6" w:tplc="04020001" w:tentative="1">
+      <w:start w:val="1"/>
+      <w:numFmt w:val="bullet"/>
+      <w:lvlText w:val=""/>
+      <w:lvlJc w:val="left"/>
+      <w:pPr>
+        <w:ind w:left="4963" w:hanging="360"/>
+      </w:pPr>
+      <w:rPr>
+        <w:rFonts w:ascii="Symbol" w:hAnsi="Symbol" w:hint="default"/>
+      </w:rPr>
+    </w:lvl>
+    <w:lvl w:ilvl="7" w:tplc="04020003" w:tentative="1">
+      <w:start w:val="1"/>
+      <w:numFmt w:val="bullet"/>
+      <w:lvlText w:val="o"/>
+      <w:lvlJc w:val="left"/>
+      <w:pPr>
+        <w:ind w:left="5683" w:hanging="360"/>
+      </w:pPr>
+      <w:rPr>
+        <w:rFonts w:ascii="Courier New" w:hAnsi="Courier New" w:cs="Courier New" w:hint="default"/>
+      </w:rPr>
+    </w:lvl>
+    <w:lvl w:ilvl="8" w:tplc="04020005" w:tentative="1">
+      <w:start w:val="1"/>
+      <w:numFmt w:val="bullet"/>
+      <w:lvlText w:val=""/>
+      <w:lvlJc w:val="left"/>
+      <w:pPr>
+        <w:ind w:left="6403" w:hanging="360"/>
+      </w:pPr>
+      <w:rPr>
+        <w:rFonts w:ascii="Wingdings" w:hAnsi="Wingdings" w:hint="default"/>
+      </w:rPr>
+    </w:lvl>
+  </w:abstractNum>
+  <w:abstractNum w:abstractNumId="6" w15:restartNumberingAfterBreak="0">
     <w:nsid w:val="26886B3A"/>
     <w:multiLevelType w:val="hybridMultilevel"/>
     <w:tmpl w:val="3D72A672"/>
@@ -5085,7 +5757,120 @@
       </w:pPr>
     </w:lvl>
   </w:abstractNum>
-  <w:abstractNum w:abstractNumId="6" w15:restartNumberingAfterBreak="0">
+  <w:abstractNum w:abstractNumId="7" w15:restartNumberingAfterBreak="0">
+    <w:nsid w:val="28435EB7"/>
+    <w:multiLevelType w:val="hybridMultilevel"/>
+    <w:tmpl w:val="D5887C12"/>
+    <w:lvl w:ilvl="0" w:tplc="04020003">
+      <w:start w:val="1"/>
+      <w:numFmt w:val="bullet"/>
+      <w:lvlText w:val="o"/>
+      <w:lvlJc w:val="left"/>
+      <w:pPr>
+        <w:ind w:left="927" w:hanging="360"/>
+      </w:pPr>
+      <w:rPr>
+        <w:rFonts w:ascii="Courier New" w:hAnsi="Courier New" w:cs="Courier New" w:hint="default"/>
+      </w:rPr>
+    </w:lvl>
+    <w:lvl w:ilvl="1" w:tplc="04020003" w:tentative="1">
+      <w:start w:val="1"/>
+      <w:numFmt w:val="bullet"/>
+      <w:lvlText w:val="o"/>
+      <w:lvlJc w:val="left"/>
+      <w:pPr>
+        <w:ind w:left="1647" w:hanging="360"/>
+      </w:pPr>
+      <w:rPr>
+        <w:rFonts w:ascii="Courier New" w:hAnsi="Courier New" w:cs="Courier New" w:hint="default"/>
+      </w:rPr>
+    </w:lvl>
+    <w:lvl w:ilvl="2" w:tplc="04020005" w:tentative="1">
+      <w:start w:val="1"/>
+      <w:numFmt w:val="bullet"/>
+      <w:lvlText w:val=""/>
+      <w:lvlJc w:val="left"/>
+      <w:pPr>
+        <w:ind w:left="2367" w:hanging="360"/>
+      </w:pPr>
+      <w:rPr>
+        <w:rFonts w:ascii="Wingdings" w:hAnsi="Wingdings" w:hint="default"/>
+      </w:rPr>
+    </w:lvl>
+    <w:lvl w:ilvl="3" w:tplc="04020001" w:tentative="1">
+      <w:start w:val="1"/>
+      <w:numFmt w:val="bullet"/>
+      <w:lvlText w:val=""/>
+      <w:lvlJc w:val="left"/>
+      <w:pPr>
+        <w:ind w:left="3087" w:hanging="360"/>
+      </w:pPr>
+      <w:rPr>
+        <w:rFonts w:ascii="Symbol" w:hAnsi="Symbol" w:hint="default"/>
+      </w:rPr>
+    </w:lvl>
+    <w:lvl w:ilvl="4" w:tplc="04020003" w:tentative="1">
+      <w:start w:val="1"/>
+      <w:numFmt w:val="bullet"/>
+      <w:lvlText w:val="o"/>
+      <w:lvlJc w:val="left"/>
+      <w:pPr>
+        <w:ind w:left="3807" w:hanging="360"/>
+      </w:pPr>
+      <w:rPr>
+        <w:rFonts w:ascii="Courier New" w:hAnsi="Courier New" w:cs="Courier New" w:hint="default"/>
+      </w:rPr>
+    </w:lvl>
+    <w:lvl w:ilvl="5" w:tplc="04020005" w:tentative="1">
+      <w:start w:val="1"/>
+      <w:numFmt w:val="bullet"/>
+      <w:lvlText w:val=""/>
+      <w:lvlJc w:val="left"/>
+      <w:pPr>
+        <w:ind w:left="4527" w:hanging="360"/>
+      </w:pPr>
+      <w:rPr>
+        <w:rFonts w:ascii="Wingdings" w:hAnsi="Wingdings" w:hint="default"/>
+      </w:rPr>
+    </w:lvl>
+    <w:lvl w:ilvl="6" w:tplc="04020001" w:tentative="1">
+      <w:start w:val="1"/>
+      <w:numFmt w:val="bullet"/>
+      <w:lvlText w:val=""/>
+      <w:lvlJc w:val="left"/>
+      <w:pPr>
+        <w:ind w:left="5247" w:hanging="360"/>
+      </w:pPr>
+      <w:rPr>
+        <w:rFonts w:ascii="Symbol" w:hAnsi="Symbol" w:hint="default"/>
+      </w:rPr>
+    </w:lvl>
+    <w:lvl w:ilvl="7" w:tplc="04020003" w:tentative="1">
+      <w:start w:val="1"/>
+      <w:numFmt w:val="bullet"/>
+      <w:lvlText w:val="o"/>
+      <w:lvlJc w:val="left"/>
+      <w:pPr>
+        <w:ind w:left="5967" w:hanging="360"/>
+      </w:pPr>
+      <w:rPr>
+        <w:rFonts w:ascii="Courier New" w:hAnsi="Courier New" w:cs="Courier New" w:hint="default"/>
+      </w:rPr>
+    </w:lvl>
+    <w:lvl w:ilvl="8" w:tplc="04020005" w:tentative="1">
+      <w:start w:val="1"/>
+      <w:numFmt w:val="bullet"/>
+      <w:lvlText w:val=""/>
+      <w:lvlJc w:val="left"/>
+      <w:pPr>
+        <w:ind w:left="6687" w:hanging="360"/>
+      </w:pPr>
+      <w:rPr>
+        <w:rFonts w:ascii="Wingdings" w:hAnsi="Wingdings" w:hint="default"/>
+      </w:rPr>
+    </w:lvl>
+  </w:abstractNum>
+  <w:abstractNum w:abstractNumId="8" w15:restartNumberingAfterBreak="0">
     <w:nsid w:val="2CF56644"/>
     <w:multiLevelType w:val="hybridMultilevel"/>
     <w:tmpl w:val="43EAE156"/>
@@ -5199,7 +5984,7 @@
       </w:rPr>
     </w:lvl>
   </w:abstractNum>
-  <w:abstractNum w:abstractNumId="7" w15:restartNumberingAfterBreak="0">
+  <w:abstractNum w:abstractNumId="9" w15:restartNumberingAfterBreak="0">
     <w:nsid w:val="370E4165"/>
     <w:multiLevelType w:val="hybridMultilevel"/>
     <w:tmpl w:val="F528829A"/>
@@ -5288,7 +6073,7 @@
       </w:pPr>
     </w:lvl>
   </w:abstractNum>
-  <w:abstractNum w:abstractNumId="8" w15:restartNumberingAfterBreak="0">
+  <w:abstractNum w:abstractNumId="10" w15:restartNumberingAfterBreak="0">
     <w:nsid w:val="379C0D34"/>
     <w:multiLevelType w:val="hybridMultilevel"/>
     <w:tmpl w:val="4280B932"/>
@@ -5374,7 +6159,7 @@
       </w:pPr>
     </w:lvl>
   </w:abstractNum>
-  <w:abstractNum w:abstractNumId="9" w15:restartNumberingAfterBreak="0">
+  <w:abstractNum w:abstractNumId="11" w15:restartNumberingAfterBreak="0">
     <w:nsid w:val="3C507C1E"/>
     <w:multiLevelType w:val="hybridMultilevel"/>
     <w:tmpl w:val="78861EC8"/>
@@ -5460,7 +6245,7 @@
       </w:pPr>
     </w:lvl>
   </w:abstractNum>
-  <w:abstractNum w:abstractNumId="10" w15:restartNumberingAfterBreak="0">
+  <w:abstractNum w:abstractNumId="12" w15:restartNumberingAfterBreak="0">
     <w:nsid w:val="3F184205"/>
     <w:multiLevelType w:val="hybridMultilevel"/>
     <w:tmpl w:val="D166C27C"/>
@@ -5546,7 +6331,7 @@
       </w:pPr>
     </w:lvl>
   </w:abstractNum>
-  <w:abstractNum w:abstractNumId="11" w15:restartNumberingAfterBreak="0">
+  <w:abstractNum w:abstractNumId="13" w15:restartNumberingAfterBreak="0">
     <w:nsid w:val="4AF56CD8"/>
     <w:multiLevelType w:val="hybridMultilevel"/>
     <w:tmpl w:val="C63A11E6"/>
@@ -5632,7 +6417,7 @@
       </w:pPr>
     </w:lvl>
   </w:abstractNum>
-  <w:abstractNum w:abstractNumId="12" w15:restartNumberingAfterBreak="0">
+  <w:abstractNum w:abstractNumId="14" w15:restartNumberingAfterBreak="0">
     <w:nsid w:val="4D6F6379"/>
     <w:multiLevelType w:val="hybridMultilevel"/>
     <w:tmpl w:val="C5F00BB4"/>
@@ -5745,7 +6530,7 @@
       </w:rPr>
     </w:lvl>
   </w:abstractNum>
-  <w:abstractNum w:abstractNumId="13" w15:restartNumberingAfterBreak="0">
+  <w:abstractNum w:abstractNumId="15" w15:restartNumberingAfterBreak="0">
     <w:nsid w:val="514A44D5"/>
     <w:multiLevelType w:val="hybridMultilevel"/>
     <w:tmpl w:val="AD66B6D8"/>
@@ -5858,7 +6643,7 @@
       </w:rPr>
     </w:lvl>
   </w:abstractNum>
-  <w:abstractNum w:abstractNumId="14" w15:restartNumberingAfterBreak="0">
+  <w:abstractNum w:abstractNumId="16" w15:restartNumberingAfterBreak="0">
     <w:nsid w:val="5A4C65BC"/>
     <w:multiLevelType w:val="hybridMultilevel"/>
     <w:tmpl w:val="56428678"/>
@@ -5868,7 +6653,7 @@
       <w:lvlText w:val=""/>
       <w:lvlJc w:val="left"/>
       <w:pPr>
-        <w:ind w:left="720" w:hanging="360"/>
+        <w:ind w:left="643" w:hanging="360"/>
       </w:pPr>
       <w:rPr>
         <w:rFonts w:ascii="Symbol" w:hAnsi="Symbol" w:hint="default"/>
@@ -5880,7 +6665,7 @@
       <w:lvlText w:val="o"/>
       <w:lvlJc w:val="left"/>
       <w:pPr>
-        <w:ind w:left="1440" w:hanging="360"/>
+        <w:ind w:left="1363" w:hanging="360"/>
       </w:pPr>
       <w:rPr>
         <w:rFonts w:ascii="Courier New" w:hAnsi="Courier New" w:cs="Courier New" w:hint="default"/>
@@ -5892,7 +6677,7 @@
       <w:lvlText w:val=""/>
       <w:lvlJc w:val="left"/>
       <w:pPr>
-        <w:ind w:left="2160" w:hanging="360"/>
+        <w:ind w:left="2083" w:hanging="360"/>
       </w:pPr>
       <w:rPr>
         <w:rFonts w:ascii="Wingdings" w:hAnsi="Wingdings" w:hint="default"/>
@@ -5904,7 +6689,7 @@
       <w:lvlText w:val=""/>
       <w:lvlJc w:val="left"/>
       <w:pPr>
-        <w:ind w:left="2880" w:hanging="360"/>
+        <w:ind w:left="2803" w:hanging="360"/>
       </w:pPr>
       <w:rPr>
         <w:rFonts w:ascii="Symbol" w:hAnsi="Symbol" w:hint="default"/>
@@ -5916,7 +6701,7 @@
       <w:lvlText w:val="o"/>
       <w:lvlJc w:val="left"/>
       <w:pPr>
-        <w:ind w:left="3600" w:hanging="360"/>
+        <w:ind w:left="3523" w:hanging="360"/>
       </w:pPr>
       <w:rPr>
         <w:rFonts w:ascii="Courier New" w:hAnsi="Courier New" w:cs="Courier New" w:hint="default"/>
@@ -5928,7 +6713,7 @@
       <w:lvlText w:val=""/>
       <w:lvlJc w:val="left"/>
       <w:pPr>
-        <w:ind w:left="4320" w:hanging="360"/>
+        <w:ind w:left="4243" w:hanging="360"/>
       </w:pPr>
       <w:rPr>
         <w:rFonts w:ascii="Wingdings" w:hAnsi="Wingdings" w:hint="default"/>
@@ -5940,7 +6725,7 @@
       <w:lvlText w:val=""/>
       <w:lvlJc w:val="left"/>
       <w:pPr>
-        <w:ind w:left="5040" w:hanging="360"/>
+        <w:ind w:left="4963" w:hanging="360"/>
       </w:pPr>
       <w:rPr>
         <w:rFonts w:ascii="Symbol" w:hAnsi="Symbol" w:hint="default"/>
@@ -5952,7 +6737,7 @@
       <w:lvlText w:val="o"/>
       <w:lvlJc w:val="left"/>
       <w:pPr>
-        <w:ind w:left="5760" w:hanging="360"/>
+        <w:ind w:left="5683" w:hanging="360"/>
       </w:pPr>
       <w:rPr>
         <w:rFonts w:ascii="Courier New" w:hAnsi="Courier New" w:cs="Courier New" w:hint="default"/>
@@ -5964,14 +6749,14 @@
       <w:lvlText w:val=""/>
       <w:lvlJc w:val="left"/>
       <w:pPr>
-        <w:ind w:left="6480" w:hanging="360"/>
+        <w:ind w:left="6403" w:hanging="360"/>
       </w:pPr>
       <w:rPr>
         <w:rFonts w:ascii="Wingdings" w:hAnsi="Wingdings" w:hint="default"/>
       </w:rPr>
     </w:lvl>
   </w:abstractNum>
-  <w:abstractNum w:abstractNumId="15" w15:restartNumberingAfterBreak="0">
+  <w:abstractNum w:abstractNumId="17" w15:restartNumberingAfterBreak="0">
     <w:nsid w:val="5EC028E2"/>
     <w:multiLevelType w:val="hybridMultilevel"/>
     <w:tmpl w:val="3D72A672"/>
@@ -6057,7 +6842,7 @@
       </w:pPr>
     </w:lvl>
   </w:abstractNum>
-  <w:abstractNum w:abstractNumId="16" w15:restartNumberingAfterBreak="0">
+  <w:abstractNum w:abstractNumId="18" w15:restartNumberingAfterBreak="0">
     <w:nsid w:val="621D3478"/>
     <w:multiLevelType w:val="hybridMultilevel"/>
     <w:tmpl w:val="287CA07C"/>
@@ -6170,7 +6955,120 @@
       </w:rPr>
     </w:lvl>
   </w:abstractNum>
-  <w:abstractNum w:abstractNumId="17" w15:restartNumberingAfterBreak="0">
+  <w:abstractNum w:abstractNumId="19" w15:restartNumberingAfterBreak="0">
+    <w:nsid w:val="69DF6839"/>
+    <w:multiLevelType w:val="hybridMultilevel"/>
+    <w:tmpl w:val="3FCE23E8"/>
+    <w:lvl w:ilvl="0" w:tplc="04020003">
+      <w:start w:val="1"/>
+      <w:numFmt w:val="bullet"/>
+      <w:lvlText w:val="o"/>
+      <w:lvlJc w:val="left"/>
+      <w:pPr>
+        <w:ind w:left="927" w:hanging="360"/>
+      </w:pPr>
+      <w:rPr>
+        <w:rFonts w:ascii="Courier New" w:hAnsi="Courier New" w:cs="Courier New" w:hint="default"/>
+      </w:rPr>
+    </w:lvl>
+    <w:lvl w:ilvl="1" w:tplc="04020003" w:tentative="1">
+      <w:start w:val="1"/>
+      <w:numFmt w:val="bullet"/>
+      <w:lvlText w:val="o"/>
+      <w:lvlJc w:val="left"/>
+      <w:pPr>
+        <w:ind w:left="1647" w:hanging="360"/>
+      </w:pPr>
+      <w:rPr>
+        <w:rFonts w:ascii="Courier New" w:hAnsi="Courier New" w:cs="Courier New" w:hint="default"/>
+      </w:rPr>
+    </w:lvl>
+    <w:lvl w:ilvl="2" w:tplc="04020005" w:tentative="1">
+      <w:start w:val="1"/>
+      <w:numFmt w:val="bullet"/>
+      <w:lvlText w:val=""/>
+      <w:lvlJc w:val="left"/>
+      <w:pPr>
+        <w:ind w:left="2367" w:hanging="360"/>
+      </w:pPr>
+      <w:rPr>
+        <w:rFonts w:ascii="Wingdings" w:hAnsi="Wingdings" w:hint="default"/>
+      </w:rPr>
+    </w:lvl>
+    <w:lvl w:ilvl="3" w:tplc="04020001" w:tentative="1">
+      <w:start w:val="1"/>
+      <w:numFmt w:val="bullet"/>
+      <w:lvlText w:val=""/>
+      <w:lvlJc w:val="left"/>
+      <w:pPr>
+        <w:ind w:left="3087" w:hanging="360"/>
+      </w:pPr>
+      <w:rPr>
+        <w:rFonts w:ascii="Symbol" w:hAnsi="Symbol" w:hint="default"/>
+      </w:rPr>
+    </w:lvl>
+    <w:lvl w:ilvl="4" w:tplc="04020003" w:tentative="1">
+      <w:start w:val="1"/>
+      <w:numFmt w:val="bullet"/>
+      <w:lvlText w:val="o"/>
+      <w:lvlJc w:val="left"/>
+      <w:pPr>
+        <w:ind w:left="3807" w:hanging="360"/>
+      </w:pPr>
+      <w:rPr>
+        <w:rFonts w:ascii="Courier New" w:hAnsi="Courier New" w:cs="Courier New" w:hint="default"/>
+      </w:rPr>
+    </w:lvl>
+    <w:lvl w:ilvl="5" w:tplc="04020005" w:tentative="1">
+      <w:start w:val="1"/>
+      <w:numFmt w:val="bullet"/>
+      <w:lvlText w:val=""/>
+      <w:lvlJc w:val="left"/>
+      <w:pPr>
+        <w:ind w:left="4527" w:hanging="360"/>
+      </w:pPr>
+      <w:rPr>
+        <w:rFonts w:ascii="Wingdings" w:hAnsi="Wingdings" w:hint="default"/>
+      </w:rPr>
+    </w:lvl>
+    <w:lvl w:ilvl="6" w:tplc="04020001" w:tentative="1">
+      <w:start w:val="1"/>
+      <w:numFmt w:val="bullet"/>
+      <w:lvlText w:val=""/>
+      <w:lvlJc w:val="left"/>
+      <w:pPr>
+        <w:ind w:left="5247" w:hanging="360"/>
+      </w:pPr>
+      <w:rPr>
+        <w:rFonts w:ascii="Symbol" w:hAnsi="Symbol" w:hint="default"/>
+      </w:rPr>
+    </w:lvl>
+    <w:lvl w:ilvl="7" w:tplc="04020003" w:tentative="1">
+      <w:start w:val="1"/>
+      <w:numFmt w:val="bullet"/>
+      <w:lvlText w:val="o"/>
+      <w:lvlJc w:val="left"/>
+      <w:pPr>
+        <w:ind w:left="5967" w:hanging="360"/>
+      </w:pPr>
+      <w:rPr>
+        <w:rFonts w:ascii="Courier New" w:hAnsi="Courier New" w:cs="Courier New" w:hint="default"/>
+      </w:rPr>
+    </w:lvl>
+    <w:lvl w:ilvl="8" w:tplc="04020005" w:tentative="1">
+      <w:start w:val="1"/>
+      <w:numFmt w:val="bullet"/>
+      <w:lvlText w:val=""/>
+      <w:lvlJc w:val="left"/>
+      <w:pPr>
+        <w:ind w:left="6687" w:hanging="360"/>
+      </w:pPr>
+      <w:rPr>
+        <w:rFonts w:ascii="Wingdings" w:hAnsi="Wingdings" w:hint="default"/>
+      </w:rPr>
+    </w:lvl>
+  </w:abstractNum>
+  <w:abstractNum w:abstractNumId="20" w15:restartNumberingAfterBreak="0">
     <w:nsid w:val="6B7D5874"/>
     <w:multiLevelType w:val="hybridMultilevel"/>
     <w:tmpl w:val="52588AD4"/>
@@ -6180,7 +7078,7 @@
       <w:lvlText w:val=""/>
       <w:lvlJc w:val="left"/>
       <w:pPr>
-        <w:ind w:left="720" w:hanging="360"/>
+        <w:ind w:left="643" w:hanging="360"/>
       </w:pPr>
       <w:rPr>
         <w:rFonts w:ascii="Symbol" w:hAnsi="Symbol" w:hint="default"/>
@@ -6192,7 +7090,7 @@
       <w:lvlText w:val="o"/>
       <w:lvlJc w:val="left"/>
       <w:pPr>
-        <w:ind w:left="1440" w:hanging="360"/>
+        <w:ind w:left="1363" w:hanging="360"/>
       </w:pPr>
       <w:rPr>
         <w:rFonts w:ascii="Courier New" w:hAnsi="Courier New" w:cs="Courier New" w:hint="default"/>
@@ -6204,7 +7102,7 @@
       <w:lvlText w:val=""/>
       <w:lvlJc w:val="left"/>
       <w:pPr>
-        <w:ind w:left="2160" w:hanging="360"/>
+        <w:ind w:left="2083" w:hanging="360"/>
       </w:pPr>
       <w:rPr>
         <w:rFonts w:ascii="Wingdings" w:hAnsi="Wingdings" w:hint="default"/>
@@ -6216,7 +7114,7 @@
       <w:lvlText w:val=""/>
       <w:lvlJc w:val="left"/>
       <w:pPr>
-        <w:ind w:left="2880" w:hanging="360"/>
+        <w:ind w:left="2803" w:hanging="360"/>
       </w:pPr>
       <w:rPr>
         <w:rFonts w:ascii="Symbol" w:hAnsi="Symbol" w:hint="default"/>
@@ -6228,7 +7126,7 @@
       <w:lvlText w:val="o"/>
       <w:lvlJc w:val="left"/>
       <w:pPr>
-        <w:ind w:left="3600" w:hanging="360"/>
+        <w:ind w:left="3523" w:hanging="360"/>
       </w:pPr>
       <w:rPr>
         <w:rFonts w:ascii="Courier New" w:hAnsi="Courier New" w:cs="Courier New" w:hint="default"/>
@@ -6240,7 +7138,7 @@
       <w:lvlText w:val=""/>
       <w:lvlJc w:val="left"/>
       <w:pPr>
-        <w:ind w:left="4320" w:hanging="360"/>
+        <w:ind w:left="4243" w:hanging="360"/>
       </w:pPr>
       <w:rPr>
         <w:rFonts w:ascii="Wingdings" w:hAnsi="Wingdings" w:hint="default"/>
@@ -6252,7 +7150,7 @@
       <w:lvlText w:val=""/>
       <w:lvlJc w:val="left"/>
       <w:pPr>
-        <w:ind w:left="5040" w:hanging="360"/>
+        <w:ind w:left="4963" w:hanging="360"/>
       </w:pPr>
       <w:rPr>
         <w:rFonts w:ascii="Symbol" w:hAnsi="Symbol" w:hint="default"/>
@@ -6264,7 +7162,7 @@
       <w:lvlText w:val="o"/>
       <w:lvlJc w:val="left"/>
       <w:pPr>
-        <w:ind w:left="5760" w:hanging="360"/>
+        <w:ind w:left="5683" w:hanging="360"/>
       </w:pPr>
       <w:rPr>
         <w:rFonts w:ascii="Courier New" w:hAnsi="Courier New" w:cs="Courier New" w:hint="default"/>
@@ -6276,14 +7174,127 @@
       <w:lvlText w:val=""/>
       <w:lvlJc w:val="left"/>
       <w:pPr>
-        <w:ind w:left="6480" w:hanging="360"/>
+        <w:ind w:left="6403" w:hanging="360"/>
       </w:pPr>
       <w:rPr>
         <w:rFonts w:ascii="Wingdings" w:hAnsi="Wingdings" w:hint="default"/>
       </w:rPr>
     </w:lvl>
   </w:abstractNum>
-  <w:abstractNum w:abstractNumId="18" w15:restartNumberingAfterBreak="0">
+  <w:abstractNum w:abstractNumId="21" w15:restartNumberingAfterBreak="0">
+    <w:nsid w:val="6C460D5C"/>
+    <w:multiLevelType w:val="hybridMultilevel"/>
+    <w:tmpl w:val="8BF6EE60"/>
+    <w:lvl w:ilvl="0" w:tplc="04020003">
+      <w:start w:val="1"/>
+      <w:numFmt w:val="bullet"/>
+      <w:lvlText w:val="o"/>
+      <w:lvlJc w:val="left"/>
+      <w:pPr>
+        <w:ind w:left="927" w:hanging="360"/>
+      </w:pPr>
+      <w:rPr>
+        <w:rFonts w:ascii="Courier New" w:hAnsi="Courier New" w:cs="Courier New" w:hint="default"/>
+      </w:rPr>
+    </w:lvl>
+    <w:lvl w:ilvl="1" w:tplc="04020003" w:tentative="1">
+      <w:start w:val="1"/>
+      <w:numFmt w:val="bullet"/>
+      <w:lvlText w:val="o"/>
+      <w:lvlJc w:val="left"/>
+      <w:pPr>
+        <w:ind w:left="1647" w:hanging="360"/>
+      </w:pPr>
+      <w:rPr>
+        <w:rFonts w:ascii="Courier New" w:hAnsi="Courier New" w:cs="Courier New" w:hint="default"/>
+      </w:rPr>
+    </w:lvl>
+    <w:lvl w:ilvl="2" w:tplc="04020005" w:tentative="1">
+      <w:start w:val="1"/>
+      <w:numFmt w:val="bullet"/>
+      <w:lvlText w:val=""/>
+      <w:lvlJc w:val="left"/>
+      <w:pPr>
+        <w:ind w:left="2367" w:hanging="360"/>
+      </w:pPr>
+      <w:rPr>
+        <w:rFonts w:ascii="Wingdings" w:hAnsi="Wingdings" w:hint="default"/>
+      </w:rPr>
+    </w:lvl>
+    <w:lvl w:ilvl="3" w:tplc="04020001" w:tentative="1">
+      <w:start w:val="1"/>
+      <w:numFmt w:val="bullet"/>
+      <w:lvlText w:val=""/>
+      <w:lvlJc w:val="left"/>
+      <w:pPr>
+        <w:ind w:left="3087" w:hanging="360"/>
+      </w:pPr>
+      <w:rPr>
+        <w:rFonts w:ascii="Symbol" w:hAnsi="Symbol" w:hint="default"/>
+      </w:rPr>
+    </w:lvl>
+    <w:lvl w:ilvl="4" w:tplc="04020003" w:tentative="1">
+      <w:start w:val="1"/>
+      <w:numFmt w:val="bullet"/>
+      <w:lvlText w:val="o"/>
+      <w:lvlJc w:val="left"/>
+      <w:pPr>
+        <w:ind w:left="3807" w:hanging="360"/>
+      </w:pPr>
+      <w:rPr>
+        <w:rFonts w:ascii="Courier New" w:hAnsi="Courier New" w:cs="Courier New" w:hint="default"/>
+      </w:rPr>
+    </w:lvl>
+    <w:lvl w:ilvl="5" w:tplc="04020005" w:tentative="1">
+      <w:start w:val="1"/>
+      <w:numFmt w:val="bullet"/>
+      <w:lvlText w:val=""/>
+      <w:lvlJc w:val="left"/>
+      <w:pPr>
+        <w:ind w:left="4527" w:hanging="360"/>
+      </w:pPr>
+      <w:rPr>
+        <w:rFonts w:ascii="Wingdings" w:hAnsi="Wingdings" w:hint="default"/>
+      </w:rPr>
+    </w:lvl>
+    <w:lvl w:ilvl="6" w:tplc="04020001" w:tentative="1">
+      <w:start w:val="1"/>
+      <w:numFmt w:val="bullet"/>
+      <w:lvlText w:val=""/>
+      <w:lvlJc w:val="left"/>
+      <w:pPr>
+        <w:ind w:left="5247" w:hanging="360"/>
+      </w:pPr>
+      <w:rPr>
+        <w:rFonts w:ascii="Symbol" w:hAnsi="Symbol" w:hint="default"/>
+      </w:rPr>
+    </w:lvl>
+    <w:lvl w:ilvl="7" w:tplc="04020003" w:tentative="1">
+      <w:start w:val="1"/>
+      <w:numFmt w:val="bullet"/>
+      <w:lvlText w:val="o"/>
+      <w:lvlJc w:val="left"/>
+      <w:pPr>
+        <w:ind w:left="5967" w:hanging="360"/>
+      </w:pPr>
+      <w:rPr>
+        <w:rFonts w:ascii="Courier New" w:hAnsi="Courier New" w:cs="Courier New" w:hint="default"/>
+      </w:rPr>
+    </w:lvl>
+    <w:lvl w:ilvl="8" w:tplc="04020005" w:tentative="1">
+      <w:start w:val="1"/>
+      <w:numFmt w:val="bullet"/>
+      <w:lvlText w:val=""/>
+      <w:lvlJc w:val="left"/>
+      <w:pPr>
+        <w:ind w:left="6687" w:hanging="360"/>
+      </w:pPr>
+      <w:rPr>
+        <w:rFonts w:ascii="Wingdings" w:hAnsi="Wingdings" w:hint="default"/>
+      </w:rPr>
+    </w:lvl>
+  </w:abstractNum>
+  <w:abstractNum w:abstractNumId="22" w15:restartNumberingAfterBreak="0">
     <w:nsid w:val="6D785900"/>
     <w:multiLevelType w:val="hybridMultilevel"/>
     <w:tmpl w:val="3D72A672"/>
@@ -6369,7 +7380,7 @@
       </w:pPr>
     </w:lvl>
   </w:abstractNum>
-  <w:abstractNum w:abstractNumId="19" w15:restartNumberingAfterBreak="0">
+  <w:abstractNum w:abstractNumId="23" w15:restartNumberingAfterBreak="0">
     <w:nsid w:val="6FA6073B"/>
     <w:multiLevelType w:val="hybridMultilevel"/>
     <w:tmpl w:val="3D72A672"/>
@@ -6455,7 +7466,7 @@
       </w:pPr>
     </w:lvl>
   </w:abstractNum>
-  <w:abstractNum w:abstractNumId="20" w15:restartNumberingAfterBreak="0">
+  <w:abstractNum w:abstractNumId="24" w15:restartNumberingAfterBreak="0">
     <w:nsid w:val="74A94A4C"/>
     <w:multiLevelType w:val="hybridMultilevel"/>
     <w:tmpl w:val="0F8259EA"/>
@@ -6568,7 +7579,7 @@
       </w:rPr>
     </w:lvl>
   </w:abstractNum>
-  <w:abstractNum w:abstractNumId="21" w15:restartNumberingAfterBreak="0">
+  <w:abstractNum w:abstractNumId="25" w15:restartNumberingAfterBreak="0">
     <w:nsid w:val="7AE730DC"/>
     <w:multiLevelType w:val="hybridMultilevel"/>
     <w:tmpl w:val="53B6FFF8"/>
@@ -6682,52 +7693,52 @@
     </w:lvl>
   </w:abstractNum>
   <w:num w:numId="1">
-    <w:abstractNumId w:val="12"/>
+    <w:abstractNumId w:val="14"/>
   </w:num>
   <w:num w:numId="2">
-    <w:abstractNumId w:val="6"/>
+    <w:abstractNumId w:val="8"/>
   </w:num>
   <w:num w:numId="3">
-    <w:abstractNumId w:val="16"/>
+    <w:abstractNumId w:val="18"/>
   </w:num>
   <w:num w:numId="4">
     <w:abstractNumId w:val="2"/>
   </w:num>
   <w:num w:numId="5">
-    <w:abstractNumId w:val="20"/>
+    <w:abstractNumId w:val="24"/>
   </w:num>
   <w:num w:numId="6">
-    <w:abstractNumId w:val="8"/>
+    <w:abstractNumId w:val="10"/>
   </w:num>
   <w:num w:numId="7">
-    <w:abstractNumId w:val="21"/>
+    <w:abstractNumId w:val="25"/>
   </w:num>
   <w:num w:numId="8">
-    <w:abstractNumId w:val="18"/>
+    <w:abstractNumId w:val="22"/>
   </w:num>
   <w:num w:numId="9">
-    <w:abstractNumId w:val="11"/>
+    <w:abstractNumId w:val="13"/>
   </w:num>
   <w:num w:numId="10">
-    <w:abstractNumId w:val="15"/>
+    <w:abstractNumId w:val="17"/>
   </w:num>
   <w:num w:numId="11">
     <w:abstractNumId w:val="4"/>
   </w:num>
   <w:num w:numId="12">
-    <w:abstractNumId w:val="5"/>
+    <w:abstractNumId w:val="6"/>
   </w:num>
   <w:num w:numId="13">
-    <w:abstractNumId w:val="19"/>
+    <w:abstractNumId w:val="23"/>
   </w:num>
   <w:num w:numId="14">
-    <w:abstractNumId w:val="10"/>
+    <w:abstractNumId w:val="12"/>
   </w:num>
   <w:num w:numId="15">
-    <w:abstractNumId w:val="17"/>
+    <w:abstractNumId w:val="20"/>
   </w:num>
   <w:num w:numId="16">
-    <w:abstractNumId w:val="9"/>
+    <w:abstractNumId w:val="11"/>
   </w:num>
   <w:num w:numId="17">
     <w:abstractNumId w:val="0"/>
@@ -6736,16 +7747,28 @@
     <w:abstractNumId w:val="3"/>
   </w:num>
   <w:num w:numId="19">
-    <w:abstractNumId w:val="7"/>
+    <w:abstractNumId w:val="9"/>
   </w:num>
   <w:num w:numId="20">
     <w:abstractNumId w:val="1"/>
   </w:num>
   <w:num w:numId="21">
-    <w:abstractNumId w:val="13"/>
+    <w:abstractNumId w:val="15"/>
   </w:num>
   <w:num w:numId="22">
-    <w:abstractNumId w:val="14"/>
+    <w:abstractNumId w:val="16"/>
+  </w:num>
+  <w:num w:numId="23">
+    <w:abstractNumId w:val="5"/>
+  </w:num>
+  <w:num w:numId="24">
+    <w:abstractNumId w:val="21"/>
+  </w:num>
+  <w:num w:numId="25">
+    <w:abstractNumId w:val="19"/>
+  </w:num>
+  <w:num w:numId="26">
+    <w:abstractNumId w:val="7"/>
   </w:num>
 </w:numbering>
 </file>

</xml_diff>

<commit_message>
Add point 2 and 10 to document
</commit_message>
<xml_diff>
--- a/documentation/w14prj_SI_REQ_final.docx
+++ b/documentation/w14prj_SI_REQ_final.docx
@@ -461,7 +461,14 @@
           <w:sz w:val="18"/>
           <w:szCs w:val="18"/>
         </w:rPr>
-        <w:t xml:space="preserve"> да се експортва</w:t>
+        <w:t xml:space="preserve"> да се </w:t>
+      </w:r>
+      <w:r>
+        <w:rPr>
+          <w:sz w:val="18"/>
+          <w:szCs w:val="18"/>
+        </w:rPr>
+        <w:t>разпечатва</w:t>
       </w:r>
       <w:r>
         <w:rPr>
@@ -512,9 +519,171 @@
         <w:rPr>
           <w:sz w:val="18"/>
           <w:szCs w:val="18"/>
-          <w:highlight w:val="yellow"/>
-        </w:rPr>
-        <w:t>...</w:t>
+        </w:rPr>
+        <w:t>По-голямата част</w:t>
+      </w:r>
+      <w:r>
+        <w:rPr>
+          <w:sz w:val="18"/>
+          <w:szCs w:val="18"/>
+        </w:rPr>
+        <w:t xml:space="preserve"> от оценяването в дисциплината</w:t>
+      </w:r>
+      <w:r>
+        <w:rPr>
+          <w:sz w:val="18"/>
+          <w:szCs w:val="18"/>
+        </w:rPr>
+        <w:t xml:space="preserve"> </w:t>
+      </w:r>
+      <w:r>
+        <w:rPr>
+          <w:sz w:val="18"/>
+          <w:szCs w:val="18"/>
+        </w:rPr>
+        <w:t>„</w:t>
+      </w:r>
+      <w:r>
+        <w:rPr>
+          <w:sz w:val="18"/>
+          <w:szCs w:val="18"/>
+          <w:lang w:val="en-US"/>
+        </w:rPr>
+        <w:t>Web</w:t>
+      </w:r>
+      <w:r>
+        <w:rPr>
+          <w:sz w:val="18"/>
+          <w:szCs w:val="18"/>
+        </w:rPr>
+        <w:t xml:space="preserve"> технологии</w:t>
+      </w:r>
+      <w:r>
+        <w:rPr>
+          <w:sz w:val="18"/>
+          <w:szCs w:val="18"/>
+        </w:rPr>
+        <w:t>“</w:t>
+      </w:r>
+      <w:r>
+        <w:rPr>
+          <w:sz w:val="18"/>
+          <w:szCs w:val="18"/>
+        </w:rPr>
+        <w:t xml:space="preserve"> се състои от създаването на реферати и проекти от студентите. Студентите трябва да защитят тяхната работа, поради което се създава таблица, за да се организира процеса на презентиране </w:t>
+      </w:r>
+      <w:r>
+        <w:rPr>
+          <w:sz w:val="18"/>
+          <w:szCs w:val="18"/>
+        </w:rPr>
+        <w:t>по</w:t>
+      </w:r>
+      <w:r>
+        <w:rPr>
+          <w:sz w:val="18"/>
+          <w:szCs w:val="18"/>
+        </w:rPr>
+        <w:t xml:space="preserve"> конкретна тема. </w:t>
+      </w:r>
+      <w:r>
+        <w:rPr>
+          <w:sz w:val="18"/>
+          <w:szCs w:val="18"/>
+        </w:rPr>
+        <w:t xml:space="preserve">Тази таблица е много примитивна, и </w:t>
+      </w:r>
+      <w:r>
+        <w:rPr>
+          <w:sz w:val="18"/>
+          <w:szCs w:val="18"/>
+        </w:rPr>
+        <w:t xml:space="preserve">единствено </w:t>
+      </w:r>
+      <w:r>
+        <w:rPr>
+          <w:sz w:val="18"/>
+          <w:szCs w:val="18"/>
+        </w:rPr>
+        <w:t>показва</w:t>
+      </w:r>
+      <w:r>
+        <w:rPr>
+          <w:sz w:val="18"/>
+          <w:szCs w:val="18"/>
+        </w:rPr>
+        <w:t xml:space="preserve"> в сух вид </w:t>
+      </w:r>
+      <w:r>
+        <w:rPr>
+          <w:sz w:val="18"/>
+          <w:szCs w:val="18"/>
+        </w:rPr>
+        <w:t xml:space="preserve">информация </w:t>
+      </w:r>
+      <w:r>
+        <w:rPr>
+          <w:sz w:val="18"/>
+          <w:szCs w:val="18"/>
+        </w:rPr>
+        <w:t xml:space="preserve">като </w:t>
+      </w:r>
+      <w:r>
+        <w:rPr>
+          <w:sz w:val="18"/>
+          <w:szCs w:val="18"/>
+        </w:rPr>
+        <w:t>тема на презентация, час на презентация и информация за студента.</w:t>
+      </w:r>
+    </w:p>
+    <w:p>
+      <w:pPr>
+        <w:rPr>
+          <w:sz w:val="18"/>
+          <w:szCs w:val="18"/>
+        </w:rPr>
+      </w:pPr>
+      <w:r>
+        <w:rPr>
+          <w:sz w:val="18"/>
+          <w:szCs w:val="18"/>
+        </w:rPr>
+        <w:t>След като се състави този график с презентации, той би могъл да се представи по много по-интерактивен и интересен начин за този, който го разглежда. Това е главната цел на този проект. Да се позволи на студентите да разглеждат разписание с презентации, визуализ</w:t>
+      </w:r>
+      <w:r>
+        <w:rPr>
+          <w:sz w:val="18"/>
+          <w:szCs w:val="18"/>
+        </w:rPr>
+        <w:t>ацията</w:t>
+      </w:r>
+      <w:r>
+        <w:rPr>
+          <w:sz w:val="18"/>
+          <w:szCs w:val="18"/>
+        </w:rPr>
+        <w:t xml:space="preserve"> на което може свободно да се редактира спрямо желанията на конкретния студент. Чрез персонализирания график студента ще вижда само тези презентации, към които проявява интерес и чрез ф</w:t>
+      </w:r>
+      <w:r>
+        <w:rPr>
+          <w:sz w:val="18"/>
+          <w:szCs w:val="18"/>
+        </w:rPr>
+        <w:t>илтрите той може лесно да търси презентациите на своите колеги.</w:t>
+      </w:r>
+      <w:r>
+        <w:rPr>
+          <w:sz w:val="18"/>
+          <w:szCs w:val="18"/>
+        </w:rPr>
+        <w:t xml:space="preserve"> </w:t>
+      </w:r>
+      <w:r>
+        <w:rPr>
+          <w:sz w:val="18"/>
+          <w:szCs w:val="18"/>
+        </w:rPr>
+        <w:t>Студентът ще може да разпечатва разписанията в различни формати, и така няма да има нужда постоянно да отваря системата за да си припомни какви презентации ще се проведат в бъдеще.</w:t>
       </w:r>
     </w:p>
     <w:p>
@@ -880,6 +1049,7 @@
           <w:sz w:val="18"/>
           <w:szCs w:val="18"/>
         </w:rPr>
+        <w:lastRenderedPageBreak/>
         <w:t>При успешно влизане</w:t>
       </w:r>
       <w:r>
@@ -1120,7 +1290,6 @@
           <w:sz w:val="18"/>
           <w:szCs w:val="18"/>
         </w:rPr>
-        <w:lastRenderedPageBreak/>
         <w:t>Също така той има право да избира на кои презентации би имал интерес да присъства чрез натискане на бутон „ще отида“ или „може би ще отида“</w:t>
       </w:r>
     </w:p>
@@ -1780,6 +1949,7 @@
           <w:sz w:val="18"/>
           <w:szCs w:val="18"/>
         </w:rPr>
+        <w:lastRenderedPageBreak/>
         <w:t>Име на презентиращия:</w:t>
       </w:r>
       <w:r>
@@ -2057,7 +2227,6 @@
           <w:sz w:val="18"/>
           <w:szCs w:val="18"/>
         </w:rPr>
-        <w:lastRenderedPageBreak/>
         <w:t xml:space="preserve">Номер на група: </w:t>
       </w:r>
       <w:r>
@@ -3050,6 +3219,7 @@
           <w:sz w:val="18"/>
           <w:szCs w:val="18"/>
         </w:rPr>
+        <w:lastRenderedPageBreak/>
         <w:t xml:space="preserve">Директория </w:t>
       </w:r>
       <w:r>
@@ -3174,35 +3344,7 @@
           <w:sz w:val="18"/>
           <w:szCs w:val="18"/>
         </w:rPr>
-        <w:t xml:space="preserve"> </w:t>
-      </w:r>
-      <w:r>
-        <w:rPr>
-          <w:sz w:val="18"/>
-          <w:szCs w:val="18"/>
-        </w:rPr>
-        <w:t>Клас, който управлява добавянето</w:t>
-      </w:r>
-      <w:r>
-        <w:rPr>
-          <w:sz w:val="18"/>
-          <w:szCs w:val="18"/>
-        </w:rPr>
-        <w:t xml:space="preserve"> и</w:t>
-      </w:r>
-      <w:r>
-        <w:rPr>
-          <w:sz w:val="18"/>
-          <w:szCs w:val="18"/>
-        </w:rPr>
-        <w:t xml:space="preserve"> селектирането </w:t>
-      </w:r>
-      <w:r>
-        <w:rPr>
-          <w:sz w:val="18"/>
-          <w:szCs w:val="18"/>
-        </w:rPr>
-        <w:t>на презентация</w:t>
+        <w:t xml:space="preserve"> Клас, който управлява добавянето и селектирането на презентация</w:t>
       </w:r>
     </w:p>
     <w:p>
@@ -3496,7 +3638,6 @@
           <w:sz w:val="18"/>
           <w:szCs w:val="18"/>
         </w:rPr>
-        <w:lastRenderedPageBreak/>
         <w:t>load_schedule.php</w:t>
       </w:r>
       <w:r>
@@ -3604,28 +3745,7 @@
           <w:sz w:val="18"/>
           <w:szCs w:val="18"/>
         </w:rPr>
-        <w:t xml:space="preserve"> Селектира презентациитите спрямо предпочитанията на потребителя </w:t>
-      </w:r>
-      <w:r>
-        <w:rPr>
-          <w:sz w:val="18"/>
-          <w:szCs w:val="18"/>
-        </w:rPr>
-        <w:t xml:space="preserve">и ги връща към </w:t>
-      </w:r>
-      <w:r>
-        <w:rPr>
-          <w:sz w:val="18"/>
-          <w:szCs w:val="18"/>
-        </w:rPr>
-        <w:t>презентационния слой</w:t>
-      </w:r>
-      <w:r>
-        <w:rPr>
-          <w:sz w:val="18"/>
-          <w:szCs w:val="18"/>
-        </w:rPr>
-        <w:t>, който ще ги визуализира в потребителския интерфейс</w:t>
+        <w:t xml:space="preserve"> Селектира презентациитите спрямо предпочитанията на потребителя и ги връща към презентационния слой, който ще ги визуализира в потребителския интерфейс</w:t>
       </w:r>
     </w:p>
     <w:p>
@@ -4231,7 +4351,14 @@
           <w:sz w:val="18"/>
           <w:szCs w:val="18"/>
         </w:rPr>
-        <w:t>Разпределение на работата:</w:t>
+        <w:t>Приноси на студентите</w:t>
+      </w:r>
+      <w:r>
+        <w:rPr>
+          <w:sz w:val="18"/>
+          <w:szCs w:val="18"/>
+        </w:rPr>
+        <w:t>:</w:t>
       </w:r>
     </w:p>
     <w:p>
@@ -4387,7 +4514,21 @@
           <w:sz w:val="18"/>
           <w:szCs w:val="18"/>
         </w:rPr>
-        <w:t xml:space="preserve">Рефакторине на </w:t>
+        <w:t>Рефактори</w:t>
+      </w:r>
+      <w:r>
+        <w:rPr>
+          <w:sz w:val="18"/>
+          <w:szCs w:val="18"/>
+        </w:rPr>
+        <w:t>ра</w:t>
+      </w:r>
+      <w:r>
+        <w:rPr>
+          <w:sz w:val="18"/>
+          <w:szCs w:val="18"/>
+        </w:rPr>
+        <w:t xml:space="preserve">не на </w:t>
       </w:r>
       <w:r>
         <w:rPr>
@@ -4566,6 +4707,67 @@
     </w:p>
     <w:p>
       <w:pPr>
+        <w:pStyle w:val="ListParagraph"/>
+        <w:numPr>
+          <w:ilvl w:val="0"/>
+          <w:numId w:val="15"/>
+        </w:numPr>
+        <w:rPr>
+          <w:sz w:val="18"/>
+          <w:szCs w:val="18"/>
+        </w:rPr>
+      </w:pPr>
+      <w:r>
+        <w:rPr>
+          <w:sz w:val="18"/>
+          <w:szCs w:val="18"/>
+        </w:rPr>
+        <w:t>Генерирането на самите презентации е извън обхвата на този проекти, поради което е нужно данните им да се въвеждат ръчно в отделен файл или системата да се интегрира с външна система, коят</w:t>
+      </w:r>
+      <w:r>
+        <w:rPr>
+          <w:sz w:val="18"/>
+          <w:szCs w:val="18"/>
+        </w:rPr>
+        <w:t>о да</w:t>
+      </w:r>
+      <w:r>
+        <w:rPr>
+          <w:sz w:val="18"/>
+          <w:szCs w:val="18"/>
+        </w:rPr>
+        <w:t xml:space="preserve"> </w:t>
+      </w:r>
+      <w:r>
+        <w:rPr>
+          <w:sz w:val="18"/>
+          <w:szCs w:val="18"/>
+        </w:rPr>
+        <w:t>създава</w:t>
+      </w:r>
+      <w:r>
+        <w:rPr>
+          <w:sz w:val="18"/>
+          <w:szCs w:val="18"/>
+        </w:rPr>
+        <w:t xml:space="preserve"> презентациите</w:t>
+      </w:r>
+      <w:r>
+        <w:rPr>
+          <w:sz w:val="18"/>
+          <w:szCs w:val="18"/>
+        </w:rPr>
+        <w:t xml:space="preserve">. </w:t>
+      </w:r>
+    </w:p>
+    <w:p>
+      <w:pPr>
+        <w:pStyle w:val="ListParagraph"/>
+        <w:numPr>
+          <w:ilvl w:val="0"/>
+          <w:numId w:val="0"/>
+        </w:numPr>
+        <w:ind w:left="643"/>
         <w:rPr>
           <w:sz w:val="18"/>
           <w:szCs w:val="18"/>
@@ -4629,6 +4831,7 @@
           <w:sz w:val="18"/>
           <w:szCs w:val="18"/>
         </w:rPr>
+        <w:lastRenderedPageBreak/>
         <w:t>Добавяне на повече</w:t>
       </w:r>
       <w:r>
@@ -4644,6 +4847,26 @@
           <w:szCs w:val="18"/>
         </w:rPr>
         <w:t xml:space="preserve"> информация за презентациите и презентиращия</w:t>
+      </w:r>
+    </w:p>
+    <w:p>
+      <w:pPr>
+        <w:pStyle w:val="ListParagraph"/>
+        <w:numPr>
+          <w:ilvl w:val="0"/>
+          <w:numId w:val="23"/>
+        </w:numPr>
+        <w:rPr>
+          <w:sz w:val="18"/>
+          <w:szCs w:val="18"/>
+        </w:rPr>
+      </w:pPr>
+      <w:r>
+        <w:rPr>
+          <w:sz w:val="18"/>
+          <w:szCs w:val="18"/>
+        </w:rPr>
+        <w:t>Добавяне на повече видове предпочитания за презентация</w:t>
       </w:r>
     </w:p>
     <w:p>
@@ -4751,18 +4974,191 @@
     </w:p>
     <w:p>
       <w:pPr>
-        <w:rPr>
-          <w:sz w:val="18"/>
-          <w:szCs w:val="18"/>
-        </w:rPr>
-      </w:pPr>
-      <w:r>
-        <w:rPr>
-          <w:sz w:val="18"/>
-          <w:szCs w:val="18"/>
-          <w:highlight w:val="yellow"/>
-        </w:rPr>
-        <w:t>...</w:t>
+        <w:pStyle w:val="ListParagraph"/>
+        <w:numPr>
+          <w:ilvl w:val="0"/>
+          <w:numId w:val="27"/>
+        </w:numPr>
+        <w:rPr>
+          <w:sz w:val="18"/>
+          <w:szCs w:val="18"/>
+        </w:rPr>
+      </w:pPr>
+      <w:r>
+        <w:rPr>
+          <w:sz w:val="18"/>
+          <w:szCs w:val="18"/>
+        </w:rPr>
+        <w:t xml:space="preserve">Нови начини за стилизиране на потребителския интерфейс (чрез </w:t>
+      </w:r>
+      <w:r>
+        <w:rPr>
+          <w:sz w:val="18"/>
+          <w:szCs w:val="18"/>
+          <w:lang w:val="en-US"/>
+        </w:rPr>
+        <w:t>G</w:t>
+      </w:r>
+      <w:r>
+        <w:rPr>
+          <w:sz w:val="18"/>
+          <w:szCs w:val="18"/>
+          <w:lang w:val="en-US"/>
+        </w:rPr>
+        <w:t>rid</w:t>
+      </w:r>
+      <w:r>
+        <w:rPr>
+          <w:sz w:val="18"/>
+          <w:szCs w:val="18"/>
+        </w:rPr>
+        <w:t xml:space="preserve"> и</w:t>
+      </w:r>
+      <w:r>
+        <w:rPr>
+          <w:sz w:val="18"/>
+          <w:szCs w:val="18"/>
+        </w:rPr>
+        <w:t xml:space="preserve"> </w:t>
+      </w:r>
+      <w:r>
+        <w:rPr>
+          <w:sz w:val="18"/>
+          <w:szCs w:val="18"/>
+          <w:lang w:val="en-US"/>
+        </w:rPr>
+        <w:t>Flexbox</w:t>
+      </w:r>
+      <w:r>
+        <w:rPr>
+          <w:sz w:val="18"/>
+          <w:szCs w:val="18"/>
+        </w:rPr>
+        <w:t>)</w:t>
+      </w:r>
+    </w:p>
+    <w:p>
+      <w:pPr>
+        <w:pStyle w:val="ListParagraph"/>
+        <w:numPr>
+          <w:ilvl w:val="0"/>
+          <w:numId w:val="27"/>
+        </w:numPr>
+        <w:rPr>
+          <w:sz w:val="18"/>
+          <w:szCs w:val="18"/>
+        </w:rPr>
+      </w:pPr>
+      <w:r>
+        <w:rPr>
+          <w:sz w:val="18"/>
+          <w:szCs w:val="18"/>
+        </w:rPr>
+        <w:t xml:space="preserve">Как чрез </w:t>
+      </w:r>
+      <w:r>
+        <w:rPr>
+          <w:sz w:val="18"/>
+          <w:szCs w:val="18"/>
+          <w:lang w:val="en-US"/>
+        </w:rPr>
+        <w:t>AJAX</w:t>
+      </w:r>
+      <w:r>
+        <w:rPr>
+          <w:sz w:val="18"/>
+          <w:szCs w:val="18"/>
+        </w:rPr>
+        <w:t xml:space="preserve"> </w:t>
+      </w:r>
+      <w:r>
+        <w:rPr>
+          <w:sz w:val="18"/>
+          <w:szCs w:val="18"/>
+        </w:rPr>
+        <w:t xml:space="preserve">се </w:t>
+      </w:r>
+      <w:r>
+        <w:rPr>
+          <w:sz w:val="18"/>
+          <w:szCs w:val="18"/>
+        </w:rPr>
+        <w:t>извършват</w:t>
+      </w:r>
+      <w:r>
+        <w:rPr>
+          <w:sz w:val="18"/>
+          <w:szCs w:val="18"/>
+        </w:rPr>
+        <w:t xml:space="preserve"> асинхронни заявки между клиентската и сървърната част на приложението</w:t>
+      </w:r>
+    </w:p>
+    <w:p>
+      <w:pPr>
+        <w:pStyle w:val="ListParagraph"/>
+        <w:numPr>
+          <w:ilvl w:val="0"/>
+          <w:numId w:val="27"/>
+        </w:numPr>
+        <w:rPr>
+          <w:sz w:val="18"/>
+          <w:szCs w:val="18"/>
+        </w:rPr>
+      </w:pPr>
+      <w:r>
+        <w:rPr>
+          <w:sz w:val="18"/>
+          <w:szCs w:val="18"/>
+        </w:rPr>
+        <w:t xml:space="preserve">Как от сървърната част </w:t>
+      </w:r>
+      <w:r>
+        <w:rPr>
+          <w:sz w:val="18"/>
+          <w:szCs w:val="18"/>
+        </w:rPr>
+        <w:t>се извличат данни</w:t>
+      </w:r>
+      <w:r>
+        <w:rPr>
+          <w:sz w:val="18"/>
+          <w:szCs w:val="18"/>
+        </w:rPr>
+        <w:t xml:space="preserve"> от базата данни и се връщат към клиента</w:t>
+      </w:r>
+    </w:p>
+    <w:p>
+      <w:pPr>
+        <w:pStyle w:val="ListParagraph"/>
+        <w:numPr>
+          <w:ilvl w:val="0"/>
+          <w:numId w:val="27"/>
+        </w:numPr>
+        <w:rPr>
+          <w:sz w:val="18"/>
+          <w:szCs w:val="18"/>
+        </w:rPr>
+      </w:pPr>
+      <w:r>
+        <w:rPr>
+          <w:sz w:val="18"/>
+          <w:szCs w:val="18"/>
+        </w:rPr>
+        <w:t xml:space="preserve">Как всичко научено </w:t>
+      </w:r>
+      <w:r>
+        <w:rPr>
+          <w:sz w:val="18"/>
+          <w:szCs w:val="18"/>
+        </w:rPr>
+        <w:t>през</w:t>
+      </w:r>
+      <w:r>
+        <w:rPr>
+          <w:sz w:val="18"/>
+          <w:szCs w:val="18"/>
+        </w:rPr>
+        <w:t xml:space="preserve"> курса се комбинира и прилага в едно работещо приложение</w:t>
       </w:r>
     </w:p>
     <w:p>
@@ -4778,7 +5174,6 @@
           <w:sz w:val="22"/>
           <w:szCs w:val="22"/>
         </w:rPr>
-        <w:lastRenderedPageBreak/>
         <w:t>11. Използвани източници</w:t>
       </w:r>
     </w:p>
@@ -4812,26 +5207,38 @@
           <w:szCs w:val="18"/>
           <w:lang w:eastAsia="en-US"/>
         </w:rPr>
-        <w:t>CSS-Tricks</w:t>
+        <w:t xml:space="preserve">CSS-Tricks, “A Complete Guide to </w:t>
       </w:r>
       <w:r>
         <w:rPr>
           <w:rFonts w:asciiTheme="minorHAnsi" w:hAnsiTheme="minorHAnsi"/>
           <w:sz w:val="18"/>
           <w:szCs w:val="18"/>
+          <w:lang w:val="en-US" w:eastAsia="en-US"/>
+        </w:rPr>
+        <w:t>Grid</w:t>
+      </w:r>
+      <w:r>
+        <w:rPr>
+          <w:rFonts w:asciiTheme="minorHAnsi" w:hAnsiTheme="minorHAnsi"/>
+          <w:sz w:val="18"/>
+          <w:szCs w:val="18"/>
           <w:lang w:eastAsia="en-US"/>
         </w:rPr>
-        <w:t>, “</w:t>
-      </w:r>
-      <w:r>
+        <w:t xml:space="preserve">”, </w:t>
+      </w:r>
+    </w:p>
+    <w:p>
+      <w:pPr>
+        <w:pStyle w:val="NormalWeb"/>
+        <w:spacing w:before="0" w:beforeAutospacing="0" w:after="0" w:afterAutospacing="0"/>
         <w:rPr>
           <w:rFonts w:asciiTheme="minorHAnsi" w:hAnsiTheme="minorHAnsi"/>
           <w:sz w:val="18"/>
           <w:szCs w:val="18"/>
           <w:lang w:eastAsia="en-US"/>
         </w:rPr>
-        <w:t>A Complete Guide to Flexbox</w:t>
-      </w:r>
+      </w:pPr>
       <w:r>
         <w:rPr>
           <w:rFonts w:asciiTheme="minorHAnsi" w:hAnsiTheme="minorHAnsi"/>
@@ -4839,7 +5246,7 @@
           <w:szCs w:val="18"/>
           <w:lang w:eastAsia="en-US"/>
         </w:rPr>
-        <w:t>”, публикувано на 0</w:t>
+        <w:t>публикувано на 0</w:t>
       </w:r>
       <w:r>
         <w:rPr>
@@ -4848,7 +5255,7 @@
           <w:szCs w:val="18"/>
           <w:lang w:eastAsia="en-US"/>
         </w:rPr>
-        <w:t>6</w:t>
+        <w:t>7</w:t>
       </w:r>
       <w:r>
         <w:rPr>
@@ -4866,7 +5273,7 @@
           <w:szCs w:val="18"/>
           <w:lang w:eastAsia="en-US"/>
         </w:rPr>
-        <w:t>12</w:t>
+        <w:t>07</w:t>
       </w:r>
       <w:r>
         <w:rPr>
@@ -4875,16 +5282,7 @@
           <w:szCs w:val="18"/>
           <w:lang w:eastAsia="en-US"/>
         </w:rPr>
-        <w:t>-20</w:t>
-      </w:r>
-      <w:r>
-        <w:rPr>
-          <w:rFonts w:asciiTheme="minorHAnsi" w:hAnsiTheme="minorHAnsi"/>
-          <w:sz w:val="18"/>
-          <w:szCs w:val="18"/>
-          <w:lang w:eastAsia="en-US"/>
-        </w:rPr>
-        <w:t>20,</w:t>
+        <w:t>-2020,</w:t>
       </w:r>
     </w:p>
     <w:p>
@@ -4916,9 +5314,230 @@
             <w:szCs w:val="18"/>
             <w:lang w:eastAsia="en-US"/>
           </w:rPr>
-          <w:t>https://css-tricks.com/snippets/css/a-guide-to-flexbox/</w:t>
+          <w:t>https://css-tricks</w:t>
+        </w:r>
+        <w:r>
+          <w:rPr>
+            <w:rStyle w:val="Hyperlink"/>
+            <w:rFonts w:asciiTheme="minorHAnsi" w:hAnsiTheme="minorHAnsi"/>
+            <w:sz w:val="18"/>
+            <w:szCs w:val="18"/>
+            <w:lang w:eastAsia="en-US"/>
+          </w:rPr>
+          <w:t>.</w:t>
+        </w:r>
+        <w:r>
+          <w:rPr>
+            <w:rStyle w:val="Hyperlink"/>
+            <w:rFonts w:asciiTheme="minorHAnsi" w:hAnsiTheme="minorHAnsi"/>
+            <w:sz w:val="18"/>
+            <w:szCs w:val="18"/>
+            <w:lang w:eastAsia="en-US"/>
+          </w:rPr>
+          <w:t>com/snippets/css/complete-guide-grid/</w:t>
         </w:r>
       </w:hyperlink>
+      <w:r>
+        <w:t xml:space="preserve"> </w:t>
+      </w:r>
+      <w:r>
+        <w:rPr>
+          <w:rFonts w:asciiTheme="minorHAnsi" w:hAnsiTheme="minorHAnsi"/>
+          <w:sz w:val="18"/>
+          <w:szCs w:val="18"/>
+          <w:lang w:eastAsia="en-US"/>
+        </w:rPr>
+        <w:t>]</w:t>
+      </w:r>
+    </w:p>
+    <w:p>
+      <w:pPr>
+        <w:pStyle w:val="NormalWeb"/>
+        <w:spacing w:before="0" w:beforeAutospacing="0" w:after="0" w:afterAutospacing="0"/>
+        <w:rPr>
+          <w:rFonts w:asciiTheme="minorHAnsi" w:hAnsiTheme="minorHAnsi"/>
+          <w:sz w:val="18"/>
+          <w:szCs w:val="18"/>
+          <w:lang w:eastAsia="en-US"/>
+        </w:rPr>
+      </w:pPr>
+    </w:p>
+    <w:p>
+      <w:pPr>
+        <w:pStyle w:val="NormalWeb"/>
+        <w:spacing w:before="0" w:beforeAutospacing="0" w:after="0" w:afterAutospacing="0"/>
+        <w:rPr>
+          <w:rFonts w:asciiTheme="minorHAnsi" w:hAnsiTheme="minorHAnsi"/>
+          <w:sz w:val="18"/>
+          <w:szCs w:val="18"/>
+          <w:lang w:eastAsia="en-US"/>
+        </w:rPr>
+      </w:pPr>
+      <w:r>
+        <w:rPr>
+          <w:rFonts w:asciiTheme="minorHAnsi" w:hAnsiTheme="minorHAnsi"/>
+          <w:sz w:val="18"/>
+          <w:szCs w:val="18"/>
+          <w:lang w:eastAsia="en-US"/>
+        </w:rPr>
+        <w:t>CSS-Tricks</w:t>
+      </w:r>
+      <w:r>
+        <w:rPr>
+          <w:rFonts w:asciiTheme="minorHAnsi" w:hAnsiTheme="minorHAnsi"/>
+          <w:sz w:val="18"/>
+          <w:szCs w:val="18"/>
+          <w:lang w:eastAsia="en-US"/>
+        </w:rPr>
+        <w:t>, “</w:t>
+      </w:r>
+      <w:r>
+        <w:rPr>
+          <w:rFonts w:asciiTheme="minorHAnsi" w:hAnsiTheme="minorHAnsi"/>
+          <w:sz w:val="18"/>
+          <w:szCs w:val="18"/>
+          <w:lang w:eastAsia="en-US"/>
+        </w:rPr>
+        <w:t>A Complete Guide to Flexbox</w:t>
+      </w:r>
+      <w:r>
+        <w:rPr>
+          <w:rFonts w:asciiTheme="minorHAnsi" w:hAnsiTheme="minorHAnsi"/>
+          <w:sz w:val="18"/>
+          <w:szCs w:val="18"/>
+          <w:lang w:eastAsia="en-US"/>
+        </w:rPr>
+        <w:t xml:space="preserve">”, </w:t>
+      </w:r>
+    </w:p>
+    <w:p>
+      <w:pPr>
+        <w:pStyle w:val="NormalWeb"/>
+        <w:spacing w:before="0" w:beforeAutospacing="0" w:after="0" w:afterAutospacing="0"/>
+        <w:rPr>
+          <w:rFonts w:asciiTheme="minorHAnsi" w:hAnsiTheme="minorHAnsi"/>
+          <w:sz w:val="18"/>
+          <w:szCs w:val="18"/>
+          <w:lang w:eastAsia="en-US"/>
+        </w:rPr>
+      </w:pPr>
+      <w:r>
+        <w:rPr>
+          <w:rFonts w:asciiTheme="minorHAnsi" w:hAnsiTheme="minorHAnsi"/>
+          <w:sz w:val="18"/>
+          <w:szCs w:val="18"/>
+          <w:lang w:eastAsia="en-US"/>
+        </w:rPr>
+        <w:t>публикувано на 0</w:t>
+      </w:r>
+      <w:r>
+        <w:rPr>
+          <w:rFonts w:asciiTheme="minorHAnsi" w:hAnsiTheme="minorHAnsi"/>
+          <w:sz w:val="18"/>
+          <w:szCs w:val="18"/>
+          <w:lang w:eastAsia="en-US"/>
+        </w:rPr>
+        <w:t>6</w:t>
+      </w:r>
+      <w:r>
+        <w:rPr>
+          <w:rFonts w:asciiTheme="minorHAnsi" w:hAnsiTheme="minorHAnsi"/>
+          <w:sz w:val="18"/>
+          <w:szCs w:val="18"/>
+          <w:lang w:eastAsia="en-US"/>
+        </w:rPr>
+        <w:t>-</w:t>
+      </w:r>
+      <w:r>
+        <w:rPr>
+          <w:rFonts w:asciiTheme="minorHAnsi" w:hAnsiTheme="minorHAnsi"/>
+          <w:sz w:val="18"/>
+          <w:szCs w:val="18"/>
+          <w:lang w:eastAsia="en-US"/>
+        </w:rPr>
+        <w:t>12</w:t>
+      </w:r>
+      <w:r>
+        <w:rPr>
+          <w:rFonts w:asciiTheme="minorHAnsi" w:hAnsiTheme="minorHAnsi"/>
+          <w:sz w:val="18"/>
+          <w:szCs w:val="18"/>
+          <w:lang w:eastAsia="en-US"/>
+        </w:rPr>
+        <w:t>-20</w:t>
+      </w:r>
+      <w:r>
+        <w:rPr>
+          <w:rFonts w:asciiTheme="minorHAnsi" w:hAnsiTheme="minorHAnsi"/>
+          <w:sz w:val="18"/>
+          <w:szCs w:val="18"/>
+          <w:lang w:eastAsia="en-US"/>
+        </w:rPr>
+        <w:t>20,</w:t>
+      </w:r>
+    </w:p>
+    <w:p>
+      <w:pPr>
+        <w:pStyle w:val="NormalWeb"/>
+        <w:spacing w:before="0" w:beforeAutospacing="0" w:after="0" w:afterAutospacing="0"/>
+        <w:rPr>
+          <w:rFonts w:asciiTheme="minorHAnsi" w:hAnsiTheme="minorHAnsi"/>
+          <w:sz w:val="18"/>
+          <w:szCs w:val="18"/>
+          <w:lang w:eastAsia="en-US"/>
+        </w:rPr>
+      </w:pPr>
+      <w:r>
+        <w:rPr>
+          <w:rFonts w:asciiTheme="minorHAnsi" w:hAnsiTheme="minorHAnsi"/>
+          <w:sz w:val="18"/>
+          <w:szCs w:val="18"/>
+          <w:lang w:eastAsia="en-US"/>
+        </w:rPr>
+        <w:t>[  </w:t>
+      </w:r>
+      <w:hyperlink r:id="rId7" w:history="1">
+        <w:r>
+          <w:rPr>
+            <w:rStyle w:val="Hyperlink"/>
+            <w:rFonts w:asciiTheme="minorHAnsi" w:hAnsiTheme="minorHAnsi"/>
+            <w:sz w:val="18"/>
+            <w:szCs w:val="18"/>
+            <w:lang w:eastAsia="en-US"/>
+          </w:rPr>
+          <w:t>https://css-tricks.com/snippets/css/a-guide-to-</w:t>
+        </w:r>
+        <w:r>
+          <w:rPr>
+            <w:rStyle w:val="Hyperlink"/>
+            <w:rFonts w:asciiTheme="minorHAnsi" w:hAnsiTheme="minorHAnsi"/>
+            <w:sz w:val="18"/>
+            <w:szCs w:val="18"/>
+            <w:lang w:eastAsia="en-US"/>
+          </w:rPr>
+          <w:t>f</w:t>
+        </w:r>
+        <w:r>
+          <w:rPr>
+            <w:rStyle w:val="Hyperlink"/>
+            <w:rFonts w:asciiTheme="minorHAnsi" w:hAnsiTheme="minorHAnsi"/>
+            <w:sz w:val="18"/>
+            <w:szCs w:val="18"/>
+            <w:lang w:eastAsia="en-US"/>
+          </w:rPr>
+          <w:t>lexbox/</w:t>
+        </w:r>
+      </w:hyperlink>
+      <w:r>
+        <w:rPr>
+          <w:rStyle w:val="Hyperlink"/>
+          <w:rFonts w:asciiTheme="minorHAnsi" w:hAnsiTheme="minorHAnsi"/>
+          <w:sz w:val="18"/>
+          <w:szCs w:val="18"/>
+          <w:lang w:eastAsia="en-US"/>
+        </w:rPr>
+        <w:t xml:space="preserve"> </w:t>
+      </w:r>
       <w:r>
         <w:rPr>
           <w:rFonts w:asciiTheme="minorHAnsi" w:hAnsiTheme="minorHAnsi"/>
@@ -6248,7 +6867,7 @@
   <w:abstractNum w:abstractNumId="12" w15:restartNumberingAfterBreak="0">
     <w:nsid w:val="3F184205"/>
     <w:multiLevelType w:val="hybridMultilevel"/>
-    <w:tmpl w:val="D166C27C"/>
+    <w:tmpl w:val="701C7AD8"/>
     <w:lvl w:ilvl="0" w:tplc="04020011">
       <w:start w:val="1"/>
       <w:numFmt w:val="decimal"/>
@@ -6332,6 +6951,119 @@
     </w:lvl>
   </w:abstractNum>
   <w:abstractNum w:abstractNumId="13" w15:restartNumberingAfterBreak="0">
+    <w:nsid w:val="41267E00"/>
+    <w:multiLevelType w:val="hybridMultilevel"/>
+    <w:tmpl w:val="0E94A4CA"/>
+    <w:lvl w:ilvl="0" w:tplc="04020001">
+      <w:start w:val="1"/>
+      <w:numFmt w:val="bullet"/>
+      <w:lvlText w:val=""/>
+      <w:lvlJc w:val="left"/>
+      <w:pPr>
+        <w:ind w:left="720" w:hanging="360"/>
+      </w:pPr>
+      <w:rPr>
+        <w:rFonts w:ascii="Symbol" w:hAnsi="Symbol" w:hint="default"/>
+      </w:rPr>
+    </w:lvl>
+    <w:lvl w:ilvl="1" w:tplc="04020003" w:tentative="1">
+      <w:start w:val="1"/>
+      <w:numFmt w:val="bullet"/>
+      <w:lvlText w:val="o"/>
+      <w:lvlJc w:val="left"/>
+      <w:pPr>
+        <w:ind w:left="1440" w:hanging="360"/>
+      </w:pPr>
+      <w:rPr>
+        <w:rFonts w:ascii="Courier New" w:hAnsi="Courier New" w:cs="Courier New" w:hint="default"/>
+      </w:rPr>
+    </w:lvl>
+    <w:lvl w:ilvl="2" w:tplc="04020005" w:tentative="1">
+      <w:start w:val="1"/>
+      <w:numFmt w:val="bullet"/>
+      <w:lvlText w:val=""/>
+      <w:lvlJc w:val="left"/>
+      <w:pPr>
+        <w:ind w:left="2160" w:hanging="360"/>
+      </w:pPr>
+      <w:rPr>
+        <w:rFonts w:ascii="Wingdings" w:hAnsi="Wingdings" w:hint="default"/>
+      </w:rPr>
+    </w:lvl>
+    <w:lvl w:ilvl="3" w:tplc="04020001" w:tentative="1">
+      <w:start w:val="1"/>
+      <w:numFmt w:val="bullet"/>
+      <w:lvlText w:val=""/>
+      <w:lvlJc w:val="left"/>
+      <w:pPr>
+        <w:ind w:left="2880" w:hanging="360"/>
+      </w:pPr>
+      <w:rPr>
+        <w:rFonts w:ascii="Symbol" w:hAnsi="Symbol" w:hint="default"/>
+      </w:rPr>
+    </w:lvl>
+    <w:lvl w:ilvl="4" w:tplc="04020003" w:tentative="1">
+      <w:start w:val="1"/>
+      <w:numFmt w:val="bullet"/>
+      <w:lvlText w:val="o"/>
+      <w:lvlJc w:val="left"/>
+      <w:pPr>
+        <w:ind w:left="3600" w:hanging="360"/>
+      </w:pPr>
+      <w:rPr>
+        <w:rFonts w:ascii="Courier New" w:hAnsi="Courier New" w:cs="Courier New" w:hint="default"/>
+      </w:rPr>
+    </w:lvl>
+    <w:lvl w:ilvl="5" w:tplc="04020005" w:tentative="1">
+      <w:start w:val="1"/>
+      <w:numFmt w:val="bullet"/>
+      <w:lvlText w:val=""/>
+      <w:lvlJc w:val="left"/>
+      <w:pPr>
+        <w:ind w:left="4320" w:hanging="360"/>
+      </w:pPr>
+      <w:rPr>
+        <w:rFonts w:ascii="Wingdings" w:hAnsi="Wingdings" w:hint="default"/>
+      </w:rPr>
+    </w:lvl>
+    <w:lvl w:ilvl="6" w:tplc="04020001" w:tentative="1">
+      <w:start w:val="1"/>
+      <w:numFmt w:val="bullet"/>
+      <w:lvlText w:val=""/>
+      <w:lvlJc w:val="left"/>
+      <w:pPr>
+        <w:ind w:left="5040" w:hanging="360"/>
+      </w:pPr>
+      <w:rPr>
+        <w:rFonts w:ascii="Symbol" w:hAnsi="Symbol" w:hint="default"/>
+      </w:rPr>
+    </w:lvl>
+    <w:lvl w:ilvl="7" w:tplc="04020003" w:tentative="1">
+      <w:start w:val="1"/>
+      <w:numFmt w:val="bullet"/>
+      <w:lvlText w:val="o"/>
+      <w:lvlJc w:val="left"/>
+      <w:pPr>
+        <w:ind w:left="5760" w:hanging="360"/>
+      </w:pPr>
+      <w:rPr>
+        <w:rFonts w:ascii="Courier New" w:hAnsi="Courier New" w:cs="Courier New" w:hint="default"/>
+      </w:rPr>
+    </w:lvl>
+    <w:lvl w:ilvl="8" w:tplc="04020005" w:tentative="1">
+      <w:start w:val="1"/>
+      <w:numFmt w:val="bullet"/>
+      <w:lvlText w:val=""/>
+      <w:lvlJc w:val="left"/>
+      <w:pPr>
+        <w:ind w:left="6480" w:hanging="360"/>
+      </w:pPr>
+      <w:rPr>
+        <w:rFonts w:ascii="Wingdings" w:hAnsi="Wingdings" w:hint="default"/>
+      </w:rPr>
+    </w:lvl>
+  </w:abstractNum>
+  <w:abstractNum w:abstractNumId="14" w15:restartNumberingAfterBreak="0">
     <w:nsid w:val="4AF56CD8"/>
     <w:multiLevelType w:val="hybridMultilevel"/>
     <w:tmpl w:val="C63A11E6"/>
@@ -6417,7 +7149,7 @@
       </w:pPr>
     </w:lvl>
   </w:abstractNum>
-  <w:abstractNum w:abstractNumId="14" w15:restartNumberingAfterBreak="0">
+  <w:abstractNum w:abstractNumId="15" w15:restartNumberingAfterBreak="0">
     <w:nsid w:val="4D6F6379"/>
     <w:multiLevelType w:val="hybridMultilevel"/>
     <w:tmpl w:val="C5F00BB4"/>
@@ -6530,7 +7262,7 @@
       </w:rPr>
     </w:lvl>
   </w:abstractNum>
-  <w:abstractNum w:abstractNumId="15" w15:restartNumberingAfterBreak="0">
+  <w:abstractNum w:abstractNumId="16" w15:restartNumberingAfterBreak="0">
     <w:nsid w:val="514A44D5"/>
     <w:multiLevelType w:val="hybridMultilevel"/>
     <w:tmpl w:val="AD66B6D8"/>
@@ -6643,7 +7375,7 @@
       </w:rPr>
     </w:lvl>
   </w:abstractNum>
-  <w:abstractNum w:abstractNumId="16" w15:restartNumberingAfterBreak="0">
+  <w:abstractNum w:abstractNumId="17" w15:restartNumberingAfterBreak="0">
     <w:nsid w:val="5A4C65BC"/>
     <w:multiLevelType w:val="hybridMultilevel"/>
     <w:tmpl w:val="56428678"/>
@@ -6756,7 +7488,7 @@
       </w:rPr>
     </w:lvl>
   </w:abstractNum>
-  <w:abstractNum w:abstractNumId="17" w15:restartNumberingAfterBreak="0">
+  <w:abstractNum w:abstractNumId="18" w15:restartNumberingAfterBreak="0">
     <w:nsid w:val="5EC028E2"/>
     <w:multiLevelType w:val="hybridMultilevel"/>
     <w:tmpl w:val="3D72A672"/>
@@ -6842,7 +7574,7 @@
       </w:pPr>
     </w:lvl>
   </w:abstractNum>
-  <w:abstractNum w:abstractNumId="18" w15:restartNumberingAfterBreak="0">
+  <w:abstractNum w:abstractNumId="19" w15:restartNumberingAfterBreak="0">
     <w:nsid w:val="621D3478"/>
     <w:multiLevelType w:val="hybridMultilevel"/>
     <w:tmpl w:val="287CA07C"/>
@@ -6955,7 +7687,7 @@
       </w:rPr>
     </w:lvl>
   </w:abstractNum>
-  <w:abstractNum w:abstractNumId="19" w15:restartNumberingAfterBreak="0">
+  <w:abstractNum w:abstractNumId="20" w15:restartNumberingAfterBreak="0">
     <w:nsid w:val="69DF6839"/>
     <w:multiLevelType w:val="hybridMultilevel"/>
     <w:tmpl w:val="3FCE23E8"/>
@@ -7068,10 +7800,10 @@
       </w:rPr>
     </w:lvl>
   </w:abstractNum>
-  <w:abstractNum w:abstractNumId="20" w15:restartNumberingAfterBreak="0">
+  <w:abstractNum w:abstractNumId="21" w15:restartNumberingAfterBreak="0">
     <w:nsid w:val="6B7D5874"/>
     <w:multiLevelType w:val="hybridMultilevel"/>
-    <w:tmpl w:val="52588AD4"/>
+    <w:tmpl w:val="27F8B210"/>
     <w:lvl w:ilvl="0" w:tplc="04020001">
       <w:start w:val="1"/>
       <w:numFmt w:val="bullet"/>
@@ -7181,7 +7913,7 @@
       </w:rPr>
     </w:lvl>
   </w:abstractNum>
-  <w:abstractNum w:abstractNumId="21" w15:restartNumberingAfterBreak="0">
+  <w:abstractNum w:abstractNumId="22" w15:restartNumberingAfterBreak="0">
     <w:nsid w:val="6C460D5C"/>
     <w:multiLevelType w:val="hybridMultilevel"/>
     <w:tmpl w:val="8BF6EE60"/>
@@ -7294,7 +8026,7 @@
       </w:rPr>
     </w:lvl>
   </w:abstractNum>
-  <w:abstractNum w:abstractNumId="22" w15:restartNumberingAfterBreak="0">
+  <w:abstractNum w:abstractNumId="23" w15:restartNumberingAfterBreak="0">
     <w:nsid w:val="6D785900"/>
     <w:multiLevelType w:val="hybridMultilevel"/>
     <w:tmpl w:val="3D72A672"/>
@@ -7380,7 +8112,7 @@
       </w:pPr>
     </w:lvl>
   </w:abstractNum>
-  <w:abstractNum w:abstractNumId="23" w15:restartNumberingAfterBreak="0">
+  <w:abstractNum w:abstractNumId="24" w15:restartNumberingAfterBreak="0">
     <w:nsid w:val="6FA6073B"/>
     <w:multiLevelType w:val="hybridMultilevel"/>
     <w:tmpl w:val="3D72A672"/>
@@ -7466,7 +8198,93 @@
       </w:pPr>
     </w:lvl>
   </w:abstractNum>
-  <w:abstractNum w:abstractNumId="24" w15:restartNumberingAfterBreak="0">
+  <w:abstractNum w:abstractNumId="25" w15:restartNumberingAfterBreak="0">
+    <w:nsid w:val="744C60AF"/>
+    <w:multiLevelType w:val="hybridMultilevel"/>
+    <w:tmpl w:val="701C7AD8"/>
+    <w:lvl w:ilvl="0" w:tplc="04020011">
+      <w:start w:val="1"/>
+      <w:numFmt w:val="decimal"/>
+      <w:lvlText w:val="%1)"/>
+      <w:lvlJc w:val="left"/>
+      <w:pPr>
+        <w:ind w:left="502" w:hanging="360"/>
+      </w:pPr>
+    </w:lvl>
+    <w:lvl w:ilvl="1" w:tplc="04020019" w:tentative="1">
+      <w:start w:val="1"/>
+      <w:numFmt w:val="lowerLetter"/>
+      <w:lvlText w:val="%2."/>
+      <w:lvlJc w:val="left"/>
+      <w:pPr>
+        <w:ind w:left="1222" w:hanging="360"/>
+      </w:pPr>
+    </w:lvl>
+    <w:lvl w:ilvl="2" w:tplc="0402001B" w:tentative="1">
+      <w:start w:val="1"/>
+      <w:numFmt w:val="lowerRoman"/>
+      <w:lvlText w:val="%3."/>
+      <w:lvlJc w:val="right"/>
+      <w:pPr>
+        <w:ind w:left="1942" w:hanging="180"/>
+      </w:pPr>
+    </w:lvl>
+    <w:lvl w:ilvl="3" w:tplc="0402000F" w:tentative="1">
+      <w:start w:val="1"/>
+      <w:numFmt w:val="decimal"/>
+      <w:lvlText w:val="%4."/>
+      <w:lvlJc w:val="left"/>
+      <w:pPr>
+        <w:ind w:left="2662" w:hanging="360"/>
+      </w:pPr>
+    </w:lvl>
+    <w:lvl w:ilvl="4" w:tplc="04020019" w:tentative="1">
+      <w:start w:val="1"/>
+      <w:numFmt w:val="lowerLetter"/>
+      <w:lvlText w:val="%5."/>
+      <w:lvlJc w:val="left"/>
+      <w:pPr>
+        <w:ind w:left="3382" w:hanging="360"/>
+      </w:pPr>
+    </w:lvl>
+    <w:lvl w:ilvl="5" w:tplc="0402001B" w:tentative="1">
+      <w:start w:val="1"/>
+      <w:numFmt w:val="lowerRoman"/>
+      <w:lvlText w:val="%6."/>
+      <w:lvlJc w:val="right"/>
+      <w:pPr>
+        <w:ind w:left="4102" w:hanging="180"/>
+      </w:pPr>
+    </w:lvl>
+    <w:lvl w:ilvl="6" w:tplc="0402000F" w:tentative="1">
+      <w:start w:val="1"/>
+      <w:numFmt w:val="decimal"/>
+      <w:lvlText w:val="%7."/>
+      <w:lvlJc w:val="left"/>
+      <w:pPr>
+        <w:ind w:left="4822" w:hanging="360"/>
+      </w:pPr>
+    </w:lvl>
+    <w:lvl w:ilvl="7" w:tplc="04020019" w:tentative="1">
+      <w:start w:val="1"/>
+      <w:numFmt w:val="lowerLetter"/>
+      <w:lvlText w:val="%8."/>
+      <w:lvlJc w:val="left"/>
+      <w:pPr>
+        <w:ind w:left="5542" w:hanging="360"/>
+      </w:pPr>
+    </w:lvl>
+    <w:lvl w:ilvl="8" w:tplc="0402001B" w:tentative="1">
+      <w:start w:val="1"/>
+      <w:numFmt w:val="lowerRoman"/>
+      <w:lvlText w:val="%9."/>
+      <w:lvlJc w:val="right"/>
+      <w:pPr>
+        <w:ind w:left="6262" w:hanging="180"/>
+      </w:pPr>
+    </w:lvl>
+  </w:abstractNum>
+  <w:abstractNum w:abstractNumId="26" w15:restartNumberingAfterBreak="0">
     <w:nsid w:val="74A94A4C"/>
     <w:multiLevelType w:val="hybridMultilevel"/>
     <w:tmpl w:val="0F8259EA"/>
@@ -7579,7 +8397,7 @@
       </w:rPr>
     </w:lvl>
   </w:abstractNum>
-  <w:abstractNum w:abstractNumId="25" w15:restartNumberingAfterBreak="0">
+  <w:abstractNum w:abstractNumId="27" w15:restartNumberingAfterBreak="0">
     <w:nsid w:val="7AE730DC"/>
     <w:multiLevelType w:val="hybridMultilevel"/>
     <w:tmpl w:val="53B6FFF8"/>
@@ -7693,34 +8511,34 @@
     </w:lvl>
   </w:abstractNum>
   <w:num w:numId="1">
-    <w:abstractNumId w:val="14"/>
+    <w:abstractNumId w:val="15"/>
   </w:num>
   <w:num w:numId="2">
     <w:abstractNumId w:val="8"/>
   </w:num>
   <w:num w:numId="3">
-    <w:abstractNumId w:val="18"/>
+    <w:abstractNumId w:val="19"/>
   </w:num>
   <w:num w:numId="4">
     <w:abstractNumId w:val="2"/>
   </w:num>
   <w:num w:numId="5">
-    <w:abstractNumId w:val="24"/>
+    <w:abstractNumId w:val="26"/>
   </w:num>
   <w:num w:numId="6">
     <w:abstractNumId w:val="10"/>
   </w:num>
   <w:num w:numId="7">
-    <w:abstractNumId w:val="25"/>
+    <w:abstractNumId w:val="27"/>
   </w:num>
   <w:num w:numId="8">
-    <w:abstractNumId w:val="22"/>
+    <w:abstractNumId w:val="23"/>
   </w:num>
   <w:num w:numId="9">
-    <w:abstractNumId w:val="13"/>
+    <w:abstractNumId w:val="14"/>
   </w:num>
   <w:num w:numId="10">
-    <w:abstractNumId w:val="17"/>
+    <w:abstractNumId w:val="18"/>
   </w:num>
   <w:num w:numId="11">
     <w:abstractNumId w:val="4"/>
@@ -7729,13 +8547,13 @@
     <w:abstractNumId w:val="6"/>
   </w:num>
   <w:num w:numId="13">
-    <w:abstractNumId w:val="23"/>
+    <w:abstractNumId w:val="24"/>
   </w:num>
   <w:num w:numId="14">
     <w:abstractNumId w:val="12"/>
   </w:num>
   <w:num w:numId="15">
-    <w:abstractNumId w:val="20"/>
+    <w:abstractNumId w:val="21"/>
   </w:num>
   <w:num w:numId="16">
     <w:abstractNumId w:val="11"/>
@@ -7753,22 +8571,28 @@
     <w:abstractNumId w:val="1"/>
   </w:num>
   <w:num w:numId="21">
-    <w:abstractNumId w:val="15"/>
+    <w:abstractNumId w:val="16"/>
   </w:num>
   <w:num w:numId="22">
-    <w:abstractNumId w:val="16"/>
+    <w:abstractNumId w:val="17"/>
   </w:num>
   <w:num w:numId="23">
     <w:abstractNumId w:val="5"/>
   </w:num>
   <w:num w:numId="24">
-    <w:abstractNumId w:val="21"/>
+    <w:abstractNumId w:val="22"/>
   </w:num>
   <w:num w:numId="25">
-    <w:abstractNumId w:val="19"/>
+    <w:abstractNumId w:val="20"/>
   </w:num>
   <w:num w:numId="26">
     <w:abstractNumId w:val="7"/>
+  </w:num>
+  <w:num w:numId="27">
+    <w:abstractNumId w:val="25"/>
+  </w:num>
+  <w:num w:numId="28">
+    <w:abstractNumId w:val="13"/>
   </w:num>
 </w:numbering>
 </file>
@@ -8175,7 +8999,6 @@
   <w:style w:type="character" w:default="1" w:styleId="DefaultParagraphFont">
     <w:name w:val="Default Paragraph Font"/>
     <w:uiPriority w:val="1"/>
-    <w:semiHidden/>
     <w:unhideWhenUsed/>
   </w:style>
   <w:style w:type="table" w:default="1" w:styleId="TableNormal">
@@ -8306,6 +9129,16 @@
       <w:sz w:val="24"/>
       <w:szCs w:val="24"/>
       <w:lang w:eastAsia="ja-JP"/>
+    </w:rPr>
+  </w:style>
+  <w:style w:type="character" w:styleId="FollowedHyperlink">
+    <w:name w:val="FollowedHyperlink"/>
+    <w:basedOn w:val="DefaultParagraphFont"/>
+    <w:uiPriority w:val="99"/>
+    <w:rsid w:val="00171A4D"/>
+    <w:rPr>
+      <w:color w:val="800080" w:themeColor="followedHyperlink"/>
+      <w:u w:val="single"/>
     </w:rPr>
   </w:style>
 </w:styles>

</xml_diff>

<commit_message>
Update document and add incorrect export
</commit_message>
<xml_diff>
--- a/documentation/w14prj_SI_REQ_final.docx
+++ b/documentation/w14prj_SI_REQ_final.docx
@@ -527,14 +527,7 @@
           <w:sz w:val="18"/>
           <w:szCs w:val="18"/>
         </w:rPr>
-        <w:t xml:space="preserve"> от оценяването в дисциплината</w:t>
-      </w:r>
-      <w:r>
-        <w:rPr>
-          <w:sz w:val="18"/>
-          <w:szCs w:val="18"/>
-        </w:rPr>
-        <w:t xml:space="preserve"> </w:t>
+        <w:t xml:space="preserve"> от оценяването в дисциплината </w:t>
       </w:r>
       <w:r>
         <w:rPr>
@@ -547,16 +540,8 @@
         <w:rPr>
           <w:sz w:val="18"/>
           <w:szCs w:val="18"/>
-          <w:lang w:val="en-US"/>
-        </w:rPr>
-        <w:t>Web</w:t>
-      </w:r>
-      <w:r>
-        <w:rPr>
-          <w:sz w:val="18"/>
-          <w:szCs w:val="18"/>
-        </w:rPr>
-        <w:t xml:space="preserve"> технологии</w:t>
+        </w:rPr>
+        <w:t>Web технологии</w:t>
       </w:r>
       <w:r>
         <w:rPr>
@@ -988,7 +973,14 @@
           <w:sz w:val="18"/>
           <w:szCs w:val="18"/>
         </w:rPr>
-        <w:t xml:space="preserve">регистрационната форма </w:t>
+        <w:t>регистрационната форма</w:t>
+      </w:r>
+      <w:r>
+        <w:rPr>
+          <w:sz w:val="18"/>
+          <w:szCs w:val="18"/>
+        </w:rPr>
+        <w:t>.</w:t>
       </w:r>
     </w:p>
     <w:p>
@@ -1030,6 +1022,13 @@
           <w:szCs w:val="18"/>
         </w:rPr>
         <w:t xml:space="preserve"> и влезе в своя профил</w:t>
+      </w:r>
+      <w:r>
+        <w:rPr>
+          <w:sz w:val="18"/>
+          <w:szCs w:val="18"/>
+        </w:rPr>
+        <w:t>.</w:t>
       </w:r>
     </w:p>
     <w:p>
@@ -1073,6 +1072,13 @@
         </w:rPr>
         <w:t xml:space="preserve"> и получава достъп до навигационно меню, чрез което лесно да се придвижва между различните страници на приложението</w:t>
       </w:r>
+      <w:r>
+        <w:rPr>
+          <w:sz w:val="18"/>
+          <w:szCs w:val="18"/>
+        </w:rPr>
+        <w:t>.</w:t>
+      </w:r>
     </w:p>
     <w:p>
       <w:pPr>
@@ -1155,6 +1161,13 @@
           <w:szCs w:val="18"/>
         </w:rPr>
         <w:t>те</w:t>
+      </w:r>
+      <w:r>
+        <w:rPr>
+          <w:sz w:val="18"/>
+          <w:szCs w:val="18"/>
+        </w:rPr>
+        <w:t>.</w:t>
       </w:r>
     </w:p>
     <w:p>
@@ -1231,6 +1244,13 @@
         </w:rPr>
         <w:t xml:space="preserve"> от навигационното меню</w:t>
       </w:r>
+      <w:r>
+        <w:rPr>
+          <w:sz w:val="18"/>
+          <w:szCs w:val="18"/>
+        </w:rPr>
+        <w:t>.</w:t>
+      </w:r>
     </w:p>
     <w:p>
       <w:pPr>
@@ -1318,6 +1338,13 @@
           <w:szCs w:val="18"/>
         </w:rPr>
         <w:t xml:space="preserve"> за да запази своя избор и да се пренасочи към страницата, представяща неговото персонализирано разписание</w:t>
+      </w:r>
+      <w:r>
+        <w:rPr>
+          <w:sz w:val="18"/>
+          <w:szCs w:val="18"/>
+        </w:rPr>
+        <w:t>.</w:t>
       </w:r>
     </w:p>
     <w:p>
@@ -1380,6 +1407,13 @@
         </w:rPr>
         <w:t xml:space="preserve"> от навигационното меню</w:t>
       </w:r>
+      <w:r>
+        <w:rPr>
+          <w:sz w:val="18"/>
+          <w:szCs w:val="18"/>
+        </w:rPr>
+        <w:t>.</w:t>
+      </w:r>
     </w:p>
     <w:p>
       <w:pPr>
@@ -1400,6 +1434,13 @@
         </w:rPr>
         <w:t>От тази страница, потребителят има правото да променя своята преференция за всяка презентация или да я премахне</w:t>
       </w:r>
+      <w:r>
+        <w:rPr>
+          <w:sz w:val="18"/>
+          <w:szCs w:val="18"/>
+        </w:rPr>
+        <w:t>.</w:t>
+      </w:r>
     </w:p>
     <w:p>
       <w:pPr>
@@ -1419,6 +1460,13 @@
           <w:szCs w:val="18"/>
         </w:rPr>
         <w:t>При натискане на бутон „Приложи промените“, промените избрани от потребителя ще се запазват</w:t>
+      </w:r>
+      <w:r>
+        <w:rPr>
+          <w:sz w:val="18"/>
+          <w:szCs w:val="18"/>
+        </w:rPr>
+        <w:t>.</w:t>
       </w:r>
     </w:p>
     <w:p>
@@ -1474,6 +1522,13 @@
         </w:rPr>
         <w:t>Ако потребителя се намира на друга страница, той може да достъпи тази страница чрез натискане на бутон „Разпечатай разписанието“ от навигационното меню</w:t>
       </w:r>
+      <w:r>
+        <w:rPr>
+          <w:sz w:val="18"/>
+          <w:szCs w:val="18"/>
+        </w:rPr>
+        <w:t>.</w:t>
+      </w:r>
     </w:p>
     <w:p>
       <w:pPr>
@@ -1500,6 +1555,13 @@
           <w:szCs w:val="18"/>
         </w:rPr>
         <w:t>получава възможност да разпечата разписанието с презентации в различни формати</w:t>
+      </w:r>
+      <w:r>
+        <w:rPr>
+          <w:sz w:val="18"/>
+          <w:szCs w:val="18"/>
+        </w:rPr>
+        <w:t>.</w:t>
       </w:r>
     </w:p>
     <w:p>
@@ -1574,6 +1636,101 @@
           <w:sz w:val="20"/>
           <w:szCs w:val="20"/>
         </w:rPr>
+        <w:t>Показване на статистика</w:t>
+      </w:r>
+    </w:p>
+    <w:p>
+      <w:pPr>
+        <w:pStyle w:val="ListParagraph"/>
+        <w:numPr>
+          <w:ilvl w:val="0"/>
+          <w:numId w:val="29"/>
+        </w:numPr>
+        <w:rPr>
+          <w:sz w:val="18"/>
+          <w:szCs w:val="18"/>
+        </w:rPr>
+      </w:pPr>
+      <w:r>
+        <w:rPr>
+          <w:sz w:val="18"/>
+          <w:szCs w:val="18"/>
+        </w:rPr>
+        <w:t>Ако потребителя се намира на друга страница, той може да достъпи тази страница чрез натискане на бутон „</w:t>
+      </w:r>
+      <w:r>
+        <w:rPr>
+          <w:sz w:val="18"/>
+          <w:szCs w:val="18"/>
+        </w:rPr>
+        <w:t>Статистика</w:t>
+      </w:r>
+      <w:r>
+        <w:rPr>
+          <w:sz w:val="18"/>
+          <w:szCs w:val="18"/>
+        </w:rPr>
+        <w:t>“ от навигационното меню</w:t>
+      </w:r>
+      <w:r>
+        <w:rPr>
+          <w:sz w:val="18"/>
+          <w:szCs w:val="18"/>
+        </w:rPr>
+        <w:t>.</w:t>
+      </w:r>
+    </w:p>
+    <w:p>
+      <w:pPr>
+        <w:pStyle w:val="ListParagraph"/>
+        <w:numPr>
+          <w:ilvl w:val="0"/>
+          <w:numId w:val="29"/>
+        </w:numPr>
+        <w:rPr>
+          <w:sz w:val="18"/>
+          <w:szCs w:val="18"/>
+        </w:rPr>
+      </w:pPr>
+      <w:r>
+        <w:rPr>
+          <w:sz w:val="18"/>
+          <w:szCs w:val="18"/>
+        </w:rPr>
+        <w:t>От тази страница, потребителя може да разгледа статистически данни за сайта по различни критерии.</w:t>
+      </w:r>
+    </w:p>
+    <w:p>
+      <w:pPr>
+        <w:pStyle w:val="ListParagraph"/>
+        <w:numPr>
+          <w:ilvl w:val="0"/>
+          <w:numId w:val="0"/>
+        </w:numPr>
+        <w:ind w:left="1069"/>
+        <w:rPr>
+          <w:sz w:val="18"/>
+          <w:szCs w:val="18"/>
+        </w:rPr>
+      </w:pPr>
+    </w:p>
+    <w:p>
+      <w:pPr>
+        <w:pStyle w:val="ListParagraph"/>
+        <w:numPr>
+          <w:ilvl w:val="0"/>
+          <w:numId w:val="9"/>
+        </w:numPr>
+        <w:rPr>
+          <w:sz w:val="20"/>
+          <w:szCs w:val="20"/>
+        </w:rPr>
+      </w:pPr>
+      <w:r>
+        <w:rPr>
+          <w:sz w:val="20"/>
+          <w:szCs w:val="20"/>
+        </w:rPr>
         <w:t>Изход от системата</w:t>
       </w:r>
     </w:p>
@@ -1949,7 +2106,6 @@
           <w:sz w:val="18"/>
           <w:szCs w:val="18"/>
         </w:rPr>
-        <w:lastRenderedPageBreak/>
         <w:t>Име на презентиращия:</w:t>
       </w:r>
       <w:r>
@@ -2603,6 +2759,34 @@
           <w:sz w:val="18"/>
           <w:szCs w:val="18"/>
         </w:rPr>
+        <w:t>statistics.html</w:t>
+      </w:r>
+      <w:r>
+        <w:rPr>
+          <w:sz w:val="18"/>
+          <w:szCs w:val="18"/>
+        </w:rPr>
+        <w:t>: Страница за визуализиране на статистически данни за сайта</w:t>
+      </w:r>
+    </w:p>
+    <w:p>
+      <w:pPr>
+        <w:pStyle w:val="ListParagraph"/>
+        <w:numPr>
+          <w:ilvl w:val="0"/>
+          <w:numId w:val="17"/>
+        </w:numPr>
+        <w:rPr>
+          <w:sz w:val="18"/>
+          <w:szCs w:val="18"/>
+        </w:rPr>
+      </w:pPr>
+      <w:r>
+        <w:rPr>
+          <w:b/>
+          <w:sz w:val="18"/>
+          <w:szCs w:val="18"/>
+        </w:rPr>
         <w:t>error-page.html</w:t>
       </w:r>
       <w:r>
@@ -2867,6 +3051,58 @@
           <w:sz w:val="18"/>
           <w:szCs w:val="18"/>
         </w:rPr>
+        <w:t>statistics</w:t>
+      </w:r>
+      <w:r>
+        <w:rPr>
+          <w:b/>
+          <w:sz w:val="18"/>
+          <w:szCs w:val="18"/>
+        </w:rPr>
+        <w:t>.css</w:t>
+      </w:r>
+      <w:r>
+        <w:rPr>
+          <w:sz w:val="18"/>
+          <w:szCs w:val="18"/>
+        </w:rPr>
+        <w:t xml:space="preserve">: Стилизиращ файл за </w:t>
+      </w:r>
+      <w:r>
+        <w:rPr>
+          <w:bCs/>
+          <w:sz w:val="18"/>
+          <w:szCs w:val="18"/>
+        </w:rPr>
+        <w:t>statistics</w:t>
+      </w:r>
+      <w:r>
+        <w:rPr>
+          <w:bCs/>
+          <w:sz w:val="18"/>
+          <w:szCs w:val="18"/>
+        </w:rPr>
+        <w:t>.html</w:t>
+      </w:r>
+    </w:p>
+    <w:p>
+      <w:pPr>
+        <w:pStyle w:val="ListParagraph"/>
+        <w:numPr>
+          <w:ilvl w:val="0"/>
+          <w:numId w:val="19"/>
+        </w:numPr>
+        <w:rPr>
+          <w:sz w:val="18"/>
+          <w:szCs w:val="18"/>
+        </w:rPr>
+      </w:pPr>
+      <w:r>
+        <w:rPr>
+          <w:b/>
+          <w:sz w:val="18"/>
+          <w:szCs w:val="18"/>
+        </w:rPr>
         <w:t>error-page.css</w:t>
       </w:r>
       <w:r>
@@ -3032,6 +3268,7 @@
           <w:sz w:val="18"/>
           <w:szCs w:val="18"/>
         </w:rPr>
+        <w:lastRenderedPageBreak/>
         <w:t>schedule.js</w:t>
       </w:r>
       <w:r>
@@ -3141,16 +3378,7 @@
           <w:sz w:val="18"/>
           <w:szCs w:val="18"/>
         </w:rPr>
-        <w:t xml:space="preserve">Осъществява разпечатването на разписанието като </w:t>
-      </w:r>
-      <w:r>
-        <w:rPr>
-          <w:bCs/>
-          <w:sz w:val="18"/>
-          <w:szCs w:val="18"/>
-          <w:lang w:val="en-US"/>
-        </w:rPr>
-        <w:t>PDF</w:t>
+        <w:t>Осъществява разпечатването на разписанието като PDF</w:t>
       </w:r>
     </w:p>
     <w:p>
@@ -3171,6 +3399,55 @@
           <w:sz w:val="18"/>
           <w:szCs w:val="18"/>
         </w:rPr>
+        <w:t>statistics.js</w:t>
+      </w:r>
+      <w:r>
+        <w:rPr>
+          <w:sz w:val="18"/>
+          <w:szCs w:val="18"/>
+        </w:rPr>
+        <w:t xml:space="preserve">: Осъществява извличането на информация от базата данни и визуализирането и </w:t>
+      </w:r>
+      <w:r>
+        <w:rPr>
+          <w:sz w:val="18"/>
+          <w:szCs w:val="18"/>
+        </w:rPr>
+        <w:t>под формата на</w:t>
+      </w:r>
+      <w:r>
+        <w:rPr>
+          <w:sz w:val="18"/>
+          <w:szCs w:val="18"/>
+        </w:rPr>
+        <w:t xml:space="preserve"> </w:t>
+      </w:r>
+      <w:r>
+        <w:rPr>
+          <w:sz w:val="18"/>
+          <w:szCs w:val="18"/>
+        </w:rPr>
+        <w:t>таблица</w:t>
+      </w:r>
+    </w:p>
+    <w:p>
+      <w:pPr>
+        <w:pStyle w:val="ListParagraph"/>
+        <w:numPr>
+          <w:ilvl w:val="0"/>
+          <w:numId w:val="20"/>
+        </w:numPr>
+        <w:rPr>
+          <w:sz w:val="18"/>
+          <w:szCs w:val="18"/>
+        </w:rPr>
+      </w:pPr>
+      <w:r>
+        <w:rPr>
+          <w:b/>
+          <w:sz w:val="18"/>
+          <w:szCs w:val="18"/>
+        </w:rPr>
         <w:t>error-page.js</w:t>
       </w:r>
       <w:r>
@@ -3219,7 +3496,6 @@
           <w:sz w:val="18"/>
           <w:szCs w:val="18"/>
         </w:rPr>
-        <w:lastRenderedPageBreak/>
         <w:t xml:space="preserve">Директория </w:t>
       </w:r>
       <w:r>
@@ -3416,35 +3692,8 @@
           <w:sz w:val="18"/>
           <w:szCs w:val="18"/>
         </w:rPr>
-        <w:t>utility.php</w:t>
-      </w:r>
-      <w:r>
-        <w:rPr>
-          <w:sz w:val="18"/>
-          <w:szCs w:val="18"/>
-        </w:rPr>
-        <w:t>:</w:t>
-      </w:r>
-      <w:r>
-        <w:rPr>
-          <w:sz w:val="18"/>
-          <w:szCs w:val="18"/>
-        </w:rPr>
-        <w:t xml:space="preserve"> Допълнителни функции за улесняване на работата на останалите класове</w:t>
-      </w:r>
-    </w:p>
-    <w:p>
-      <w:pPr>
-        <w:pStyle w:val="ListParagraph"/>
-        <w:numPr>
-          <w:ilvl w:val="0"/>
-          <w:numId w:val="21"/>
-        </w:numPr>
-        <w:rPr>
-          <w:sz w:val="18"/>
-          <w:szCs w:val="18"/>
-        </w:rPr>
-      </w:pPr>
+        <w:t>statistics</w:t>
+      </w:r>
       <w:r>
         <w:rPr>
           <w:b/>
@@ -3452,35 +3701,35 @@
           <w:sz w:val="18"/>
           <w:szCs w:val="18"/>
         </w:rPr>
-        <w:t>api.php</w:t>
-      </w:r>
-      <w:r>
-        <w:rPr>
-          <w:sz w:val="18"/>
-          <w:szCs w:val="18"/>
-        </w:rPr>
-        <w:t>:</w:t>
-      </w:r>
-      <w:r>
-        <w:rPr>
-          <w:sz w:val="18"/>
-          <w:szCs w:val="18"/>
-        </w:rPr>
-        <w:t xml:space="preserve"> </w:t>
-      </w:r>
-      <w:r>
-        <w:rPr>
-          <w:sz w:val="18"/>
-          <w:szCs w:val="18"/>
-        </w:rPr>
-        <w:t xml:space="preserve">Стартира сесия с потребителя и </w:t>
-      </w:r>
-      <w:r>
-        <w:rPr>
-          <w:sz w:val="18"/>
-          <w:szCs w:val="18"/>
-        </w:rPr>
-        <w:t>извършва съответно действие спрямо получената заявка</w:t>
+        <w:t>.php</w:t>
+      </w:r>
+      <w:r>
+        <w:rPr>
+          <w:sz w:val="18"/>
+          <w:szCs w:val="18"/>
+        </w:rPr>
+        <w:t xml:space="preserve">: Клас, който управлява </w:t>
+      </w:r>
+      <w:r>
+        <w:rPr>
+          <w:sz w:val="18"/>
+          <w:szCs w:val="18"/>
+        </w:rPr>
+        <w:t xml:space="preserve">извличането на </w:t>
+      </w:r>
+      <w:r>
+        <w:rPr>
+          <w:sz w:val="18"/>
+          <w:szCs w:val="18"/>
+        </w:rPr>
+        <w:t>информация от базата данни</w:t>
+      </w:r>
+      <w:r>
+        <w:rPr>
+          <w:sz w:val="18"/>
+          <w:szCs w:val="18"/>
+        </w:rPr>
+        <w:t xml:space="preserve"> за визуализирането на статистиката</w:t>
       </w:r>
     </w:p>
     <w:p>
@@ -3502,7 +3751,7 @@
           <w:sz w:val="18"/>
           <w:szCs w:val="18"/>
         </w:rPr>
-        <w:t>register.php</w:t>
+        <w:t>utility.php</w:t>
       </w:r>
       <w:r>
         <w:rPr>
@@ -3516,35 +3765,7 @@
           <w:sz w:val="18"/>
           <w:szCs w:val="18"/>
         </w:rPr>
-        <w:t xml:space="preserve"> Валидира</w:t>
-      </w:r>
-      <w:r>
-        <w:rPr>
-          <w:sz w:val="18"/>
-          <w:szCs w:val="18"/>
-        </w:rPr>
-        <w:t xml:space="preserve"> потребителя,</w:t>
-      </w:r>
-      <w:r>
-        <w:rPr>
-          <w:sz w:val="18"/>
-          <w:szCs w:val="18"/>
-        </w:rPr>
-        <w:t xml:space="preserve"> записва </w:t>
-      </w:r>
-      <w:r>
-        <w:rPr>
-          <w:sz w:val="18"/>
-          <w:szCs w:val="18"/>
-        </w:rPr>
-        <w:t>го</w:t>
-      </w:r>
-      <w:r>
-        <w:rPr>
-          <w:sz w:val="18"/>
-          <w:szCs w:val="18"/>
-        </w:rPr>
-        <w:t xml:space="preserve"> в базата данни и връща съобщение обратно към клиента</w:t>
+        <w:t xml:space="preserve"> Допълнителни функции за улесняване на работата на останалите класове</w:t>
       </w:r>
     </w:p>
     <w:p>
@@ -3566,7 +3787,7 @@
           <w:sz w:val="18"/>
           <w:szCs w:val="18"/>
         </w:rPr>
-        <w:t>login.php</w:t>
+        <w:t>api.php</w:t>
       </w:r>
       <w:r>
         <w:rPr>
@@ -3580,7 +3801,21 @@
           <w:sz w:val="18"/>
           <w:szCs w:val="18"/>
         </w:rPr>
-        <w:t xml:space="preserve"> Валидира данните на потребителя и го вписва в системата</w:t>
+        <w:t xml:space="preserve"> </w:t>
+      </w:r>
+      <w:r>
+        <w:rPr>
+          <w:sz w:val="18"/>
+          <w:szCs w:val="18"/>
+        </w:rPr>
+        <w:t xml:space="preserve">Стартира сесия с потребителя и </w:t>
+      </w:r>
+      <w:r>
+        <w:rPr>
+          <w:sz w:val="18"/>
+          <w:szCs w:val="18"/>
+        </w:rPr>
+        <w:t>извършва съответно действие спрямо получената заявка</w:t>
       </w:r>
     </w:p>
     <w:p>
@@ -3602,7 +3837,7 @@
           <w:sz w:val="18"/>
           <w:szCs w:val="18"/>
         </w:rPr>
-        <w:t>logout.php</w:t>
+        <w:t>register.php</w:t>
       </w:r>
       <w:r>
         <w:rPr>
@@ -3616,7 +3851,35 @@
           <w:sz w:val="18"/>
           <w:szCs w:val="18"/>
         </w:rPr>
-        <w:t xml:space="preserve"> Прекратява сесията и отписва потребителя от системата</w:t>
+        <w:t xml:space="preserve"> Валидира</w:t>
+      </w:r>
+      <w:r>
+        <w:rPr>
+          <w:sz w:val="18"/>
+          <w:szCs w:val="18"/>
+        </w:rPr>
+        <w:t xml:space="preserve"> потребителя,</w:t>
+      </w:r>
+      <w:r>
+        <w:rPr>
+          <w:sz w:val="18"/>
+          <w:szCs w:val="18"/>
+        </w:rPr>
+        <w:t xml:space="preserve"> записва </w:t>
+      </w:r>
+      <w:r>
+        <w:rPr>
+          <w:sz w:val="18"/>
+          <w:szCs w:val="18"/>
+        </w:rPr>
+        <w:t>го</w:t>
+      </w:r>
+      <w:r>
+        <w:rPr>
+          <w:sz w:val="18"/>
+          <w:szCs w:val="18"/>
+        </w:rPr>
+        <w:t xml:space="preserve"> в базата данни и връща съобщение обратно към клиента</w:t>
       </w:r>
     </w:p>
     <w:p>
@@ -3638,7 +3901,7 @@
           <w:sz w:val="18"/>
           <w:szCs w:val="18"/>
         </w:rPr>
-        <w:t>load_schedule.php</w:t>
+        <w:t>login.php</w:t>
       </w:r>
       <w:r>
         <w:rPr>
@@ -3652,28 +3915,7 @@
           <w:sz w:val="18"/>
           <w:szCs w:val="18"/>
         </w:rPr>
-        <w:t xml:space="preserve"> Зарежда презентациите от външен файл, записва ги в базата данни и </w:t>
-      </w:r>
-      <w:r>
-        <w:rPr>
-          <w:sz w:val="18"/>
-          <w:szCs w:val="18"/>
-        </w:rPr>
-        <w:t xml:space="preserve">ги връща към </w:t>
-      </w:r>
-      <w:r>
-        <w:rPr>
-          <w:sz w:val="18"/>
-          <w:szCs w:val="18"/>
-        </w:rPr>
-        <w:t>презентационния слой</w:t>
-      </w:r>
-      <w:r>
-        <w:rPr>
-          <w:sz w:val="18"/>
-          <w:szCs w:val="18"/>
-        </w:rPr>
-        <w:t>, който ще ги визуализира в потребителския интерфейс</w:t>
+        <w:t xml:space="preserve"> Валидира данните на потребителя и го вписва в системата</w:t>
       </w:r>
     </w:p>
     <w:p>
@@ -3695,7 +3937,7 @@
           <w:sz w:val="18"/>
           <w:szCs w:val="18"/>
         </w:rPr>
-        <w:t>generate_personal_schedule.php</w:t>
+        <w:t>logout.php</w:t>
       </w:r>
       <w:r>
         <w:rPr>
@@ -3709,7 +3951,7 @@
           <w:sz w:val="18"/>
           <w:szCs w:val="18"/>
         </w:rPr>
-        <w:t xml:space="preserve"> Записва избраните от конкретен потребител предпочитания в базата данни, ако не съществуват. В противен случай се обновяват. </w:t>
+        <w:t xml:space="preserve"> Прекратява сесията и отписва потребителя от системата</w:t>
       </w:r>
     </w:p>
     <w:p>
@@ -3731,7 +3973,7 @@
           <w:sz w:val="18"/>
           <w:szCs w:val="18"/>
         </w:rPr>
-        <w:t>load_personal_schedule.php</w:t>
+        <w:t>load_schedule.php</w:t>
       </w:r>
       <w:r>
         <w:rPr>
@@ -3745,7 +3987,28 @@
           <w:sz w:val="18"/>
           <w:szCs w:val="18"/>
         </w:rPr>
-        <w:t xml:space="preserve"> Селектира презентациитите спрямо предпочитанията на потребителя и ги връща към презентационния слой, който ще ги визуализира в потребителския интерфейс</w:t>
+        <w:t xml:space="preserve"> Зарежда презентациите от външен файл, записва ги в базата данни и </w:t>
+      </w:r>
+      <w:r>
+        <w:rPr>
+          <w:sz w:val="18"/>
+          <w:szCs w:val="18"/>
+        </w:rPr>
+        <w:t xml:space="preserve">ги връща към </w:t>
+      </w:r>
+      <w:r>
+        <w:rPr>
+          <w:sz w:val="18"/>
+          <w:szCs w:val="18"/>
+        </w:rPr>
+        <w:t>презентационния слой</w:t>
+      </w:r>
+      <w:r>
+        <w:rPr>
+          <w:sz w:val="18"/>
+          <w:szCs w:val="18"/>
+        </w:rPr>
+        <w:t>, който ще ги визуализира в потребителския интерфейс</w:t>
       </w:r>
     </w:p>
     <w:p>
@@ -3767,7 +4030,7 @@
           <w:sz w:val="18"/>
           <w:szCs w:val="18"/>
         </w:rPr>
-        <w:t>updatePersonalSchedule.php</w:t>
+        <w:t>generate_personal_schedule.php</w:t>
       </w:r>
       <w:r>
         <w:rPr>
@@ -3781,7 +4044,7 @@
           <w:sz w:val="18"/>
           <w:szCs w:val="18"/>
         </w:rPr>
-        <w:t xml:space="preserve"> Премахва или обновява продпочитанията на потребителя спрямо каква опция е селектирал</w:t>
+        <w:t xml:space="preserve"> Записва избраните от конкретен потребител предпочитания в базата данни, ако не съществуват. В противен случай се обновяват. </w:t>
       </w:r>
     </w:p>
     <w:p>
@@ -3803,7 +4066,7 @@
           <w:sz w:val="18"/>
           <w:szCs w:val="18"/>
         </w:rPr>
-        <w:t>export_schedule_in_pdf.php</w:t>
+        <w:t>load_personal_schedule.php</w:t>
       </w:r>
       <w:r>
         <w:rPr>
@@ -3817,49 +4080,21 @@
           <w:sz w:val="18"/>
           <w:szCs w:val="18"/>
         </w:rPr>
-        <w:t xml:space="preserve"> Разпечватва разписанието с презентации в различни формати</w:t>
-      </w:r>
-    </w:p>
-    <w:p>
-      <w:pPr>
-        <w:pStyle w:val="ListParagraph"/>
-        <w:numPr>
-          <w:ilvl w:val="0"/>
-          <w:numId w:val="0"/>
-        </w:numPr>
-        <w:ind w:left="643"/>
-        <w:rPr>
-          <w:sz w:val="18"/>
-          <w:szCs w:val="18"/>
-        </w:rPr>
-      </w:pPr>
-    </w:p>
-    <w:p>
-      <w:pPr>
-        <w:pStyle w:val="ListParagraph"/>
-        <w:numPr>
-          <w:ilvl w:val="0"/>
-          <w:numId w:val="16"/>
-        </w:numPr>
-        <w:rPr>
-          <w:sz w:val="18"/>
-          <w:szCs w:val="18"/>
-        </w:rPr>
-      </w:pPr>
-      <w:r>
-        <w:rPr>
-          <w:sz w:val="18"/>
-          <w:szCs w:val="18"/>
-        </w:rPr>
-        <w:t>Д</w:t>
-      </w:r>
-      <w:r>
-        <w:rPr>
-          <w:sz w:val="18"/>
-          <w:szCs w:val="18"/>
-        </w:rPr>
-        <w:t xml:space="preserve">иректория </w:t>
-      </w:r>
+        <w:t xml:space="preserve"> Селектира презентациитите спрямо предпочитанията на потребителя и ги връща към презентационния слой, който ще ги визуализира в потребителския интерфейс</w:t>
+      </w:r>
+    </w:p>
+    <w:p>
+      <w:pPr>
+        <w:pStyle w:val="ListParagraph"/>
+        <w:numPr>
+          <w:ilvl w:val="0"/>
+          <w:numId w:val="21"/>
+        </w:numPr>
+        <w:rPr>
+          <w:sz w:val="18"/>
+          <w:szCs w:val="18"/>
+        </w:rPr>
+      </w:pPr>
       <w:r>
         <w:rPr>
           <w:b/>
@@ -3867,36 +4102,35 @@
           <w:sz w:val="18"/>
           <w:szCs w:val="18"/>
         </w:rPr>
-        <w:t>php/config</w:t>
-      </w:r>
-      <w:r>
-        <w:rPr>
-          <w:sz w:val="18"/>
-          <w:szCs w:val="18"/>
-        </w:rPr>
-        <w:t>: Съдържа</w:t>
-      </w:r>
-      <w:r>
-        <w:rPr>
-          <w:sz w:val="18"/>
-          <w:szCs w:val="18"/>
-        </w:rPr>
-        <w:t xml:space="preserve"> </w:t>
-      </w:r>
-      <w:r>
-        <w:rPr>
-          <w:sz w:val="18"/>
-          <w:szCs w:val="18"/>
-        </w:rPr>
-        <w:t>файл</w:t>
-      </w:r>
-      <w:r>
-        <w:rPr>
-          <w:sz w:val="18"/>
-          <w:szCs w:val="18"/>
-        </w:rPr>
-        <w:t xml:space="preserve"> </w:t>
-      </w:r>
+        <w:t>updatePersonalSchedule.php</w:t>
+      </w:r>
+      <w:r>
+        <w:rPr>
+          <w:sz w:val="18"/>
+          <w:szCs w:val="18"/>
+        </w:rPr>
+        <w:t>:</w:t>
+      </w:r>
+      <w:r>
+        <w:rPr>
+          <w:sz w:val="18"/>
+          <w:szCs w:val="18"/>
+        </w:rPr>
+        <w:t xml:space="preserve"> Премахва или обновява продпочитанията на потребителя спрямо каква опция е селектирал</w:t>
+      </w:r>
+    </w:p>
+    <w:p>
+      <w:pPr>
+        <w:pStyle w:val="ListParagraph"/>
+        <w:numPr>
+          <w:ilvl w:val="0"/>
+          <w:numId w:val="21"/>
+        </w:numPr>
+        <w:rPr>
+          <w:sz w:val="18"/>
+          <w:szCs w:val="18"/>
+        </w:rPr>
+      </w:pPr>
       <w:r>
         <w:rPr>
           <w:b/>
@@ -3904,35 +4138,21 @@
           <w:sz w:val="18"/>
           <w:szCs w:val="18"/>
         </w:rPr>
-        <w:t>config.ini</w:t>
-      </w:r>
-      <w:r>
-        <w:rPr>
-          <w:sz w:val="18"/>
-          <w:szCs w:val="18"/>
-        </w:rPr>
-        <w:t xml:space="preserve">, който отговаря за първоначалните конфигурации на </w:t>
-      </w:r>
-      <w:r>
-        <w:rPr>
-          <w:sz w:val="18"/>
-          <w:szCs w:val="18"/>
-        </w:rPr>
-        <w:t>базата</w:t>
-      </w:r>
-      <w:r>
-        <w:rPr>
-          <w:sz w:val="18"/>
-          <w:szCs w:val="18"/>
-        </w:rPr>
-        <w:t xml:space="preserve"> с</w:t>
-      </w:r>
-      <w:r>
-        <w:rPr>
-          <w:sz w:val="18"/>
-          <w:szCs w:val="18"/>
-        </w:rPr>
-        <w:t xml:space="preserve"> данни</w:t>
+        <w:t>export_schedule_in_pdf.php</w:t>
+      </w:r>
+      <w:r>
+        <w:rPr>
+          <w:sz w:val="18"/>
+          <w:szCs w:val="18"/>
+        </w:rPr>
+        <w:t>:</w:t>
+      </w:r>
+      <w:r>
+        <w:rPr>
+          <w:sz w:val="18"/>
+          <w:szCs w:val="18"/>
+        </w:rPr>
+        <w:t xml:space="preserve"> Разпечватва разписанието с презентации в различни формати</w:t>
       </w:r>
     </w:p>
     <w:p>
@@ -3942,7 +4162,7 @@
           <w:ilvl w:val="0"/>
           <w:numId w:val="0"/>
         </w:numPr>
-        <w:ind w:left="502"/>
+        <w:ind w:left="643"/>
         <w:rPr>
           <w:sz w:val="18"/>
           <w:szCs w:val="18"/>
@@ -3975,123 +4195,21 @@
           <w:sz w:val="18"/>
           <w:szCs w:val="18"/>
         </w:rPr>
-        <w:t>php/database-setup</w:t>
-      </w:r>
-      <w:r>
-        <w:rPr>
-          <w:sz w:val="18"/>
-          <w:szCs w:val="18"/>
-        </w:rPr>
-        <w:t>: Съдържа MySQL файлове, които позволяват да се манипулира базата с данни</w:t>
-      </w:r>
-    </w:p>
-    <w:p>
-      <w:pPr>
-        <w:pStyle w:val="ListParagraph"/>
-        <w:numPr>
-          <w:ilvl w:val="0"/>
-          <w:numId w:val="22"/>
-        </w:numPr>
-        <w:rPr>
-          <w:sz w:val="18"/>
-          <w:szCs w:val="18"/>
-        </w:rPr>
-      </w:pPr>
-      <w:r>
-        <w:rPr>
-          <w:sz w:val="18"/>
-          <w:szCs w:val="18"/>
-        </w:rPr>
-        <w:t xml:space="preserve">db_schema_changelog.sql: </w:t>
-      </w:r>
-      <w:r>
-        <w:rPr>
-          <w:sz w:val="18"/>
-          <w:szCs w:val="18"/>
-        </w:rPr>
-        <w:t>Съдържа заявк</w:t>
-      </w:r>
-      <w:r>
-        <w:rPr>
-          <w:sz w:val="18"/>
-          <w:szCs w:val="18"/>
-        </w:rPr>
-        <w:t>и</w:t>
-      </w:r>
-      <w:r>
-        <w:rPr>
-          <w:sz w:val="18"/>
-          <w:szCs w:val="18"/>
-        </w:rPr>
-        <w:t xml:space="preserve"> за създаване на таблиците в базата с данни</w:t>
-      </w:r>
-    </w:p>
-    <w:p>
-      <w:pPr>
-        <w:pStyle w:val="ListParagraph"/>
-        <w:numPr>
-          <w:ilvl w:val="0"/>
-          <w:numId w:val="22"/>
-        </w:numPr>
-        <w:rPr>
-          <w:sz w:val="18"/>
-          <w:szCs w:val="18"/>
-        </w:rPr>
-      </w:pPr>
-      <w:r>
-        <w:rPr>
-          <w:sz w:val="18"/>
-          <w:szCs w:val="18"/>
-        </w:rPr>
-        <w:t>db-commands.sql</w:t>
-      </w:r>
-      <w:r>
-        <w:rPr>
-          <w:sz w:val="18"/>
-          <w:szCs w:val="18"/>
-        </w:rPr>
-        <w:t xml:space="preserve">: Съдържа заявки за </w:t>
-      </w:r>
-      <w:r>
-        <w:rPr>
-          <w:sz w:val="18"/>
-          <w:szCs w:val="18"/>
-        </w:rPr>
-        <w:t>извличане на информация от</w:t>
-      </w:r>
-      <w:r>
-        <w:rPr>
-          <w:sz w:val="18"/>
-          <w:szCs w:val="18"/>
-        </w:rPr>
-        <w:t xml:space="preserve"> таблиците в базата с данни</w:t>
-      </w:r>
-    </w:p>
-    <w:p>
-      <w:pPr>
-        <w:pStyle w:val="ListParagraph"/>
-        <w:numPr>
-          <w:ilvl w:val="0"/>
-          <w:numId w:val="22"/>
-        </w:numPr>
-        <w:rPr>
-          <w:sz w:val="18"/>
-          <w:szCs w:val="18"/>
-        </w:rPr>
-      </w:pPr>
-      <w:r>
-        <w:rPr>
-          <w:sz w:val="18"/>
-          <w:szCs w:val="18"/>
-        </w:rPr>
-        <w:t>db-destroy.sql</w:t>
-      </w:r>
-      <w:r>
-        <w:rPr>
-          <w:sz w:val="18"/>
-          <w:szCs w:val="18"/>
-        </w:rPr>
-        <w:t>:</w:t>
+        <w:t>php/config</w:t>
+      </w:r>
+      <w:r>
+        <w:rPr>
+          <w:sz w:val="18"/>
+          <w:szCs w:val="18"/>
+        </w:rPr>
+        <w:t>: Съдържа</w:t>
+      </w:r>
+      <w:r>
+        <w:rPr>
+          <w:sz w:val="18"/>
+          <w:szCs w:val="18"/>
+        </w:rPr>
+        <w:t xml:space="preserve"> файл</w:t>
       </w:r>
       <w:r>
         <w:rPr>
@@ -4099,47 +4217,6 @@
           <w:szCs w:val="18"/>
         </w:rPr>
         <w:t xml:space="preserve"> </w:t>
-      </w:r>
-      <w:r>
-        <w:rPr>
-          <w:sz w:val="18"/>
-          <w:szCs w:val="18"/>
-        </w:rPr>
-        <w:t>Съдържа заявки за премахване на таблиците в базата с данни</w:t>
-      </w:r>
-    </w:p>
-    <w:p>
-      <w:pPr>
-        <w:pStyle w:val="ListParagraph"/>
-        <w:numPr>
-          <w:ilvl w:val="0"/>
-          <w:numId w:val="0"/>
-        </w:numPr>
-        <w:ind w:left="720"/>
-        <w:rPr>
-          <w:sz w:val="18"/>
-          <w:szCs w:val="18"/>
-        </w:rPr>
-      </w:pPr>
-    </w:p>
-    <w:p>
-      <w:pPr>
-        <w:pStyle w:val="ListParagraph"/>
-        <w:numPr>
-          <w:ilvl w:val="0"/>
-          <w:numId w:val="16"/>
-        </w:numPr>
-        <w:rPr>
-          <w:sz w:val="18"/>
-          <w:szCs w:val="18"/>
-        </w:rPr>
-      </w:pPr>
-      <w:r>
-        <w:rPr>
-          <w:sz w:val="18"/>
-          <w:szCs w:val="18"/>
-        </w:rPr>
-        <w:t xml:space="preserve">Директория </w:t>
       </w:r>
       <w:r>
         <w:rPr>
@@ -4148,42 +4225,69 @@
           <w:sz w:val="18"/>
           <w:szCs w:val="18"/>
         </w:rPr>
-        <w:t>php/presentations_data</w:t>
-      </w:r>
-      <w:r>
-        <w:rPr>
-          <w:sz w:val="18"/>
-          <w:szCs w:val="18"/>
-        </w:rPr>
-        <w:t xml:space="preserve">: </w:t>
-      </w:r>
-      <w:r>
-        <w:rPr>
-          <w:sz w:val="18"/>
-          <w:szCs w:val="18"/>
-        </w:rPr>
-        <w:t>Съдържа</w:t>
-      </w:r>
-      <w:r>
-        <w:rPr>
-          <w:sz w:val="18"/>
-          <w:szCs w:val="18"/>
-        </w:rPr>
-        <w:t xml:space="preserve"> </w:t>
-      </w:r>
-      <w:r>
-        <w:rPr>
-          <w:sz w:val="18"/>
-          <w:szCs w:val="18"/>
-        </w:rPr>
-        <w:t>файл</w:t>
-      </w:r>
-      <w:r>
-        <w:rPr>
-          <w:sz w:val="18"/>
-          <w:szCs w:val="18"/>
-        </w:rPr>
-        <w:t xml:space="preserve"> </w:t>
+        <w:t>config.ini</w:t>
+      </w:r>
+      <w:r>
+        <w:rPr>
+          <w:sz w:val="18"/>
+          <w:szCs w:val="18"/>
+        </w:rPr>
+        <w:t xml:space="preserve">, който отговаря за първоначалните конфигурации на </w:t>
+      </w:r>
+      <w:r>
+        <w:rPr>
+          <w:sz w:val="18"/>
+          <w:szCs w:val="18"/>
+        </w:rPr>
+        <w:t>базата</w:t>
+      </w:r>
+      <w:r>
+        <w:rPr>
+          <w:sz w:val="18"/>
+          <w:szCs w:val="18"/>
+        </w:rPr>
+        <w:t xml:space="preserve"> с</w:t>
+      </w:r>
+      <w:r>
+        <w:rPr>
+          <w:sz w:val="18"/>
+          <w:szCs w:val="18"/>
+        </w:rPr>
+        <w:t xml:space="preserve"> данни</w:t>
+      </w:r>
+    </w:p>
+    <w:p>
+      <w:pPr>
+        <w:pStyle w:val="ListParagraph"/>
+        <w:numPr>
+          <w:ilvl w:val="0"/>
+          <w:numId w:val="0"/>
+        </w:numPr>
+        <w:ind w:left="502"/>
+        <w:rPr>
+          <w:sz w:val="18"/>
+          <w:szCs w:val="18"/>
+        </w:rPr>
+      </w:pPr>
+    </w:p>
+    <w:p>
+      <w:pPr>
+        <w:pStyle w:val="ListParagraph"/>
+        <w:numPr>
+          <w:ilvl w:val="0"/>
+          <w:numId w:val="16"/>
+        </w:numPr>
+        <w:rPr>
+          <w:sz w:val="18"/>
+          <w:szCs w:val="18"/>
+        </w:rPr>
+      </w:pPr>
+      <w:r>
+        <w:rPr>
+          <w:sz w:val="18"/>
+          <w:szCs w:val="18"/>
+        </w:rPr>
+        <w:t xml:space="preserve">Директория </w:t>
       </w:r>
       <w:r>
         <w:rPr>
@@ -4192,7 +4296,150 @@
           <w:sz w:val="18"/>
           <w:szCs w:val="18"/>
         </w:rPr>
-        <w:t>presentations.</w:t>
+        <w:t>php/database-setup</w:t>
+      </w:r>
+      <w:r>
+        <w:rPr>
+          <w:sz w:val="18"/>
+          <w:szCs w:val="18"/>
+        </w:rPr>
+        <w:t>: Съдържа MySQL файлове, които позволяват да се манипулира базата с данни</w:t>
+      </w:r>
+    </w:p>
+    <w:p>
+      <w:pPr>
+        <w:pStyle w:val="ListParagraph"/>
+        <w:numPr>
+          <w:ilvl w:val="0"/>
+          <w:numId w:val="22"/>
+        </w:numPr>
+        <w:rPr>
+          <w:sz w:val="18"/>
+          <w:szCs w:val="18"/>
+        </w:rPr>
+      </w:pPr>
+      <w:r>
+        <w:rPr>
+          <w:sz w:val="18"/>
+          <w:szCs w:val="18"/>
+        </w:rPr>
+        <w:t>db_schema_changelog.sql: Съдържа заявк</w:t>
+      </w:r>
+      <w:r>
+        <w:rPr>
+          <w:sz w:val="18"/>
+          <w:szCs w:val="18"/>
+        </w:rPr>
+        <w:t>и</w:t>
+      </w:r>
+      <w:r>
+        <w:rPr>
+          <w:sz w:val="18"/>
+          <w:szCs w:val="18"/>
+        </w:rPr>
+        <w:t xml:space="preserve"> за създаване на таблиците в базата с данни</w:t>
+      </w:r>
+    </w:p>
+    <w:p>
+      <w:pPr>
+        <w:pStyle w:val="ListParagraph"/>
+        <w:numPr>
+          <w:ilvl w:val="0"/>
+          <w:numId w:val="22"/>
+        </w:numPr>
+        <w:rPr>
+          <w:sz w:val="18"/>
+          <w:szCs w:val="18"/>
+        </w:rPr>
+      </w:pPr>
+      <w:r>
+        <w:rPr>
+          <w:sz w:val="18"/>
+          <w:szCs w:val="18"/>
+        </w:rPr>
+        <w:t>db-commands.sql</w:t>
+      </w:r>
+      <w:r>
+        <w:rPr>
+          <w:sz w:val="18"/>
+          <w:szCs w:val="18"/>
+        </w:rPr>
+        <w:t xml:space="preserve">: Съдържа заявки за </w:t>
+      </w:r>
+      <w:r>
+        <w:rPr>
+          <w:sz w:val="18"/>
+          <w:szCs w:val="18"/>
+        </w:rPr>
+        <w:t>извличане на информация от</w:t>
+      </w:r>
+      <w:r>
+        <w:rPr>
+          <w:sz w:val="18"/>
+          <w:szCs w:val="18"/>
+        </w:rPr>
+        <w:t xml:space="preserve"> таблиците в базата с данни</w:t>
+      </w:r>
+    </w:p>
+    <w:p>
+      <w:pPr>
+        <w:pStyle w:val="ListParagraph"/>
+        <w:numPr>
+          <w:ilvl w:val="0"/>
+          <w:numId w:val="22"/>
+        </w:numPr>
+        <w:rPr>
+          <w:sz w:val="18"/>
+          <w:szCs w:val="18"/>
+        </w:rPr>
+      </w:pPr>
+      <w:r>
+        <w:rPr>
+          <w:sz w:val="18"/>
+          <w:szCs w:val="18"/>
+        </w:rPr>
+        <w:t>db-destroy.sql</w:t>
+      </w:r>
+      <w:r>
+        <w:rPr>
+          <w:sz w:val="18"/>
+          <w:szCs w:val="18"/>
+        </w:rPr>
+        <w:t>: Съдържа заявки за премахване на таблиците в базата с данни</w:t>
+      </w:r>
+    </w:p>
+    <w:p>
+      <w:pPr>
+        <w:pStyle w:val="ListParagraph"/>
+        <w:numPr>
+          <w:ilvl w:val="0"/>
+          <w:numId w:val="0"/>
+        </w:numPr>
+        <w:ind w:left="720"/>
+        <w:rPr>
+          <w:sz w:val="18"/>
+          <w:szCs w:val="18"/>
+        </w:rPr>
+      </w:pPr>
+    </w:p>
+    <w:p>
+      <w:pPr>
+        <w:pStyle w:val="ListParagraph"/>
+        <w:numPr>
+          <w:ilvl w:val="0"/>
+          <w:numId w:val="16"/>
+        </w:numPr>
+        <w:rPr>
+          <w:sz w:val="18"/>
+          <w:szCs w:val="18"/>
+        </w:rPr>
+      </w:pPr>
+      <w:r>
+        <w:rPr>
+          <w:sz w:val="18"/>
+          <w:szCs w:val="18"/>
+        </w:rPr>
+        <w:t xml:space="preserve">Директория </w:t>
       </w:r>
       <w:r>
         <w:rPr>
@@ -4200,57 +4447,15 @@
           <w:bCs/>
           <w:sz w:val="18"/>
           <w:szCs w:val="18"/>
-          <w:lang w:val="en-US"/>
-        </w:rPr>
-        <w:t>json</w:t>
-      </w:r>
-      <w:r>
-        <w:rPr>
-          <w:sz w:val="18"/>
-          <w:szCs w:val="18"/>
-        </w:rPr>
-        <w:t xml:space="preserve">, който </w:t>
-      </w:r>
-      <w:r>
-        <w:rPr>
-          <w:sz w:val="18"/>
-          <w:szCs w:val="18"/>
-        </w:rPr>
-        <w:t>представя данните за всяка презентация, които се записват в базата с данни при конфигурирането на системата</w:t>
-      </w:r>
-    </w:p>
-    <w:p>
-      <w:pPr>
-        <w:pStyle w:val="ListParagraph"/>
-        <w:numPr>
-          <w:ilvl w:val="0"/>
-          <w:numId w:val="0"/>
-        </w:numPr>
-        <w:ind w:left="502"/>
-        <w:rPr>
-          <w:sz w:val="18"/>
-          <w:szCs w:val="18"/>
-        </w:rPr>
-      </w:pPr>
-    </w:p>
-    <w:p>
-      <w:pPr>
-        <w:pStyle w:val="ListParagraph"/>
-        <w:numPr>
-          <w:ilvl w:val="0"/>
-          <w:numId w:val="16"/>
-        </w:numPr>
-        <w:rPr>
-          <w:sz w:val="18"/>
-          <w:szCs w:val="18"/>
-        </w:rPr>
-      </w:pPr>
-      <w:r>
-        <w:rPr>
-          <w:sz w:val="18"/>
-          <w:szCs w:val="18"/>
-        </w:rPr>
-        <w:t xml:space="preserve">Директория </w:t>
+        </w:rPr>
+        <w:t>php/presentations_data</w:t>
+      </w:r>
+      <w:r>
+        <w:rPr>
+          <w:sz w:val="18"/>
+          <w:szCs w:val="18"/>
+        </w:rPr>
+        <w:t xml:space="preserve">: Съдържа файл </w:t>
       </w:r>
       <w:r>
         <w:rPr>
@@ -4259,6 +4464,56 @@
           <w:sz w:val="18"/>
           <w:szCs w:val="18"/>
         </w:rPr>
+        <w:t>presentations.json</w:t>
+      </w:r>
+      <w:r>
+        <w:rPr>
+          <w:sz w:val="18"/>
+          <w:szCs w:val="18"/>
+        </w:rPr>
+        <w:t>, който представя данните за всяка презентация, които се записват в базата с данни при конфигурирането на системата</w:t>
+      </w:r>
+    </w:p>
+    <w:p>
+      <w:pPr>
+        <w:pStyle w:val="ListParagraph"/>
+        <w:numPr>
+          <w:ilvl w:val="0"/>
+          <w:numId w:val="0"/>
+        </w:numPr>
+        <w:ind w:left="502"/>
+        <w:rPr>
+          <w:sz w:val="18"/>
+          <w:szCs w:val="18"/>
+        </w:rPr>
+      </w:pPr>
+    </w:p>
+    <w:p>
+      <w:pPr>
+        <w:pStyle w:val="ListParagraph"/>
+        <w:numPr>
+          <w:ilvl w:val="0"/>
+          <w:numId w:val="16"/>
+        </w:numPr>
+        <w:rPr>
+          <w:sz w:val="18"/>
+          <w:szCs w:val="18"/>
+        </w:rPr>
+      </w:pPr>
+      <w:r>
+        <w:rPr>
+          <w:sz w:val="18"/>
+          <w:szCs w:val="18"/>
+        </w:rPr>
+        <w:t xml:space="preserve">Директория </w:t>
+      </w:r>
+      <w:r>
+        <w:rPr>
+          <w:b/>
+          <w:bCs/>
+          <w:sz w:val="18"/>
+          <w:szCs w:val="18"/>
+        </w:rPr>
         <w:t>php/fpdf182</w:t>
       </w:r>
       <w:r>
@@ -4266,14 +4521,7 @@
           <w:sz w:val="18"/>
           <w:szCs w:val="18"/>
         </w:rPr>
-        <w:t xml:space="preserve">: Съдържа файлове от библиотека </w:t>
-      </w:r>
-      <w:r>
-        <w:rPr>
-          <w:sz w:val="18"/>
-          <w:szCs w:val="18"/>
-        </w:rPr>
-        <w:t>FPDF 1.82</w:t>
+        <w:t>: Съдържа файлове от библиотека FPDF 1.82</w:t>
       </w:r>
       <w:r>
         <w:rPr>
@@ -4425,22 +4673,7 @@
           <w:sz w:val="18"/>
           <w:szCs w:val="18"/>
         </w:rPr>
-        <w:t xml:space="preserve">Рефакториране на </w:t>
-      </w:r>
-      <w:r>
-        <w:rPr>
-          <w:sz w:val="18"/>
-          <w:szCs w:val="18"/>
-          <w:lang w:val="en-US"/>
-        </w:rPr>
-        <w:t xml:space="preserve">JavaScript </w:t>
-      </w:r>
-      <w:r>
-        <w:rPr>
-          <w:sz w:val="18"/>
-          <w:szCs w:val="18"/>
-        </w:rPr>
-        <w:t xml:space="preserve">файловете </w:t>
+        <w:t xml:space="preserve">Рефакториране на JavaScript файловете </w:t>
       </w:r>
     </w:p>
     <w:p>
@@ -4514,6 +4747,7 @@
           <w:sz w:val="18"/>
           <w:szCs w:val="18"/>
         </w:rPr>
+        <w:lastRenderedPageBreak/>
         <w:t>Рефактори</w:t>
       </w:r>
       <w:r>
@@ -4528,22 +4762,27 @@
           <w:sz w:val="18"/>
           <w:szCs w:val="18"/>
         </w:rPr>
-        <w:t xml:space="preserve">не на </w:t>
-      </w:r>
-      <w:r>
-        <w:rPr>
-          <w:sz w:val="18"/>
-          <w:szCs w:val="18"/>
-          <w:lang w:val="en-US"/>
-        </w:rPr>
-        <w:t>HTML</w:t>
-      </w:r>
-      <w:r>
-        <w:rPr>
-          <w:sz w:val="18"/>
-          <w:szCs w:val="18"/>
-        </w:rPr>
-        <w:t xml:space="preserve"> и</w:t>
+        <w:t>не на HTML и CSS файловете</w:t>
+      </w:r>
+    </w:p>
+    <w:p>
+      <w:pPr>
+        <w:pStyle w:val="ListParagraph"/>
+        <w:numPr>
+          <w:ilvl w:val="0"/>
+          <w:numId w:val="15"/>
+        </w:numPr>
+        <w:rPr>
+          <w:sz w:val="18"/>
+          <w:szCs w:val="18"/>
+        </w:rPr>
+      </w:pPr>
+      <w:r>
+        <w:rPr>
+          <w:sz w:val="18"/>
+          <w:szCs w:val="18"/>
+        </w:rPr>
+        <w:t xml:space="preserve">Иван: </w:t>
       </w:r>
       <w:r>
         <w:rPr>
@@ -4552,13 +4791,113 @@
         </w:rPr>
         <w:t xml:space="preserve"> </w:t>
       </w:r>
-      <w:r>
-        <w:rPr>
-          <w:sz w:val="18"/>
-          <w:szCs w:val="18"/>
-          <w:lang w:val="en-US"/>
-        </w:rPr>
-        <w:t>CSS</w:t>
+    </w:p>
+    <w:p>
+      <w:pPr>
+        <w:pStyle w:val="ListParagraph"/>
+        <w:numPr>
+          <w:ilvl w:val="0"/>
+          <w:numId w:val="26"/>
+        </w:numPr>
+        <w:rPr>
+          <w:sz w:val="18"/>
+          <w:szCs w:val="18"/>
+        </w:rPr>
+      </w:pPr>
+      <w:r>
+        <w:rPr>
+          <w:sz w:val="18"/>
+          <w:szCs w:val="18"/>
+        </w:rPr>
+        <w:t>Регистрация и вписване на потребител</w:t>
+      </w:r>
+      <w:r>
+        <w:rPr>
+          <w:sz w:val="18"/>
+          <w:szCs w:val="18"/>
+        </w:rPr>
+        <w:t>, генериране на цялостно разписание на презентации</w:t>
+      </w:r>
+    </w:p>
+    <w:p>
+      <w:pPr>
+        <w:pStyle w:val="ListParagraph"/>
+        <w:numPr>
+          <w:ilvl w:val="0"/>
+          <w:numId w:val="26"/>
+        </w:numPr>
+        <w:rPr>
+          <w:sz w:val="18"/>
+          <w:szCs w:val="18"/>
+        </w:rPr>
+      </w:pPr>
+      <w:r>
+        <w:rPr>
+          <w:sz w:val="18"/>
+          <w:szCs w:val="18"/>
+        </w:rPr>
+        <w:t>Рефакториране на PHP файловете и създаване на конфигурационните файлове</w:t>
+      </w:r>
+    </w:p>
+    <w:p>
+      <w:pPr>
+        <w:pStyle w:val="ListParagraph"/>
+        <w:numPr>
+          <w:ilvl w:val="0"/>
+          <w:numId w:val="0"/>
+        </w:numPr>
+        <w:ind w:left="720"/>
+        <w:rPr>
+          <w:sz w:val="18"/>
+          <w:szCs w:val="18"/>
+        </w:rPr>
+      </w:pPr>
+    </w:p>
+    <w:p>
+      <w:pPr>
+        <w:pStyle w:val="ListParagraph"/>
+        <w:numPr>
+          <w:ilvl w:val="0"/>
+          <w:numId w:val="14"/>
+        </w:numPr>
+        <w:rPr>
+          <w:sz w:val="18"/>
+          <w:szCs w:val="18"/>
+        </w:rPr>
+      </w:pPr>
+      <w:r>
+        <w:rPr>
+          <w:sz w:val="18"/>
+          <w:szCs w:val="18"/>
+        </w:rPr>
+        <w:t>Ограничения:</w:t>
+      </w:r>
+    </w:p>
+    <w:p>
+      <w:pPr>
+        <w:pStyle w:val="ListParagraph"/>
+        <w:numPr>
+          <w:ilvl w:val="0"/>
+          <w:numId w:val="15"/>
+        </w:numPr>
+        <w:rPr>
+          <w:sz w:val="18"/>
+          <w:szCs w:val="18"/>
+        </w:rPr>
+      </w:pPr>
+      <w:r>
+        <w:rPr>
+          <w:sz w:val="18"/>
+          <w:szCs w:val="18"/>
+        </w:rPr>
+        <w:t>Генерирането на самите презентации е извън обхвата на този проекти, поради което е нужно данните им да се въвеждат ръчно в отделен файл или системата да се интегрира с външна система, коят</w:t>
+      </w:r>
+      <w:r>
+        <w:rPr>
+          <w:sz w:val="18"/>
+          <w:szCs w:val="18"/>
+        </w:rPr>
+        <w:t>о да</w:t>
       </w:r>
       <w:r>
         <w:rPr>
@@ -4572,103 +4911,21 @@
           <w:sz w:val="18"/>
           <w:szCs w:val="18"/>
         </w:rPr>
-        <w:t>файловете</w:t>
-      </w:r>
-    </w:p>
-    <w:p>
-      <w:pPr>
-        <w:pStyle w:val="ListParagraph"/>
-        <w:numPr>
-          <w:ilvl w:val="0"/>
-          <w:numId w:val="15"/>
-        </w:numPr>
-        <w:rPr>
-          <w:sz w:val="18"/>
-          <w:szCs w:val="18"/>
-        </w:rPr>
-      </w:pPr>
-      <w:r>
-        <w:rPr>
-          <w:sz w:val="18"/>
-          <w:szCs w:val="18"/>
-        </w:rPr>
-        <w:t xml:space="preserve">Иван: </w:t>
-      </w:r>
-      <w:r>
-        <w:rPr>
-          <w:sz w:val="18"/>
-          <w:szCs w:val="18"/>
-        </w:rPr>
-        <w:t xml:space="preserve"> </w:t>
-      </w:r>
-    </w:p>
-    <w:p>
-      <w:pPr>
-        <w:pStyle w:val="ListParagraph"/>
-        <w:numPr>
-          <w:ilvl w:val="0"/>
-          <w:numId w:val="26"/>
-        </w:numPr>
-        <w:rPr>
-          <w:sz w:val="18"/>
-          <w:szCs w:val="18"/>
-        </w:rPr>
-      </w:pPr>
-      <w:r>
-        <w:rPr>
-          <w:sz w:val="18"/>
-          <w:szCs w:val="18"/>
-        </w:rPr>
-        <w:t>Регистрация и вписване на потребител</w:t>
-      </w:r>
-      <w:r>
-        <w:rPr>
-          <w:sz w:val="18"/>
-          <w:szCs w:val="18"/>
-        </w:rPr>
-        <w:t>, генериране на цялостно разписание на презентации</w:t>
-      </w:r>
-    </w:p>
-    <w:p>
-      <w:pPr>
-        <w:pStyle w:val="ListParagraph"/>
-        <w:numPr>
-          <w:ilvl w:val="0"/>
-          <w:numId w:val="26"/>
-        </w:numPr>
-        <w:rPr>
-          <w:sz w:val="18"/>
-          <w:szCs w:val="18"/>
-        </w:rPr>
-      </w:pPr>
-      <w:r>
-        <w:rPr>
-          <w:sz w:val="18"/>
-          <w:szCs w:val="18"/>
-        </w:rPr>
-        <w:t xml:space="preserve">Рефакториране на </w:t>
-      </w:r>
-      <w:r>
-        <w:rPr>
-          <w:sz w:val="18"/>
-          <w:szCs w:val="18"/>
-          <w:lang w:val="en-US"/>
-        </w:rPr>
-        <w:t>PHP</w:t>
-      </w:r>
-      <w:r>
-        <w:rPr>
-          <w:sz w:val="18"/>
-          <w:szCs w:val="18"/>
-        </w:rPr>
-        <w:t xml:space="preserve"> </w:t>
-      </w:r>
-      <w:r>
-        <w:rPr>
-          <w:sz w:val="18"/>
-          <w:szCs w:val="18"/>
-        </w:rPr>
-        <w:t>файловете и създаване на конфигурационните файлове</w:t>
+        <w:t>създава</w:t>
+      </w:r>
+      <w:r>
+        <w:rPr>
+          <w:sz w:val="18"/>
+          <w:szCs w:val="18"/>
+        </w:rPr>
+        <w:t xml:space="preserve"> презентациите</w:t>
+      </w:r>
+      <w:r>
+        <w:rPr>
+          <w:sz w:val="18"/>
+          <w:szCs w:val="18"/>
+        </w:rPr>
+        <w:t xml:space="preserve">. </w:t>
       </w:r>
     </w:p>
     <w:p>
@@ -4678,7 +4935,7 @@
           <w:ilvl w:val="0"/>
           <w:numId w:val="0"/>
         </w:numPr>
-        <w:ind w:left="720"/>
+        <w:ind w:left="643"/>
         <w:rPr>
           <w:sz w:val="18"/>
           <w:szCs w:val="18"/>
@@ -4702,95 +4959,6 @@
           <w:sz w:val="18"/>
           <w:szCs w:val="18"/>
         </w:rPr>
-        <w:t>Ограничения:</w:t>
-      </w:r>
-    </w:p>
-    <w:p>
-      <w:pPr>
-        <w:pStyle w:val="ListParagraph"/>
-        <w:numPr>
-          <w:ilvl w:val="0"/>
-          <w:numId w:val="15"/>
-        </w:numPr>
-        <w:rPr>
-          <w:sz w:val="18"/>
-          <w:szCs w:val="18"/>
-        </w:rPr>
-      </w:pPr>
-      <w:r>
-        <w:rPr>
-          <w:sz w:val="18"/>
-          <w:szCs w:val="18"/>
-        </w:rPr>
-        <w:t>Генерирането на самите презентации е извън обхвата на този проекти, поради което е нужно данните им да се въвеждат ръчно в отделен файл или системата да се интегрира с външна система, коят</w:t>
-      </w:r>
-      <w:r>
-        <w:rPr>
-          <w:sz w:val="18"/>
-          <w:szCs w:val="18"/>
-        </w:rPr>
-        <w:t>о да</w:t>
-      </w:r>
-      <w:r>
-        <w:rPr>
-          <w:sz w:val="18"/>
-          <w:szCs w:val="18"/>
-        </w:rPr>
-        <w:t xml:space="preserve"> </w:t>
-      </w:r>
-      <w:r>
-        <w:rPr>
-          <w:sz w:val="18"/>
-          <w:szCs w:val="18"/>
-        </w:rPr>
-        <w:t>създава</w:t>
-      </w:r>
-      <w:r>
-        <w:rPr>
-          <w:sz w:val="18"/>
-          <w:szCs w:val="18"/>
-        </w:rPr>
-        <w:t xml:space="preserve"> презентациите</w:t>
-      </w:r>
-      <w:r>
-        <w:rPr>
-          <w:sz w:val="18"/>
-          <w:szCs w:val="18"/>
-        </w:rPr>
-        <w:t xml:space="preserve">. </w:t>
-      </w:r>
-    </w:p>
-    <w:p>
-      <w:pPr>
-        <w:pStyle w:val="ListParagraph"/>
-        <w:numPr>
-          <w:ilvl w:val="0"/>
-          <w:numId w:val="0"/>
-        </w:numPr>
-        <w:ind w:left="643"/>
-        <w:rPr>
-          <w:sz w:val="18"/>
-          <w:szCs w:val="18"/>
-        </w:rPr>
-      </w:pPr>
-    </w:p>
-    <w:p>
-      <w:pPr>
-        <w:pStyle w:val="ListParagraph"/>
-        <w:numPr>
-          <w:ilvl w:val="0"/>
-          <w:numId w:val="14"/>
-        </w:numPr>
-        <w:rPr>
-          <w:sz w:val="18"/>
-          <w:szCs w:val="18"/>
-        </w:rPr>
-      </w:pPr>
-      <w:r>
-        <w:rPr>
-          <w:sz w:val="18"/>
-          <w:szCs w:val="18"/>
-        </w:rPr>
         <w:t>Възможности за бъдещо развитие:</w:t>
       </w:r>
     </w:p>
@@ -4831,7 +4999,6 @@
           <w:sz w:val="18"/>
           <w:szCs w:val="18"/>
         </w:rPr>
-        <w:lastRenderedPageBreak/>
         <w:t>Добавяне на повече</w:t>
       </w:r>
       <w:r>
@@ -4995,7 +5162,6 @@
         <w:rPr>
           <w:sz w:val="18"/>
           <w:szCs w:val="18"/>
-          <w:lang w:val="en-US"/>
         </w:rPr>
         <w:t>G</w:t>
       </w:r>
@@ -5003,7 +5169,6 @@
         <w:rPr>
           <w:sz w:val="18"/>
           <w:szCs w:val="18"/>
-          <w:lang w:val="en-US"/>
         </w:rPr>
         <w:t>rid</w:t>
       </w:r>
@@ -5019,22 +5184,7 @@
           <w:sz w:val="18"/>
           <w:szCs w:val="18"/>
         </w:rPr>
-        <w:t xml:space="preserve"> </w:t>
-      </w:r>
-      <w:r>
-        <w:rPr>
-          <w:sz w:val="18"/>
-          <w:szCs w:val="18"/>
-          <w:lang w:val="en-US"/>
-        </w:rPr>
-        <w:t>Flexbox</w:t>
-      </w:r>
-      <w:r>
-        <w:rPr>
-          <w:sz w:val="18"/>
-          <w:szCs w:val="18"/>
-        </w:rPr>
-        <w:t>)</w:t>
+        <w:t xml:space="preserve"> Flexbox)</w:t>
       </w:r>
     </w:p>
     <w:p>
@@ -5054,29 +5204,7 @@
           <w:sz w:val="18"/>
           <w:szCs w:val="18"/>
         </w:rPr>
-        <w:t xml:space="preserve">Как чрез </w:t>
-      </w:r>
-      <w:r>
-        <w:rPr>
-          <w:sz w:val="18"/>
-          <w:szCs w:val="18"/>
-          <w:lang w:val="en-US"/>
-        </w:rPr>
-        <w:t>AJAX</w:t>
-      </w:r>
-      <w:r>
-        <w:rPr>
-          <w:sz w:val="18"/>
-          <w:szCs w:val="18"/>
-        </w:rPr>
-        <w:t xml:space="preserve"> </w:t>
-      </w:r>
-      <w:r>
-        <w:rPr>
-          <w:sz w:val="18"/>
-          <w:szCs w:val="18"/>
-        </w:rPr>
-        <w:t xml:space="preserve">се </w:t>
+        <w:t xml:space="preserve">Как чрез AJAX се </w:t>
       </w:r>
       <w:r>
         <w:rPr>
@@ -5110,21 +5238,7 @@
           <w:sz w:val="18"/>
           <w:szCs w:val="18"/>
         </w:rPr>
-        <w:t xml:space="preserve">Как от сървърната част </w:t>
-      </w:r>
-      <w:r>
-        <w:rPr>
-          <w:sz w:val="18"/>
-          <w:szCs w:val="18"/>
-        </w:rPr>
-        <w:t>се извличат данни</w:t>
-      </w:r>
-      <w:r>
-        <w:rPr>
-          <w:sz w:val="18"/>
-          <w:szCs w:val="18"/>
-        </w:rPr>
-        <w:t xml:space="preserve"> от базата данни и се връщат към клиента</w:t>
+        <w:t>Как от сървърната част се извличат данни от базата данни и се връщат към клиента</w:t>
       </w:r>
     </w:p>
     <w:p>
@@ -5207,25 +5321,7 @@
           <w:szCs w:val="18"/>
           <w:lang w:eastAsia="en-US"/>
         </w:rPr>
-        <w:t xml:space="preserve">CSS-Tricks, “A Complete Guide to </w:t>
-      </w:r>
-      <w:r>
-        <w:rPr>
-          <w:rFonts w:asciiTheme="minorHAnsi" w:hAnsiTheme="minorHAnsi"/>
-          <w:sz w:val="18"/>
-          <w:szCs w:val="18"/>
-          <w:lang w:val="en-US" w:eastAsia="en-US"/>
-        </w:rPr>
-        <w:t>Grid</w:t>
-      </w:r>
-      <w:r>
-        <w:rPr>
-          <w:rFonts w:asciiTheme="minorHAnsi" w:hAnsiTheme="minorHAnsi"/>
-          <w:sz w:val="18"/>
-          <w:szCs w:val="18"/>
-          <w:lang w:eastAsia="en-US"/>
-        </w:rPr>
-        <w:t xml:space="preserve">”, </w:t>
+        <w:t xml:space="preserve">CSS-Tricks, “A Complete Guide to Grid”, </w:t>
       </w:r>
     </w:p>
     <w:p>
@@ -5246,43 +5342,7 @@
           <w:szCs w:val="18"/>
           <w:lang w:eastAsia="en-US"/>
         </w:rPr>
-        <w:t>публикувано на 0</w:t>
-      </w:r>
-      <w:r>
-        <w:rPr>
-          <w:rFonts w:asciiTheme="minorHAnsi" w:hAnsiTheme="minorHAnsi"/>
-          <w:sz w:val="18"/>
-          <w:szCs w:val="18"/>
-          <w:lang w:eastAsia="en-US"/>
-        </w:rPr>
-        <w:t>7</w:t>
-      </w:r>
-      <w:r>
-        <w:rPr>
-          <w:rFonts w:asciiTheme="minorHAnsi" w:hAnsiTheme="minorHAnsi"/>
-          <w:sz w:val="18"/>
-          <w:szCs w:val="18"/>
-          <w:lang w:eastAsia="en-US"/>
-        </w:rPr>
-        <w:t>-</w:t>
-      </w:r>
-      <w:r>
-        <w:rPr>
-          <w:rFonts w:asciiTheme="minorHAnsi" w:hAnsiTheme="minorHAnsi"/>
-          <w:sz w:val="18"/>
-          <w:szCs w:val="18"/>
-          <w:lang w:eastAsia="en-US"/>
-        </w:rPr>
-        <w:t>07</w:t>
-      </w:r>
-      <w:r>
-        <w:rPr>
-          <w:rFonts w:asciiTheme="minorHAnsi" w:hAnsiTheme="minorHAnsi"/>
-          <w:sz w:val="18"/>
-          <w:szCs w:val="18"/>
-          <w:lang w:eastAsia="en-US"/>
-        </w:rPr>
-        <w:t>-2020,</w:t>
+        <w:t>публикувано на 07-07-2020,</w:t>
       </w:r>
     </w:p>
     <w:p>
@@ -5314,27 +5374,7 @@
             <w:szCs w:val="18"/>
             <w:lang w:eastAsia="en-US"/>
           </w:rPr>
-          <w:t>https://css-tricks</w:t>
-        </w:r>
-        <w:r>
-          <w:rPr>
-            <w:rStyle w:val="Hyperlink"/>
-            <w:rFonts w:asciiTheme="minorHAnsi" w:hAnsiTheme="minorHAnsi"/>
-            <w:sz w:val="18"/>
-            <w:szCs w:val="18"/>
-            <w:lang w:eastAsia="en-US"/>
-          </w:rPr>
-          <w:t>.</w:t>
-        </w:r>
-        <w:r>
-          <w:rPr>
-            <w:rStyle w:val="Hyperlink"/>
-            <w:rFonts w:asciiTheme="minorHAnsi" w:hAnsiTheme="minorHAnsi"/>
-            <w:sz w:val="18"/>
-            <w:szCs w:val="18"/>
-            <w:lang w:eastAsia="en-US"/>
-          </w:rPr>
-          <w:t>com/snippets/css/complete-guide-grid/</w:t>
+          <w:t>https://css-tricks.com/snippets/css/complete-guide-grid/</w:t>
         </w:r>
       </w:hyperlink>
       <w:r>
@@ -5505,27 +5545,7 @@
             <w:szCs w:val="18"/>
             <w:lang w:eastAsia="en-US"/>
           </w:rPr>
-          <w:t>https://css-tricks.com/snippets/css/a-guide-to-</w:t>
-        </w:r>
-        <w:r>
-          <w:rPr>
-            <w:rStyle w:val="Hyperlink"/>
-            <w:rFonts w:asciiTheme="minorHAnsi" w:hAnsiTheme="minorHAnsi"/>
-            <w:sz w:val="18"/>
-            <w:szCs w:val="18"/>
-            <w:lang w:eastAsia="en-US"/>
-          </w:rPr>
-          <w:t>f</w:t>
-        </w:r>
-        <w:r>
-          <w:rPr>
-            <w:rStyle w:val="Hyperlink"/>
-            <w:rFonts w:asciiTheme="minorHAnsi" w:hAnsiTheme="minorHAnsi"/>
-            <w:sz w:val="18"/>
-            <w:szCs w:val="18"/>
-            <w:lang w:eastAsia="en-US"/>
-          </w:rPr>
-          <w:t>lexbox/</w:t>
+          <w:t>https://css-tricks.com/snippets/css/a-guide-to-flexbox/</w:t>
         </w:r>
       </w:hyperlink>
       <w:r>
@@ -7688,6 +7708,92 @@
     </w:lvl>
   </w:abstractNum>
   <w:abstractNum w:abstractNumId="20" w15:restartNumberingAfterBreak="0">
+    <w:nsid w:val="6592634E"/>
+    <w:multiLevelType w:val="hybridMultilevel"/>
+    <w:tmpl w:val="3D72A672"/>
+    <w:lvl w:ilvl="0" w:tplc="04020011">
+      <w:start w:val="1"/>
+      <w:numFmt w:val="decimal"/>
+      <w:lvlText w:val="%1)"/>
+      <w:lvlJc w:val="left"/>
+      <w:pPr>
+        <w:ind w:left="1069" w:hanging="360"/>
+      </w:pPr>
+    </w:lvl>
+    <w:lvl w:ilvl="1" w:tplc="04020019" w:tentative="1">
+      <w:start w:val="1"/>
+      <w:numFmt w:val="lowerLetter"/>
+      <w:lvlText w:val="%2."/>
+      <w:lvlJc w:val="left"/>
+      <w:pPr>
+        <w:ind w:left="1789" w:hanging="360"/>
+      </w:pPr>
+    </w:lvl>
+    <w:lvl w:ilvl="2" w:tplc="0402001B" w:tentative="1">
+      <w:start w:val="1"/>
+      <w:numFmt w:val="lowerRoman"/>
+      <w:lvlText w:val="%3."/>
+      <w:lvlJc w:val="right"/>
+      <w:pPr>
+        <w:ind w:left="2509" w:hanging="180"/>
+      </w:pPr>
+    </w:lvl>
+    <w:lvl w:ilvl="3" w:tplc="0402000F" w:tentative="1">
+      <w:start w:val="1"/>
+      <w:numFmt w:val="decimal"/>
+      <w:lvlText w:val="%4."/>
+      <w:lvlJc w:val="left"/>
+      <w:pPr>
+        <w:ind w:left="3229" w:hanging="360"/>
+      </w:pPr>
+    </w:lvl>
+    <w:lvl w:ilvl="4" w:tplc="04020019" w:tentative="1">
+      <w:start w:val="1"/>
+      <w:numFmt w:val="lowerLetter"/>
+      <w:lvlText w:val="%5."/>
+      <w:lvlJc w:val="left"/>
+      <w:pPr>
+        <w:ind w:left="3949" w:hanging="360"/>
+      </w:pPr>
+    </w:lvl>
+    <w:lvl w:ilvl="5" w:tplc="0402001B" w:tentative="1">
+      <w:start w:val="1"/>
+      <w:numFmt w:val="lowerRoman"/>
+      <w:lvlText w:val="%6."/>
+      <w:lvlJc w:val="right"/>
+      <w:pPr>
+        <w:ind w:left="4669" w:hanging="180"/>
+      </w:pPr>
+    </w:lvl>
+    <w:lvl w:ilvl="6" w:tplc="0402000F" w:tentative="1">
+      <w:start w:val="1"/>
+      <w:numFmt w:val="decimal"/>
+      <w:lvlText w:val="%7."/>
+      <w:lvlJc w:val="left"/>
+      <w:pPr>
+        <w:ind w:left="5389" w:hanging="360"/>
+      </w:pPr>
+    </w:lvl>
+    <w:lvl w:ilvl="7" w:tplc="04020019" w:tentative="1">
+      <w:start w:val="1"/>
+      <w:numFmt w:val="lowerLetter"/>
+      <w:lvlText w:val="%8."/>
+      <w:lvlJc w:val="left"/>
+      <w:pPr>
+        <w:ind w:left="6109" w:hanging="360"/>
+      </w:pPr>
+    </w:lvl>
+    <w:lvl w:ilvl="8" w:tplc="0402001B" w:tentative="1">
+      <w:start w:val="1"/>
+      <w:numFmt w:val="lowerRoman"/>
+      <w:lvlText w:val="%9."/>
+      <w:lvlJc w:val="right"/>
+      <w:pPr>
+        <w:ind w:left="6829" w:hanging="180"/>
+      </w:pPr>
+    </w:lvl>
+  </w:abstractNum>
+  <w:abstractNum w:abstractNumId="21" w15:restartNumberingAfterBreak="0">
     <w:nsid w:val="69DF6839"/>
     <w:multiLevelType w:val="hybridMultilevel"/>
     <w:tmpl w:val="3FCE23E8"/>
@@ -7800,7 +7906,7 @@
       </w:rPr>
     </w:lvl>
   </w:abstractNum>
-  <w:abstractNum w:abstractNumId="21" w15:restartNumberingAfterBreak="0">
+  <w:abstractNum w:abstractNumId="22" w15:restartNumberingAfterBreak="0">
     <w:nsid w:val="6B7D5874"/>
     <w:multiLevelType w:val="hybridMultilevel"/>
     <w:tmpl w:val="27F8B210"/>
@@ -7913,7 +8019,7 @@
       </w:rPr>
     </w:lvl>
   </w:abstractNum>
-  <w:abstractNum w:abstractNumId="22" w15:restartNumberingAfterBreak="0">
+  <w:abstractNum w:abstractNumId="23" w15:restartNumberingAfterBreak="0">
     <w:nsid w:val="6C460D5C"/>
     <w:multiLevelType w:val="hybridMultilevel"/>
     <w:tmpl w:val="8BF6EE60"/>
@@ -8026,7 +8132,7 @@
       </w:rPr>
     </w:lvl>
   </w:abstractNum>
-  <w:abstractNum w:abstractNumId="23" w15:restartNumberingAfterBreak="0">
+  <w:abstractNum w:abstractNumId="24" w15:restartNumberingAfterBreak="0">
     <w:nsid w:val="6D785900"/>
     <w:multiLevelType w:val="hybridMultilevel"/>
     <w:tmpl w:val="3D72A672"/>
@@ -8112,7 +8218,7 @@
       </w:pPr>
     </w:lvl>
   </w:abstractNum>
-  <w:abstractNum w:abstractNumId="24" w15:restartNumberingAfterBreak="0">
+  <w:abstractNum w:abstractNumId="25" w15:restartNumberingAfterBreak="0">
     <w:nsid w:val="6FA6073B"/>
     <w:multiLevelType w:val="hybridMultilevel"/>
     <w:tmpl w:val="3D72A672"/>
@@ -8198,7 +8304,7 @@
       </w:pPr>
     </w:lvl>
   </w:abstractNum>
-  <w:abstractNum w:abstractNumId="25" w15:restartNumberingAfterBreak="0">
+  <w:abstractNum w:abstractNumId="26" w15:restartNumberingAfterBreak="0">
     <w:nsid w:val="744C60AF"/>
     <w:multiLevelType w:val="hybridMultilevel"/>
     <w:tmpl w:val="701C7AD8"/>
@@ -8284,7 +8390,7 @@
       </w:pPr>
     </w:lvl>
   </w:abstractNum>
-  <w:abstractNum w:abstractNumId="26" w15:restartNumberingAfterBreak="0">
+  <w:abstractNum w:abstractNumId="27" w15:restartNumberingAfterBreak="0">
     <w:nsid w:val="74A94A4C"/>
     <w:multiLevelType w:val="hybridMultilevel"/>
     <w:tmpl w:val="0F8259EA"/>
@@ -8397,7 +8503,7 @@
       </w:rPr>
     </w:lvl>
   </w:abstractNum>
-  <w:abstractNum w:abstractNumId="27" w15:restartNumberingAfterBreak="0">
+  <w:abstractNum w:abstractNumId="28" w15:restartNumberingAfterBreak="0">
     <w:nsid w:val="7AE730DC"/>
     <w:multiLevelType w:val="hybridMultilevel"/>
     <w:tmpl w:val="53B6FFF8"/>
@@ -8523,16 +8629,16 @@
     <w:abstractNumId w:val="2"/>
   </w:num>
   <w:num w:numId="5">
-    <w:abstractNumId w:val="26"/>
+    <w:abstractNumId w:val="27"/>
   </w:num>
   <w:num w:numId="6">
     <w:abstractNumId w:val="10"/>
   </w:num>
   <w:num w:numId="7">
-    <w:abstractNumId w:val="27"/>
+    <w:abstractNumId w:val="28"/>
   </w:num>
   <w:num w:numId="8">
-    <w:abstractNumId w:val="23"/>
+    <w:abstractNumId w:val="24"/>
   </w:num>
   <w:num w:numId="9">
     <w:abstractNumId w:val="14"/>
@@ -8547,13 +8653,13 @@
     <w:abstractNumId w:val="6"/>
   </w:num>
   <w:num w:numId="13">
-    <w:abstractNumId w:val="24"/>
+    <w:abstractNumId w:val="25"/>
   </w:num>
   <w:num w:numId="14">
     <w:abstractNumId w:val="12"/>
   </w:num>
   <w:num w:numId="15">
-    <w:abstractNumId w:val="21"/>
+    <w:abstractNumId w:val="22"/>
   </w:num>
   <w:num w:numId="16">
     <w:abstractNumId w:val="11"/>
@@ -8580,19 +8686,22 @@
     <w:abstractNumId w:val="5"/>
   </w:num>
   <w:num w:numId="24">
-    <w:abstractNumId w:val="22"/>
+    <w:abstractNumId w:val="23"/>
   </w:num>
   <w:num w:numId="25">
-    <w:abstractNumId w:val="20"/>
+    <w:abstractNumId w:val="21"/>
   </w:num>
   <w:num w:numId="26">
     <w:abstractNumId w:val="7"/>
   </w:num>
   <w:num w:numId="27">
-    <w:abstractNumId w:val="25"/>
+    <w:abstractNumId w:val="26"/>
   </w:num>
   <w:num w:numId="28">
     <w:abstractNumId w:val="13"/>
+  </w:num>
+  <w:num w:numId="29">
+    <w:abstractNumId w:val="20"/>
   </w:num>
 </w:numbering>
 </file>
@@ -8999,6 +9108,7 @@
   <w:style w:type="character" w:default="1" w:styleId="DefaultParagraphFont">
     <w:name w:val="Default Paragraph Font"/>
     <w:uiPriority w:val="1"/>
+    <w:semiHidden/>
     <w:unhideWhenUsed/>
   </w:style>
   <w:style w:type="table" w:default="1" w:styleId="TableNormal">

</xml_diff>

<commit_message>
Rename updatePersonalSchedule to update_personal_schedule
</commit_message>
<xml_diff>
--- a/documentation/w14prj_SI_REQ_final.docx
+++ b/documentation/w14prj_SI_REQ_final.docx
@@ -4277,7 +4277,16 @@
           <w:sz w:val="18"/>
           <w:szCs w:val="18"/>
         </w:rPr>
-        <w:t>updatePersonalSchedule.php</w:t>
+        <w:t>update_personal_schedule</w:t>
+      </w:r>
+      <w:r>
+        <w:rPr>
+          <w:b/>
+          <w:bCs/>
+          <w:sz w:val="18"/>
+          <w:szCs w:val="18"/>
+        </w:rPr>
+        <w:t>.php</w:t>
       </w:r>
       <w:r>
         <w:rPr>

</xml_diff>

<commit_message>
Rename statistics file and add theory to document
</commit_message>
<xml_diff>
--- a/documentation/w14prj_SI_REQ_final.docx
+++ b/documentation/w14prj_SI_REQ_final.docx
@@ -326,7 +326,6 @@
     </w:p>
     <w:p>
       <w:pPr>
-        <w:jc w:val="both"/>
         <w:rPr>
           <w:i/>
           <w:sz w:val="24"/>
@@ -373,6 +372,7 @@
     <w:p>
       <w:pPr>
         <w:pStyle w:val="Heading1"/>
+        <w:jc w:val="both"/>
       </w:pPr>
       <w:r>
         <w:t>ТЕМА:</w:t>
@@ -387,6 +387,7 @@
     <w:p>
       <w:pPr>
         <w:pStyle w:val="Heading2"/>
+        <w:jc w:val="both"/>
         <w:rPr>
           <w:sz w:val="22"/>
           <w:szCs w:val="22"/>
@@ -409,6 +410,7 @@
     </w:p>
     <w:p>
       <w:pPr>
+        <w:jc w:val="both"/>
         <w:rPr>
           <w:sz w:val="18"/>
           <w:szCs w:val="18"/>
@@ -488,6 +490,7 @@
     <w:p>
       <w:pPr>
         <w:pStyle w:val="Heading2"/>
+        <w:jc w:val="both"/>
         <w:rPr>
           <w:sz w:val="22"/>
           <w:szCs w:val="22"/>
@@ -510,6 +513,7 @@
     </w:p>
     <w:p>
       <w:pPr>
+        <w:jc w:val="both"/>
         <w:rPr>
           <w:sz w:val="18"/>
           <w:szCs w:val="18"/>
@@ -623,6 +627,7 @@
     </w:p>
     <w:p>
       <w:pPr>
+        <w:jc w:val="both"/>
         <w:rPr>
           <w:sz w:val="18"/>
           <w:szCs w:val="18"/>
@@ -674,6 +679,7 @@
     <w:p>
       <w:pPr>
         <w:pStyle w:val="Heading2"/>
+        <w:jc w:val="both"/>
         <w:rPr>
           <w:sz w:val="22"/>
           <w:szCs w:val="22"/>
@@ -696,23 +702,229 @@
     </w:p>
     <w:p>
       <w:pPr>
-        <w:rPr>
-          <w:sz w:val="18"/>
-          <w:szCs w:val="18"/>
-        </w:rPr>
-      </w:pPr>
-      <w:r>
-        <w:rPr>
-          <w:sz w:val="18"/>
-          <w:szCs w:val="18"/>
-          <w:highlight w:val="yellow"/>
-        </w:rPr>
-        <w:t>...</w:t>
+        <w:jc w:val="both"/>
+        <w:rPr>
+          <w:sz w:val="18"/>
+          <w:szCs w:val="18"/>
+        </w:rPr>
+      </w:pPr>
+      <w:r>
+        <w:rPr>
+          <w:sz w:val="18"/>
+          <w:szCs w:val="18"/>
+        </w:rPr>
+        <w:t xml:space="preserve">Презентационния слой се ще се разработи чрез комбинация от </w:t>
+      </w:r>
+      <w:r>
+        <w:rPr>
+          <w:sz w:val="18"/>
+          <w:szCs w:val="18"/>
+          <w:lang w:val="en-US"/>
+        </w:rPr>
+        <w:t>HTML</w:t>
+      </w:r>
+      <w:r>
+        <w:rPr>
+          <w:sz w:val="18"/>
+          <w:szCs w:val="18"/>
+        </w:rPr>
+        <w:t>/</w:t>
+      </w:r>
+      <w:r>
+        <w:rPr>
+          <w:sz w:val="18"/>
+          <w:szCs w:val="18"/>
+          <w:lang w:val="en-US"/>
+        </w:rPr>
+        <w:t>CSS</w:t>
+      </w:r>
+      <w:r>
+        <w:rPr>
+          <w:sz w:val="18"/>
+          <w:szCs w:val="18"/>
+        </w:rPr>
+        <w:t>/</w:t>
+      </w:r>
+      <w:r>
+        <w:rPr>
+          <w:sz w:val="18"/>
+          <w:szCs w:val="18"/>
+          <w:lang w:val="en-US"/>
+        </w:rPr>
+        <w:t>Javascript</w:t>
+      </w:r>
+      <w:r>
+        <w:rPr>
+          <w:sz w:val="18"/>
+          <w:szCs w:val="18"/>
+        </w:rPr>
+        <w:t>.</w:t>
+      </w:r>
+      <w:r>
+        <w:rPr>
+          <w:sz w:val="18"/>
+          <w:szCs w:val="18"/>
+        </w:rPr>
+        <w:t xml:space="preserve"> </w:t>
+      </w:r>
+      <w:r>
+        <w:rPr>
+          <w:sz w:val="18"/>
+          <w:szCs w:val="18"/>
+        </w:rPr>
+        <w:t xml:space="preserve">Той ще извършва взаимодействието между системата и потребителя. </w:t>
+      </w:r>
+      <w:r>
+        <w:rPr>
+          <w:sz w:val="18"/>
+          <w:szCs w:val="18"/>
+        </w:rPr>
+        <w:t xml:space="preserve"> </w:t>
+      </w:r>
+      <w:r>
+        <w:rPr>
+          <w:sz w:val="18"/>
+          <w:szCs w:val="18"/>
+        </w:rPr>
+        <w:t xml:space="preserve">Чрез </w:t>
+      </w:r>
+      <w:r>
+        <w:rPr>
+          <w:sz w:val="18"/>
+          <w:szCs w:val="18"/>
+          <w:lang w:val="en-US"/>
+        </w:rPr>
+        <w:t>HTML</w:t>
+      </w:r>
+      <w:r>
+        <w:rPr>
+          <w:sz w:val="18"/>
+          <w:szCs w:val="18"/>
+        </w:rPr>
+        <w:t xml:space="preserve"> ще се изгради структурата на различните страници на приложението. Чрез </w:t>
+      </w:r>
+      <w:r>
+        <w:rPr>
+          <w:sz w:val="18"/>
+          <w:szCs w:val="18"/>
+          <w:lang w:val="en-US"/>
+        </w:rPr>
+        <w:t>CSS</w:t>
+      </w:r>
+      <w:r>
+        <w:rPr>
+          <w:sz w:val="18"/>
+          <w:szCs w:val="18"/>
+        </w:rPr>
+        <w:t xml:space="preserve"> тази структура ще се стилизира в приятен за потребителя вид. </w:t>
+      </w:r>
+      <w:r>
+        <w:rPr>
+          <w:sz w:val="18"/>
+          <w:szCs w:val="18"/>
+        </w:rPr>
+        <w:t>За да работи коректно, този презентационен слой трябва да се свързва с базата данни и да извлича съответната информация</w:t>
+      </w:r>
+      <w:r>
+        <w:rPr>
+          <w:sz w:val="18"/>
+          <w:szCs w:val="18"/>
+        </w:rPr>
+        <w:t xml:space="preserve"> чрез </w:t>
+      </w:r>
+      <w:r>
+        <w:rPr>
+          <w:sz w:val="18"/>
+          <w:szCs w:val="18"/>
+          <w:lang w:val="en-US"/>
+        </w:rPr>
+        <w:t>MySQL</w:t>
+      </w:r>
+      <w:r>
+        <w:rPr>
+          <w:sz w:val="18"/>
+          <w:szCs w:val="18"/>
+        </w:rPr>
+        <w:t xml:space="preserve"> </w:t>
+      </w:r>
+      <w:r>
+        <w:rPr>
+          <w:sz w:val="18"/>
+          <w:szCs w:val="18"/>
+        </w:rPr>
+        <w:t>заявки към нея</w:t>
+      </w:r>
+      <w:r>
+        <w:rPr>
+          <w:sz w:val="18"/>
+          <w:szCs w:val="18"/>
+        </w:rPr>
+        <w:t xml:space="preserve">. Тази връзка трябва да се осъществи чрез междинен слой, написан на </w:t>
+      </w:r>
+      <w:r>
+        <w:rPr>
+          <w:sz w:val="18"/>
+          <w:szCs w:val="18"/>
+          <w:lang w:val="en-US"/>
+        </w:rPr>
+        <w:t>PHP</w:t>
+      </w:r>
+      <w:r>
+        <w:rPr>
+          <w:sz w:val="18"/>
+          <w:szCs w:val="18"/>
+        </w:rPr>
+        <w:t>.</w:t>
+      </w:r>
+      <w:r>
+        <w:rPr>
+          <w:sz w:val="18"/>
+          <w:szCs w:val="18"/>
+        </w:rPr>
+        <w:t xml:space="preserve"> Презентационния слой ще изпраща </w:t>
+      </w:r>
+      <w:r>
+        <w:rPr>
+          <w:sz w:val="18"/>
+          <w:szCs w:val="18"/>
+          <w:lang w:val="en-US"/>
+        </w:rPr>
+        <w:t>AJAX</w:t>
+      </w:r>
+      <w:r>
+        <w:rPr>
+          <w:sz w:val="18"/>
+          <w:szCs w:val="18"/>
+        </w:rPr>
+        <w:t xml:space="preserve"> </w:t>
+      </w:r>
+      <w:r>
+        <w:rPr>
+          <w:sz w:val="18"/>
+          <w:szCs w:val="18"/>
+        </w:rPr>
+        <w:t xml:space="preserve">заявки, за да се свърже с междинния слой. Изпращането на тези заявки и обработването на отговора към тях ще се осъществи чрез </w:t>
+      </w:r>
+      <w:r>
+        <w:rPr>
+          <w:sz w:val="18"/>
+          <w:szCs w:val="18"/>
+          <w:lang w:val="en-US"/>
+        </w:rPr>
+        <w:t>Javascript</w:t>
+      </w:r>
+      <w:r>
+        <w:rPr>
+          <w:sz w:val="18"/>
+          <w:szCs w:val="18"/>
+        </w:rPr>
+        <w:t>.</w:t>
       </w:r>
     </w:p>
     <w:p>
       <w:pPr>
         <w:pStyle w:val="Heading2"/>
+        <w:jc w:val="both"/>
         <w:rPr>
           <w:sz w:val="22"/>
           <w:szCs w:val="22"/>
@@ -740,6 +952,7 @@
           <w:ilvl w:val="0"/>
           <w:numId w:val="5"/>
         </w:numPr>
+        <w:jc w:val="both"/>
         <w:rPr>
           <w:sz w:val="18"/>
           <w:szCs w:val="18"/>
@@ -760,6 +973,7 @@
           <w:ilvl w:val="0"/>
           <w:numId w:val="5"/>
         </w:numPr>
+        <w:jc w:val="both"/>
         <w:rPr>
           <w:sz w:val="18"/>
           <w:szCs w:val="18"/>
@@ -780,6 +994,7 @@
           <w:ilvl w:val="0"/>
           <w:numId w:val="5"/>
         </w:numPr>
+        <w:jc w:val="both"/>
         <w:rPr>
           <w:sz w:val="18"/>
           <w:szCs w:val="18"/>
@@ -800,6 +1015,7 @@
           <w:ilvl w:val="0"/>
           <w:numId w:val="5"/>
         </w:numPr>
+        <w:jc w:val="both"/>
         <w:rPr>
           <w:sz w:val="18"/>
           <w:szCs w:val="18"/>
@@ -820,6 +1036,7 @@
           <w:ilvl w:val="0"/>
           <w:numId w:val="5"/>
         </w:numPr>
+        <w:jc w:val="both"/>
         <w:rPr>
           <w:sz w:val="18"/>
           <w:szCs w:val="18"/>
@@ -836,6 +1053,7 @@
     <w:p>
       <w:pPr>
         <w:pStyle w:val="Heading2"/>
+        <w:jc w:val="both"/>
         <w:rPr>
           <w:sz w:val="22"/>
           <w:szCs w:val="22"/>
@@ -858,23 +1076,17 @@
     </w:p>
     <w:p>
       <w:pPr>
-        <w:rPr>
-          <w:sz w:val="18"/>
-          <w:szCs w:val="18"/>
-        </w:rPr>
-      </w:pPr>
-      <w:r>
-        <w:rPr>
-          <w:sz w:val="18"/>
-          <w:szCs w:val="18"/>
-          <w:highlight w:val="yellow"/>
-        </w:rPr>
-        <w:t>...</w:t>
-      </w:r>
+        <w:jc w:val="both"/>
+        <w:rPr>
+          <w:sz w:val="18"/>
+          <w:szCs w:val="18"/>
+        </w:rPr>
+      </w:pPr>
     </w:p>
     <w:p>
       <w:pPr>
         <w:pStyle w:val="Heading2"/>
+        <w:jc w:val="both"/>
         <w:rPr>
           <w:sz w:val="22"/>
           <w:szCs w:val="22"/>
@@ -902,6 +1114,7 @@
           <w:ilvl w:val="0"/>
           <w:numId w:val="9"/>
         </w:numPr>
+        <w:jc w:val="both"/>
         <w:rPr>
           <w:sz w:val="20"/>
           <w:szCs w:val="20"/>
@@ -922,6 +1135,7 @@
           <w:ilvl w:val="0"/>
           <w:numId w:val="8"/>
         </w:numPr>
+        <w:jc w:val="both"/>
         <w:rPr>
           <w:sz w:val="18"/>
           <w:szCs w:val="18"/>
@@ -963,16 +1177,18 @@
           <w:ilvl w:val="0"/>
           <w:numId w:val="8"/>
         </w:numPr>
-        <w:rPr>
-          <w:sz w:val="18"/>
-          <w:szCs w:val="18"/>
-        </w:rPr>
-      </w:pPr>
-      <w:r>
-        <w:rPr>
-          <w:sz w:val="18"/>
-          <w:szCs w:val="18"/>
-        </w:rPr>
+        <w:jc w:val="both"/>
+        <w:rPr>
+          <w:sz w:val="18"/>
+          <w:szCs w:val="18"/>
+        </w:rPr>
+      </w:pPr>
+      <w:r>
+        <w:rPr>
+          <w:sz w:val="18"/>
+          <w:szCs w:val="18"/>
+        </w:rPr>
+        <w:lastRenderedPageBreak/>
         <w:t xml:space="preserve">Потребителят </w:t>
       </w:r>
       <w:r>
@@ -1011,6 +1227,7 @@
           <w:ilvl w:val="0"/>
           <w:numId w:val="8"/>
         </w:numPr>
+        <w:jc w:val="both"/>
         <w:rPr>
           <w:sz w:val="18"/>
           <w:szCs w:val="18"/>
@@ -1035,7 +1252,42 @@
           <w:sz w:val="18"/>
           <w:szCs w:val="18"/>
         </w:rPr>
-        <w:t xml:space="preserve"> потребителя се пренасочва към страница, визуализиращо цялостно разписание на всички презентации</w:t>
+        <w:t xml:space="preserve"> потребителя се пренасочва към страница, визуализиращ</w:t>
+      </w:r>
+      <w:r>
+        <w:rPr>
+          <w:sz w:val="18"/>
+          <w:szCs w:val="18"/>
+        </w:rPr>
+        <w:t>а</w:t>
+      </w:r>
+      <w:r>
+        <w:rPr>
+          <w:sz w:val="18"/>
+          <w:szCs w:val="18"/>
+        </w:rPr>
+        <w:t xml:space="preserve"> </w:t>
+      </w:r>
+      <w:r>
+        <w:rPr>
+          <w:sz w:val="18"/>
+          <w:szCs w:val="18"/>
+        </w:rPr>
+        <w:t>пълното</w:t>
+      </w:r>
+      <w:r>
+        <w:rPr>
+          <w:sz w:val="18"/>
+          <w:szCs w:val="18"/>
+        </w:rPr>
+        <w:t xml:space="preserve"> разписание на всички презентации</w:t>
+      </w:r>
+      <w:r>
+        <w:rPr>
+          <w:sz w:val="18"/>
+          <w:szCs w:val="18"/>
+        </w:rPr>
+        <w:t>,</w:t>
       </w:r>
       <w:r>
         <w:rPr>
@@ -1059,17 +1311,17 @@
           <w:ilvl w:val="0"/>
           <w:numId w:val="8"/>
         </w:numPr>
-        <w:rPr>
-          <w:sz w:val="18"/>
-          <w:szCs w:val="18"/>
-        </w:rPr>
-      </w:pPr>
-      <w:r>
-        <w:rPr>
-          <w:sz w:val="18"/>
-          <w:szCs w:val="18"/>
-        </w:rPr>
-        <w:lastRenderedPageBreak/>
+        <w:jc w:val="both"/>
+        <w:rPr>
+          <w:sz w:val="18"/>
+          <w:szCs w:val="18"/>
+        </w:rPr>
+      </w:pPr>
+      <w:r>
+        <w:rPr>
+          <w:sz w:val="18"/>
+          <w:szCs w:val="18"/>
+        </w:rPr>
         <w:t>При неуспешно влизане</w:t>
       </w:r>
       <w:r>
@@ -1151,6 +1403,7 @@
           <w:numId w:val="0"/>
         </w:numPr>
         <w:ind w:left="1069"/>
+        <w:jc w:val="both"/>
         <w:rPr>
           <w:sz w:val="18"/>
           <w:szCs w:val="18"/>
@@ -1164,6 +1417,7 @@
           <w:ilvl w:val="0"/>
           <w:numId w:val="9"/>
         </w:numPr>
+        <w:jc w:val="both"/>
         <w:rPr>
           <w:sz w:val="20"/>
           <w:szCs w:val="20"/>
@@ -1184,6 +1438,7 @@
           <w:ilvl w:val="0"/>
           <w:numId w:val="10"/>
         </w:numPr>
+        <w:jc w:val="both"/>
         <w:rPr>
           <w:sz w:val="18"/>
           <w:szCs w:val="18"/>
@@ -1232,6 +1487,7 @@
           <w:ilvl w:val="0"/>
           <w:numId w:val="10"/>
         </w:numPr>
+        <w:jc w:val="both"/>
         <w:rPr>
           <w:sz w:val="18"/>
           <w:szCs w:val="18"/>
@@ -1273,6 +1529,7 @@
           <w:ilvl w:val="0"/>
           <w:numId w:val="10"/>
         </w:numPr>
+        <w:jc w:val="both"/>
         <w:rPr>
           <w:sz w:val="18"/>
           <w:szCs w:val="18"/>
@@ -1293,6 +1550,7 @@
           <w:ilvl w:val="0"/>
           <w:numId w:val="10"/>
         </w:numPr>
+        <w:jc w:val="both"/>
         <w:rPr>
           <w:sz w:val="18"/>
           <w:szCs w:val="18"/>
@@ -1355,6 +1613,7 @@
           <w:ilvl w:val="0"/>
           <w:numId w:val="10"/>
         </w:numPr>
+        <w:jc w:val="both"/>
         <w:rPr>
           <w:sz w:val="18"/>
           <w:szCs w:val="18"/>
@@ -1390,6 +1649,7 @@
           <w:numId w:val="0"/>
         </w:numPr>
         <w:ind w:left="1069"/>
+        <w:jc w:val="both"/>
         <w:rPr>
           <w:sz w:val="18"/>
           <w:szCs w:val="18"/>
@@ -1403,6 +1663,7 @@
           <w:ilvl w:val="0"/>
           <w:numId w:val="9"/>
         </w:numPr>
+        <w:jc w:val="both"/>
         <w:rPr>
           <w:sz w:val="20"/>
           <w:szCs w:val="20"/>
@@ -1423,6 +1684,7 @@
           <w:ilvl w:val="0"/>
           <w:numId w:val="13"/>
         </w:numPr>
+        <w:jc w:val="both"/>
         <w:rPr>
           <w:sz w:val="18"/>
           <w:szCs w:val="18"/>
@@ -1457,6 +1719,7 @@
           <w:ilvl w:val="0"/>
           <w:numId w:val="13"/>
         </w:numPr>
+        <w:jc w:val="both"/>
         <w:rPr>
           <w:sz w:val="18"/>
           <w:szCs w:val="18"/>
@@ -1484,6 +1747,7 @@
           <w:ilvl w:val="0"/>
           <w:numId w:val="13"/>
         </w:numPr>
+        <w:jc w:val="both"/>
         <w:rPr>
           <w:sz w:val="18"/>
           <w:szCs w:val="18"/>
@@ -1574,6 +1838,7 @@
           <w:ilvl w:val="0"/>
           <w:numId w:val="13"/>
         </w:numPr>
+        <w:jc w:val="both"/>
         <w:rPr>
           <w:sz w:val="18"/>
           <w:szCs w:val="18"/>
@@ -1602,6 +1867,7 @@
           <w:numId w:val="0"/>
         </w:numPr>
         <w:ind w:left="1069"/>
+        <w:jc w:val="both"/>
         <w:rPr>
           <w:sz w:val="18"/>
           <w:szCs w:val="18"/>
@@ -1615,6 +1881,7 @@
           <w:ilvl w:val="0"/>
           <w:numId w:val="9"/>
         </w:numPr>
+        <w:jc w:val="both"/>
         <w:rPr>
           <w:sz w:val="20"/>
           <w:szCs w:val="20"/>
@@ -1635,6 +1902,7 @@
           <w:ilvl w:val="0"/>
           <w:numId w:val="11"/>
         </w:numPr>
+        <w:jc w:val="both"/>
         <w:rPr>
           <w:sz w:val="18"/>
           <w:szCs w:val="18"/>
@@ -1662,6 +1930,7 @@
           <w:ilvl w:val="0"/>
           <w:numId w:val="11"/>
         </w:numPr>
+        <w:jc w:val="both"/>
         <w:rPr>
           <w:sz w:val="18"/>
           <w:szCs w:val="18"/>
@@ -1732,6 +2001,7 @@
           <w:ilvl w:val="0"/>
           <w:numId w:val="11"/>
         </w:numPr>
+        <w:jc w:val="both"/>
         <w:rPr>
           <w:sz w:val="18"/>
           <w:szCs w:val="18"/>
@@ -1803,6 +2073,7 @@
           <w:numId w:val="0"/>
         </w:numPr>
         <w:ind w:left="1069"/>
+        <w:jc w:val="both"/>
         <w:rPr>
           <w:sz w:val="18"/>
           <w:szCs w:val="18"/>
@@ -1816,6 +2087,7 @@
           <w:ilvl w:val="0"/>
           <w:numId w:val="9"/>
         </w:numPr>
+        <w:jc w:val="both"/>
         <w:rPr>
           <w:sz w:val="20"/>
           <w:szCs w:val="20"/>
@@ -1836,6 +2108,7 @@
           <w:ilvl w:val="0"/>
           <w:numId w:val="29"/>
         </w:numPr>
+        <w:jc w:val="both"/>
         <w:rPr>
           <w:sz w:val="18"/>
           <w:szCs w:val="18"/>
@@ -1863,6 +2136,7 @@
           <w:ilvl w:val="0"/>
           <w:numId w:val="29"/>
         </w:numPr>
+        <w:jc w:val="both"/>
         <w:rPr>
           <w:sz w:val="18"/>
           <w:szCs w:val="18"/>
@@ -1884,6 +2158,7 @@
           <w:numId w:val="0"/>
         </w:numPr>
         <w:ind w:left="1069"/>
+        <w:jc w:val="both"/>
         <w:rPr>
           <w:sz w:val="18"/>
           <w:szCs w:val="18"/>
@@ -1897,6 +2172,7 @@
           <w:ilvl w:val="0"/>
           <w:numId w:val="9"/>
         </w:numPr>
+        <w:jc w:val="both"/>
         <w:rPr>
           <w:sz w:val="20"/>
           <w:szCs w:val="20"/>
@@ -1917,6 +2193,7 @@
           <w:ilvl w:val="0"/>
           <w:numId w:val="12"/>
         </w:numPr>
+        <w:jc w:val="both"/>
         <w:rPr>
           <w:sz w:val="18"/>
           <w:szCs w:val="18"/>
@@ -1946,6 +2223,7 @@
     </w:p>
     <w:p>
       <w:pPr>
+        <w:jc w:val="both"/>
         <w:rPr>
           <w:sz w:val="18"/>
           <w:szCs w:val="18"/>
@@ -1955,6 +2233,7 @@
     <w:p>
       <w:pPr>
         <w:pStyle w:val="Heading2"/>
+        <w:jc w:val="both"/>
         <w:rPr>
           <w:sz w:val="22"/>
           <w:szCs w:val="22"/>
@@ -1977,6 +2256,7 @@
     </w:p>
     <w:p>
       <w:pPr>
+        <w:jc w:val="both"/>
         <w:rPr>
           <w:sz w:val="18"/>
           <w:szCs w:val="18"/>
@@ -2004,16 +2284,18 @@
           <w:ilvl w:val="0"/>
           <w:numId w:val="6"/>
         </w:numPr>
-        <w:rPr>
-          <w:sz w:val="18"/>
-          <w:szCs w:val="18"/>
-        </w:rPr>
-      </w:pPr>
-      <w:r>
-        <w:rPr>
-          <w:sz w:val="18"/>
-          <w:szCs w:val="18"/>
-        </w:rPr>
+        <w:jc w:val="both"/>
+        <w:rPr>
+          <w:sz w:val="18"/>
+          <w:szCs w:val="18"/>
+        </w:rPr>
+      </w:pPr>
+      <w:r>
+        <w:rPr>
+          <w:sz w:val="18"/>
+          <w:szCs w:val="18"/>
+        </w:rPr>
+        <w:lastRenderedPageBreak/>
         <w:t>Презентация 1</w:t>
       </w:r>
     </w:p>
@@ -2024,6 +2306,7 @@
           <w:ilvl w:val="0"/>
           <w:numId w:val="7"/>
         </w:numPr>
+        <w:jc w:val="both"/>
         <w:rPr>
           <w:sz w:val="18"/>
           <w:szCs w:val="18"/>
@@ -2044,6 +2327,7 @@
           <w:ilvl w:val="0"/>
           <w:numId w:val="7"/>
         </w:numPr>
+        <w:jc w:val="both"/>
         <w:rPr>
           <w:sz w:val="18"/>
           <w:szCs w:val="18"/>
@@ -2064,17 +2348,17 @@
           <w:ilvl w:val="0"/>
           <w:numId w:val="7"/>
         </w:numPr>
-        <w:rPr>
-          <w:sz w:val="18"/>
-          <w:szCs w:val="18"/>
-        </w:rPr>
-      </w:pPr>
-      <w:r>
-        <w:rPr>
-          <w:sz w:val="18"/>
-          <w:szCs w:val="18"/>
-        </w:rPr>
-        <w:lastRenderedPageBreak/>
+        <w:jc w:val="both"/>
+        <w:rPr>
+          <w:sz w:val="18"/>
+          <w:szCs w:val="18"/>
+        </w:rPr>
+      </w:pPr>
+      <w:r>
+        <w:rPr>
+          <w:sz w:val="18"/>
+          <w:szCs w:val="18"/>
+        </w:rPr>
         <w:t>Ден по график: 1</w:t>
       </w:r>
     </w:p>
@@ -2085,6 +2369,7 @@
           <w:ilvl w:val="0"/>
           <w:numId w:val="7"/>
         </w:numPr>
+        <w:jc w:val="both"/>
         <w:rPr>
           <w:sz w:val="18"/>
           <w:szCs w:val="18"/>
@@ -2105,6 +2390,7 @@
           <w:ilvl w:val="0"/>
           <w:numId w:val="7"/>
         </w:numPr>
+        <w:jc w:val="both"/>
         <w:rPr>
           <w:sz w:val="18"/>
           <w:szCs w:val="18"/>
@@ -2125,6 +2411,7 @@
           <w:ilvl w:val="0"/>
           <w:numId w:val="7"/>
         </w:numPr>
+        <w:jc w:val="both"/>
         <w:rPr>
           <w:sz w:val="18"/>
           <w:szCs w:val="18"/>
@@ -2145,6 +2432,7 @@
           <w:ilvl w:val="0"/>
           <w:numId w:val="7"/>
         </w:numPr>
+        <w:jc w:val="both"/>
         <w:rPr>
           <w:sz w:val="18"/>
           <w:szCs w:val="18"/>
@@ -2173,6 +2461,7 @@
           <w:numId w:val="0"/>
         </w:numPr>
         <w:ind w:left="720"/>
+        <w:jc w:val="both"/>
         <w:rPr>
           <w:sz w:val="18"/>
           <w:szCs w:val="18"/>
@@ -2186,6 +2475,7 @@
           <w:ilvl w:val="0"/>
           <w:numId w:val="6"/>
         </w:numPr>
+        <w:jc w:val="both"/>
         <w:rPr>
           <w:sz w:val="18"/>
           <w:szCs w:val="18"/>
@@ -2206,6 +2496,7 @@
           <w:ilvl w:val="0"/>
           <w:numId w:val="7"/>
         </w:numPr>
+        <w:jc w:val="both"/>
         <w:rPr>
           <w:sz w:val="18"/>
           <w:szCs w:val="18"/>
@@ -2226,6 +2517,7 @@
           <w:ilvl w:val="0"/>
           <w:numId w:val="7"/>
         </w:numPr>
+        <w:jc w:val="both"/>
         <w:rPr>
           <w:sz w:val="18"/>
           <w:szCs w:val="18"/>
@@ -2246,6 +2538,7 @@
           <w:ilvl w:val="0"/>
           <w:numId w:val="7"/>
         </w:numPr>
+        <w:jc w:val="both"/>
         <w:rPr>
           <w:sz w:val="18"/>
           <w:szCs w:val="18"/>
@@ -2273,6 +2566,7 @@
           <w:ilvl w:val="0"/>
           <w:numId w:val="7"/>
         </w:numPr>
+        <w:jc w:val="both"/>
         <w:rPr>
           <w:sz w:val="18"/>
           <w:szCs w:val="18"/>
@@ -2300,6 +2594,7 @@
           <w:ilvl w:val="0"/>
           <w:numId w:val="7"/>
         </w:numPr>
+        <w:jc w:val="both"/>
         <w:rPr>
           <w:sz w:val="18"/>
           <w:szCs w:val="18"/>
@@ -2327,6 +2622,7 @@
           <w:ilvl w:val="0"/>
           <w:numId w:val="7"/>
         </w:numPr>
+        <w:jc w:val="both"/>
         <w:rPr>
           <w:sz w:val="18"/>
           <w:szCs w:val="18"/>
@@ -2354,6 +2650,7 @@
           <w:ilvl w:val="0"/>
           <w:numId w:val="7"/>
         </w:numPr>
+        <w:jc w:val="both"/>
         <w:rPr>
           <w:sz w:val="18"/>
           <w:szCs w:val="18"/>
@@ -2382,6 +2679,7 @@
           <w:numId w:val="0"/>
         </w:numPr>
         <w:ind w:left="720"/>
+        <w:jc w:val="both"/>
         <w:rPr>
           <w:sz w:val="18"/>
           <w:szCs w:val="18"/>
@@ -2395,6 +2693,7 @@
           <w:ilvl w:val="0"/>
           <w:numId w:val="6"/>
         </w:numPr>
+        <w:jc w:val="both"/>
         <w:rPr>
           <w:sz w:val="18"/>
           <w:szCs w:val="18"/>
@@ -2415,6 +2714,7 @@
           <w:ilvl w:val="0"/>
           <w:numId w:val="7"/>
         </w:numPr>
+        <w:jc w:val="both"/>
         <w:rPr>
           <w:sz w:val="18"/>
           <w:szCs w:val="18"/>
@@ -2442,6 +2742,7 @@
           <w:ilvl w:val="0"/>
           <w:numId w:val="7"/>
         </w:numPr>
+        <w:jc w:val="both"/>
         <w:rPr>
           <w:sz w:val="18"/>
           <w:szCs w:val="18"/>
@@ -2469,6 +2770,7 @@
           <w:ilvl w:val="0"/>
           <w:numId w:val="7"/>
         </w:numPr>
+        <w:jc w:val="both"/>
         <w:rPr>
           <w:sz w:val="18"/>
           <w:szCs w:val="18"/>
@@ -2496,6 +2798,7 @@
           <w:ilvl w:val="0"/>
           <w:numId w:val="7"/>
         </w:numPr>
+        <w:jc w:val="both"/>
         <w:rPr>
           <w:sz w:val="18"/>
           <w:szCs w:val="18"/>
@@ -2523,6 +2826,7 @@
           <w:ilvl w:val="0"/>
           <w:numId w:val="7"/>
         </w:numPr>
+        <w:jc w:val="both"/>
         <w:rPr>
           <w:sz w:val="18"/>
           <w:szCs w:val="18"/>
@@ -2550,6 +2854,7 @@
           <w:ilvl w:val="0"/>
           <w:numId w:val="7"/>
         </w:numPr>
+        <w:jc w:val="both"/>
         <w:rPr>
           <w:sz w:val="18"/>
           <w:szCs w:val="18"/>
@@ -2577,6 +2882,7 @@
           <w:ilvl w:val="0"/>
           <w:numId w:val="7"/>
         </w:numPr>
+        <w:jc w:val="both"/>
         <w:rPr>
           <w:sz w:val="18"/>
           <w:szCs w:val="18"/>
@@ -2605,6 +2911,7 @@
           <w:numId w:val="0"/>
         </w:numPr>
         <w:ind w:left="720"/>
+        <w:jc w:val="both"/>
         <w:rPr>
           <w:sz w:val="18"/>
           <w:szCs w:val="18"/>
@@ -2618,6 +2925,7 @@
           <w:ilvl w:val="0"/>
           <w:numId w:val="6"/>
         </w:numPr>
+        <w:jc w:val="both"/>
         <w:rPr>
           <w:sz w:val="18"/>
           <w:szCs w:val="18"/>
@@ -2638,6 +2946,7 @@
           <w:ilvl w:val="0"/>
           <w:numId w:val="7"/>
         </w:numPr>
+        <w:jc w:val="both"/>
         <w:rPr>
           <w:sz w:val="18"/>
           <w:szCs w:val="18"/>
@@ -2658,6 +2967,7 @@
           <w:ilvl w:val="0"/>
           <w:numId w:val="7"/>
         </w:numPr>
+        <w:jc w:val="both"/>
         <w:rPr>
           <w:sz w:val="18"/>
           <w:szCs w:val="18"/>
@@ -2678,6 +2988,7 @@
           <w:ilvl w:val="0"/>
           <w:numId w:val="7"/>
         </w:numPr>
+        <w:jc w:val="both"/>
         <w:rPr>
           <w:sz w:val="18"/>
           <w:szCs w:val="18"/>
@@ -2693,6 +3004,7 @@
     </w:p>
     <w:p>
       <w:pPr>
+        <w:jc w:val="both"/>
         <w:rPr>
           <w:sz w:val="18"/>
           <w:szCs w:val="18"/>
@@ -2702,6 +3014,7 @@
     <w:p>
       <w:pPr>
         <w:pStyle w:val="Heading2"/>
+        <w:jc w:val="both"/>
         <w:rPr>
           <w:sz w:val="22"/>
           <w:szCs w:val="22"/>
@@ -2724,6 +3037,7 @@
     </w:p>
     <w:p>
       <w:pPr>
+        <w:jc w:val="both"/>
         <w:rPr>
           <w:sz w:val="18"/>
           <w:szCs w:val="18"/>
@@ -2758,6 +3072,7 @@
           <w:ilvl w:val="0"/>
           <w:numId w:val="16"/>
         </w:numPr>
+        <w:jc w:val="both"/>
         <w:rPr>
           <w:sz w:val="18"/>
           <w:szCs w:val="18"/>
@@ -2785,6 +3100,7 @@
           <w:ilvl w:val="0"/>
           <w:numId w:val="17"/>
         </w:numPr>
+        <w:jc w:val="both"/>
         <w:rPr>
           <w:sz w:val="18"/>
           <w:szCs w:val="18"/>
@@ -2813,6 +3129,7 @@
           <w:ilvl w:val="0"/>
           <w:numId w:val="17"/>
         </w:numPr>
+        <w:jc w:val="both"/>
         <w:rPr>
           <w:sz w:val="18"/>
           <w:szCs w:val="18"/>
@@ -2855,6 +3172,7 @@
           <w:ilvl w:val="0"/>
           <w:numId w:val="17"/>
         </w:numPr>
+        <w:jc w:val="both"/>
         <w:rPr>
           <w:sz w:val="18"/>
           <w:szCs w:val="18"/>
@@ -2897,6 +3215,7 @@
           <w:ilvl w:val="0"/>
           <w:numId w:val="17"/>
         </w:numPr>
+        <w:jc w:val="both"/>
         <w:rPr>
           <w:sz w:val="18"/>
           <w:szCs w:val="18"/>
@@ -2925,6 +3244,7 @@
           <w:ilvl w:val="0"/>
           <w:numId w:val="17"/>
         </w:numPr>
+        <w:jc w:val="both"/>
         <w:rPr>
           <w:sz w:val="18"/>
           <w:szCs w:val="18"/>
@@ -2953,6 +3273,7 @@
           <w:ilvl w:val="0"/>
           <w:numId w:val="17"/>
         </w:numPr>
+        <w:jc w:val="both"/>
         <w:rPr>
           <w:sz w:val="18"/>
           <w:szCs w:val="18"/>
@@ -2989,6 +3310,7 @@
           <w:numId w:val="0"/>
         </w:numPr>
         <w:ind w:left="720"/>
+        <w:jc w:val="both"/>
         <w:rPr>
           <w:sz w:val="18"/>
           <w:szCs w:val="18"/>
@@ -3002,6 +3324,7 @@
           <w:ilvl w:val="0"/>
           <w:numId w:val="16"/>
         </w:numPr>
+        <w:jc w:val="both"/>
         <w:rPr>
           <w:sz w:val="18"/>
           <w:szCs w:val="18"/>
@@ -3045,6 +3368,7 @@
           <w:ilvl w:val="0"/>
           <w:numId w:val="19"/>
         </w:numPr>
+        <w:jc w:val="both"/>
         <w:rPr>
           <w:sz w:val="18"/>
           <w:szCs w:val="18"/>
@@ -3087,6 +3411,7 @@
           <w:ilvl w:val="0"/>
           <w:numId w:val="19"/>
         </w:numPr>
+        <w:jc w:val="both"/>
         <w:rPr>
           <w:bCs/>
           <w:sz w:val="18"/>
@@ -3131,6 +3456,7 @@
           <w:ilvl w:val="0"/>
           <w:numId w:val="19"/>
         </w:numPr>
+        <w:jc w:val="both"/>
         <w:rPr>
           <w:sz w:val="18"/>
           <w:szCs w:val="18"/>
@@ -3174,6 +3500,7 @@
           <w:ilvl w:val="0"/>
           <w:numId w:val="19"/>
         </w:numPr>
+        <w:jc w:val="both"/>
         <w:rPr>
           <w:sz w:val="18"/>
           <w:szCs w:val="18"/>
@@ -3217,6 +3544,7 @@
           <w:ilvl w:val="0"/>
           <w:numId w:val="19"/>
         </w:numPr>
+        <w:jc w:val="both"/>
         <w:rPr>
           <w:sz w:val="18"/>
           <w:szCs w:val="18"/>
@@ -3261,6 +3589,7 @@
           <w:ilvl w:val="0"/>
           <w:numId w:val="19"/>
         </w:numPr>
+        <w:jc w:val="both"/>
         <w:rPr>
           <w:sz w:val="18"/>
           <w:szCs w:val="18"/>
@@ -3305,6 +3634,7 @@
           <w:numId w:val="0"/>
         </w:numPr>
         <w:ind w:left="643"/>
+        <w:jc w:val="both"/>
         <w:rPr>
           <w:sz w:val="18"/>
           <w:szCs w:val="18"/>
@@ -3318,17 +3648,17 @@
           <w:ilvl w:val="0"/>
           <w:numId w:val="16"/>
         </w:numPr>
-        <w:rPr>
-          <w:sz w:val="18"/>
-          <w:szCs w:val="18"/>
-        </w:rPr>
-      </w:pPr>
-      <w:r>
-        <w:rPr>
-          <w:sz w:val="18"/>
-          <w:szCs w:val="18"/>
-        </w:rPr>
-        <w:lastRenderedPageBreak/>
+        <w:jc w:val="both"/>
+        <w:rPr>
+          <w:sz w:val="18"/>
+          <w:szCs w:val="18"/>
+        </w:rPr>
+      </w:pPr>
+      <w:r>
+        <w:rPr>
+          <w:sz w:val="18"/>
+          <w:szCs w:val="18"/>
+        </w:rPr>
         <w:t xml:space="preserve">Директория </w:t>
       </w:r>
       <w:r>
@@ -3391,6 +3721,7 @@
           <w:ilvl w:val="0"/>
           <w:numId w:val="20"/>
         </w:numPr>
+        <w:jc w:val="both"/>
         <w:rPr>
           <w:sz w:val="18"/>
           <w:szCs w:val="18"/>
@@ -3440,6 +3771,7 @@
           <w:ilvl w:val="0"/>
           <w:numId w:val="20"/>
         </w:numPr>
+        <w:jc w:val="both"/>
         <w:rPr>
           <w:bCs/>
           <w:sz w:val="18"/>
@@ -3490,6 +3822,7 @@
           <w:ilvl w:val="0"/>
           <w:numId w:val="20"/>
         </w:numPr>
+        <w:jc w:val="both"/>
         <w:rPr>
           <w:bCs/>
           <w:sz w:val="18"/>
@@ -3526,6 +3859,7 @@
           <w:ilvl w:val="0"/>
           <w:numId w:val="20"/>
         </w:numPr>
+        <w:jc w:val="both"/>
         <w:rPr>
           <w:sz w:val="18"/>
           <w:szCs w:val="18"/>
@@ -3579,6 +3913,7 @@
           <w:ilvl w:val="0"/>
           <w:numId w:val="20"/>
         </w:numPr>
+        <w:jc w:val="both"/>
         <w:rPr>
           <w:sz w:val="18"/>
           <w:szCs w:val="18"/>
@@ -3628,6 +3963,7 @@
           <w:ilvl w:val="0"/>
           <w:numId w:val="20"/>
         </w:numPr>
+        <w:jc w:val="both"/>
         <w:rPr>
           <w:sz w:val="18"/>
           <w:szCs w:val="18"/>
@@ -3664,6 +4000,7 @@
           <w:numId w:val="0"/>
         </w:numPr>
         <w:ind w:left="643"/>
+        <w:jc w:val="both"/>
         <w:rPr>
           <w:sz w:val="18"/>
           <w:szCs w:val="18"/>
@@ -3677,6 +4014,7 @@
           <w:ilvl w:val="0"/>
           <w:numId w:val="16"/>
         </w:numPr>
+        <w:jc w:val="both"/>
         <w:rPr>
           <w:sz w:val="18"/>
           <w:szCs w:val="18"/>
@@ -3713,6 +4051,7 @@
           <w:ilvl w:val="0"/>
           <w:numId w:val="21"/>
         </w:numPr>
+        <w:jc w:val="both"/>
         <w:rPr>
           <w:sz w:val="18"/>
           <w:szCs w:val="18"/>
@@ -3749,6 +4088,7 @@
           <w:ilvl w:val="0"/>
           <w:numId w:val="21"/>
         </w:numPr>
+        <w:jc w:val="both"/>
         <w:rPr>
           <w:sz w:val="18"/>
           <w:szCs w:val="18"/>
@@ -3785,6 +4125,7 @@
           <w:ilvl w:val="0"/>
           <w:numId w:val="21"/>
         </w:numPr>
+        <w:jc w:val="both"/>
         <w:rPr>
           <w:sz w:val="18"/>
           <w:szCs w:val="18"/>
@@ -3821,6 +4162,7 @@
           <w:ilvl w:val="0"/>
           <w:numId w:val="21"/>
         </w:numPr>
+        <w:jc w:val="both"/>
         <w:rPr>
           <w:sz w:val="18"/>
           <w:szCs w:val="18"/>
@@ -3871,6 +4213,7 @@
           <w:ilvl w:val="0"/>
           <w:numId w:val="21"/>
         </w:numPr>
+        <w:jc w:val="both"/>
         <w:rPr>
           <w:sz w:val="18"/>
           <w:szCs w:val="18"/>
@@ -3914,6 +4257,7 @@
           <w:ilvl w:val="0"/>
           <w:numId w:val="21"/>
         </w:numPr>
+        <w:jc w:val="both"/>
         <w:rPr>
           <w:sz w:val="18"/>
           <w:szCs w:val="18"/>
@@ -3950,6 +4294,7 @@
           <w:ilvl w:val="0"/>
           <w:numId w:val="21"/>
         </w:numPr>
+        <w:jc w:val="both"/>
         <w:rPr>
           <w:sz w:val="18"/>
           <w:szCs w:val="18"/>
@@ -4000,6 +4345,7 @@
           <w:ilvl w:val="0"/>
           <w:numId w:val="21"/>
         </w:numPr>
+        <w:jc w:val="both"/>
         <w:rPr>
           <w:sz w:val="18"/>
           <w:szCs w:val="18"/>
@@ -4064,6 +4410,7 @@
           <w:ilvl w:val="0"/>
           <w:numId w:val="21"/>
         </w:numPr>
+        <w:jc w:val="both"/>
         <w:rPr>
           <w:sz w:val="18"/>
           <w:szCs w:val="18"/>
@@ -4100,6 +4447,7 @@
           <w:ilvl w:val="0"/>
           <w:numId w:val="21"/>
         </w:numPr>
+        <w:jc w:val="both"/>
         <w:rPr>
           <w:sz w:val="18"/>
           <w:szCs w:val="18"/>
@@ -4136,6 +4484,7 @@
           <w:ilvl w:val="0"/>
           <w:numId w:val="21"/>
         </w:numPr>
+        <w:jc w:val="both"/>
         <w:rPr>
           <w:sz w:val="18"/>
           <w:szCs w:val="18"/>
@@ -4193,6 +4542,7 @@
           <w:ilvl w:val="0"/>
           <w:numId w:val="21"/>
         </w:numPr>
+        <w:jc w:val="both"/>
         <w:rPr>
           <w:sz w:val="18"/>
           <w:szCs w:val="18"/>
@@ -4205,35 +4555,8 @@
           <w:sz w:val="18"/>
           <w:szCs w:val="18"/>
         </w:rPr>
-        <w:t>generate_personal_schedule.php</w:t>
-      </w:r>
-      <w:r>
-        <w:rPr>
-          <w:sz w:val="18"/>
-          <w:szCs w:val="18"/>
-        </w:rPr>
-        <w:t>:</w:t>
-      </w:r>
-      <w:r>
-        <w:rPr>
-          <w:sz w:val="18"/>
-          <w:szCs w:val="18"/>
-        </w:rPr>
-        <w:t xml:space="preserve"> Записва избраните от конкретен потребител предпочитания в базата данни, ако не съществуват. В противен случай се обновяват. </w:t>
-      </w:r>
-    </w:p>
-    <w:p>
-      <w:pPr>
-        <w:pStyle w:val="ListParagraph"/>
-        <w:numPr>
-          <w:ilvl w:val="0"/>
-          <w:numId w:val="21"/>
-        </w:numPr>
-        <w:rPr>
-          <w:sz w:val="18"/>
-          <w:szCs w:val="18"/>
-        </w:rPr>
-      </w:pPr>
+        <w:t>generate</w:t>
+      </w:r>
       <w:r>
         <w:rPr>
           <w:b/>
@@ -4241,7 +4564,7 @@
           <w:sz w:val="18"/>
           <w:szCs w:val="18"/>
         </w:rPr>
-        <w:t>load_personal_schedule.php</w:t>
+        <w:t>_personal_schedule.php</w:t>
       </w:r>
       <w:r>
         <w:rPr>
@@ -4255,7 +4578,7 @@
           <w:sz w:val="18"/>
           <w:szCs w:val="18"/>
         </w:rPr>
-        <w:t xml:space="preserve"> Селектира презентациитите спрямо предпочитанията на потребителя и ги връща към презентационния слой, който ще ги визуализира в потребителския интерфейс</w:t>
+        <w:t xml:space="preserve"> Записва избраните от конкретен потребител предпочитания в базата данни, ако не съществуват. В противен случай се обновяват. </w:t>
       </w:r>
     </w:p>
     <w:p>
@@ -4265,6 +4588,7 @@
           <w:ilvl w:val="0"/>
           <w:numId w:val="21"/>
         </w:numPr>
+        <w:jc w:val="both"/>
         <w:rPr>
           <w:sz w:val="18"/>
           <w:szCs w:val="18"/>
@@ -4277,8 +4601,36 @@
           <w:sz w:val="18"/>
           <w:szCs w:val="18"/>
         </w:rPr>
-        <w:t>update_personal_schedule</w:t>
-      </w:r>
+        <w:t>load_personal_schedule.php</w:t>
+      </w:r>
+      <w:r>
+        <w:rPr>
+          <w:sz w:val="18"/>
+          <w:szCs w:val="18"/>
+        </w:rPr>
+        <w:t>:</w:t>
+      </w:r>
+      <w:r>
+        <w:rPr>
+          <w:sz w:val="18"/>
+          <w:szCs w:val="18"/>
+        </w:rPr>
+        <w:t xml:space="preserve"> Селектира презентациитите спрямо предпочитанията на потребителя и ги връща към презентационния слой, който ще ги визуализира в потребителския интерфейс</w:t>
+      </w:r>
+    </w:p>
+    <w:p>
+      <w:pPr>
+        <w:pStyle w:val="ListParagraph"/>
+        <w:numPr>
+          <w:ilvl w:val="0"/>
+          <w:numId w:val="21"/>
+        </w:numPr>
+        <w:jc w:val="both"/>
+        <w:rPr>
+          <w:sz w:val="18"/>
+          <w:szCs w:val="18"/>
+        </w:rPr>
+      </w:pPr>
       <w:r>
         <w:rPr>
           <w:b/>
@@ -4286,35 +4638,8 @@
           <w:sz w:val="18"/>
           <w:szCs w:val="18"/>
         </w:rPr>
-        <w:t>.php</w:t>
-      </w:r>
-      <w:r>
-        <w:rPr>
-          <w:sz w:val="18"/>
-          <w:szCs w:val="18"/>
-        </w:rPr>
-        <w:t>:</w:t>
-      </w:r>
-      <w:r>
-        <w:rPr>
-          <w:sz w:val="18"/>
-          <w:szCs w:val="18"/>
-        </w:rPr>
-        <w:t xml:space="preserve"> Премахва или обновява продпочитанията на потребителя спрямо каква опция е селектирал</w:t>
-      </w:r>
-    </w:p>
-    <w:p>
-      <w:pPr>
-        <w:pStyle w:val="ListParagraph"/>
-        <w:numPr>
-          <w:ilvl w:val="0"/>
-          <w:numId w:val="21"/>
-        </w:numPr>
-        <w:rPr>
-          <w:sz w:val="18"/>
-          <w:szCs w:val="18"/>
-        </w:rPr>
-      </w:pPr>
+        <w:t>update_personal_schedule</w:t>
+      </w:r>
       <w:r>
         <w:rPr>
           <w:b/>
@@ -4322,8 +4647,36 @@
           <w:sz w:val="18"/>
           <w:szCs w:val="18"/>
         </w:rPr>
-        <w:t>export</w:t>
-      </w:r>
+        <w:t>.php</w:t>
+      </w:r>
+      <w:r>
+        <w:rPr>
+          <w:sz w:val="18"/>
+          <w:szCs w:val="18"/>
+        </w:rPr>
+        <w:t>:</w:t>
+      </w:r>
+      <w:r>
+        <w:rPr>
+          <w:sz w:val="18"/>
+          <w:szCs w:val="18"/>
+        </w:rPr>
+        <w:t xml:space="preserve"> Премахва или обновява продпочитанията на потребителя спрямо каква опция е селектирал</w:t>
+      </w:r>
+    </w:p>
+    <w:p>
+      <w:pPr>
+        <w:pStyle w:val="ListParagraph"/>
+        <w:numPr>
+          <w:ilvl w:val="0"/>
+          <w:numId w:val="21"/>
+        </w:numPr>
+        <w:jc w:val="both"/>
+        <w:rPr>
+          <w:sz w:val="18"/>
+          <w:szCs w:val="18"/>
+        </w:rPr>
+      </w:pPr>
       <w:r>
         <w:rPr>
           <w:b/>
@@ -4331,7 +4684,7 @@
           <w:sz w:val="18"/>
           <w:szCs w:val="18"/>
         </w:rPr>
-        <w:t>_</w:t>
+        <w:t>export</w:t>
       </w:r>
       <w:r>
         <w:rPr>
@@ -4339,9 +4692,8 @@
           <w:bCs/>
           <w:sz w:val="18"/>
           <w:szCs w:val="18"/>
-          <w:lang w:val="en-US"/>
-        </w:rPr>
-        <w:t>full</w:t>
+        </w:rPr>
+        <w:t>_full</w:t>
       </w:r>
       <w:r>
         <w:rPr>
@@ -4358,7 +4710,6 @@
           <w:bCs/>
           <w:sz w:val="18"/>
           <w:szCs w:val="18"/>
-          <w:lang w:val="en-US"/>
         </w:rPr>
         <w:t>to</w:t>
       </w:r>
@@ -4377,7 +4728,6 @@
           <w:bCs/>
           <w:sz w:val="18"/>
           <w:szCs w:val="18"/>
-          <w:lang w:val="en-US"/>
         </w:rPr>
         <w:t>csv</w:t>
       </w:r>
@@ -4423,29 +4773,7 @@
           <w:sz w:val="18"/>
           <w:szCs w:val="18"/>
         </w:rPr>
-        <w:t xml:space="preserve">като </w:t>
-      </w:r>
-      <w:r>
-        <w:rPr>
-          <w:sz w:val="18"/>
-          <w:szCs w:val="18"/>
-          <w:lang w:val="en-US"/>
-        </w:rPr>
-        <w:t>CSV</w:t>
-      </w:r>
-      <w:r>
-        <w:rPr>
-          <w:sz w:val="18"/>
-          <w:szCs w:val="18"/>
-        </w:rPr>
-        <w:t xml:space="preserve"> </w:t>
-      </w:r>
-      <w:r>
-        <w:rPr>
-          <w:sz w:val="18"/>
-          <w:szCs w:val="18"/>
-        </w:rPr>
-        <w:t>файл</w:t>
+        <w:t>като CSV файл</w:t>
       </w:r>
     </w:p>
     <w:p>
@@ -4455,6 +4783,7 @@
           <w:ilvl w:val="0"/>
           <w:numId w:val="21"/>
         </w:numPr>
+        <w:jc w:val="both"/>
         <w:rPr>
           <w:sz w:val="18"/>
           <w:szCs w:val="18"/>
@@ -4476,7 +4805,7 @@
           <w:sz w:val="18"/>
           <w:szCs w:val="18"/>
         </w:rPr>
-        <w:t>_</w:t>
+        <w:t>_personal</w:t>
       </w:r>
       <w:r>
         <w:rPr>
@@ -4484,9 +4813,8 @@
           <w:bCs/>
           <w:sz w:val="18"/>
           <w:szCs w:val="18"/>
-          <w:lang w:val="en-US"/>
-        </w:rPr>
-        <w:t>personal</w:t>
+        </w:rPr>
+        <w:t>_schedule_</w:t>
       </w:r>
       <w:r>
         <w:rPr>
@@ -4495,7 +4823,7 @@
           <w:sz w:val="18"/>
           <w:szCs w:val="18"/>
         </w:rPr>
-        <w:t>_schedule_</w:t>
+        <w:t>to</w:t>
       </w:r>
       <w:r>
         <w:rPr>
@@ -4503,9 +4831,8 @@
           <w:bCs/>
           <w:sz w:val="18"/>
           <w:szCs w:val="18"/>
-          <w:lang w:val="en-US"/>
-        </w:rPr>
-        <w:t>to</w:t>
+        </w:rPr>
+        <w:t>_</w:t>
       </w:r>
       <w:r>
         <w:rPr>
@@ -4514,7 +4841,7 @@
           <w:sz w:val="18"/>
           <w:szCs w:val="18"/>
         </w:rPr>
-        <w:t>_</w:t>
+        <w:t>csv.</w:t>
       </w:r>
       <w:r>
         <w:rPr>
@@ -4522,10 +4849,30 @@
           <w:bCs/>
           <w:sz w:val="18"/>
           <w:szCs w:val="18"/>
-          <w:lang w:val="en-US"/>
-        </w:rPr>
-        <w:t>csv</w:t>
-      </w:r>
+        </w:rPr>
+        <w:t>php</w:t>
+      </w:r>
+      <w:r>
+        <w:rPr>
+          <w:sz w:val="18"/>
+          <w:szCs w:val="18"/>
+        </w:rPr>
+        <w:t>: Разпечватва персонализираното разписание с презентации като CSV файл</w:t>
+      </w:r>
+    </w:p>
+    <w:p>
+      <w:pPr>
+        <w:pStyle w:val="ListParagraph"/>
+        <w:numPr>
+          <w:ilvl w:val="0"/>
+          <w:numId w:val="21"/>
+        </w:numPr>
+        <w:jc w:val="both"/>
+        <w:rPr>
+          <w:sz w:val="18"/>
+          <w:szCs w:val="18"/>
+        </w:rPr>
+      </w:pPr>
       <w:r>
         <w:rPr>
           <w:b/>
@@ -4533,7 +4880,57 @@
           <w:sz w:val="18"/>
           <w:szCs w:val="18"/>
         </w:rPr>
-        <w:t>.</w:t>
+        <w:t>generate_statistics.php</w:t>
+      </w:r>
+      <w:r>
+        <w:rPr>
+          <w:sz w:val="18"/>
+          <w:szCs w:val="18"/>
+        </w:rPr>
+        <w:t xml:space="preserve">: </w:t>
+      </w:r>
+      <w:r>
+        <w:rPr>
+          <w:sz w:val="18"/>
+          <w:szCs w:val="18"/>
+        </w:rPr>
+        <w:t>Извлича информация от базата данни и я представя като статистика</w:t>
+      </w:r>
+    </w:p>
+    <w:p>
+      <w:pPr>
+        <w:pStyle w:val="ListParagraph"/>
+        <w:numPr>
+          <w:ilvl w:val="0"/>
+          <w:numId w:val="0"/>
+        </w:numPr>
+        <w:ind w:left="643"/>
+        <w:jc w:val="both"/>
+        <w:rPr>
+          <w:sz w:val="18"/>
+          <w:szCs w:val="18"/>
+        </w:rPr>
+      </w:pPr>
+    </w:p>
+    <w:p>
+      <w:pPr>
+        <w:pStyle w:val="ListParagraph"/>
+        <w:numPr>
+          <w:ilvl w:val="0"/>
+          <w:numId w:val="16"/>
+        </w:numPr>
+        <w:jc w:val="both"/>
+        <w:rPr>
+          <w:sz w:val="18"/>
+          <w:szCs w:val="18"/>
+        </w:rPr>
+      </w:pPr>
+      <w:r>
+        <w:rPr>
+          <w:sz w:val="18"/>
+          <w:szCs w:val="18"/>
+        </w:rPr>
+        <w:t xml:space="preserve">Директория </w:t>
       </w:r>
       <w:r>
         <w:rPr>
@@ -4542,43 +4939,21 @@
           <w:sz w:val="18"/>
           <w:szCs w:val="18"/>
         </w:rPr>
-        <w:t>php</w:t>
-      </w:r>
-      <w:r>
-        <w:rPr>
-          <w:sz w:val="18"/>
-          <w:szCs w:val="18"/>
-        </w:rPr>
-        <w:t>: Разпечватва</w:t>
-      </w:r>
-      <w:r>
-        <w:rPr>
-          <w:sz w:val="18"/>
-          <w:szCs w:val="18"/>
-        </w:rPr>
-        <w:t xml:space="preserve"> персонализираното</w:t>
-      </w:r>
-      <w:r>
-        <w:rPr>
-          <w:sz w:val="18"/>
-          <w:szCs w:val="18"/>
-        </w:rPr>
-        <w:t xml:space="preserve"> разписание с презентации </w:t>
-      </w:r>
-      <w:r>
-        <w:rPr>
-          <w:sz w:val="18"/>
-          <w:szCs w:val="18"/>
-        </w:rPr>
-        <w:t xml:space="preserve">като </w:t>
-      </w:r>
-      <w:r>
-        <w:rPr>
-          <w:sz w:val="18"/>
-          <w:szCs w:val="18"/>
-          <w:lang w:val="en-US"/>
-        </w:rPr>
-        <w:t>CSV</w:t>
+        <w:t>php/config</w:t>
+      </w:r>
+      <w:r>
+        <w:rPr>
+          <w:sz w:val="18"/>
+          <w:szCs w:val="18"/>
+        </w:rPr>
+        <w:t>: Съдържа</w:t>
+      </w:r>
+      <w:r>
+        <w:rPr>
+          <w:sz w:val="18"/>
+          <w:szCs w:val="18"/>
+        </w:rPr>
+        <w:t xml:space="preserve"> файл</w:t>
       </w:r>
       <w:r>
         <w:rPr>
@@ -4586,47 +4961,6 @@
           <w:szCs w:val="18"/>
         </w:rPr>
         <w:t xml:space="preserve"> </w:t>
-      </w:r>
-      <w:r>
-        <w:rPr>
-          <w:sz w:val="18"/>
-          <w:szCs w:val="18"/>
-        </w:rPr>
-        <w:t>файл</w:t>
-      </w:r>
-    </w:p>
-    <w:p>
-      <w:pPr>
-        <w:pStyle w:val="ListParagraph"/>
-        <w:numPr>
-          <w:ilvl w:val="0"/>
-          <w:numId w:val="0"/>
-        </w:numPr>
-        <w:ind w:left="643"/>
-        <w:rPr>
-          <w:sz w:val="18"/>
-          <w:szCs w:val="18"/>
-        </w:rPr>
-      </w:pPr>
-    </w:p>
-    <w:p>
-      <w:pPr>
-        <w:pStyle w:val="ListParagraph"/>
-        <w:numPr>
-          <w:ilvl w:val="0"/>
-          <w:numId w:val="16"/>
-        </w:numPr>
-        <w:rPr>
-          <w:sz w:val="18"/>
-          <w:szCs w:val="18"/>
-        </w:rPr>
-      </w:pPr>
-      <w:r>
-        <w:rPr>
-          <w:sz w:val="18"/>
-          <w:szCs w:val="18"/>
-        </w:rPr>
-        <w:t xml:space="preserve">Директория </w:t>
       </w:r>
       <w:r>
         <w:rPr>
@@ -4635,28 +4969,71 @@
           <w:sz w:val="18"/>
           <w:szCs w:val="18"/>
         </w:rPr>
-        <w:t>php/config</w:t>
-      </w:r>
-      <w:r>
-        <w:rPr>
-          <w:sz w:val="18"/>
-          <w:szCs w:val="18"/>
-        </w:rPr>
-        <w:t>: Съдържа</w:t>
-      </w:r>
-      <w:r>
-        <w:rPr>
-          <w:sz w:val="18"/>
-          <w:szCs w:val="18"/>
-        </w:rPr>
-        <w:t xml:space="preserve"> файл</w:t>
-      </w:r>
-      <w:r>
-        <w:rPr>
-          <w:sz w:val="18"/>
-          <w:szCs w:val="18"/>
-        </w:rPr>
-        <w:t xml:space="preserve"> </w:t>
+        <w:t>config.ini</w:t>
+      </w:r>
+      <w:r>
+        <w:rPr>
+          <w:sz w:val="18"/>
+          <w:szCs w:val="18"/>
+        </w:rPr>
+        <w:t xml:space="preserve">, който отговаря за първоначалните конфигурации на </w:t>
+      </w:r>
+      <w:r>
+        <w:rPr>
+          <w:sz w:val="18"/>
+          <w:szCs w:val="18"/>
+        </w:rPr>
+        <w:t>базата</w:t>
+      </w:r>
+      <w:r>
+        <w:rPr>
+          <w:sz w:val="18"/>
+          <w:szCs w:val="18"/>
+        </w:rPr>
+        <w:t xml:space="preserve"> с</w:t>
+      </w:r>
+      <w:r>
+        <w:rPr>
+          <w:sz w:val="18"/>
+          <w:szCs w:val="18"/>
+        </w:rPr>
+        <w:t xml:space="preserve"> данни</w:t>
+      </w:r>
+    </w:p>
+    <w:p>
+      <w:pPr>
+        <w:pStyle w:val="ListParagraph"/>
+        <w:numPr>
+          <w:ilvl w:val="0"/>
+          <w:numId w:val="0"/>
+        </w:numPr>
+        <w:ind w:left="502"/>
+        <w:jc w:val="both"/>
+        <w:rPr>
+          <w:sz w:val="18"/>
+          <w:szCs w:val="18"/>
+        </w:rPr>
+      </w:pPr>
+    </w:p>
+    <w:p>
+      <w:pPr>
+        <w:pStyle w:val="ListParagraph"/>
+        <w:numPr>
+          <w:ilvl w:val="0"/>
+          <w:numId w:val="16"/>
+        </w:numPr>
+        <w:jc w:val="both"/>
+        <w:rPr>
+          <w:sz w:val="18"/>
+          <w:szCs w:val="18"/>
+        </w:rPr>
+      </w:pPr>
+      <w:r>
+        <w:rPr>
+          <w:sz w:val="18"/>
+          <w:szCs w:val="18"/>
+        </w:rPr>
+        <w:t xml:space="preserve">Директория </w:t>
       </w:r>
       <w:r>
         <w:rPr>
@@ -4665,35 +5042,119 @@
           <w:sz w:val="18"/>
           <w:szCs w:val="18"/>
         </w:rPr>
-        <w:t>config.ini</w:t>
-      </w:r>
-      <w:r>
-        <w:rPr>
-          <w:sz w:val="18"/>
-          <w:szCs w:val="18"/>
-        </w:rPr>
-        <w:t xml:space="preserve">, който отговаря за първоначалните конфигурации на </w:t>
-      </w:r>
-      <w:r>
-        <w:rPr>
-          <w:sz w:val="18"/>
-          <w:szCs w:val="18"/>
-        </w:rPr>
-        <w:t>базата</w:t>
-      </w:r>
-      <w:r>
-        <w:rPr>
-          <w:sz w:val="18"/>
-          <w:szCs w:val="18"/>
-        </w:rPr>
-        <w:t xml:space="preserve"> с</w:t>
-      </w:r>
-      <w:r>
-        <w:rPr>
-          <w:sz w:val="18"/>
-          <w:szCs w:val="18"/>
-        </w:rPr>
-        <w:t xml:space="preserve"> данни</w:t>
+        <w:t>php/database-setup</w:t>
+      </w:r>
+      <w:r>
+        <w:rPr>
+          <w:sz w:val="18"/>
+          <w:szCs w:val="18"/>
+        </w:rPr>
+        <w:t>: Съдържа MySQL файлове, които позволяват да се манипулира базата с данни</w:t>
+      </w:r>
+    </w:p>
+    <w:p>
+      <w:pPr>
+        <w:pStyle w:val="ListParagraph"/>
+        <w:numPr>
+          <w:ilvl w:val="0"/>
+          <w:numId w:val="22"/>
+        </w:numPr>
+        <w:jc w:val="both"/>
+        <w:rPr>
+          <w:sz w:val="18"/>
+          <w:szCs w:val="18"/>
+        </w:rPr>
+      </w:pPr>
+      <w:r>
+        <w:rPr>
+          <w:sz w:val="18"/>
+          <w:szCs w:val="18"/>
+        </w:rPr>
+        <w:t>db_schema_changelog.sql: Съдържа заявк</w:t>
+      </w:r>
+      <w:r>
+        <w:rPr>
+          <w:sz w:val="18"/>
+          <w:szCs w:val="18"/>
+        </w:rPr>
+        <w:t>и</w:t>
+      </w:r>
+      <w:r>
+        <w:rPr>
+          <w:sz w:val="18"/>
+          <w:szCs w:val="18"/>
+        </w:rPr>
+        <w:t xml:space="preserve"> за създаване на таблиците в базата с данни</w:t>
+      </w:r>
+    </w:p>
+    <w:p>
+      <w:pPr>
+        <w:pStyle w:val="ListParagraph"/>
+        <w:numPr>
+          <w:ilvl w:val="0"/>
+          <w:numId w:val="22"/>
+        </w:numPr>
+        <w:jc w:val="both"/>
+        <w:rPr>
+          <w:sz w:val="18"/>
+          <w:szCs w:val="18"/>
+        </w:rPr>
+      </w:pPr>
+      <w:r>
+        <w:rPr>
+          <w:sz w:val="18"/>
+          <w:szCs w:val="18"/>
+        </w:rPr>
+        <w:t>db-commands.sql</w:t>
+      </w:r>
+      <w:r>
+        <w:rPr>
+          <w:sz w:val="18"/>
+          <w:szCs w:val="18"/>
+        </w:rPr>
+        <w:t xml:space="preserve">: Съдържа заявки за </w:t>
+      </w:r>
+      <w:r>
+        <w:rPr>
+          <w:sz w:val="18"/>
+          <w:szCs w:val="18"/>
+        </w:rPr>
+        <w:t>извличане на информация от</w:t>
+      </w:r>
+      <w:r>
+        <w:rPr>
+          <w:sz w:val="18"/>
+          <w:szCs w:val="18"/>
+        </w:rPr>
+        <w:t xml:space="preserve"> таблиците в базата с данни</w:t>
+      </w:r>
+    </w:p>
+    <w:p>
+      <w:pPr>
+        <w:pStyle w:val="ListParagraph"/>
+        <w:numPr>
+          <w:ilvl w:val="0"/>
+          <w:numId w:val="22"/>
+        </w:numPr>
+        <w:jc w:val="both"/>
+        <w:rPr>
+          <w:sz w:val="18"/>
+          <w:szCs w:val="18"/>
+        </w:rPr>
+      </w:pPr>
+      <w:r>
+        <w:rPr>
+          <w:sz w:val="18"/>
+          <w:szCs w:val="18"/>
+        </w:rPr>
+        <w:t>db-destroy.sql</w:t>
+      </w:r>
+      <w:r>
+        <w:rPr>
+          <w:sz w:val="18"/>
+          <w:szCs w:val="18"/>
+        </w:rPr>
+        <w:t>: Съдържа заявки за премахване на таблиците в базата с данни</w:t>
       </w:r>
     </w:p>
     <w:p>
@@ -4703,7 +5164,8 @@
           <w:ilvl w:val="0"/>
           <w:numId w:val="0"/>
         </w:numPr>
-        <w:ind w:left="502"/>
+        <w:ind w:left="720"/>
+        <w:jc w:val="both"/>
         <w:rPr>
           <w:sz w:val="18"/>
           <w:szCs w:val="18"/>
@@ -4717,6 +5179,7 @@
           <w:ilvl w:val="0"/>
           <w:numId w:val="16"/>
         </w:numPr>
+        <w:jc w:val="both"/>
         <w:rPr>
           <w:sz w:val="18"/>
           <w:szCs w:val="18"/>
@@ -4736,150 +5199,14 @@
           <w:sz w:val="18"/>
           <w:szCs w:val="18"/>
         </w:rPr>
-        <w:t>php/database-setup</w:t>
-      </w:r>
-      <w:r>
-        <w:rPr>
-          <w:sz w:val="18"/>
-          <w:szCs w:val="18"/>
-        </w:rPr>
-        <w:t>: Съдържа MySQL файлове, които позволяват да се манипулира базата с данни</w:t>
-      </w:r>
-    </w:p>
-    <w:p>
-      <w:pPr>
-        <w:pStyle w:val="ListParagraph"/>
-        <w:numPr>
-          <w:ilvl w:val="0"/>
-          <w:numId w:val="22"/>
-        </w:numPr>
-        <w:rPr>
-          <w:sz w:val="18"/>
-          <w:szCs w:val="18"/>
-        </w:rPr>
-      </w:pPr>
-      <w:r>
-        <w:rPr>
-          <w:sz w:val="18"/>
-          <w:szCs w:val="18"/>
-        </w:rPr>
-        <w:t>db_schema_changelog.sql: Съдържа заявк</w:t>
-      </w:r>
-      <w:r>
-        <w:rPr>
-          <w:sz w:val="18"/>
-          <w:szCs w:val="18"/>
-        </w:rPr>
-        <w:t>и</w:t>
-      </w:r>
-      <w:r>
-        <w:rPr>
-          <w:sz w:val="18"/>
-          <w:szCs w:val="18"/>
-        </w:rPr>
-        <w:t xml:space="preserve"> за създаване на таблиците в базата с данни</w:t>
-      </w:r>
-    </w:p>
-    <w:p>
-      <w:pPr>
-        <w:pStyle w:val="ListParagraph"/>
-        <w:numPr>
-          <w:ilvl w:val="0"/>
-          <w:numId w:val="22"/>
-        </w:numPr>
-        <w:rPr>
-          <w:sz w:val="18"/>
-          <w:szCs w:val="18"/>
-        </w:rPr>
-      </w:pPr>
-      <w:r>
-        <w:rPr>
-          <w:sz w:val="18"/>
-          <w:szCs w:val="18"/>
-        </w:rPr>
-        <w:t>db-commands.sql</w:t>
-      </w:r>
-      <w:r>
-        <w:rPr>
-          <w:sz w:val="18"/>
-          <w:szCs w:val="18"/>
-        </w:rPr>
-        <w:t xml:space="preserve">: Съдържа заявки за </w:t>
-      </w:r>
-      <w:r>
-        <w:rPr>
-          <w:sz w:val="18"/>
-          <w:szCs w:val="18"/>
-        </w:rPr>
-        <w:t>извличане на информация от</w:t>
-      </w:r>
-      <w:r>
-        <w:rPr>
-          <w:sz w:val="18"/>
-          <w:szCs w:val="18"/>
-        </w:rPr>
-        <w:t xml:space="preserve"> таблиците в базата с данни</w:t>
-      </w:r>
-    </w:p>
-    <w:p>
-      <w:pPr>
-        <w:pStyle w:val="ListParagraph"/>
-        <w:numPr>
-          <w:ilvl w:val="0"/>
-          <w:numId w:val="22"/>
-        </w:numPr>
-        <w:rPr>
-          <w:sz w:val="18"/>
-          <w:szCs w:val="18"/>
-        </w:rPr>
-      </w:pPr>
-      <w:r>
-        <w:rPr>
-          <w:sz w:val="18"/>
-          <w:szCs w:val="18"/>
-        </w:rPr>
-        <w:t>db-destroy.sql</w:t>
-      </w:r>
-      <w:r>
-        <w:rPr>
-          <w:sz w:val="18"/>
-          <w:szCs w:val="18"/>
-        </w:rPr>
-        <w:t>: Съдържа заявки за премахване на таблиците в базата с данни</w:t>
-      </w:r>
-    </w:p>
-    <w:p>
-      <w:pPr>
-        <w:pStyle w:val="ListParagraph"/>
-        <w:numPr>
-          <w:ilvl w:val="0"/>
-          <w:numId w:val="0"/>
-        </w:numPr>
-        <w:ind w:left="720"/>
-        <w:rPr>
-          <w:sz w:val="18"/>
-          <w:szCs w:val="18"/>
-        </w:rPr>
-      </w:pPr>
-    </w:p>
-    <w:p>
-      <w:pPr>
-        <w:pStyle w:val="ListParagraph"/>
-        <w:numPr>
-          <w:ilvl w:val="0"/>
-          <w:numId w:val="16"/>
-        </w:numPr>
-        <w:rPr>
-          <w:sz w:val="18"/>
-          <w:szCs w:val="18"/>
-        </w:rPr>
-      </w:pPr>
-      <w:r>
-        <w:rPr>
-          <w:sz w:val="18"/>
-          <w:szCs w:val="18"/>
-        </w:rPr>
-        <w:t xml:space="preserve">Директория </w:t>
+        <w:t>php/presentations_data</w:t>
+      </w:r>
+      <w:r>
+        <w:rPr>
+          <w:sz w:val="18"/>
+          <w:szCs w:val="18"/>
+        </w:rPr>
+        <w:t xml:space="preserve">: Съдържа файл </w:t>
       </w:r>
       <w:r>
         <w:rPr>
@@ -4888,22 +5215,6 @@
           <w:sz w:val="18"/>
           <w:szCs w:val="18"/>
         </w:rPr>
-        <w:t>php/presentations_data</w:t>
-      </w:r>
-      <w:r>
-        <w:rPr>
-          <w:sz w:val="18"/>
-          <w:szCs w:val="18"/>
-        </w:rPr>
-        <w:t xml:space="preserve">: Съдържа файл </w:t>
-      </w:r>
-      <w:r>
-        <w:rPr>
-          <w:b/>
-          <w:bCs/>
-          <w:sz w:val="18"/>
-          <w:szCs w:val="18"/>
-        </w:rPr>
         <w:t>presentations.json</w:t>
       </w:r>
       <w:r>
@@ -4922,6 +5233,7 @@
           <w:numId w:val="0"/>
         </w:numPr>
         <w:ind w:left="502"/>
+        <w:jc w:val="both"/>
         <w:rPr>
           <w:sz w:val="18"/>
           <w:szCs w:val="18"/>
@@ -4931,6 +5243,7 @@
     <w:p>
       <w:pPr>
         <w:pStyle w:val="Heading2"/>
+        <w:jc w:val="both"/>
         <w:rPr>
           <w:sz w:val="22"/>
           <w:szCs w:val="22"/>
@@ -4941,6 +5254,7 @@
           <w:sz w:val="22"/>
           <w:szCs w:val="22"/>
         </w:rPr>
+        <w:lastRenderedPageBreak/>
         <w:t xml:space="preserve">9. </w:t>
       </w:r>
       <w:r>
@@ -4986,6 +5300,7 @@
           <w:ilvl w:val="0"/>
           <w:numId w:val="14"/>
         </w:numPr>
+        <w:jc w:val="both"/>
         <w:rPr>
           <w:sz w:val="18"/>
           <w:szCs w:val="18"/>
@@ -5013,17 +5328,17 @@
           <w:ilvl w:val="0"/>
           <w:numId w:val="15"/>
         </w:numPr>
-        <w:rPr>
-          <w:sz w:val="18"/>
-          <w:szCs w:val="18"/>
-        </w:rPr>
-      </w:pPr>
-      <w:r>
-        <w:rPr>
-          <w:sz w:val="18"/>
-          <w:szCs w:val="18"/>
-        </w:rPr>
-        <w:lastRenderedPageBreak/>
+        <w:jc w:val="both"/>
+        <w:rPr>
+          <w:sz w:val="18"/>
+          <w:szCs w:val="18"/>
+        </w:rPr>
+      </w:pPr>
+      <w:r>
+        <w:rPr>
+          <w:sz w:val="18"/>
+          <w:szCs w:val="18"/>
+        </w:rPr>
         <w:t>Даниел:</w:t>
       </w:r>
       <w:r>
@@ -5041,6 +5356,7 @@
           <w:ilvl w:val="0"/>
           <w:numId w:val="30"/>
         </w:numPr>
+        <w:jc w:val="both"/>
         <w:rPr>
           <w:sz w:val="18"/>
           <w:szCs w:val="18"/>
@@ -5082,6 +5398,7 @@
           <w:ilvl w:val="0"/>
           <w:numId w:val="30"/>
         </w:numPr>
+        <w:jc w:val="both"/>
         <w:rPr>
           <w:sz w:val="18"/>
           <w:szCs w:val="18"/>
@@ -5109,6 +5426,7 @@
           <w:ilvl w:val="0"/>
           <w:numId w:val="15"/>
         </w:numPr>
+        <w:jc w:val="both"/>
         <w:rPr>
           <w:sz w:val="18"/>
           <w:szCs w:val="18"/>
@@ -5136,6 +5454,7 @@
           <w:ilvl w:val="0"/>
           <w:numId w:val="30"/>
         </w:numPr>
+        <w:jc w:val="both"/>
         <w:rPr>
           <w:sz w:val="18"/>
           <w:szCs w:val="18"/>
@@ -5170,6 +5489,7 @@
           <w:ilvl w:val="0"/>
           <w:numId w:val="30"/>
         </w:numPr>
+        <w:jc w:val="both"/>
         <w:rPr>
           <w:sz w:val="18"/>
           <w:szCs w:val="18"/>
@@ -5197,6 +5517,7 @@
           <w:ilvl w:val="0"/>
           <w:numId w:val="15"/>
         </w:numPr>
+        <w:jc w:val="both"/>
         <w:rPr>
           <w:sz w:val="18"/>
           <w:szCs w:val="18"/>
@@ -5224,6 +5545,7 @@
           <w:ilvl w:val="0"/>
           <w:numId w:val="26"/>
         </w:numPr>
+        <w:jc w:val="both"/>
         <w:rPr>
           <w:sz w:val="18"/>
           <w:szCs w:val="18"/>
@@ -5258,6 +5580,7 @@
           <w:ilvl w:val="0"/>
           <w:numId w:val="26"/>
         </w:numPr>
+        <w:jc w:val="both"/>
         <w:rPr>
           <w:sz w:val="18"/>
           <w:szCs w:val="18"/>
@@ -5285,6 +5608,7 @@
           <w:ilvl w:val="0"/>
           <w:numId w:val="26"/>
         </w:numPr>
+        <w:jc w:val="both"/>
         <w:rPr>
           <w:sz w:val="18"/>
           <w:szCs w:val="18"/>
@@ -5327,6 +5651,7 @@
           <w:numId w:val="0"/>
         </w:numPr>
         <w:ind w:left="720"/>
+        <w:jc w:val="both"/>
         <w:rPr>
           <w:sz w:val="18"/>
           <w:szCs w:val="18"/>
@@ -5340,6 +5665,7 @@
           <w:ilvl w:val="0"/>
           <w:numId w:val="14"/>
         </w:numPr>
+        <w:jc w:val="both"/>
         <w:rPr>
           <w:sz w:val="18"/>
           <w:szCs w:val="18"/>
@@ -5360,6 +5686,7 @@
           <w:ilvl w:val="0"/>
           <w:numId w:val="15"/>
         </w:numPr>
+        <w:jc w:val="both"/>
         <w:rPr>
           <w:sz w:val="18"/>
           <w:szCs w:val="18"/>
@@ -5416,6 +5743,7 @@
           <w:numId w:val="0"/>
         </w:numPr>
         <w:ind w:left="643"/>
+        <w:jc w:val="both"/>
         <w:rPr>
           <w:sz w:val="18"/>
           <w:szCs w:val="18"/>
@@ -5429,6 +5757,7 @@
           <w:ilvl w:val="0"/>
           <w:numId w:val="14"/>
         </w:numPr>
+        <w:jc w:val="both"/>
         <w:rPr>
           <w:sz w:val="18"/>
           <w:szCs w:val="18"/>
@@ -5449,6 +5778,7 @@
           <w:ilvl w:val="0"/>
           <w:numId w:val="23"/>
         </w:numPr>
+        <w:jc w:val="both"/>
         <w:rPr>
           <w:sz w:val="18"/>
           <w:szCs w:val="18"/>
@@ -5469,6 +5799,7 @@
           <w:ilvl w:val="0"/>
           <w:numId w:val="23"/>
         </w:numPr>
+        <w:jc w:val="both"/>
         <w:rPr>
           <w:sz w:val="18"/>
           <w:szCs w:val="18"/>
@@ -5503,6 +5834,7 @@
           <w:ilvl w:val="0"/>
           <w:numId w:val="23"/>
         </w:numPr>
+        <w:jc w:val="both"/>
         <w:rPr>
           <w:sz w:val="18"/>
           <w:szCs w:val="18"/>
@@ -5523,6 +5855,7 @@
           <w:ilvl w:val="0"/>
           <w:numId w:val="23"/>
         </w:numPr>
+        <w:jc w:val="both"/>
         <w:rPr>
           <w:sz w:val="18"/>
           <w:szCs w:val="18"/>
@@ -5543,6 +5876,7 @@
           <w:ilvl w:val="0"/>
           <w:numId w:val="23"/>
         </w:numPr>
+        <w:jc w:val="both"/>
         <w:rPr>
           <w:sz w:val="18"/>
           <w:szCs w:val="18"/>
@@ -5563,6 +5897,7 @@
           <w:ilvl w:val="0"/>
           <w:numId w:val="23"/>
         </w:numPr>
+        <w:jc w:val="both"/>
         <w:rPr>
           <w:sz w:val="18"/>
           <w:szCs w:val="18"/>
@@ -5583,6 +5918,7 @@
           <w:ilvl w:val="0"/>
           <w:numId w:val="23"/>
         </w:numPr>
+        <w:jc w:val="both"/>
         <w:rPr>
           <w:sz w:val="18"/>
           <w:szCs w:val="18"/>
@@ -5599,6 +5935,7 @@
     <w:p>
       <w:pPr>
         <w:pStyle w:val="Heading2"/>
+        <w:jc w:val="both"/>
         <w:rPr>
           <w:sz w:val="22"/>
           <w:szCs w:val="22"/>
@@ -5626,6 +5963,7 @@
           <w:ilvl w:val="0"/>
           <w:numId w:val="27"/>
         </w:numPr>
+        <w:jc w:val="both"/>
         <w:rPr>
           <w:sz w:val="18"/>
           <w:szCs w:val="18"/>
@@ -5674,6 +6012,7 @@
           <w:ilvl w:val="0"/>
           <w:numId w:val="27"/>
         </w:numPr>
+        <w:jc w:val="both"/>
         <w:rPr>
           <w:sz w:val="18"/>
           <w:szCs w:val="18"/>
@@ -5708,6 +6047,7 @@
           <w:ilvl w:val="0"/>
           <w:numId w:val="27"/>
         </w:numPr>
+        <w:jc w:val="both"/>
         <w:rPr>
           <w:sz w:val="18"/>
           <w:szCs w:val="18"/>
@@ -5728,6 +6068,7 @@
           <w:ilvl w:val="0"/>
           <w:numId w:val="27"/>
         </w:numPr>
+        <w:jc w:val="both"/>
         <w:rPr>
           <w:sz w:val="18"/>
           <w:szCs w:val="18"/>
@@ -5748,6 +6089,7 @@
           <w:ilvl w:val="0"/>
           <w:numId w:val="27"/>
         </w:numPr>
+        <w:jc w:val="both"/>
         <w:rPr>
           <w:sz w:val="18"/>
           <w:szCs w:val="18"/>
@@ -5778,6 +6120,7 @@
     <w:p>
       <w:pPr>
         <w:pStyle w:val="Heading2"/>
+        <w:jc w:val="both"/>
         <w:rPr>
           <w:sz w:val="22"/>
           <w:szCs w:val="22"/>
@@ -5795,6 +6138,7 @@
       <w:pPr>
         <w:pStyle w:val="NormalWeb"/>
         <w:spacing w:before="0" w:beforeAutospacing="0" w:after="0" w:afterAutospacing="0"/>
+        <w:jc w:val="both"/>
         <w:rPr>
           <w:rFonts w:asciiTheme="minorHAnsi" w:hAnsiTheme="minorHAnsi"/>
           <w:sz w:val="18"/>
@@ -5807,6 +6151,7 @@
       <w:pPr>
         <w:pStyle w:val="NormalWeb"/>
         <w:spacing w:before="0" w:beforeAutospacing="0" w:after="0" w:afterAutospacing="0"/>
+        <w:jc w:val="both"/>
         <w:rPr>
           <w:rFonts w:asciiTheme="minorHAnsi" w:hAnsiTheme="minorHAnsi"/>
           <w:sz w:val="18"/>
@@ -5828,6 +6173,7 @@
       <w:pPr>
         <w:pStyle w:val="NormalWeb"/>
         <w:spacing w:before="0" w:beforeAutospacing="0" w:after="0" w:afterAutospacing="0"/>
+        <w:jc w:val="both"/>
         <w:rPr>
           <w:rFonts w:asciiTheme="minorHAnsi" w:hAnsiTheme="minorHAnsi"/>
           <w:sz w:val="18"/>
@@ -5849,6 +6195,7 @@
       <w:pPr>
         <w:pStyle w:val="NormalWeb"/>
         <w:spacing w:before="0" w:beforeAutospacing="0" w:after="0" w:afterAutospacing="0"/>
+        <w:jc w:val="both"/>
         <w:rPr>
           <w:rFonts w:asciiTheme="minorHAnsi" w:hAnsiTheme="minorHAnsi"/>
           <w:sz w:val="18"/>
@@ -5894,6 +6241,7 @@
       <w:pPr>
         <w:pStyle w:val="NormalWeb"/>
         <w:spacing w:before="0" w:beforeAutospacing="0" w:after="0" w:afterAutospacing="0"/>
+        <w:jc w:val="both"/>
         <w:rPr>
           <w:rFonts w:asciiTheme="minorHAnsi" w:hAnsiTheme="minorHAnsi"/>
           <w:sz w:val="18"/>
@@ -5906,6 +6254,7 @@
       <w:pPr>
         <w:pStyle w:val="NormalWeb"/>
         <w:spacing w:before="0" w:beforeAutospacing="0" w:after="0" w:afterAutospacing="0"/>
+        <w:jc w:val="both"/>
         <w:rPr>
           <w:rFonts w:asciiTheme="minorHAnsi" w:hAnsiTheme="minorHAnsi"/>
           <w:sz w:val="18"/>
@@ -5954,6 +6303,7 @@
       <w:pPr>
         <w:pStyle w:val="NormalWeb"/>
         <w:spacing w:before="0" w:beforeAutospacing="0" w:after="0" w:afterAutospacing="0"/>
+        <w:jc w:val="both"/>
         <w:rPr>
           <w:rFonts w:asciiTheme="minorHAnsi" w:hAnsiTheme="minorHAnsi"/>
           <w:sz w:val="18"/>
@@ -6020,6 +6370,7 @@
       <w:pPr>
         <w:pStyle w:val="NormalWeb"/>
         <w:spacing w:before="0" w:beforeAutospacing="0" w:after="0" w:afterAutospacing="0"/>
+        <w:jc w:val="both"/>
         <w:rPr>
           <w:rFonts w:asciiTheme="minorHAnsi" w:hAnsiTheme="minorHAnsi"/>
           <w:sz w:val="18"/>
@@ -6068,12 +6419,36 @@
         <w:t>]</w:t>
       </w:r>
     </w:p>
-    <w:p/>
-    <w:p/>
-    <w:p/>
-    <w:p/>
-    <w:p/>
-    <w:p/>
+    <w:p>
+      <w:pPr>
+        <w:jc w:val="both"/>
+      </w:pPr>
+    </w:p>
+    <w:p>
+      <w:pPr>
+        <w:jc w:val="both"/>
+      </w:pPr>
+    </w:p>
+    <w:p>
+      <w:pPr>
+        <w:jc w:val="both"/>
+      </w:pPr>
+    </w:p>
+    <w:p>
+      <w:pPr>
+        <w:jc w:val="both"/>
+      </w:pPr>
+    </w:p>
+    <w:p>
+      <w:pPr>
+        <w:jc w:val="both"/>
+      </w:pPr>
+    </w:p>
+    <w:p>
+      <w:pPr>
+        <w:jc w:val="both"/>
+      </w:pPr>
+    </w:p>
     <w:p>
       <w:pPr>
         <w:spacing w:line="240" w:lineRule="auto"/>
@@ -6086,7 +6461,6 @@
         <w:rPr>
           <w:lang w:bidi="he-IL"/>
         </w:rPr>
-        <w:lastRenderedPageBreak/>
         <w:t>Предал</w:t>
       </w:r>
       <w:r>

</xml_diff>

<commit_message>
Add screenshots to user guide (excluding export page)
</commit_message>
<xml_diff>
--- a/documentation/w14prj_SI_REQ_final.docx
+++ b/documentation/w14prj_SI_REQ_final.docx
@@ -1345,21 +1345,7 @@
             <w:rStyle w:val="Hyperlink"/>
             <w:sz w:val="18"/>
           </w:rPr>
-          <w:t>http:/</w:t>
-        </w:r>
-        <w:r>
-          <w:rPr>
-            <w:rStyle w:val="Hyperlink"/>
-            <w:sz w:val="18"/>
-          </w:rPr>
-          <w:t>/</w:t>
-        </w:r>
-        <w:r>
-          <w:rPr>
-            <w:rStyle w:val="Hyperlink"/>
-            <w:sz w:val="18"/>
-          </w:rPr>
-          <w:t>localhost/web-project-schedule-generator/</w:t>
+          <w:t>http://localhost/web-project-schedule-generator/</w:t>
         </w:r>
         <w:r>
           <w:rPr>
@@ -1656,382 +1642,152 @@
       </w:pPr>
       <w:r>
         <w:rPr>
+          <w:noProof/>
           <w:sz w:val="20"/>
           <w:szCs w:val="20"/>
         </w:rPr>
-        <w:t>Влизане в системата</w:t>
-      </w:r>
-    </w:p>
-    <w:p>
-      <w:pPr>
-        <w:pStyle w:val="ListParagraph"/>
-        <w:numPr>
-          <w:ilvl w:val="0"/>
-          <w:numId w:val="8"/>
-        </w:numPr>
-        <w:jc w:val="both"/>
-        <w:rPr>
-          <w:sz w:val="18"/>
-          <w:szCs w:val="18"/>
-        </w:rPr>
-      </w:pPr>
-      <w:r>
-        <w:rPr>
-          <w:sz w:val="18"/>
-          <w:szCs w:val="18"/>
-        </w:rPr>
-        <w:t>Ако потребителя</w:t>
-      </w:r>
-      <w:r>
-        <w:rPr>
-          <w:sz w:val="18"/>
-          <w:szCs w:val="18"/>
-        </w:rPr>
-        <w:t>т</w:t>
-      </w:r>
-      <w:r>
-        <w:rPr>
-          <w:sz w:val="18"/>
-          <w:szCs w:val="18"/>
-        </w:rPr>
-        <w:t xml:space="preserve"> няма свой профил, той трябва първо да си създаде такъв като попълни</w:t>
-      </w:r>
-      <w:r>
-        <w:rPr>
-          <w:sz w:val="18"/>
-          <w:szCs w:val="18"/>
-        </w:rPr>
-        <w:t xml:space="preserve"> </w:t>
-      </w:r>
-      <w:r>
-        <w:rPr>
-          <w:sz w:val="18"/>
-          <w:szCs w:val="18"/>
-        </w:rPr>
-        <w:t>регистрационната форма</w:t>
-      </w:r>
-      <w:r>
-        <w:rPr>
-          <w:sz w:val="18"/>
-          <w:szCs w:val="18"/>
-        </w:rPr>
-        <w:t>.</w:t>
-      </w:r>
-    </w:p>
-    <w:p>
-      <w:pPr>
-        <w:pStyle w:val="ListParagraph"/>
-        <w:numPr>
-          <w:ilvl w:val="0"/>
-          <w:numId w:val="8"/>
-        </w:numPr>
-        <w:jc w:val="both"/>
-        <w:rPr>
-          <w:sz w:val="18"/>
-          <w:szCs w:val="18"/>
-        </w:rPr>
-      </w:pPr>
-      <w:r>
-        <w:rPr>
-          <w:sz w:val="18"/>
-          <w:szCs w:val="18"/>
-        </w:rPr>
-        <w:t xml:space="preserve">Потребителят </w:t>
-      </w:r>
-      <w:r>
-        <w:rPr>
-          <w:sz w:val="18"/>
-          <w:szCs w:val="18"/>
-        </w:rPr>
-        <w:t>няма достъп до функционалностите на системата докато не</w:t>
-      </w:r>
-      <w:r>
-        <w:rPr>
-          <w:sz w:val="18"/>
-          <w:szCs w:val="18"/>
-        </w:rPr>
-        <w:t xml:space="preserve"> попълни формата за логин</w:t>
-      </w:r>
-      <w:r>
-        <w:rPr>
-          <w:sz w:val="18"/>
-          <w:szCs w:val="18"/>
-        </w:rPr>
-        <w:t xml:space="preserve"> и влезе в своя профил</w:t>
-      </w:r>
-      <w:r>
-        <w:rPr>
-          <w:sz w:val="18"/>
-          <w:szCs w:val="18"/>
-        </w:rPr>
-        <w:t>.</w:t>
-      </w:r>
-    </w:p>
-    <w:p>
-      <w:pPr>
-        <w:pStyle w:val="ListParagraph"/>
-        <w:numPr>
-          <w:ilvl w:val="0"/>
-          <w:numId w:val="8"/>
-        </w:numPr>
-        <w:jc w:val="both"/>
-        <w:rPr>
-          <w:sz w:val="18"/>
-          <w:szCs w:val="18"/>
-        </w:rPr>
-      </w:pPr>
-      <w:r>
-        <w:rPr>
-          <w:sz w:val="18"/>
-          <w:szCs w:val="18"/>
-        </w:rPr>
-        <w:t>При успешно влизане</w:t>
-      </w:r>
-      <w:r>
-        <w:rPr>
-          <w:sz w:val="18"/>
-          <w:szCs w:val="18"/>
-        </w:rPr>
-        <w:t>,</w:t>
-      </w:r>
-      <w:r>
-        <w:rPr>
-          <w:sz w:val="18"/>
-          <w:szCs w:val="18"/>
-        </w:rPr>
-        <w:t xml:space="preserve"> потребителя</w:t>
-      </w:r>
-      <w:r>
-        <w:rPr>
-          <w:sz w:val="18"/>
-          <w:szCs w:val="18"/>
-        </w:rPr>
-        <w:t>т</w:t>
-      </w:r>
-      <w:r>
-        <w:rPr>
-          <w:sz w:val="18"/>
-          <w:szCs w:val="18"/>
-        </w:rPr>
-        <w:t xml:space="preserve"> се пренасочва към страница, визуализиращ</w:t>
-      </w:r>
-      <w:r>
-        <w:rPr>
-          <w:sz w:val="18"/>
-          <w:szCs w:val="18"/>
-        </w:rPr>
-        <w:t>а</w:t>
-      </w:r>
-      <w:r>
-        <w:rPr>
-          <w:sz w:val="18"/>
-          <w:szCs w:val="18"/>
-        </w:rPr>
-        <w:t xml:space="preserve"> </w:t>
-      </w:r>
-      <w:r>
-        <w:rPr>
-          <w:sz w:val="18"/>
-          <w:szCs w:val="18"/>
-        </w:rPr>
-        <w:t>пълното</w:t>
-      </w:r>
-      <w:r>
-        <w:rPr>
-          <w:sz w:val="18"/>
-          <w:szCs w:val="18"/>
-        </w:rPr>
-        <w:t xml:space="preserve"> разписание на всички презентации</w:t>
-      </w:r>
-      <w:r>
-        <w:rPr>
-          <w:sz w:val="18"/>
-          <w:szCs w:val="18"/>
-        </w:rPr>
-        <w:t>,</w:t>
-      </w:r>
-      <w:r>
-        <w:rPr>
-          <w:sz w:val="18"/>
-          <w:szCs w:val="18"/>
-        </w:rPr>
-        <w:t xml:space="preserve"> и получава достъп до навигационно меню, чрез което лесно да се придвижва между различните страници на приложението</w:t>
-      </w:r>
-      <w:r>
-        <w:rPr>
-          <w:sz w:val="18"/>
-          <w:szCs w:val="18"/>
-        </w:rPr>
-        <w:t>.</w:t>
-      </w:r>
-    </w:p>
-    <w:p>
-      <w:pPr>
-        <w:pStyle w:val="ListParagraph"/>
-        <w:numPr>
-          <w:ilvl w:val="0"/>
-          <w:numId w:val="8"/>
-        </w:numPr>
-        <w:jc w:val="both"/>
-        <w:rPr>
-          <w:sz w:val="18"/>
-          <w:szCs w:val="18"/>
-        </w:rPr>
-      </w:pPr>
-      <w:r>
-        <w:rPr>
-          <w:sz w:val="18"/>
-          <w:szCs w:val="18"/>
-        </w:rPr>
-        <w:t>При неуспешно влизане</w:t>
-      </w:r>
-      <w:r>
-        <w:rPr>
-          <w:sz w:val="18"/>
-          <w:szCs w:val="18"/>
-        </w:rPr>
-        <w:t xml:space="preserve"> или регистриране</w:t>
-      </w:r>
-      <w:r>
-        <w:rPr>
-          <w:sz w:val="18"/>
-          <w:szCs w:val="18"/>
-        </w:rPr>
-        <w:t>, потребителя се известява</w:t>
-      </w:r>
-      <w:r>
-        <w:rPr>
-          <w:sz w:val="18"/>
-          <w:szCs w:val="18"/>
-        </w:rPr>
-        <w:t>,</w:t>
-      </w:r>
-      <w:r>
-        <w:rPr>
-          <w:sz w:val="18"/>
-          <w:szCs w:val="18"/>
-        </w:rPr>
-        <w:t xml:space="preserve"> че не</w:t>
-      </w:r>
-      <w:r>
-        <w:rPr>
-          <w:sz w:val="18"/>
-          <w:szCs w:val="18"/>
-        </w:rPr>
-        <w:t xml:space="preserve"> е</w:t>
-      </w:r>
-      <w:r>
-        <w:rPr>
-          <w:sz w:val="18"/>
-          <w:szCs w:val="18"/>
-        </w:rPr>
-        <w:t xml:space="preserve"> въвел правилно</w:t>
-      </w:r>
-      <w:r>
-        <w:rPr>
-          <w:sz w:val="18"/>
-          <w:szCs w:val="18"/>
-        </w:rPr>
-        <w:t xml:space="preserve"> някои от</w:t>
-      </w:r>
-      <w:r>
-        <w:rPr>
-          <w:sz w:val="18"/>
-          <w:szCs w:val="18"/>
-        </w:rPr>
-        <w:t xml:space="preserve"> данни</w:t>
-      </w:r>
-      <w:r>
-        <w:rPr>
-          <w:sz w:val="18"/>
-          <w:szCs w:val="18"/>
-        </w:rPr>
-        <w:t>те</w:t>
-      </w:r>
-      <w:r>
-        <w:rPr>
-          <w:sz w:val="18"/>
-          <w:szCs w:val="18"/>
-        </w:rPr>
-        <w:t>.</w:t>
-      </w:r>
-    </w:p>
-    <w:p>
-      <w:pPr>
-        <w:pStyle w:val="ListParagraph"/>
-        <w:numPr>
-          <w:ilvl w:val="0"/>
-          <w:numId w:val="0"/>
-        </w:numPr>
-        <w:ind w:left="1069"/>
-        <w:jc w:val="both"/>
-        <w:rPr>
-          <w:sz w:val="18"/>
-          <w:szCs w:val="18"/>
-        </w:rPr>
-      </w:pPr>
-    </w:p>
-    <w:p>
-      <w:pPr>
-        <w:pStyle w:val="ListParagraph"/>
-        <w:numPr>
-          <w:ilvl w:val="0"/>
-          <w:numId w:val="9"/>
-        </w:numPr>
-        <w:jc w:val="both"/>
+        <w:drawing>
+          <wp:anchor distT="0" distB="0" distL="114300" distR="114300" simplePos="0" relativeHeight="251658240" behindDoc="0" locked="0" layoutInCell="1" allowOverlap="1" wp14:anchorId="0E304755" wp14:editId="57F3ABBA">
+            <wp:simplePos x="0" y="0"/>
+            <wp:positionH relativeFrom="margin">
+              <wp:posOffset>761365</wp:posOffset>
+            </wp:positionH>
+            <wp:positionV relativeFrom="paragraph">
+              <wp:posOffset>332740</wp:posOffset>
+            </wp:positionV>
+            <wp:extent cx="4321810" cy="3272790"/>
+            <wp:effectExtent l="19050" t="19050" r="21590" b="22860"/>
+            <wp:wrapTopAndBottom/>
+            <wp:docPr id="1" name="Picture 1"/>
+            <wp:cNvGraphicFramePr>
+              <a:graphicFrameLocks xmlns:a="http://schemas.openxmlformats.org/drawingml/2006/main" noChangeAspect="1"/>
+            </wp:cNvGraphicFramePr>
+            <a:graphic xmlns:a="http://schemas.openxmlformats.org/drawingml/2006/main">
+              <a:graphicData uri="http://schemas.openxmlformats.org/drawingml/2006/picture">
+                <pic:pic xmlns:pic="http://schemas.openxmlformats.org/drawingml/2006/picture">
+                  <pic:nvPicPr>
+                    <pic:cNvPr id="1" name="login-page.png"/>
+                    <pic:cNvPicPr/>
+                  </pic:nvPicPr>
+                  <pic:blipFill rotWithShape="1">
+                    <a:blip r:embed="rId10"/>
+                    <a:srcRect l="1874"/>
+                    <a:stretch/>
+                  </pic:blipFill>
+                  <pic:spPr bwMode="auto">
+                    <a:xfrm>
+                      <a:off x="0" y="0"/>
+                      <a:ext cx="4321810" cy="3272790"/>
+                    </a:xfrm>
+                    <a:prstGeom prst="rect">
+                      <a:avLst/>
+                    </a:prstGeom>
+                    <a:ln w="9525" cap="flat" cmpd="sng" algn="ctr">
+                      <a:solidFill>
+                        <a:sysClr val="windowText" lastClr="000000"/>
+                      </a:solidFill>
+                      <a:prstDash val="solid"/>
+                      <a:round/>
+                      <a:headEnd type="none" w="med" len="med"/>
+                      <a:tailEnd type="none" w="med" len="med"/>
+                      <a:extLst>
+                        <a:ext uri="{C807C97D-BFC1-408E-A445-0C87EB9F89A2}">
+                          <ask:lineSketchStyleProps xmlns:ask="http://schemas.microsoft.com/office/drawing/2018/sketchyshapes" sd="0">
+                            <a:custGeom>
+                              <a:avLst/>
+                              <a:gdLst/>
+                              <a:ahLst/>
+                              <a:cxnLst/>
+                              <a:rect l="0" t="0" r="0" b="0"/>
+                              <a:pathLst/>
+                            </a:custGeom>
+                            <ask:type/>
+                          </ask:lineSketchStyleProps>
+                        </a:ext>
+                      </a:extLst>
+                    </a:ln>
+                    <a:extLst>
+                      <a:ext uri="{53640926-AAD7-44D8-BBD7-CCE9431645EC}">
+                        <a14:shadowObscured xmlns:a14="http://schemas.microsoft.com/office/drawing/2010/main"/>
+                      </a:ext>
+                    </a:extLst>
+                  </pic:spPr>
+                </pic:pic>
+              </a:graphicData>
+            </a:graphic>
+            <wp14:sizeRelH relativeFrom="page">
+              <wp14:pctWidth>0</wp14:pctWidth>
+            </wp14:sizeRelH>
+            <wp14:sizeRelV relativeFrom="page">
+              <wp14:pctHeight>0</wp14:pctHeight>
+            </wp14:sizeRelV>
+          </wp:anchor>
+        </w:drawing>
+      </w:r>
+      <w:r>
         <w:rPr>
           <w:sz w:val="20"/>
           <w:szCs w:val="20"/>
         </w:rPr>
-      </w:pPr>
-      <w:r>
+        <w:t>Влизане в системата</w:t>
+      </w:r>
+    </w:p>
+    <w:p>
+      <w:pPr>
+        <w:jc w:val="both"/>
         <w:rPr>
           <w:sz w:val="20"/>
           <w:szCs w:val="20"/>
         </w:rPr>
-        <w:t>Раглеждане на цялостно разписание</w:t>
-      </w:r>
-    </w:p>
-    <w:p>
-      <w:pPr>
-        <w:pStyle w:val="ListParagraph"/>
-        <w:numPr>
-          <w:ilvl w:val="0"/>
-          <w:numId w:val="10"/>
-        </w:numPr>
-        <w:jc w:val="both"/>
-        <w:rPr>
-          <w:sz w:val="18"/>
-          <w:szCs w:val="18"/>
-        </w:rPr>
-      </w:pPr>
-      <w:r>
-        <w:rPr>
-          <w:sz w:val="18"/>
-          <w:szCs w:val="18"/>
-        </w:rPr>
-        <w:t xml:space="preserve">Ако потребителя </w:t>
-      </w:r>
-      <w:r>
-        <w:rPr>
-          <w:sz w:val="18"/>
-          <w:szCs w:val="18"/>
-        </w:rPr>
-        <w:t>се намира</w:t>
-      </w:r>
-      <w:r>
-        <w:rPr>
-          <w:sz w:val="18"/>
-          <w:szCs w:val="18"/>
-        </w:rPr>
-        <w:t xml:space="preserve"> на друга страница, той може да достъпи тази страница чрез натискане на бутон „График на презентации“</w:t>
-      </w:r>
-      <w:r>
-        <w:rPr>
-          <w:sz w:val="18"/>
-          <w:szCs w:val="18"/>
-        </w:rPr>
-        <w:t xml:space="preserve"> от навигационното меню</w:t>
+      </w:pPr>
+    </w:p>
+    <w:p>
+      <w:pPr>
+        <w:pStyle w:val="ListParagraph"/>
+        <w:numPr>
+          <w:ilvl w:val="0"/>
+          <w:numId w:val="8"/>
+        </w:numPr>
+        <w:jc w:val="both"/>
+        <w:rPr>
+          <w:sz w:val="18"/>
+          <w:szCs w:val="18"/>
+        </w:rPr>
+      </w:pPr>
+      <w:r>
+        <w:rPr>
+          <w:sz w:val="18"/>
+          <w:szCs w:val="18"/>
+        </w:rPr>
+        <w:t>Ако потребителя</w:t>
+      </w:r>
+      <w:r>
+        <w:rPr>
+          <w:sz w:val="18"/>
+          <w:szCs w:val="18"/>
+        </w:rPr>
+        <w:t>т</w:t>
+      </w:r>
+      <w:r>
+        <w:rPr>
+          <w:sz w:val="18"/>
+          <w:szCs w:val="18"/>
+        </w:rPr>
+        <w:t xml:space="preserve"> няма свой профил, той трябва първо да си създаде такъв като попълни</w:t>
+      </w:r>
+      <w:r>
+        <w:rPr>
+          <w:sz w:val="18"/>
+          <w:szCs w:val="18"/>
+        </w:rPr>
+        <w:t xml:space="preserve"> </w:t>
+      </w:r>
+      <w:r>
+        <w:rPr>
+          <w:sz w:val="18"/>
+          <w:szCs w:val="18"/>
+        </w:rPr>
+        <w:t>регистрационната форма</w:t>
       </w:r>
       <w:r>
         <w:rPr>
@@ -2046,125 +1802,41 @@
         <w:pStyle w:val="ListParagraph"/>
         <w:numPr>
           <w:ilvl w:val="0"/>
-          <w:numId w:val="10"/>
-        </w:numPr>
-        <w:jc w:val="both"/>
-        <w:rPr>
-          <w:sz w:val="18"/>
-          <w:szCs w:val="18"/>
-        </w:rPr>
-      </w:pPr>
-      <w:r>
-        <w:rPr>
-          <w:sz w:val="18"/>
-          <w:szCs w:val="18"/>
-        </w:rPr>
-        <w:t>От страница</w:t>
-      </w:r>
-      <w:r>
-        <w:rPr>
-          <w:sz w:val="18"/>
-          <w:szCs w:val="18"/>
-        </w:rPr>
-        <w:t>та с разписание</w:t>
-      </w:r>
-      <w:r>
-        <w:rPr>
-          <w:sz w:val="18"/>
-          <w:szCs w:val="18"/>
-        </w:rPr>
-        <w:t>, потребителя има право да филтрира презентациите по ден на презентиране или група на презентиращия</w:t>
-      </w:r>
-      <w:r>
-        <w:rPr>
-          <w:sz w:val="18"/>
-          <w:szCs w:val="18"/>
-        </w:rPr>
-        <w:t xml:space="preserve"> чрез избиране на опция и натискане на бутон „Приложете филтъра“</w:t>
-      </w:r>
-    </w:p>
-    <w:p>
-      <w:pPr>
-        <w:pStyle w:val="ListParagraph"/>
-        <w:numPr>
-          <w:ilvl w:val="0"/>
-          <w:numId w:val="10"/>
-        </w:numPr>
-        <w:jc w:val="both"/>
-        <w:rPr>
-          <w:sz w:val="18"/>
-          <w:szCs w:val="18"/>
-        </w:rPr>
-      </w:pPr>
-      <w:r>
-        <w:rPr>
-          <w:sz w:val="18"/>
-          <w:szCs w:val="18"/>
-        </w:rPr>
-        <w:t>Също така той има право да избира на кои презентации би имал интерес да присъства чрез натискане на бутон „ще отида“ или „може би ще отида“</w:t>
-      </w:r>
-    </w:p>
-    <w:p>
-      <w:pPr>
-        <w:pStyle w:val="ListParagraph"/>
-        <w:numPr>
-          <w:ilvl w:val="0"/>
-          <w:numId w:val="10"/>
-        </w:numPr>
-        <w:jc w:val="both"/>
-        <w:rPr>
-          <w:sz w:val="18"/>
-          <w:szCs w:val="18"/>
-        </w:rPr>
-      </w:pPr>
-      <w:r>
-        <w:rPr>
-          <w:sz w:val="18"/>
-          <w:szCs w:val="18"/>
-        </w:rPr>
-        <w:t>Потребителят филтрира презентациите</w:t>
-      </w:r>
-      <w:r>
-        <w:rPr>
-          <w:sz w:val="18"/>
-          <w:szCs w:val="18"/>
-        </w:rPr>
-        <w:t>, които разглежда</w:t>
-      </w:r>
-      <w:r>
-        <w:rPr>
-          <w:sz w:val="18"/>
-          <w:szCs w:val="18"/>
-        </w:rPr>
-        <w:t xml:space="preserve"> чрез опциите „Изберете ден на представяне“ и „Изберете по група на представящия“. След като е избрал своите филтри потребителят може да ги приложи като натисне бутон „Приложете филтъра“ или да ги премахне като натисне бутон „Изчистете филтъра“.</w:t>
-      </w:r>
-    </w:p>
-    <w:p>
-      <w:pPr>
-        <w:pStyle w:val="ListParagraph"/>
-        <w:numPr>
-          <w:ilvl w:val="0"/>
-          <w:numId w:val="10"/>
-        </w:numPr>
-        <w:jc w:val="both"/>
-        <w:rPr>
-          <w:sz w:val="18"/>
-          <w:szCs w:val="18"/>
-        </w:rPr>
-      </w:pPr>
-      <w:r>
-        <w:rPr>
-          <w:sz w:val="18"/>
-          <w:szCs w:val="18"/>
-        </w:rPr>
-        <w:t>След като приключи да избира, потребителят може да натисне бутон „Направете персонализиран график“</w:t>
-      </w:r>
-      <w:r>
-        <w:rPr>
-          <w:sz w:val="18"/>
-          <w:szCs w:val="18"/>
-        </w:rPr>
-        <w:t xml:space="preserve"> за да запази своя избор и да се пренасочи към страницата, представяща неговото персонализирано разписание</w:t>
+          <w:numId w:val="8"/>
+        </w:numPr>
+        <w:jc w:val="both"/>
+        <w:rPr>
+          <w:sz w:val="18"/>
+          <w:szCs w:val="18"/>
+        </w:rPr>
+      </w:pPr>
+      <w:r>
+        <w:rPr>
+          <w:sz w:val="18"/>
+          <w:szCs w:val="18"/>
+        </w:rPr>
+        <w:t xml:space="preserve">Потребителят </w:t>
+      </w:r>
+      <w:r>
+        <w:rPr>
+          <w:sz w:val="18"/>
+          <w:szCs w:val="18"/>
+        </w:rPr>
+        <w:t>няма достъп до функционалностите на системата докато не</w:t>
+      </w:r>
+      <w:r>
+        <w:rPr>
+          <w:sz w:val="18"/>
+          <w:szCs w:val="18"/>
+        </w:rPr>
+        <w:t xml:space="preserve"> попълни формата за логин</w:t>
+      </w:r>
+      <w:r>
+        <w:rPr>
+          <w:sz w:val="18"/>
+          <w:szCs w:val="18"/>
+        </w:rPr>
+        <w:t xml:space="preserve"> и влезе в своя профил</w:t>
       </w:r>
       <w:r>
         <w:rPr>
@@ -2176,12 +1848,193 @@
     </w:p>
     <w:p>
       <w:pPr>
-        <w:jc w:val="both"/>
-        <w:rPr>
-          <w:sz w:val="18"/>
-          <w:szCs w:val="18"/>
-        </w:rPr>
-      </w:pPr>
+        <w:pStyle w:val="ListParagraph"/>
+        <w:numPr>
+          <w:ilvl w:val="0"/>
+          <w:numId w:val="8"/>
+        </w:numPr>
+        <w:jc w:val="both"/>
+        <w:rPr>
+          <w:sz w:val="18"/>
+          <w:szCs w:val="18"/>
+        </w:rPr>
+      </w:pPr>
+      <w:r>
+        <w:rPr>
+          <w:sz w:val="18"/>
+          <w:szCs w:val="18"/>
+        </w:rPr>
+        <w:lastRenderedPageBreak/>
+        <w:t>При успешно влизане</w:t>
+      </w:r>
+      <w:r>
+        <w:rPr>
+          <w:sz w:val="18"/>
+          <w:szCs w:val="18"/>
+        </w:rPr>
+        <w:t>,</w:t>
+      </w:r>
+      <w:r>
+        <w:rPr>
+          <w:sz w:val="18"/>
+          <w:szCs w:val="18"/>
+        </w:rPr>
+        <w:t xml:space="preserve"> потребителя</w:t>
+      </w:r>
+      <w:r>
+        <w:rPr>
+          <w:sz w:val="18"/>
+          <w:szCs w:val="18"/>
+        </w:rPr>
+        <w:t>т</w:t>
+      </w:r>
+      <w:r>
+        <w:rPr>
+          <w:sz w:val="18"/>
+          <w:szCs w:val="18"/>
+        </w:rPr>
+        <w:t xml:space="preserve"> се пренасочва към страница, визуализиращ</w:t>
+      </w:r>
+      <w:r>
+        <w:rPr>
+          <w:sz w:val="18"/>
+          <w:szCs w:val="18"/>
+        </w:rPr>
+        <w:t>а</w:t>
+      </w:r>
+      <w:r>
+        <w:rPr>
+          <w:sz w:val="18"/>
+          <w:szCs w:val="18"/>
+        </w:rPr>
+        <w:t xml:space="preserve"> </w:t>
+      </w:r>
+      <w:r>
+        <w:rPr>
+          <w:sz w:val="18"/>
+          <w:szCs w:val="18"/>
+        </w:rPr>
+        <w:t>пълното</w:t>
+      </w:r>
+      <w:r>
+        <w:rPr>
+          <w:sz w:val="18"/>
+          <w:szCs w:val="18"/>
+        </w:rPr>
+        <w:t xml:space="preserve"> разписание на всички презентации</w:t>
+      </w:r>
+      <w:r>
+        <w:rPr>
+          <w:sz w:val="18"/>
+          <w:szCs w:val="18"/>
+        </w:rPr>
+        <w:t>,</w:t>
+      </w:r>
+      <w:r>
+        <w:rPr>
+          <w:sz w:val="18"/>
+          <w:szCs w:val="18"/>
+        </w:rPr>
+        <w:t xml:space="preserve"> и получава достъп до навигационно меню, чрез което лесно да се придвижва между различните страници на приложението</w:t>
+      </w:r>
+      <w:r>
+        <w:rPr>
+          <w:sz w:val="18"/>
+          <w:szCs w:val="18"/>
+        </w:rPr>
+        <w:t>.</w:t>
+      </w:r>
+    </w:p>
+    <w:p>
+      <w:pPr>
+        <w:pStyle w:val="ListParagraph"/>
+        <w:numPr>
+          <w:ilvl w:val="0"/>
+          <w:numId w:val="8"/>
+        </w:numPr>
+        <w:jc w:val="both"/>
+        <w:rPr>
+          <w:sz w:val="18"/>
+          <w:szCs w:val="18"/>
+        </w:rPr>
+      </w:pPr>
+      <w:r>
+        <w:rPr>
+          <w:sz w:val="18"/>
+          <w:szCs w:val="18"/>
+        </w:rPr>
+        <w:t>При неуспешно влизане</w:t>
+      </w:r>
+      <w:r>
+        <w:rPr>
+          <w:sz w:val="18"/>
+          <w:szCs w:val="18"/>
+        </w:rPr>
+        <w:t xml:space="preserve"> или регистриране</w:t>
+      </w:r>
+      <w:r>
+        <w:rPr>
+          <w:sz w:val="18"/>
+          <w:szCs w:val="18"/>
+        </w:rPr>
+        <w:t>, потребителя се известява</w:t>
+      </w:r>
+      <w:r>
+        <w:rPr>
+          <w:sz w:val="18"/>
+          <w:szCs w:val="18"/>
+        </w:rPr>
+        <w:t>,</w:t>
+      </w:r>
+      <w:r>
+        <w:rPr>
+          <w:sz w:val="18"/>
+          <w:szCs w:val="18"/>
+        </w:rPr>
+        <w:t xml:space="preserve"> че не</w:t>
+      </w:r>
+      <w:r>
+        <w:rPr>
+          <w:sz w:val="18"/>
+          <w:szCs w:val="18"/>
+        </w:rPr>
+        <w:t xml:space="preserve"> е</w:t>
+      </w:r>
+      <w:r>
+        <w:rPr>
+          <w:sz w:val="18"/>
+          <w:szCs w:val="18"/>
+        </w:rPr>
+        <w:t xml:space="preserve"> въвел правилно</w:t>
+      </w:r>
+      <w:r>
+        <w:rPr>
+          <w:sz w:val="18"/>
+          <w:szCs w:val="18"/>
+        </w:rPr>
+        <w:t xml:space="preserve"> някои от</w:t>
+      </w:r>
+      <w:r>
+        <w:rPr>
+          <w:sz w:val="18"/>
+          <w:szCs w:val="18"/>
+        </w:rPr>
+        <w:t xml:space="preserve"> данни</w:t>
+      </w:r>
+      <w:r>
+        <w:rPr>
+          <w:sz w:val="18"/>
+          <w:szCs w:val="18"/>
+        </w:rPr>
+        <w:t>те</w:t>
+      </w:r>
+      <w:r>
+        <w:rPr>
+          <w:sz w:val="18"/>
+          <w:szCs w:val="18"/>
+        </w:rPr>
+        <w:t>.</w:t>
+      </w:r>
     </w:p>
     <w:p>
       <w:pPr>
@@ -2213,221 +2066,140 @@
       </w:pPr>
       <w:r>
         <w:rPr>
+          <w:noProof/>
           <w:sz w:val="20"/>
           <w:szCs w:val="20"/>
         </w:rPr>
-        <w:t>Разглеждане на персонализирано разписание</w:t>
-      </w:r>
-    </w:p>
-    <w:p>
-      <w:pPr>
-        <w:pStyle w:val="ListParagraph"/>
-        <w:numPr>
-          <w:ilvl w:val="0"/>
-          <w:numId w:val="13"/>
-        </w:numPr>
-        <w:jc w:val="both"/>
-        <w:rPr>
-          <w:sz w:val="18"/>
-          <w:szCs w:val="18"/>
-        </w:rPr>
-      </w:pPr>
-      <w:r>
-        <w:rPr>
-          <w:sz w:val="18"/>
-          <w:szCs w:val="18"/>
-        </w:rPr>
-        <w:t>Ако потребителя се намира на друга страница, той може да достъпи тази страница чрез натискане на бутон „Персонализиран график“</w:t>
-      </w:r>
-      <w:r>
-        <w:rPr>
-          <w:sz w:val="18"/>
-          <w:szCs w:val="18"/>
-        </w:rPr>
-        <w:t xml:space="preserve"> от навигационното меню</w:t>
-      </w:r>
-      <w:r>
-        <w:rPr>
-          <w:sz w:val="18"/>
-          <w:szCs w:val="18"/>
-        </w:rPr>
-        <w:t>.</w:t>
-      </w:r>
-    </w:p>
-    <w:p>
-      <w:pPr>
-        <w:pStyle w:val="ListParagraph"/>
-        <w:numPr>
-          <w:ilvl w:val="0"/>
-          <w:numId w:val="13"/>
-        </w:numPr>
-        <w:jc w:val="both"/>
-        <w:rPr>
-          <w:sz w:val="18"/>
-          <w:szCs w:val="18"/>
-        </w:rPr>
-      </w:pPr>
-      <w:r>
-        <w:rPr>
-          <w:sz w:val="18"/>
-          <w:szCs w:val="18"/>
-        </w:rPr>
-        <w:t>От тази страница, потребителят има правото да променя своята преференция за всяка презентация или да я премахне</w:t>
-      </w:r>
-      <w:r>
-        <w:rPr>
-          <w:sz w:val="18"/>
-          <w:szCs w:val="18"/>
-        </w:rPr>
-        <w:t>.</w:t>
-      </w:r>
-    </w:p>
-    <w:p>
-      <w:pPr>
-        <w:pStyle w:val="ListParagraph"/>
-        <w:numPr>
-          <w:ilvl w:val="0"/>
-          <w:numId w:val="13"/>
-        </w:numPr>
-        <w:jc w:val="both"/>
-        <w:rPr>
-          <w:sz w:val="18"/>
-          <w:szCs w:val="18"/>
-        </w:rPr>
-      </w:pPr>
-      <w:r>
-        <w:rPr>
-          <w:sz w:val="18"/>
-          <w:szCs w:val="18"/>
-        </w:rPr>
-        <w:t>Потребителят филтрира презентациите</w:t>
-      </w:r>
-      <w:r>
-        <w:rPr>
-          <w:sz w:val="18"/>
-          <w:szCs w:val="18"/>
-        </w:rPr>
-        <w:t>, които разглежда</w:t>
-      </w:r>
-      <w:r>
-        <w:rPr>
-          <w:sz w:val="18"/>
-          <w:szCs w:val="18"/>
-        </w:rPr>
-        <w:t xml:space="preserve"> чрез опциите „Избер</w:t>
-      </w:r>
-      <w:r>
-        <w:rPr>
-          <w:sz w:val="18"/>
-          <w:szCs w:val="18"/>
-        </w:rPr>
-        <w:t>и</w:t>
-      </w:r>
-      <w:r>
-        <w:rPr>
-          <w:sz w:val="18"/>
-          <w:szCs w:val="18"/>
-        </w:rPr>
-        <w:t xml:space="preserve"> ден на представяне“, „Избер</w:t>
-      </w:r>
-      <w:r>
-        <w:rPr>
-          <w:sz w:val="18"/>
-          <w:szCs w:val="18"/>
-        </w:rPr>
-        <w:t>и</w:t>
-      </w:r>
-      <w:r>
-        <w:rPr>
-          <w:sz w:val="18"/>
-          <w:szCs w:val="18"/>
-        </w:rPr>
-        <w:t xml:space="preserve"> група на представящия“ и „Избери предпочитание“. След като е избрал своите филтри потребителят може да ги приложи като натисне бутон „Приложете филтъра“ или да ги премахне като натисне бутон „Изчистете филтъра“.</w:t>
-      </w:r>
-    </w:p>
-    <w:p>
-      <w:pPr>
-        <w:pStyle w:val="ListParagraph"/>
-        <w:numPr>
-          <w:ilvl w:val="0"/>
-          <w:numId w:val="13"/>
-        </w:numPr>
-        <w:jc w:val="both"/>
-        <w:rPr>
-          <w:sz w:val="18"/>
-          <w:szCs w:val="18"/>
-        </w:rPr>
-      </w:pPr>
-      <w:r>
-        <w:rPr>
-          <w:sz w:val="18"/>
-          <w:szCs w:val="18"/>
-        </w:rPr>
-        <w:t>При натискане на бутон „Приложи промените“, промените избрани от потребителя ще се запазват</w:t>
-      </w:r>
-      <w:r>
-        <w:rPr>
-          <w:sz w:val="18"/>
-          <w:szCs w:val="18"/>
-        </w:rPr>
-        <w:t>.</w:t>
-      </w:r>
-    </w:p>
-    <w:p>
-      <w:pPr>
-        <w:pStyle w:val="ListParagraph"/>
-        <w:numPr>
-          <w:ilvl w:val="0"/>
-          <w:numId w:val="0"/>
-        </w:numPr>
-        <w:ind w:left="1069"/>
-        <w:jc w:val="both"/>
-        <w:rPr>
-          <w:sz w:val="18"/>
-          <w:szCs w:val="18"/>
-        </w:rPr>
-      </w:pPr>
-    </w:p>
-    <w:p>
-      <w:pPr>
-        <w:pStyle w:val="ListParagraph"/>
-        <w:numPr>
-          <w:ilvl w:val="0"/>
-          <w:numId w:val="9"/>
-        </w:numPr>
-        <w:jc w:val="both"/>
+        <w:drawing>
+          <wp:anchor distT="0" distB="0" distL="114300" distR="114300" simplePos="0" relativeHeight="251659264" behindDoc="0" locked="0" layoutInCell="1" allowOverlap="1" wp14:anchorId="5179F728" wp14:editId="3E5D8980">
+            <wp:simplePos x="0" y="0"/>
+            <wp:positionH relativeFrom="margin">
+              <wp:posOffset>964565</wp:posOffset>
+            </wp:positionH>
+            <wp:positionV relativeFrom="paragraph">
+              <wp:posOffset>245745</wp:posOffset>
+            </wp:positionV>
+            <wp:extent cx="4019550" cy="2555240"/>
+            <wp:effectExtent l="19050" t="19050" r="19050" b="16510"/>
+            <wp:wrapTopAndBottom/>
+            <wp:docPr id="2" name="Picture 2"/>
+            <wp:cNvGraphicFramePr>
+              <a:graphicFrameLocks xmlns:a="http://schemas.openxmlformats.org/drawingml/2006/main" noChangeAspect="1"/>
+            </wp:cNvGraphicFramePr>
+            <a:graphic xmlns:a="http://schemas.openxmlformats.org/drawingml/2006/main">
+              <a:graphicData uri="http://schemas.openxmlformats.org/drawingml/2006/picture">
+                <pic:pic xmlns:pic="http://schemas.openxmlformats.org/drawingml/2006/picture">
+                  <pic:nvPicPr>
+                    <pic:cNvPr id="2" name="schedule-page.png"/>
+                    <pic:cNvPicPr/>
+                  </pic:nvPicPr>
+                  <pic:blipFill rotWithShape="1">
+                    <a:blip r:embed="rId11"/>
+                    <a:srcRect l="4467"/>
+                    <a:stretch/>
+                  </pic:blipFill>
+                  <pic:spPr bwMode="auto">
+                    <a:xfrm>
+                      <a:off x="0" y="0"/>
+                      <a:ext cx="4019550" cy="2555240"/>
+                    </a:xfrm>
+                    <a:prstGeom prst="rect">
+                      <a:avLst/>
+                    </a:prstGeom>
+                    <a:ln>
+                      <a:solidFill>
+                        <a:schemeClr val="tx1"/>
+                      </a:solidFill>
+                    </a:ln>
+                    <a:extLst>
+                      <a:ext uri="{53640926-AAD7-44D8-BBD7-CCE9431645EC}">
+                        <a14:shadowObscured xmlns:a14="http://schemas.microsoft.com/office/drawing/2010/main"/>
+                      </a:ext>
+                    </a:extLst>
+                  </pic:spPr>
+                </pic:pic>
+              </a:graphicData>
+            </a:graphic>
+            <wp14:sizeRelH relativeFrom="page">
+              <wp14:pctWidth>0</wp14:pctWidth>
+            </wp14:sizeRelH>
+            <wp14:sizeRelV relativeFrom="page">
+              <wp14:pctHeight>0</wp14:pctHeight>
+            </wp14:sizeRelV>
+          </wp:anchor>
+        </w:drawing>
+      </w:r>
+      <w:r>
         <w:rPr>
           <w:sz w:val="20"/>
           <w:szCs w:val="20"/>
         </w:rPr>
-      </w:pPr>
-      <w:r>
+        <w:t>Раглеждане на цялостно разписание</w:t>
+      </w:r>
+    </w:p>
+    <w:p>
+      <w:pPr>
+        <w:jc w:val="both"/>
         <w:rPr>
           <w:sz w:val="20"/>
           <w:szCs w:val="20"/>
         </w:rPr>
-        <w:t>Разпечатване на разписание</w:t>
-      </w:r>
-    </w:p>
-    <w:p>
-      <w:pPr>
-        <w:pStyle w:val="ListParagraph"/>
-        <w:numPr>
-          <w:ilvl w:val="0"/>
-          <w:numId w:val="11"/>
-        </w:numPr>
-        <w:jc w:val="both"/>
-        <w:rPr>
-          <w:sz w:val="18"/>
-          <w:szCs w:val="18"/>
-        </w:rPr>
-      </w:pPr>
-      <w:r>
-        <w:rPr>
-          <w:sz w:val="18"/>
-          <w:szCs w:val="18"/>
-        </w:rPr>
-        <w:t>Ако потребителя се намира на друга страница, той може да достъпи тази страница чрез натискане на бутон „Разпечатай разписанието“ от навигационното меню</w:t>
+      </w:pPr>
+    </w:p>
+    <w:p>
+      <w:pPr>
+        <w:pStyle w:val="ListParagraph"/>
+        <w:numPr>
+          <w:ilvl w:val="0"/>
+          <w:numId w:val="10"/>
+        </w:numPr>
+        <w:jc w:val="both"/>
+        <w:rPr>
+          <w:sz w:val="18"/>
+          <w:szCs w:val="18"/>
+        </w:rPr>
+      </w:pPr>
+      <w:r>
+        <w:rPr>
+          <w:sz w:val="18"/>
+          <w:szCs w:val="18"/>
+        </w:rPr>
+        <w:t>Ако потребителя</w:t>
+      </w:r>
+      <w:r>
+        <w:rPr>
+          <w:sz w:val="18"/>
+          <w:szCs w:val="18"/>
+        </w:rPr>
+        <w:t>т</w:t>
+      </w:r>
+      <w:r>
+        <w:rPr>
+          <w:sz w:val="18"/>
+          <w:szCs w:val="18"/>
+        </w:rPr>
+        <w:t xml:space="preserve"> </w:t>
+      </w:r>
+      <w:r>
+        <w:rPr>
+          <w:sz w:val="18"/>
+          <w:szCs w:val="18"/>
+        </w:rPr>
+        <w:t>се намира</w:t>
+      </w:r>
+      <w:r>
+        <w:rPr>
+          <w:sz w:val="18"/>
+          <w:szCs w:val="18"/>
+        </w:rPr>
+        <w:t xml:space="preserve"> на друга страница, той може да достъпи тази страница чрез натискане на бутон „График на презентации“</w:t>
+      </w:r>
+      <w:r>
+        <w:rPr>
+          <w:sz w:val="18"/>
+          <w:szCs w:val="18"/>
+        </w:rPr>
+        <w:t xml:space="preserve"> от навигационното меню</w:t>
       </w:r>
       <w:r>
         <w:rPr>
@@ -2442,134 +2214,147 @@
         <w:pStyle w:val="ListParagraph"/>
         <w:numPr>
           <w:ilvl w:val="0"/>
-          <w:numId w:val="11"/>
-        </w:numPr>
-        <w:jc w:val="both"/>
-        <w:rPr>
-          <w:sz w:val="18"/>
-          <w:szCs w:val="18"/>
-        </w:rPr>
-      </w:pPr>
-      <w:r>
-        <w:rPr>
-          <w:sz w:val="18"/>
-          <w:szCs w:val="18"/>
-        </w:rPr>
-        <w:t>При натискане на бутон „</w:t>
-      </w:r>
-      <w:r>
-        <w:rPr>
-          <w:sz w:val="18"/>
-          <w:szCs w:val="18"/>
-        </w:rPr>
-        <w:t>Експортирай пълно разписание към CSV</w:t>
-      </w:r>
-      <w:r>
-        <w:rPr>
-          <w:sz w:val="18"/>
-          <w:szCs w:val="18"/>
-        </w:rPr>
-        <w:t>“</w:t>
-      </w:r>
-      <w:r>
-        <w:rPr>
-          <w:sz w:val="18"/>
-          <w:szCs w:val="18"/>
-        </w:rPr>
-        <w:t>, потребителят получава</w:t>
-      </w:r>
-      <w:r>
-        <w:rPr>
-          <w:sz w:val="18"/>
-          <w:szCs w:val="18"/>
-        </w:rPr>
-        <w:t xml:space="preserve"> цялостното </w:t>
-      </w:r>
-      <w:r>
-        <w:rPr>
-          <w:sz w:val="18"/>
-          <w:szCs w:val="18"/>
-        </w:rPr>
-        <w:t xml:space="preserve"> разписание като </w:t>
-      </w:r>
-      <w:r>
-        <w:rPr>
-          <w:sz w:val="18"/>
-          <w:szCs w:val="18"/>
-        </w:rPr>
-        <w:t>CSV</w:t>
-      </w:r>
-      <w:r>
-        <w:rPr>
-          <w:sz w:val="18"/>
-          <w:szCs w:val="18"/>
-        </w:rPr>
-        <w:t xml:space="preserve"> файл.</w:t>
-      </w:r>
-    </w:p>
-    <w:p>
-      <w:pPr>
-        <w:pStyle w:val="ListParagraph"/>
-        <w:numPr>
-          <w:ilvl w:val="0"/>
-          <w:numId w:val="11"/>
-        </w:numPr>
-        <w:jc w:val="both"/>
-        <w:rPr>
-          <w:sz w:val="18"/>
-          <w:szCs w:val="18"/>
-        </w:rPr>
-      </w:pPr>
-      <w:r>
-        <w:rPr>
-          <w:sz w:val="18"/>
-          <w:szCs w:val="18"/>
-        </w:rPr>
-        <w:t xml:space="preserve">При натискане на бутон „Експортирай лично разписание към CSV“, потребителят получава </w:t>
-      </w:r>
-      <w:r>
-        <w:rPr>
-          <w:sz w:val="18"/>
-          <w:szCs w:val="18"/>
-        </w:rPr>
-        <w:t xml:space="preserve">своето персонализирано </w:t>
-      </w:r>
-      <w:r>
-        <w:rPr>
-          <w:sz w:val="18"/>
-          <w:szCs w:val="18"/>
-        </w:rPr>
-        <w:t xml:space="preserve">разписание като </w:t>
-      </w:r>
-      <w:r>
-        <w:rPr>
-          <w:sz w:val="18"/>
-          <w:szCs w:val="18"/>
-        </w:rPr>
-        <w:t xml:space="preserve">CSV </w:t>
-      </w:r>
-      <w:r>
-        <w:rPr>
-          <w:sz w:val="18"/>
-          <w:szCs w:val="18"/>
-        </w:rPr>
-        <w:t>файл.</w:t>
-      </w:r>
-    </w:p>
-    <w:p>
-      <w:pPr>
-        <w:pStyle w:val="ListParagraph"/>
-        <w:numPr>
-          <w:ilvl w:val="0"/>
-          <w:numId w:val="0"/>
-        </w:numPr>
-        <w:ind w:left="1069"/>
-        <w:jc w:val="both"/>
-        <w:rPr>
-          <w:sz w:val="18"/>
-          <w:szCs w:val="18"/>
-        </w:rPr>
-      </w:pPr>
+          <w:numId w:val="10"/>
+        </w:numPr>
+        <w:jc w:val="both"/>
+        <w:rPr>
+          <w:sz w:val="18"/>
+          <w:szCs w:val="18"/>
+        </w:rPr>
+      </w:pPr>
+      <w:r>
+        <w:rPr>
+          <w:sz w:val="18"/>
+          <w:szCs w:val="18"/>
+        </w:rPr>
+        <w:t>От страница</w:t>
+      </w:r>
+      <w:r>
+        <w:rPr>
+          <w:sz w:val="18"/>
+          <w:szCs w:val="18"/>
+        </w:rPr>
+        <w:t>та с разписание</w:t>
+      </w:r>
+      <w:r>
+        <w:rPr>
+          <w:sz w:val="18"/>
+          <w:szCs w:val="18"/>
+        </w:rPr>
+        <w:t>, потребителя</w:t>
+      </w:r>
+      <w:r>
+        <w:rPr>
+          <w:sz w:val="18"/>
+          <w:szCs w:val="18"/>
+        </w:rPr>
+        <w:t>т</w:t>
+      </w:r>
+      <w:r>
+        <w:rPr>
+          <w:sz w:val="18"/>
+          <w:szCs w:val="18"/>
+        </w:rPr>
+        <w:t xml:space="preserve"> има право да филтрира презентациите по ден на презентиране или група на презентиращия</w:t>
+      </w:r>
+      <w:r>
+        <w:rPr>
+          <w:sz w:val="18"/>
+          <w:szCs w:val="18"/>
+        </w:rPr>
+        <w:t xml:space="preserve"> чрез избиране на опция и натискане на бутон „Приложете филтъра“</w:t>
+      </w:r>
+    </w:p>
+    <w:p>
+      <w:pPr>
+        <w:pStyle w:val="ListParagraph"/>
+        <w:numPr>
+          <w:ilvl w:val="0"/>
+          <w:numId w:val="10"/>
+        </w:numPr>
+        <w:jc w:val="both"/>
+        <w:rPr>
+          <w:sz w:val="18"/>
+          <w:szCs w:val="18"/>
+        </w:rPr>
+      </w:pPr>
+      <w:r>
+        <w:rPr>
+          <w:sz w:val="18"/>
+          <w:szCs w:val="18"/>
+        </w:rPr>
+        <w:t>Също така той има право да избира на кои презентации би имал интерес да присъства чрез натискане на бутон „ще отида“ или „може би ще отида“</w:t>
+      </w:r>
+    </w:p>
+    <w:p>
+      <w:pPr>
+        <w:pStyle w:val="ListParagraph"/>
+        <w:numPr>
+          <w:ilvl w:val="0"/>
+          <w:numId w:val="10"/>
+        </w:numPr>
+        <w:jc w:val="both"/>
+        <w:rPr>
+          <w:sz w:val="18"/>
+          <w:szCs w:val="18"/>
+        </w:rPr>
+      </w:pPr>
+      <w:r>
+        <w:rPr>
+          <w:sz w:val="18"/>
+          <w:szCs w:val="18"/>
+        </w:rPr>
+        <w:t>Потребителят филтрира презентациите</w:t>
+      </w:r>
+      <w:r>
+        <w:rPr>
+          <w:sz w:val="18"/>
+          <w:szCs w:val="18"/>
+        </w:rPr>
+        <w:t>, които разглежда</w:t>
+      </w:r>
+      <w:r>
+        <w:rPr>
+          <w:sz w:val="18"/>
+          <w:szCs w:val="18"/>
+        </w:rPr>
+        <w:t xml:space="preserve"> чрез опциите „Изберете ден на представяне“ и „Изберете по група на представящия“. След като е избрал своите филтри потребителят може да ги приложи като натисне бутон „Приложете филтъра“ или да ги премахне като натисне бутон „Изчистете филтъра“.</w:t>
+      </w:r>
+    </w:p>
+    <w:p>
+      <w:pPr>
+        <w:pStyle w:val="ListParagraph"/>
+        <w:numPr>
+          <w:ilvl w:val="0"/>
+          <w:numId w:val="10"/>
+        </w:numPr>
+        <w:jc w:val="both"/>
+        <w:rPr>
+          <w:sz w:val="18"/>
+          <w:szCs w:val="18"/>
+        </w:rPr>
+      </w:pPr>
+      <w:r>
+        <w:rPr>
+          <w:sz w:val="18"/>
+          <w:szCs w:val="18"/>
+        </w:rPr>
+        <w:t>След като приключи да избира, потребителят може да натисне бутон „Направете персонализиран график“</w:t>
+      </w:r>
+      <w:r>
+        <w:rPr>
+          <w:sz w:val="18"/>
+          <w:szCs w:val="18"/>
+        </w:rPr>
+        <w:t xml:space="preserve"> за да запази своя избор и да се пренасочи към страницата, представяща неговото персонализирано разписание</w:t>
+      </w:r>
+      <w:r>
+        <w:rPr>
+          <w:sz w:val="18"/>
+          <w:szCs w:val="18"/>
+        </w:rPr>
+        <w:t>.</w:t>
+      </w:r>
     </w:p>
     <w:p>
       <w:pPr>
@@ -2586,94 +2371,655 @@
       </w:pPr>
       <w:r>
         <w:rPr>
+          <w:noProof/>
           <w:sz w:val="20"/>
           <w:szCs w:val="20"/>
         </w:rPr>
-        <w:t>Показване на статистика</w:t>
-      </w:r>
-    </w:p>
-    <w:p>
-      <w:pPr>
-        <w:pStyle w:val="ListParagraph"/>
-        <w:numPr>
-          <w:ilvl w:val="0"/>
-          <w:numId w:val="29"/>
-        </w:numPr>
-        <w:jc w:val="both"/>
-        <w:rPr>
-          <w:sz w:val="18"/>
-          <w:szCs w:val="18"/>
-        </w:rPr>
-      </w:pPr>
-      <w:r>
-        <w:rPr>
-          <w:sz w:val="18"/>
-          <w:szCs w:val="18"/>
-        </w:rPr>
-        <w:t>Ако потребителя се намира на друга страница, той може да достъпи тази страница чрез натискане на бутон „Статистика“ от навигационното меню</w:t>
-      </w:r>
-      <w:r>
-        <w:rPr>
-          <w:sz w:val="18"/>
-          <w:szCs w:val="18"/>
-        </w:rPr>
-        <w:t>.</w:t>
-      </w:r>
-    </w:p>
-    <w:p>
-      <w:pPr>
-        <w:pStyle w:val="ListParagraph"/>
-        <w:numPr>
-          <w:ilvl w:val="0"/>
-          <w:numId w:val="29"/>
-        </w:numPr>
-        <w:jc w:val="both"/>
-        <w:rPr>
-          <w:sz w:val="18"/>
-          <w:szCs w:val="18"/>
-        </w:rPr>
-      </w:pPr>
-      <w:r>
-        <w:rPr>
-          <w:sz w:val="18"/>
-          <w:szCs w:val="18"/>
-        </w:rPr>
-        <w:t>От тази страница, потребителя може да разгледа статистически данни за сайта по различни критерии.</w:t>
-      </w:r>
-    </w:p>
-    <w:p>
-      <w:pPr>
-        <w:pStyle w:val="ListParagraph"/>
-        <w:numPr>
-          <w:ilvl w:val="0"/>
-          <w:numId w:val="0"/>
-        </w:numPr>
-        <w:ind w:left="1069"/>
-        <w:jc w:val="both"/>
-        <w:rPr>
-          <w:sz w:val="18"/>
-          <w:szCs w:val="18"/>
-        </w:rPr>
-      </w:pPr>
-    </w:p>
-    <w:p>
-      <w:pPr>
-        <w:pStyle w:val="ListParagraph"/>
-        <w:numPr>
-          <w:ilvl w:val="0"/>
-          <w:numId w:val="9"/>
-        </w:numPr>
-        <w:jc w:val="both"/>
+        <w:lastRenderedPageBreak/>
+        <w:drawing>
+          <wp:anchor distT="0" distB="0" distL="114300" distR="114300" simplePos="0" relativeHeight="251661312" behindDoc="0" locked="0" layoutInCell="1" allowOverlap="1" wp14:anchorId="6CF2C942" wp14:editId="5AB8C9AD">
+            <wp:simplePos x="0" y="0"/>
+            <wp:positionH relativeFrom="margin">
+              <wp:align>center</wp:align>
+            </wp:positionH>
+            <wp:positionV relativeFrom="paragraph">
+              <wp:posOffset>243205</wp:posOffset>
+            </wp:positionV>
+            <wp:extent cx="4343400" cy="3083560"/>
+            <wp:effectExtent l="19050" t="19050" r="19050" b="21590"/>
+            <wp:wrapTopAndBottom/>
+            <wp:docPr id="3" name="Picture 3"/>
+            <wp:cNvGraphicFramePr>
+              <a:graphicFrameLocks xmlns:a="http://schemas.openxmlformats.org/drawingml/2006/main" noChangeAspect="1"/>
+            </wp:cNvGraphicFramePr>
+            <a:graphic xmlns:a="http://schemas.openxmlformats.org/drawingml/2006/main">
+              <a:graphicData uri="http://schemas.openxmlformats.org/drawingml/2006/picture">
+                <pic:pic xmlns:pic="http://schemas.openxmlformats.org/drawingml/2006/picture">
+                  <pic:nvPicPr>
+                    <pic:cNvPr id="3" name="personalised-schedule-page.png"/>
+                    <pic:cNvPicPr/>
+                  </pic:nvPicPr>
+                  <pic:blipFill>
+                    <a:blip r:embed="rId12"/>
+                    <a:stretch>
+                      <a:fillRect/>
+                    </a:stretch>
+                  </pic:blipFill>
+                  <pic:spPr>
+                    <a:xfrm>
+                      <a:off x="0" y="0"/>
+                      <a:ext cx="4343400" cy="3083560"/>
+                    </a:xfrm>
+                    <a:prstGeom prst="rect">
+                      <a:avLst/>
+                    </a:prstGeom>
+                    <a:ln>
+                      <a:solidFill>
+                        <a:schemeClr val="tx1"/>
+                      </a:solidFill>
+                    </a:ln>
+                  </pic:spPr>
+                </pic:pic>
+              </a:graphicData>
+            </a:graphic>
+            <wp14:sizeRelH relativeFrom="page">
+              <wp14:pctWidth>0</wp14:pctWidth>
+            </wp14:sizeRelH>
+            <wp14:sizeRelV relativeFrom="page">
+              <wp14:pctHeight>0</wp14:pctHeight>
+            </wp14:sizeRelV>
+          </wp:anchor>
+        </w:drawing>
+      </w:r>
+      <w:r>
         <w:rPr>
           <w:sz w:val="20"/>
           <w:szCs w:val="20"/>
         </w:rPr>
-      </w:pPr>
-      <w:r>
+        <w:t>Разглеждане на персонализирано разписание</w:t>
+      </w:r>
+    </w:p>
+    <w:p>
+      <w:pPr>
+        <w:jc w:val="both"/>
         <w:rPr>
           <w:sz w:val="20"/>
           <w:szCs w:val="20"/>
         </w:rPr>
+      </w:pPr>
+    </w:p>
+    <w:p>
+      <w:pPr>
+        <w:pStyle w:val="ListParagraph"/>
+        <w:numPr>
+          <w:ilvl w:val="0"/>
+          <w:numId w:val="13"/>
+        </w:numPr>
+        <w:jc w:val="both"/>
+        <w:rPr>
+          <w:sz w:val="18"/>
+          <w:szCs w:val="18"/>
+        </w:rPr>
+      </w:pPr>
+      <w:r>
+        <w:rPr>
+          <w:sz w:val="18"/>
+          <w:szCs w:val="18"/>
+        </w:rPr>
+        <w:t>Ако потребителя</w:t>
+      </w:r>
+      <w:r>
+        <w:rPr>
+          <w:sz w:val="18"/>
+          <w:szCs w:val="18"/>
+        </w:rPr>
+        <w:t>т</w:t>
+      </w:r>
+      <w:r>
+        <w:rPr>
+          <w:sz w:val="18"/>
+          <w:szCs w:val="18"/>
+        </w:rPr>
+        <w:t xml:space="preserve"> се намира на друга страница, той може да достъпи тази страница чрез натискане на бутон „Персонализиран график“</w:t>
+      </w:r>
+      <w:r>
+        <w:rPr>
+          <w:sz w:val="18"/>
+          <w:szCs w:val="18"/>
+        </w:rPr>
+        <w:t xml:space="preserve"> от навигационното меню</w:t>
+      </w:r>
+      <w:r>
+        <w:rPr>
+          <w:sz w:val="18"/>
+          <w:szCs w:val="18"/>
+        </w:rPr>
+        <w:t>.</w:t>
+      </w:r>
+    </w:p>
+    <w:p>
+      <w:pPr>
+        <w:pStyle w:val="ListParagraph"/>
+        <w:numPr>
+          <w:ilvl w:val="0"/>
+          <w:numId w:val="13"/>
+        </w:numPr>
+        <w:jc w:val="both"/>
+        <w:rPr>
+          <w:sz w:val="18"/>
+          <w:szCs w:val="18"/>
+        </w:rPr>
+      </w:pPr>
+      <w:r>
+        <w:rPr>
+          <w:sz w:val="18"/>
+          <w:szCs w:val="18"/>
+        </w:rPr>
+        <w:t>От тази страница, потребителят има правото да променя своята преференция за всяка презентация или да я премахне</w:t>
+      </w:r>
+      <w:r>
+        <w:rPr>
+          <w:sz w:val="18"/>
+          <w:szCs w:val="18"/>
+        </w:rPr>
+        <w:t>.</w:t>
+      </w:r>
+    </w:p>
+    <w:p>
+      <w:pPr>
+        <w:pStyle w:val="ListParagraph"/>
+        <w:numPr>
+          <w:ilvl w:val="0"/>
+          <w:numId w:val="13"/>
+        </w:numPr>
+        <w:jc w:val="both"/>
+        <w:rPr>
+          <w:sz w:val="18"/>
+          <w:szCs w:val="18"/>
+        </w:rPr>
+      </w:pPr>
+      <w:r>
+        <w:rPr>
+          <w:sz w:val="18"/>
+          <w:szCs w:val="18"/>
+        </w:rPr>
+        <w:t>Потребителят филтрира презентациите</w:t>
+      </w:r>
+      <w:r>
+        <w:rPr>
+          <w:sz w:val="18"/>
+          <w:szCs w:val="18"/>
+        </w:rPr>
+        <w:t>, които разглежда</w:t>
+      </w:r>
+      <w:r>
+        <w:rPr>
+          <w:sz w:val="18"/>
+          <w:szCs w:val="18"/>
+        </w:rPr>
+        <w:t xml:space="preserve"> чрез опциите „Избер</w:t>
+      </w:r>
+      <w:r>
+        <w:rPr>
+          <w:sz w:val="18"/>
+          <w:szCs w:val="18"/>
+        </w:rPr>
+        <w:t>и</w:t>
+      </w:r>
+      <w:r>
+        <w:rPr>
+          <w:sz w:val="18"/>
+          <w:szCs w:val="18"/>
+        </w:rPr>
+        <w:t xml:space="preserve"> ден на представяне“, „Избер</w:t>
+      </w:r>
+      <w:r>
+        <w:rPr>
+          <w:sz w:val="18"/>
+          <w:szCs w:val="18"/>
+        </w:rPr>
+        <w:t>и</w:t>
+      </w:r>
+      <w:r>
+        <w:rPr>
+          <w:sz w:val="18"/>
+          <w:szCs w:val="18"/>
+        </w:rPr>
+        <w:t xml:space="preserve"> група на представящия“ и „Избери предпочитание“. След като е избрал своите филтри потребителят може да ги приложи като натисне бутон „Приложете филтъра“ или да ги премахне като натисне бутон „Изчистете филтъра“.</w:t>
+      </w:r>
+    </w:p>
+    <w:p>
+      <w:pPr>
+        <w:pStyle w:val="ListParagraph"/>
+        <w:numPr>
+          <w:ilvl w:val="0"/>
+          <w:numId w:val="13"/>
+        </w:numPr>
+        <w:jc w:val="both"/>
+        <w:rPr>
+          <w:sz w:val="18"/>
+          <w:szCs w:val="18"/>
+        </w:rPr>
+      </w:pPr>
+      <w:r>
+        <w:rPr>
+          <w:sz w:val="18"/>
+          <w:szCs w:val="18"/>
+        </w:rPr>
+        <w:t>При натискане на бутон „Приложи промените“, промените избрани от потребителя ще се запазват</w:t>
+      </w:r>
+      <w:r>
+        <w:rPr>
+          <w:sz w:val="18"/>
+          <w:szCs w:val="18"/>
+        </w:rPr>
+        <w:t>.</w:t>
+      </w:r>
+    </w:p>
+    <w:p>
+      <w:pPr>
+        <w:pStyle w:val="ListParagraph"/>
+        <w:numPr>
+          <w:ilvl w:val="0"/>
+          <w:numId w:val="0"/>
+        </w:numPr>
+        <w:ind w:left="1069"/>
+        <w:jc w:val="both"/>
+        <w:rPr>
+          <w:sz w:val="18"/>
+          <w:szCs w:val="18"/>
+        </w:rPr>
+      </w:pPr>
+    </w:p>
+    <w:p>
+      <w:pPr>
+        <w:pStyle w:val="ListParagraph"/>
+        <w:numPr>
+          <w:ilvl w:val="0"/>
+          <w:numId w:val="9"/>
+        </w:numPr>
+        <w:jc w:val="both"/>
+        <w:rPr>
+          <w:sz w:val="20"/>
+          <w:szCs w:val="20"/>
+        </w:rPr>
+      </w:pPr>
+      <w:r>
+        <w:rPr>
+          <w:sz w:val="20"/>
+          <w:szCs w:val="20"/>
+        </w:rPr>
+        <w:t>Разпечатване на разписание</w:t>
+      </w:r>
+    </w:p>
+    <w:p>
+      <w:pPr>
+        <w:pStyle w:val="ListParagraph"/>
+        <w:numPr>
+          <w:ilvl w:val="0"/>
+          <w:numId w:val="11"/>
+        </w:numPr>
+        <w:jc w:val="both"/>
+        <w:rPr>
+          <w:sz w:val="18"/>
+          <w:szCs w:val="18"/>
+        </w:rPr>
+      </w:pPr>
+      <w:r>
+        <w:rPr>
+          <w:sz w:val="18"/>
+          <w:szCs w:val="18"/>
+        </w:rPr>
+        <w:t>Ако потребителя</w:t>
+      </w:r>
+      <w:r>
+        <w:rPr>
+          <w:sz w:val="18"/>
+          <w:szCs w:val="18"/>
+        </w:rPr>
+        <w:t>т</w:t>
+      </w:r>
+      <w:r>
+        <w:rPr>
+          <w:sz w:val="18"/>
+          <w:szCs w:val="18"/>
+        </w:rPr>
+        <w:t xml:space="preserve"> се намира на друга страница, той може да достъпи тази страница чрез натискане на бутон „Разпечатай разписанието“ от навигационното меню</w:t>
+      </w:r>
+      <w:r>
+        <w:rPr>
+          <w:sz w:val="18"/>
+          <w:szCs w:val="18"/>
+        </w:rPr>
+        <w:t>.</w:t>
+      </w:r>
+    </w:p>
+    <w:p>
+      <w:pPr>
+        <w:pStyle w:val="ListParagraph"/>
+        <w:numPr>
+          <w:ilvl w:val="0"/>
+          <w:numId w:val="11"/>
+        </w:numPr>
+        <w:jc w:val="both"/>
+        <w:rPr>
+          <w:sz w:val="18"/>
+          <w:szCs w:val="18"/>
+        </w:rPr>
+      </w:pPr>
+      <w:r>
+        <w:rPr>
+          <w:sz w:val="18"/>
+          <w:szCs w:val="18"/>
+        </w:rPr>
+        <w:t>При натискане на бутон „</w:t>
+      </w:r>
+      <w:r>
+        <w:rPr>
+          <w:sz w:val="18"/>
+          <w:szCs w:val="18"/>
+        </w:rPr>
+        <w:t>Експортирай пълно разписание към CSV</w:t>
+      </w:r>
+      <w:r>
+        <w:rPr>
+          <w:sz w:val="18"/>
+          <w:szCs w:val="18"/>
+        </w:rPr>
+        <w:t>“</w:t>
+      </w:r>
+      <w:r>
+        <w:rPr>
+          <w:sz w:val="18"/>
+          <w:szCs w:val="18"/>
+        </w:rPr>
+        <w:t>, потребителят получава</w:t>
+      </w:r>
+      <w:r>
+        <w:rPr>
+          <w:sz w:val="18"/>
+          <w:szCs w:val="18"/>
+        </w:rPr>
+        <w:t xml:space="preserve"> цялостното </w:t>
+      </w:r>
+      <w:r>
+        <w:rPr>
+          <w:sz w:val="18"/>
+          <w:szCs w:val="18"/>
+        </w:rPr>
+        <w:t xml:space="preserve"> разписание като </w:t>
+      </w:r>
+      <w:r>
+        <w:rPr>
+          <w:sz w:val="18"/>
+          <w:szCs w:val="18"/>
+        </w:rPr>
+        <w:t>CSV</w:t>
+      </w:r>
+      <w:r>
+        <w:rPr>
+          <w:sz w:val="18"/>
+          <w:szCs w:val="18"/>
+        </w:rPr>
+        <w:t xml:space="preserve"> файл.</w:t>
+      </w:r>
+    </w:p>
+    <w:p>
+      <w:pPr>
+        <w:pStyle w:val="ListParagraph"/>
+        <w:numPr>
+          <w:ilvl w:val="0"/>
+          <w:numId w:val="11"/>
+        </w:numPr>
+        <w:jc w:val="both"/>
+        <w:rPr>
+          <w:sz w:val="18"/>
+          <w:szCs w:val="18"/>
+        </w:rPr>
+      </w:pPr>
+      <w:r>
+        <w:rPr>
+          <w:sz w:val="18"/>
+          <w:szCs w:val="18"/>
+        </w:rPr>
+        <w:t xml:space="preserve">При натискане на бутон „Експортирай лично разписание към CSV“, потребителят получава </w:t>
+      </w:r>
+      <w:r>
+        <w:rPr>
+          <w:sz w:val="18"/>
+          <w:szCs w:val="18"/>
+        </w:rPr>
+        <w:t xml:space="preserve">своето персонализирано </w:t>
+      </w:r>
+      <w:r>
+        <w:rPr>
+          <w:sz w:val="18"/>
+          <w:szCs w:val="18"/>
+        </w:rPr>
+        <w:t xml:space="preserve">разписание като </w:t>
+      </w:r>
+      <w:r>
+        <w:rPr>
+          <w:sz w:val="18"/>
+          <w:szCs w:val="18"/>
+        </w:rPr>
+        <w:t xml:space="preserve">CSV </w:t>
+      </w:r>
+      <w:r>
+        <w:rPr>
+          <w:sz w:val="18"/>
+          <w:szCs w:val="18"/>
+        </w:rPr>
+        <w:t>файл.</w:t>
+      </w:r>
+    </w:p>
+    <w:p>
+      <w:pPr>
+        <w:pStyle w:val="ListParagraph"/>
+        <w:numPr>
+          <w:ilvl w:val="0"/>
+          <w:numId w:val="0"/>
+        </w:numPr>
+        <w:ind w:left="1069"/>
+        <w:jc w:val="both"/>
+        <w:rPr>
+          <w:sz w:val="18"/>
+          <w:szCs w:val="18"/>
+        </w:rPr>
+      </w:pPr>
+    </w:p>
+    <w:p>
+      <w:pPr>
+        <w:pStyle w:val="ListParagraph"/>
+        <w:numPr>
+          <w:ilvl w:val="0"/>
+          <w:numId w:val="9"/>
+        </w:numPr>
+        <w:jc w:val="both"/>
+        <w:rPr>
+          <w:sz w:val="20"/>
+          <w:szCs w:val="20"/>
+        </w:rPr>
+      </w:pPr>
+      <w:r>
+        <w:rPr>
+          <w:noProof/>
+          <w:sz w:val="20"/>
+          <w:szCs w:val="20"/>
+        </w:rPr>
+        <w:lastRenderedPageBreak/>
+        <w:drawing>
+          <wp:anchor distT="0" distB="0" distL="114300" distR="114300" simplePos="0" relativeHeight="251662336" behindDoc="0" locked="0" layoutInCell="1" allowOverlap="1" wp14:anchorId="36D98BAB" wp14:editId="7D7EF3D1">
+            <wp:simplePos x="0" y="0"/>
+            <wp:positionH relativeFrom="margin">
+              <wp:align>center</wp:align>
+            </wp:positionH>
+            <wp:positionV relativeFrom="paragraph">
+              <wp:posOffset>305435</wp:posOffset>
+            </wp:positionV>
+            <wp:extent cx="4067810" cy="2226945"/>
+            <wp:effectExtent l="19050" t="19050" r="27940" b="20955"/>
+            <wp:wrapTopAndBottom/>
+            <wp:docPr id="4" name="Picture 4"/>
+            <wp:cNvGraphicFramePr>
+              <a:graphicFrameLocks xmlns:a="http://schemas.openxmlformats.org/drawingml/2006/main" noChangeAspect="1"/>
+            </wp:cNvGraphicFramePr>
+            <a:graphic xmlns:a="http://schemas.openxmlformats.org/drawingml/2006/main">
+              <a:graphicData uri="http://schemas.openxmlformats.org/drawingml/2006/picture">
+                <pic:pic xmlns:pic="http://schemas.openxmlformats.org/drawingml/2006/picture">
+                  <pic:nvPicPr>
+                    <pic:cNvPr id="4" name="statistics-page.png"/>
+                    <pic:cNvPicPr/>
+                  </pic:nvPicPr>
+                  <pic:blipFill rotWithShape="1">
+                    <a:blip r:embed="rId13"/>
+                    <a:srcRect l="1839"/>
+                    <a:stretch/>
+                  </pic:blipFill>
+                  <pic:spPr bwMode="auto">
+                    <a:xfrm>
+                      <a:off x="0" y="0"/>
+                      <a:ext cx="4067810" cy="2226945"/>
+                    </a:xfrm>
+                    <a:prstGeom prst="rect">
+                      <a:avLst/>
+                    </a:prstGeom>
+                    <a:ln>
+                      <a:solidFill>
+                        <a:schemeClr val="tx1"/>
+                      </a:solidFill>
+                    </a:ln>
+                    <a:extLst>
+                      <a:ext uri="{53640926-AAD7-44D8-BBD7-CCE9431645EC}">
+                        <a14:shadowObscured xmlns:a14="http://schemas.microsoft.com/office/drawing/2010/main"/>
+                      </a:ext>
+                    </a:extLst>
+                  </pic:spPr>
+                </pic:pic>
+              </a:graphicData>
+            </a:graphic>
+            <wp14:sizeRelH relativeFrom="page">
+              <wp14:pctWidth>0</wp14:pctWidth>
+            </wp14:sizeRelH>
+            <wp14:sizeRelV relativeFrom="page">
+              <wp14:pctHeight>0</wp14:pctHeight>
+            </wp14:sizeRelV>
+          </wp:anchor>
+        </w:drawing>
+      </w:r>
+      <w:r>
+        <w:rPr>
+          <w:sz w:val="20"/>
+          <w:szCs w:val="20"/>
+        </w:rPr>
+        <w:t>Показване на статистика</w:t>
+      </w:r>
+    </w:p>
+    <w:p>
+      <w:pPr>
+        <w:jc w:val="both"/>
+        <w:rPr>
+          <w:sz w:val="20"/>
+          <w:szCs w:val="20"/>
+        </w:rPr>
+      </w:pPr>
+    </w:p>
+    <w:p>
+      <w:pPr>
+        <w:pStyle w:val="ListParagraph"/>
+        <w:numPr>
+          <w:ilvl w:val="0"/>
+          <w:numId w:val="29"/>
+        </w:numPr>
+        <w:jc w:val="both"/>
+        <w:rPr>
+          <w:sz w:val="18"/>
+          <w:szCs w:val="18"/>
+        </w:rPr>
+      </w:pPr>
+      <w:r>
+        <w:rPr>
+          <w:sz w:val="18"/>
+          <w:szCs w:val="18"/>
+        </w:rPr>
+        <w:t>Ако потребителя</w:t>
+      </w:r>
+      <w:r>
+        <w:rPr>
+          <w:sz w:val="18"/>
+          <w:szCs w:val="18"/>
+        </w:rPr>
+        <w:t>т</w:t>
+      </w:r>
+      <w:r>
+        <w:rPr>
+          <w:sz w:val="18"/>
+          <w:szCs w:val="18"/>
+        </w:rPr>
+        <w:t xml:space="preserve"> се намира на друга страница, той може да достъпи тази страница чрез натискане на бутон „Статистика“ от навигационното меню</w:t>
+      </w:r>
+      <w:r>
+        <w:rPr>
+          <w:sz w:val="18"/>
+          <w:szCs w:val="18"/>
+        </w:rPr>
+        <w:t>.</w:t>
+      </w:r>
+    </w:p>
+    <w:p>
+      <w:pPr>
+        <w:pStyle w:val="ListParagraph"/>
+        <w:numPr>
+          <w:ilvl w:val="0"/>
+          <w:numId w:val="29"/>
+        </w:numPr>
+        <w:jc w:val="both"/>
+        <w:rPr>
+          <w:sz w:val="18"/>
+          <w:szCs w:val="18"/>
+        </w:rPr>
+      </w:pPr>
+      <w:r>
+        <w:rPr>
+          <w:sz w:val="18"/>
+          <w:szCs w:val="18"/>
+        </w:rPr>
+        <w:t>От тази страница, потребителя може да разгледа статистически данни за сайта по различни критерии.</w:t>
+      </w:r>
+    </w:p>
+    <w:p>
+      <w:pPr>
+        <w:pStyle w:val="ListParagraph"/>
+        <w:numPr>
+          <w:ilvl w:val="0"/>
+          <w:numId w:val="0"/>
+        </w:numPr>
+        <w:ind w:left="1069"/>
+        <w:jc w:val="both"/>
+        <w:rPr>
+          <w:sz w:val="18"/>
+          <w:szCs w:val="18"/>
+        </w:rPr>
+      </w:pPr>
+    </w:p>
+    <w:p>
+      <w:pPr>
+        <w:pStyle w:val="ListParagraph"/>
+        <w:numPr>
+          <w:ilvl w:val="0"/>
+          <w:numId w:val="9"/>
+        </w:numPr>
+        <w:jc w:val="both"/>
+        <w:rPr>
+          <w:sz w:val="20"/>
+          <w:szCs w:val="20"/>
+        </w:rPr>
+      </w:pPr>
+      <w:r>
+        <w:rPr>
+          <w:sz w:val="20"/>
+          <w:szCs w:val="20"/>
+        </w:rPr>
         <w:t>Изход от системата</w:t>
       </w:r>
     </w:p>
@@ -3243,119 +3589,119 @@
           <w:sz w:val="18"/>
           <w:szCs w:val="18"/>
         </w:rPr>
+        <w:t>Дата на презентиране:</w:t>
+      </w:r>
+      <w:r>
+        <w:rPr>
+          <w:sz w:val="18"/>
+          <w:szCs w:val="18"/>
+        </w:rPr>
+        <w:t xml:space="preserve"> 2020-05-20 10:00:00</w:t>
+      </w:r>
+    </w:p>
+    <w:p>
+      <w:pPr>
+        <w:pStyle w:val="ListParagraph"/>
+        <w:numPr>
+          <w:ilvl w:val="0"/>
+          <w:numId w:val="7"/>
+        </w:numPr>
+        <w:jc w:val="both"/>
+        <w:rPr>
+          <w:sz w:val="18"/>
+          <w:szCs w:val="18"/>
+        </w:rPr>
+      </w:pPr>
+      <w:r>
+        <w:rPr>
+          <w:sz w:val="18"/>
+          <w:szCs w:val="18"/>
+        </w:rPr>
+        <w:t>Ден по график:</w:t>
+      </w:r>
+      <w:r>
+        <w:rPr>
+          <w:sz w:val="18"/>
+          <w:szCs w:val="18"/>
+        </w:rPr>
+        <w:t xml:space="preserve"> 3</w:t>
+      </w:r>
+    </w:p>
+    <w:p>
+      <w:pPr>
+        <w:pStyle w:val="ListParagraph"/>
+        <w:numPr>
+          <w:ilvl w:val="0"/>
+          <w:numId w:val="7"/>
+        </w:numPr>
+        <w:jc w:val="both"/>
+        <w:rPr>
+          <w:sz w:val="18"/>
+          <w:szCs w:val="18"/>
+        </w:rPr>
+      </w:pPr>
+      <w:r>
+        <w:rPr>
+          <w:sz w:val="18"/>
+          <w:szCs w:val="18"/>
+        </w:rPr>
+        <w:t>Име на презентиращия:</w:t>
+      </w:r>
+      <w:r>
+        <w:rPr>
+          <w:sz w:val="18"/>
+          <w:szCs w:val="18"/>
+        </w:rPr>
+        <w:t xml:space="preserve"> Десислава Кръстева</w:t>
+      </w:r>
+    </w:p>
+    <w:p>
+      <w:pPr>
+        <w:pStyle w:val="ListParagraph"/>
+        <w:numPr>
+          <w:ilvl w:val="0"/>
+          <w:numId w:val="7"/>
+        </w:numPr>
+        <w:jc w:val="both"/>
+        <w:rPr>
+          <w:sz w:val="18"/>
+          <w:szCs w:val="18"/>
+        </w:rPr>
+      </w:pPr>
+      <w:r>
+        <w:rPr>
+          <w:sz w:val="18"/>
+          <w:szCs w:val="18"/>
+        </w:rPr>
+        <w:t>Фн на презентиращия:</w:t>
+      </w:r>
+      <w:r>
+        <w:rPr>
+          <w:sz w:val="18"/>
+          <w:szCs w:val="18"/>
+        </w:rPr>
+        <w:t xml:space="preserve"> 62112</w:t>
+      </w:r>
+    </w:p>
+    <w:p>
+      <w:pPr>
+        <w:pStyle w:val="ListParagraph"/>
+        <w:numPr>
+          <w:ilvl w:val="0"/>
+          <w:numId w:val="7"/>
+        </w:numPr>
+        <w:jc w:val="both"/>
+        <w:rPr>
+          <w:sz w:val="18"/>
+          <w:szCs w:val="18"/>
+        </w:rPr>
+      </w:pPr>
+      <w:r>
+        <w:rPr>
+          <w:sz w:val="18"/>
+          <w:szCs w:val="18"/>
+        </w:rPr>
         <w:lastRenderedPageBreak/>
-        <w:t>Дата на презентиране:</w:t>
-      </w:r>
-      <w:r>
-        <w:rPr>
-          <w:sz w:val="18"/>
-          <w:szCs w:val="18"/>
-        </w:rPr>
-        <w:t xml:space="preserve"> 2020-05-20 10:00:00</w:t>
-      </w:r>
-    </w:p>
-    <w:p>
-      <w:pPr>
-        <w:pStyle w:val="ListParagraph"/>
-        <w:numPr>
-          <w:ilvl w:val="0"/>
-          <w:numId w:val="7"/>
-        </w:numPr>
-        <w:jc w:val="both"/>
-        <w:rPr>
-          <w:sz w:val="18"/>
-          <w:szCs w:val="18"/>
-        </w:rPr>
-      </w:pPr>
-      <w:r>
-        <w:rPr>
-          <w:sz w:val="18"/>
-          <w:szCs w:val="18"/>
-        </w:rPr>
-        <w:t>Ден по график:</w:t>
-      </w:r>
-      <w:r>
-        <w:rPr>
-          <w:sz w:val="18"/>
-          <w:szCs w:val="18"/>
-        </w:rPr>
-        <w:t xml:space="preserve"> 3</w:t>
-      </w:r>
-    </w:p>
-    <w:p>
-      <w:pPr>
-        <w:pStyle w:val="ListParagraph"/>
-        <w:numPr>
-          <w:ilvl w:val="0"/>
-          <w:numId w:val="7"/>
-        </w:numPr>
-        <w:jc w:val="both"/>
-        <w:rPr>
-          <w:sz w:val="18"/>
-          <w:szCs w:val="18"/>
-        </w:rPr>
-      </w:pPr>
-      <w:r>
-        <w:rPr>
-          <w:sz w:val="18"/>
-          <w:szCs w:val="18"/>
-        </w:rPr>
-        <w:t>Име на презентиращия:</w:t>
-      </w:r>
-      <w:r>
-        <w:rPr>
-          <w:sz w:val="18"/>
-          <w:szCs w:val="18"/>
-        </w:rPr>
-        <w:t xml:space="preserve"> Десислава Кръстева</w:t>
-      </w:r>
-    </w:p>
-    <w:p>
-      <w:pPr>
-        <w:pStyle w:val="ListParagraph"/>
-        <w:numPr>
-          <w:ilvl w:val="0"/>
-          <w:numId w:val="7"/>
-        </w:numPr>
-        <w:jc w:val="both"/>
-        <w:rPr>
-          <w:sz w:val="18"/>
-          <w:szCs w:val="18"/>
-        </w:rPr>
-      </w:pPr>
-      <w:r>
-        <w:rPr>
-          <w:sz w:val="18"/>
-          <w:szCs w:val="18"/>
-        </w:rPr>
-        <w:t>Фн на презентиращия:</w:t>
-      </w:r>
-      <w:r>
-        <w:rPr>
-          <w:sz w:val="18"/>
-          <w:szCs w:val="18"/>
-        </w:rPr>
-        <w:t xml:space="preserve"> 62112</w:t>
-      </w:r>
-    </w:p>
-    <w:p>
-      <w:pPr>
-        <w:pStyle w:val="ListParagraph"/>
-        <w:numPr>
-          <w:ilvl w:val="0"/>
-          <w:numId w:val="7"/>
-        </w:numPr>
-        <w:jc w:val="both"/>
-        <w:rPr>
-          <w:sz w:val="18"/>
-          <w:szCs w:val="18"/>
-        </w:rPr>
-      </w:pPr>
-      <w:r>
-        <w:rPr>
-          <w:sz w:val="18"/>
-          <w:szCs w:val="18"/>
-        </w:rPr>
         <w:t xml:space="preserve">Номер на група: </w:t>
       </w:r>
       <w:r>
@@ -4671,7 +5017,6 @@
           <w:sz w:val="18"/>
           <w:szCs w:val="18"/>
         </w:rPr>
-        <w:lastRenderedPageBreak/>
         <w:t>presentation.php</w:t>
       </w:r>
       <w:r>
@@ -4804,6 +5149,7 @@
           <w:sz w:val="18"/>
           <w:szCs w:val="18"/>
         </w:rPr>
+        <w:lastRenderedPageBreak/>
         <w:t>utility.php</w:t>
       </w:r>
       <w:r>
@@ -6284,84 +6630,84 @@
           <w:sz w:val="18"/>
           <w:szCs w:val="18"/>
         </w:rPr>
+        <w:t>Добавяне на повече</w:t>
+      </w:r>
+      <w:r>
+        <w:rPr>
+          <w:sz w:val="18"/>
+          <w:szCs w:val="18"/>
+        </w:rPr>
+        <w:t xml:space="preserve"> полета за</w:t>
+      </w:r>
+      <w:r>
+        <w:rPr>
+          <w:sz w:val="18"/>
+          <w:szCs w:val="18"/>
+        </w:rPr>
+        <w:t xml:space="preserve"> информация за презентациите и презентиращия</w:t>
+      </w:r>
+    </w:p>
+    <w:p>
+      <w:pPr>
+        <w:pStyle w:val="ListParagraph"/>
+        <w:numPr>
+          <w:ilvl w:val="0"/>
+          <w:numId w:val="23"/>
+        </w:numPr>
+        <w:jc w:val="both"/>
+        <w:rPr>
+          <w:sz w:val="18"/>
+          <w:szCs w:val="18"/>
+        </w:rPr>
+      </w:pPr>
+      <w:r>
+        <w:rPr>
+          <w:sz w:val="18"/>
+          <w:szCs w:val="18"/>
+        </w:rPr>
+        <w:t>Добавяне на повече видове предпочитания за презентация</w:t>
+      </w:r>
+    </w:p>
+    <w:p>
+      <w:pPr>
+        <w:pStyle w:val="ListParagraph"/>
+        <w:numPr>
+          <w:ilvl w:val="0"/>
+          <w:numId w:val="23"/>
+        </w:numPr>
+        <w:jc w:val="both"/>
+        <w:rPr>
+          <w:sz w:val="18"/>
+          <w:szCs w:val="18"/>
+        </w:rPr>
+      </w:pPr>
+      <w:r>
+        <w:rPr>
+          <w:sz w:val="18"/>
+          <w:szCs w:val="18"/>
+        </w:rPr>
+        <w:t>Добавяне на рейтингова система за оценяване на презентации</w:t>
+      </w:r>
+    </w:p>
+    <w:p>
+      <w:pPr>
+        <w:pStyle w:val="ListParagraph"/>
+        <w:numPr>
+          <w:ilvl w:val="0"/>
+          <w:numId w:val="23"/>
+        </w:numPr>
+        <w:jc w:val="both"/>
+        <w:rPr>
+          <w:sz w:val="18"/>
+          <w:szCs w:val="18"/>
+        </w:rPr>
+      </w:pPr>
+      <w:r>
+        <w:rPr>
+          <w:sz w:val="18"/>
+          <w:szCs w:val="18"/>
+        </w:rPr>
         <w:lastRenderedPageBreak/>
-        <w:t>Добавяне на повече</w:t>
-      </w:r>
-      <w:r>
-        <w:rPr>
-          <w:sz w:val="18"/>
-          <w:szCs w:val="18"/>
-        </w:rPr>
-        <w:t xml:space="preserve"> полета за</w:t>
-      </w:r>
-      <w:r>
-        <w:rPr>
-          <w:sz w:val="18"/>
-          <w:szCs w:val="18"/>
-        </w:rPr>
-        <w:t xml:space="preserve"> информация за презентациите и презентиращия</w:t>
-      </w:r>
-    </w:p>
-    <w:p>
-      <w:pPr>
-        <w:pStyle w:val="ListParagraph"/>
-        <w:numPr>
-          <w:ilvl w:val="0"/>
-          <w:numId w:val="23"/>
-        </w:numPr>
-        <w:jc w:val="both"/>
-        <w:rPr>
-          <w:sz w:val="18"/>
-          <w:szCs w:val="18"/>
-        </w:rPr>
-      </w:pPr>
-      <w:r>
-        <w:rPr>
-          <w:sz w:val="18"/>
-          <w:szCs w:val="18"/>
-        </w:rPr>
-        <w:t>Добавяне на повече видове предпочитания за презентация</w:t>
-      </w:r>
-    </w:p>
-    <w:p>
-      <w:pPr>
-        <w:pStyle w:val="ListParagraph"/>
-        <w:numPr>
-          <w:ilvl w:val="0"/>
-          <w:numId w:val="23"/>
-        </w:numPr>
-        <w:jc w:val="both"/>
-        <w:rPr>
-          <w:sz w:val="18"/>
-          <w:szCs w:val="18"/>
-        </w:rPr>
-      </w:pPr>
-      <w:r>
-        <w:rPr>
-          <w:sz w:val="18"/>
-          <w:szCs w:val="18"/>
-        </w:rPr>
-        <w:t>Добавяне на рейтингова система за оценяване на презентации</w:t>
-      </w:r>
-    </w:p>
-    <w:p>
-      <w:pPr>
-        <w:pStyle w:val="ListParagraph"/>
-        <w:numPr>
-          <w:ilvl w:val="0"/>
-          <w:numId w:val="23"/>
-        </w:numPr>
-        <w:jc w:val="both"/>
-        <w:rPr>
-          <w:sz w:val="18"/>
-          <w:szCs w:val="18"/>
-        </w:rPr>
-      </w:pPr>
-      <w:r>
-        <w:rPr>
-          <w:sz w:val="18"/>
-          <w:szCs w:val="18"/>
-        </w:rPr>
         <w:t>Добавяне на опция за сортиране на презентациите по различни критерии (азбучен ред, дата и час на представяне, оценка и др.)</w:t>
       </w:r>
     </w:p>
@@ -6705,7 +7051,7 @@
         </w:rPr>
         <w:t>[  </w:t>
       </w:r>
-      <w:hyperlink r:id="rId10" w:history="1">
+      <w:hyperlink r:id="rId14" w:history="1">
         <w:r>
           <w:rPr>
             <w:rStyle w:val="Hyperlink"/>
@@ -6889,7 +7235,7 @@
         </w:rPr>
         <w:t>[  </w:t>
       </w:r>
-      <w:hyperlink r:id="rId11" w:history="1">
+      <w:hyperlink r:id="rId15" w:history="1">
         <w:r>
           <w:rPr>
             <w:rStyle w:val="Hyperlink"/>
@@ -10635,6 +10981,7 @@
     <w:lsdException w:name="Strong" w:uiPriority="22" w:qFormat="1"/>
     <w:lsdException w:name="Emphasis" w:uiPriority="20" w:qFormat="1"/>
     <w:lsdException w:name="HTML Keyboard" w:semiHidden="1" w:unhideWhenUsed="1"/>
+    <w:lsdException w:name="Normal Table" w:semiHidden="1" w:unhideWhenUsed="1"/>
     <w:lsdException w:name="annotation subject" w:semiHidden="1" w:unhideWhenUsed="1"/>
     <w:lsdException w:name="No List" w:semiHidden="1" w:unhideWhenUsed="1"/>
     <w:lsdException w:name="Outline List 1" w:semiHidden="1" w:unhideWhenUsed="1"/>
@@ -10677,8 +11024,11 @@
     <w:lsdException w:name="Table Contemporary" w:semiHidden="1" w:unhideWhenUsed="1"/>
     <w:lsdException w:name="Table Elegant" w:semiHidden="1" w:unhideWhenUsed="1"/>
     <w:lsdException w:name="Table Professional" w:semiHidden="1" w:unhideWhenUsed="1"/>
+    <w:lsdException w:name="Table Subtle 1" w:semiHidden="1" w:unhideWhenUsed="1"/>
     <w:lsdException w:name="Table Subtle 2" w:semiHidden="1" w:unhideWhenUsed="1"/>
     <w:lsdException w:name="Table Web 1" w:semiHidden="1" w:unhideWhenUsed="1"/>
+    <w:lsdException w:name="Table Web 2" w:semiHidden="1" w:unhideWhenUsed="1"/>
+    <w:lsdException w:name="Table Web 3" w:semiHidden="1" w:unhideWhenUsed="1"/>
     <w:lsdException w:name="Balloon Text" w:semiHidden="1" w:unhideWhenUsed="1"/>
     <w:lsdException w:name="Table Grid" w:uiPriority="59"/>
     <w:lsdException w:name="Table Theme" w:semiHidden="1" w:unhideWhenUsed="1"/>
@@ -10983,6 +11333,7 @@
   <w:style w:type="character" w:default="1" w:styleId="DefaultParagraphFont">
     <w:name w:val="Default Paragraph Font"/>
     <w:uiPriority w:val="1"/>
+    <w:semiHidden/>
     <w:unhideWhenUsed/>
   </w:style>
   <w:style w:type="table" w:default="1" w:styleId="TableNormal">

</xml_diff>

<commit_message>
Update screenshots in document
</commit_message>
<xml_diff>
--- a/documentation/w14prj_SI_REQ_final.docx
+++ b/documentation/w14prj_SI_REQ_final.docx
@@ -1435,6 +1435,244 @@
         </w:rPr>
         <w:t xml:space="preserve">”, който съдържа необходимите данни за свързване с базата данни и пътя до файла с примерни данни за презентации. </w:t>
       </w:r>
+      <w:r>
+        <w:rPr>
+          <w:sz w:val="18"/>
+        </w:rPr>
+        <w:t>Също съдържа опция</w:t>
+      </w:r>
+      <w:r>
+        <w:rPr>
+          <w:sz w:val="18"/>
+        </w:rPr>
+        <w:t xml:space="preserve"> </w:t>
+      </w:r>
+      <w:r>
+        <w:rPr>
+          <w:sz w:val="18"/>
+        </w:rPr>
+        <w:t>“</w:t>
+      </w:r>
+      <w:r>
+        <w:rPr>
+          <w:sz w:val="18"/>
+          <w:lang w:val="en-US"/>
+        </w:rPr>
+        <w:t>show</w:t>
+      </w:r>
+      <w:r>
+        <w:rPr>
+          <w:sz w:val="18"/>
+        </w:rPr>
+        <w:t>”</w:t>
+      </w:r>
+      <w:r>
+        <w:rPr>
+          <w:sz w:val="18"/>
+        </w:rPr>
+        <w:t xml:space="preserve">, чрез която се избира дали да се изобразяват колко потребителя са изявили интерес към презентация. </w:t>
+      </w:r>
+    </w:p>
+    <w:p>
+      <w:pPr>
+        <w:pStyle w:val="ListParagraph"/>
+        <w:numPr>
+          <w:ilvl w:val="0"/>
+          <w:numId w:val="36"/>
+        </w:numPr>
+        <w:jc w:val="both"/>
+        <w:rPr>
+          <w:sz w:val="18"/>
+        </w:rPr>
+      </w:pPr>
+      <w:r>
+        <w:rPr>
+          <w:noProof/>
+          <w:sz w:val="18"/>
+        </w:rPr>
+        <w:drawing>
+          <wp:anchor distT="0" distB="0" distL="114300" distR="114300" simplePos="0" relativeHeight="251666432" behindDoc="0" locked="0" layoutInCell="1" allowOverlap="1" wp14:anchorId="4275F04F" wp14:editId="4D41E434">
+            <wp:simplePos x="0" y="0"/>
+            <wp:positionH relativeFrom="margin">
+              <wp:align>center</wp:align>
+            </wp:positionH>
+            <wp:positionV relativeFrom="paragraph">
+              <wp:posOffset>162560</wp:posOffset>
+            </wp:positionV>
+            <wp:extent cx="4320000" cy="951903"/>
+            <wp:effectExtent l="0" t="0" r="4445" b="635"/>
+            <wp:wrapTopAndBottom/>
+            <wp:docPr id="8" name="Picture 8"/>
+            <wp:cNvGraphicFramePr>
+              <a:graphicFrameLocks xmlns:a="http://schemas.openxmlformats.org/drawingml/2006/main" noChangeAspect="1"/>
+            </wp:cNvGraphicFramePr>
+            <a:graphic xmlns:a="http://schemas.openxmlformats.org/drawingml/2006/main">
+              <a:graphicData uri="http://schemas.openxmlformats.org/drawingml/2006/picture">
+                <pic:pic xmlns:pic="http://schemas.openxmlformats.org/drawingml/2006/picture">
+                  <pic:nvPicPr>
+                    <pic:cNvPr id="8" name="schedule-page-true.png"/>
+                    <pic:cNvPicPr/>
+                  </pic:nvPicPr>
+                  <pic:blipFill>
+                    <a:blip r:embed="rId10"/>
+                    <a:stretch>
+                      <a:fillRect/>
+                    </a:stretch>
+                  </pic:blipFill>
+                  <pic:spPr>
+                    <a:xfrm>
+                      <a:off x="0" y="0"/>
+                      <a:ext cx="4320000" cy="951903"/>
+                    </a:xfrm>
+                    <a:prstGeom prst="rect">
+                      <a:avLst/>
+                    </a:prstGeom>
+                  </pic:spPr>
+                </pic:pic>
+              </a:graphicData>
+            </a:graphic>
+            <wp14:sizeRelH relativeFrom="page">
+              <wp14:pctWidth>0</wp14:pctWidth>
+            </wp14:sizeRelH>
+            <wp14:sizeRelV relativeFrom="page">
+              <wp14:pctHeight>0</wp14:pctHeight>
+            </wp14:sizeRelV>
+          </wp:anchor>
+        </w:drawing>
+      </w:r>
+      <w:r>
+        <w:rPr>
+          <w:sz w:val="18"/>
+        </w:rPr>
+        <w:t>При стойност</w:t>
+      </w:r>
+      <w:r>
+        <w:rPr>
+          <w:sz w:val="18"/>
+        </w:rPr>
+        <w:t xml:space="preserve"> </w:t>
+      </w:r>
+      <w:r>
+        <w:rPr>
+          <w:sz w:val="18"/>
+          <w:lang w:val="en-US"/>
+        </w:rPr>
+        <w:t>TRUE</w:t>
+      </w:r>
+      <w:r>
+        <w:rPr>
+          <w:sz w:val="18"/>
+        </w:rPr>
+        <w:t xml:space="preserve">, броят се изобразява. </w:t>
+      </w:r>
+    </w:p>
+    <w:p>
+      <w:pPr>
+        <w:ind w:left="142"/>
+        <w:rPr>
+          <w:sz w:val="18"/>
+        </w:rPr>
+      </w:pPr>
+    </w:p>
+    <w:p>
+      <w:pPr>
+        <w:pStyle w:val="ListParagraph"/>
+        <w:numPr>
+          <w:ilvl w:val="0"/>
+          <w:numId w:val="36"/>
+        </w:numPr>
+        <w:rPr>
+          <w:sz w:val="18"/>
+        </w:rPr>
+      </w:pPr>
+      <w:r>
+        <w:rPr>
+          <w:noProof/>
+          <w:sz w:val="18"/>
+        </w:rPr>
+        <w:drawing>
+          <wp:anchor distT="0" distB="0" distL="114300" distR="114300" simplePos="0" relativeHeight="251667456" behindDoc="0" locked="0" layoutInCell="1" allowOverlap="1" wp14:anchorId="6676F2B8" wp14:editId="5C43D35C">
+            <wp:simplePos x="0" y="0"/>
+            <wp:positionH relativeFrom="margin">
+              <wp:align>center</wp:align>
+            </wp:positionH>
+            <wp:positionV relativeFrom="paragraph">
+              <wp:posOffset>161925</wp:posOffset>
+            </wp:positionV>
+            <wp:extent cx="4320000" cy="914289"/>
+            <wp:effectExtent l="0" t="0" r="4445" b="635"/>
+            <wp:wrapTopAndBottom/>
+            <wp:docPr id="9" name="Picture 9"/>
+            <wp:cNvGraphicFramePr>
+              <a:graphicFrameLocks xmlns:a="http://schemas.openxmlformats.org/drawingml/2006/main" noChangeAspect="1"/>
+            </wp:cNvGraphicFramePr>
+            <a:graphic xmlns:a="http://schemas.openxmlformats.org/drawingml/2006/main">
+              <a:graphicData uri="http://schemas.openxmlformats.org/drawingml/2006/picture">
+                <pic:pic xmlns:pic="http://schemas.openxmlformats.org/drawingml/2006/picture">
+                  <pic:nvPicPr>
+                    <pic:cNvPr id="9" name="schedule-page-false.png"/>
+                    <pic:cNvPicPr/>
+                  </pic:nvPicPr>
+                  <pic:blipFill>
+                    <a:blip r:embed="rId11"/>
+                    <a:stretch>
+                      <a:fillRect/>
+                    </a:stretch>
+                  </pic:blipFill>
+                  <pic:spPr>
+                    <a:xfrm>
+                      <a:off x="0" y="0"/>
+                      <a:ext cx="4320000" cy="914289"/>
+                    </a:xfrm>
+                    <a:prstGeom prst="rect">
+                      <a:avLst/>
+                    </a:prstGeom>
+                  </pic:spPr>
+                </pic:pic>
+              </a:graphicData>
+            </a:graphic>
+            <wp14:sizeRelH relativeFrom="page">
+              <wp14:pctWidth>0</wp14:pctWidth>
+            </wp14:sizeRelH>
+            <wp14:sizeRelV relativeFrom="page">
+              <wp14:pctHeight>0</wp14:pctHeight>
+            </wp14:sizeRelV>
+          </wp:anchor>
+        </w:drawing>
+      </w:r>
+      <w:r>
+        <w:rPr>
+          <w:sz w:val="18"/>
+        </w:rPr>
+        <w:t xml:space="preserve">При стойност </w:t>
+      </w:r>
+      <w:r>
+        <w:rPr>
+          <w:sz w:val="18"/>
+          <w:lang w:val="en-US"/>
+        </w:rPr>
+        <w:t>FALSE</w:t>
+      </w:r>
+      <w:r>
+        <w:rPr>
+          <w:sz w:val="18"/>
+        </w:rPr>
+        <w:t xml:space="preserve">, </w:t>
+      </w:r>
+      <w:r>
+        <w:rPr>
+          <w:sz w:val="18"/>
+        </w:rPr>
+        <w:t>броят се скрива.</w:t>
+      </w:r>
+    </w:p>
+    <w:p>
+      <w:pPr>
+        <w:jc w:val="both"/>
+        <w:rPr>
+          <w:sz w:val="18"/>
+        </w:rPr>
+      </w:pPr>
     </w:p>
     <w:p>
       <w:pPr>
@@ -1617,6 +1855,7 @@
           <w:sz w:val="22"/>
           <w:szCs w:val="22"/>
         </w:rPr>
+        <w:lastRenderedPageBreak/>
         <w:t xml:space="preserve">6. </w:t>
       </w:r>
       <w:r>
@@ -1670,7 +1909,7 @@
                     <pic:cNvPicPr/>
                   </pic:nvPicPr>
                   <pic:blipFill rotWithShape="1">
-                    <a:blip r:embed="rId10"/>
+                    <a:blip r:embed="rId12"/>
                     <a:srcRect l="1874"/>
                     <a:stretch/>
                   </pic:blipFill>
@@ -1864,7 +2103,6 @@
           <w:sz w:val="18"/>
           <w:szCs w:val="18"/>
         </w:rPr>
-        <w:lastRenderedPageBreak/>
         <w:t>При успешно влизане</w:t>
       </w:r>
       <w:r>
@@ -2071,18 +2309,18 @@
           <w:szCs w:val="20"/>
         </w:rPr>
         <w:drawing>
-          <wp:anchor distT="0" distB="0" distL="114300" distR="114300" simplePos="0" relativeHeight="251659264" behindDoc="0" locked="0" layoutInCell="1" allowOverlap="1" wp14:anchorId="5179F728" wp14:editId="3E5D8980">
+          <wp:anchor distT="0" distB="0" distL="114300" distR="114300" simplePos="0" relativeHeight="251663360" behindDoc="0" locked="0" layoutInCell="1" allowOverlap="1" wp14:anchorId="68F8DCAB" wp14:editId="08D390B2">
             <wp:simplePos x="0" y="0"/>
             <wp:positionH relativeFrom="margin">
-              <wp:posOffset>964565</wp:posOffset>
+              <wp:align>center</wp:align>
             </wp:positionH>
             <wp:positionV relativeFrom="paragraph">
-              <wp:posOffset>245745</wp:posOffset>
+              <wp:posOffset>276225</wp:posOffset>
             </wp:positionV>
-            <wp:extent cx="4019550" cy="2555240"/>
-            <wp:effectExtent l="19050" t="19050" r="19050" b="16510"/>
+            <wp:extent cx="4289425" cy="2626360"/>
+            <wp:effectExtent l="19050" t="19050" r="15875" b="21590"/>
             <wp:wrapTopAndBottom/>
-            <wp:docPr id="2" name="Picture 2"/>
+            <wp:docPr id="5" name="Picture 5"/>
             <wp:cNvGraphicFramePr>
               <a:graphicFrameLocks xmlns:a="http://schemas.openxmlformats.org/drawingml/2006/main" noChangeAspect="1"/>
             </wp:cNvGraphicFramePr>
@@ -2090,317 +2328,11 @@
               <a:graphicData uri="http://schemas.openxmlformats.org/drawingml/2006/picture">
                 <pic:pic xmlns:pic="http://schemas.openxmlformats.org/drawingml/2006/picture">
                   <pic:nvPicPr>
-                    <pic:cNvPr id="2" name="schedule-page.png"/>
-                    <pic:cNvPicPr/>
-                  </pic:nvPicPr>
-                  <pic:blipFill rotWithShape="1">
-                    <a:blip r:embed="rId11"/>
-                    <a:srcRect l="4467"/>
-                    <a:stretch/>
-                  </pic:blipFill>
-                  <pic:spPr bwMode="auto">
-                    <a:xfrm>
-                      <a:off x="0" y="0"/>
-                      <a:ext cx="4019550" cy="2555240"/>
-                    </a:xfrm>
-                    <a:prstGeom prst="rect">
-                      <a:avLst/>
-                    </a:prstGeom>
-                    <a:ln>
-                      <a:solidFill>
-                        <a:schemeClr val="tx1"/>
-                      </a:solidFill>
-                    </a:ln>
-                    <a:extLst>
-                      <a:ext uri="{53640926-AAD7-44D8-BBD7-CCE9431645EC}">
-                        <a14:shadowObscured xmlns:a14="http://schemas.microsoft.com/office/drawing/2010/main"/>
-                      </a:ext>
-                    </a:extLst>
-                  </pic:spPr>
-                </pic:pic>
-              </a:graphicData>
-            </a:graphic>
-            <wp14:sizeRelH relativeFrom="page">
-              <wp14:pctWidth>0</wp14:pctWidth>
-            </wp14:sizeRelH>
-            <wp14:sizeRelV relativeFrom="page">
-              <wp14:pctHeight>0</wp14:pctHeight>
-            </wp14:sizeRelV>
-          </wp:anchor>
-        </w:drawing>
-      </w:r>
-      <w:r>
-        <w:rPr>
-          <w:sz w:val="20"/>
-          <w:szCs w:val="20"/>
-        </w:rPr>
-        <w:t>Раглеждане на цялостно разписание</w:t>
-      </w:r>
-    </w:p>
-    <w:p>
-      <w:pPr>
-        <w:jc w:val="both"/>
-        <w:rPr>
-          <w:sz w:val="20"/>
-          <w:szCs w:val="20"/>
-        </w:rPr>
-      </w:pPr>
-    </w:p>
-    <w:p>
-      <w:pPr>
-        <w:pStyle w:val="ListParagraph"/>
-        <w:numPr>
-          <w:ilvl w:val="0"/>
-          <w:numId w:val="10"/>
-        </w:numPr>
-        <w:jc w:val="both"/>
-        <w:rPr>
-          <w:sz w:val="18"/>
-          <w:szCs w:val="18"/>
-        </w:rPr>
-      </w:pPr>
-      <w:r>
-        <w:rPr>
-          <w:sz w:val="18"/>
-          <w:szCs w:val="18"/>
-        </w:rPr>
-        <w:t>Ако потребителя</w:t>
-      </w:r>
-      <w:r>
-        <w:rPr>
-          <w:sz w:val="18"/>
-          <w:szCs w:val="18"/>
-        </w:rPr>
-        <w:t>т</w:t>
-      </w:r>
-      <w:r>
-        <w:rPr>
-          <w:sz w:val="18"/>
-          <w:szCs w:val="18"/>
-        </w:rPr>
-        <w:t xml:space="preserve"> </w:t>
-      </w:r>
-      <w:r>
-        <w:rPr>
-          <w:sz w:val="18"/>
-          <w:szCs w:val="18"/>
-        </w:rPr>
-        <w:t>се намира</w:t>
-      </w:r>
-      <w:r>
-        <w:rPr>
-          <w:sz w:val="18"/>
-          <w:szCs w:val="18"/>
-        </w:rPr>
-        <w:t xml:space="preserve"> на друга страница, той може да достъпи тази страница чрез натискане на бутон „График на презентации“</w:t>
-      </w:r>
-      <w:r>
-        <w:rPr>
-          <w:sz w:val="18"/>
-          <w:szCs w:val="18"/>
-        </w:rPr>
-        <w:t xml:space="preserve"> от навигационното меню</w:t>
-      </w:r>
-      <w:r>
-        <w:rPr>
-          <w:sz w:val="18"/>
-          <w:szCs w:val="18"/>
-        </w:rPr>
-        <w:t>.</w:t>
-      </w:r>
-    </w:p>
-    <w:p>
-      <w:pPr>
-        <w:pStyle w:val="ListParagraph"/>
-        <w:numPr>
-          <w:ilvl w:val="0"/>
-          <w:numId w:val="10"/>
-        </w:numPr>
-        <w:jc w:val="both"/>
-        <w:rPr>
-          <w:sz w:val="18"/>
-          <w:szCs w:val="18"/>
-        </w:rPr>
-      </w:pPr>
-      <w:r>
-        <w:rPr>
-          <w:sz w:val="18"/>
-          <w:szCs w:val="18"/>
-        </w:rPr>
-        <w:t>От страница</w:t>
-      </w:r>
-      <w:r>
-        <w:rPr>
-          <w:sz w:val="18"/>
-          <w:szCs w:val="18"/>
-        </w:rPr>
-        <w:t>та с разписание</w:t>
-      </w:r>
-      <w:r>
-        <w:rPr>
-          <w:sz w:val="18"/>
-          <w:szCs w:val="18"/>
-        </w:rPr>
-        <w:t>, потребителя</w:t>
-      </w:r>
-      <w:r>
-        <w:rPr>
-          <w:sz w:val="18"/>
-          <w:szCs w:val="18"/>
-        </w:rPr>
-        <w:t>т</w:t>
-      </w:r>
-      <w:r>
-        <w:rPr>
-          <w:sz w:val="18"/>
-          <w:szCs w:val="18"/>
-        </w:rPr>
-        <w:t xml:space="preserve"> има право да филтрира презентациите по ден на презентиране или група на презентиращия</w:t>
-      </w:r>
-      <w:r>
-        <w:rPr>
-          <w:sz w:val="18"/>
-          <w:szCs w:val="18"/>
-        </w:rPr>
-        <w:t xml:space="preserve"> чрез избиране на опция и натискане на бутон „Приложете филтъра“</w:t>
-      </w:r>
-    </w:p>
-    <w:p>
-      <w:pPr>
-        <w:pStyle w:val="ListParagraph"/>
-        <w:numPr>
-          <w:ilvl w:val="0"/>
-          <w:numId w:val="10"/>
-        </w:numPr>
-        <w:jc w:val="both"/>
-        <w:rPr>
-          <w:sz w:val="18"/>
-          <w:szCs w:val="18"/>
-        </w:rPr>
-      </w:pPr>
-      <w:r>
-        <w:rPr>
-          <w:sz w:val="18"/>
-          <w:szCs w:val="18"/>
-        </w:rPr>
-        <w:t>Също така той има право да избира на кои презентации би имал интерес да присъства чрез натискане на бутон „ще отида“ или „може би ще отида“</w:t>
-      </w:r>
-    </w:p>
-    <w:p>
-      <w:pPr>
-        <w:pStyle w:val="ListParagraph"/>
-        <w:numPr>
-          <w:ilvl w:val="0"/>
-          <w:numId w:val="10"/>
-        </w:numPr>
-        <w:jc w:val="both"/>
-        <w:rPr>
-          <w:sz w:val="18"/>
-          <w:szCs w:val="18"/>
-        </w:rPr>
-      </w:pPr>
-      <w:r>
-        <w:rPr>
-          <w:sz w:val="18"/>
-          <w:szCs w:val="18"/>
-        </w:rPr>
-        <w:t>Потребителят филтрира презентациите</w:t>
-      </w:r>
-      <w:r>
-        <w:rPr>
-          <w:sz w:val="18"/>
-          <w:szCs w:val="18"/>
-        </w:rPr>
-        <w:t>, които разглежда</w:t>
-      </w:r>
-      <w:r>
-        <w:rPr>
-          <w:sz w:val="18"/>
-          <w:szCs w:val="18"/>
-        </w:rPr>
-        <w:t xml:space="preserve"> чрез опциите „Изберете ден на представяне“ и „Изберете по група на представящия“. След като е избрал своите филтри потребителят може да ги приложи като натисне бутон „Приложете филтъра“ или да ги премахне като натисне бутон „Изчистете филтъра“.</w:t>
-      </w:r>
-    </w:p>
-    <w:p>
-      <w:pPr>
-        <w:pStyle w:val="ListParagraph"/>
-        <w:numPr>
-          <w:ilvl w:val="0"/>
-          <w:numId w:val="10"/>
-        </w:numPr>
-        <w:jc w:val="both"/>
-        <w:rPr>
-          <w:sz w:val="18"/>
-          <w:szCs w:val="18"/>
-        </w:rPr>
-      </w:pPr>
-      <w:r>
-        <w:rPr>
-          <w:sz w:val="18"/>
-          <w:szCs w:val="18"/>
-        </w:rPr>
-        <w:t>След като приключи да избира, потребителят може да натисне бутон „Направете персонализиран график“</w:t>
-      </w:r>
-      <w:r>
-        <w:rPr>
-          <w:sz w:val="18"/>
-          <w:szCs w:val="18"/>
-        </w:rPr>
-        <w:t xml:space="preserve"> за да запази своя избор и да се пренасочи към страницата, представяща неговото персонализирано разписание</w:t>
-      </w:r>
-      <w:r>
-        <w:rPr>
-          <w:sz w:val="18"/>
-          <w:szCs w:val="18"/>
-        </w:rPr>
-        <w:t>.</w:t>
-      </w:r>
-    </w:p>
-    <w:p>
-      <w:pPr>
-        <w:pStyle w:val="ListParagraph"/>
-        <w:numPr>
-          <w:ilvl w:val="0"/>
-          <w:numId w:val="9"/>
-        </w:numPr>
-        <w:jc w:val="both"/>
-        <w:rPr>
-          <w:sz w:val="20"/>
-          <w:szCs w:val="20"/>
-        </w:rPr>
-      </w:pPr>
-      <w:r>
-        <w:rPr>
-          <w:noProof/>
-          <w:sz w:val="20"/>
-          <w:szCs w:val="20"/>
-        </w:rPr>
-        <w:lastRenderedPageBreak/>
-        <w:drawing>
-          <wp:anchor distT="0" distB="0" distL="114300" distR="114300" simplePos="0" relativeHeight="251661312" behindDoc="0" locked="0" layoutInCell="1" allowOverlap="1" wp14:anchorId="6CF2C942" wp14:editId="5AB8C9AD">
-            <wp:simplePos x="0" y="0"/>
-            <wp:positionH relativeFrom="margin">
-              <wp:align>center</wp:align>
-            </wp:positionH>
-            <wp:positionV relativeFrom="paragraph">
-              <wp:posOffset>243205</wp:posOffset>
-            </wp:positionV>
-            <wp:extent cx="4343400" cy="3083560"/>
-            <wp:effectExtent l="19050" t="19050" r="19050" b="21590"/>
-            <wp:wrapTopAndBottom/>
-            <wp:docPr id="3" name="Picture 3"/>
-            <wp:cNvGraphicFramePr>
-              <a:graphicFrameLocks xmlns:a="http://schemas.openxmlformats.org/drawingml/2006/main" noChangeAspect="1"/>
-            </wp:cNvGraphicFramePr>
-            <a:graphic xmlns:a="http://schemas.openxmlformats.org/drawingml/2006/main">
-              <a:graphicData uri="http://schemas.openxmlformats.org/drawingml/2006/picture">
-                <pic:pic xmlns:pic="http://schemas.openxmlformats.org/drawingml/2006/picture">
-                  <pic:nvPicPr>
-                    <pic:cNvPr id="3" name="personalised-schedule-page.png"/>
+                    <pic:cNvPr id="5" name="schedule-page.png"/>
                     <pic:cNvPicPr/>
                   </pic:nvPicPr>
                   <pic:blipFill>
-                    <a:blip r:embed="rId12"/>
+                    <a:blip r:embed="rId13"/>
                     <a:stretch>
                       <a:fillRect/>
                     </a:stretch>
@@ -2408,7 +2340,7 @@
                   <pic:spPr>
                     <a:xfrm>
                       <a:off x="0" y="0"/>
-                      <a:ext cx="4343400" cy="3083560"/>
+                      <a:ext cx="4289425" cy="2626360"/>
                     </a:xfrm>
                     <a:prstGeom prst="rect">
                       <a:avLst/>
@@ -2436,7 +2368,7 @@
           <w:sz w:val="20"/>
           <w:szCs w:val="20"/>
         </w:rPr>
-        <w:t>Разглеждане на персонализирано разписание</w:t>
+        <w:t>Раглеждане на цялостно разписание</w:t>
       </w:r>
     </w:p>
     <w:p>
@@ -2453,19 +2385,20 @@
         <w:pStyle w:val="ListParagraph"/>
         <w:numPr>
           <w:ilvl w:val="0"/>
-          <w:numId w:val="13"/>
-        </w:numPr>
-        <w:jc w:val="both"/>
-        <w:rPr>
-          <w:sz w:val="18"/>
-          <w:szCs w:val="18"/>
-        </w:rPr>
-      </w:pPr>
-      <w:r>
-        <w:rPr>
-          <w:sz w:val="18"/>
-          <w:szCs w:val="18"/>
-        </w:rPr>
+          <w:numId w:val="10"/>
+        </w:numPr>
+        <w:jc w:val="both"/>
+        <w:rPr>
+          <w:sz w:val="18"/>
+          <w:szCs w:val="18"/>
+        </w:rPr>
+      </w:pPr>
+      <w:r>
+        <w:rPr>
+          <w:sz w:val="18"/>
+          <w:szCs w:val="18"/>
+        </w:rPr>
+        <w:lastRenderedPageBreak/>
         <w:t>Ако потребителя</w:t>
       </w:r>
       <w:r>
@@ -2480,7 +2413,21 @@
           <w:sz w:val="18"/>
           <w:szCs w:val="18"/>
         </w:rPr>
-        <w:t xml:space="preserve"> се намира на друга страница, той може да достъпи тази страница чрез натискане на бутон „Персонализиран график“</w:t>
+        <w:t xml:space="preserve"> </w:t>
+      </w:r>
+      <w:r>
+        <w:rPr>
+          <w:sz w:val="18"/>
+          <w:szCs w:val="18"/>
+        </w:rPr>
+        <w:t>се намира</w:t>
+      </w:r>
+      <w:r>
+        <w:rPr>
+          <w:sz w:val="18"/>
+          <w:szCs w:val="18"/>
+        </w:rPr>
+        <w:t xml:space="preserve"> на друга страница, той може да достъпи тази страница чрез натискане на бутон „График на презентации“</w:t>
       </w:r>
       <w:r>
         <w:rPr>
@@ -2502,20 +2449,139 @@
         <w:pStyle w:val="ListParagraph"/>
         <w:numPr>
           <w:ilvl w:val="0"/>
-          <w:numId w:val="13"/>
-        </w:numPr>
-        <w:jc w:val="both"/>
-        <w:rPr>
-          <w:sz w:val="18"/>
-          <w:szCs w:val="18"/>
-        </w:rPr>
-      </w:pPr>
-      <w:r>
-        <w:rPr>
-          <w:sz w:val="18"/>
-          <w:szCs w:val="18"/>
-        </w:rPr>
-        <w:t>От тази страница, потребителят има правото да променя своята преференция за всяка презентация или да я премахне</w:t>
+          <w:numId w:val="10"/>
+        </w:numPr>
+        <w:jc w:val="both"/>
+        <w:rPr>
+          <w:sz w:val="18"/>
+          <w:szCs w:val="18"/>
+        </w:rPr>
+      </w:pPr>
+      <w:r>
+        <w:rPr>
+          <w:sz w:val="18"/>
+          <w:szCs w:val="18"/>
+        </w:rPr>
+        <w:t>От страница</w:t>
+      </w:r>
+      <w:r>
+        <w:rPr>
+          <w:sz w:val="18"/>
+          <w:szCs w:val="18"/>
+        </w:rPr>
+        <w:t>та с разписание</w:t>
+      </w:r>
+      <w:r>
+        <w:rPr>
+          <w:sz w:val="18"/>
+          <w:szCs w:val="18"/>
+        </w:rPr>
+        <w:t>, потребителя</w:t>
+      </w:r>
+      <w:r>
+        <w:rPr>
+          <w:sz w:val="18"/>
+          <w:szCs w:val="18"/>
+        </w:rPr>
+        <w:t>т</w:t>
+      </w:r>
+      <w:r>
+        <w:rPr>
+          <w:sz w:val="18"/>
+          <w:szCs w:val="18"/>
+        </w:rPr>
+        <w:t xml:space="preserve"> има право да филтрира презентациите по ден на презентиране или група на презентиращия</w:t>
+      </w:r>
+      <w:r>
+        <w:rPr>
+          <w:sz w:val="18"/>
+          <w:szCs w:val="18"/>
+        </w:rPr>
+        <w:t xml:space="preserve"> чрез избиране на опция и натискане на бутон „Приложете филтъра“</w:t>
+      </w:r>
+    </w:p>
+    <w:p>
+      <w:pPr>
+        <w:pStyle w:val="ListParagraph"/>
+        <w:numPr>
+          <w:ilvl w:val="0"/>
+          <w:numId w:val="10"/>
+        </w:numPr>
+        <w:jc w:val="both"/>
+        <w:rPr>
+          <w:sz w:val="18"/>
+          <w:szCs w:val="18"/>
+        </w:rPr>
+      </w:pPr>
+      <w:r>
+        <w:rPr>
+          <w:sz w:val="18"/>
+          <w:szCs w:val="18"/>
+        </w:rPr>
+        <w:t>Също така той има право да избира на кои презентации би имал интерес да присъства чрез натискане на бутон „ще отида“ или „може би ще отида“</w:t>
+      </w:r>
+    </w:p>
+    <w:p>
+      <w:pPr>
+        <w:pStyle w:val="ListParagraph"/>
+        <w:numPr>
+          <w:ilvl w:val="0"/>
+          <w:numId w:val="10"/>
+        </w:numPr>
+        <w:jc w:val="both"/>
+        <w:rPr>
+          <w:sz w:val="18"/>
+          <w:szCs w:val="18"/>
+        </w:rPr>
+      </w:pPr>
+      <w:r>
+        <w:rPr>
+          <w:sz w:val="18"/>
+          <w:szCs w:val="18"/>
+        </w:rPr>
+        <w:t>Потребителят филтрира презентациите</w:t>
+      </w:r>
+      <w:r>
+        <w:rPr>
+          <w:sz w:val="18"/>
+          <w:szCs w:val="18"/>
+        </w:rPr>
+        <w:t>, които разглежда</w:t>
+      </w:r>
+      <w:r>
+        <w:rPr>
+          <w:sz w:val="18"/>
+          <w:szCs w:val="18"/>
+        </w:rPr>
+        <w:t xml:space="preserve"> чрез опциите „Изберете ден на представяне“ и „Изберете по група на представящия“. След като е избрал своите филтри потребителят може да ги приложи като натисне бутон „Приложете филтъра“ или да ги премахне като натисне бутон „Изчистете филтъра“.</w:t>
+      </w:r>
+    </w:p>
+    <w:p>
+      <w:pPr>
+        <w:pStyle w:val="ListParagraph"/>
+        <w:numPr>
+          <w:ilvl w:val="0"/>
+          <w:numId w:val="10"/>
+        </w:numPr>
+        <w:jc w:val="both"/>
+        <w:rPr>
+          <w:sz w:val="18"/>
+          <w:szCs w:val="18"/>
+        </w:rPr>
+      </w:pPr>
+      <w:r>
+        <w:rPr>
+          <w:sz w:val="18"/>
+          <w:szCs w:val="18"/>
+        </w:rPr>
+        <w:t>След като приключи да избира, потребителят може да натисне бутон „Направете персонализиран график“</w:t>
+      </w:r>
+      <w:r>
+        <w:rPr>
+          <w:sz w:val="18"/>
+          <w:szCs w:val="18"/>
+        </w:rPr>
+        <w:t xml:space="preserve"> за да запази своя избор и да се пренасочи към страницата, представяща неговото персонализирано разписание</w:t>
       </w:r>
       <w:r>
         <w:rPr>
@@ -2523,294 +2589,6 @@
           <w:szCs w:val="18"/>
         </w:rPr>
         <w:t>.</w:t>
-      </w:r>
-    </w:p>
-    <w:p>
-      <w:pPr>
-        <w:pStyle w:val="ListParagraph"/>
-        <w:numPr>
-          <w:ilvl w:val="0"/>
-          <w:numId w:val="13"/>
-        </w:numPr>
-        <w:jc w:val="both"/>
-        <w:rPr>
-          <w:sz w:val="18"/>
-          <w:szCs w:val="18"/>
-        </w:rPr>
-      </w:pPr>
-      <w:r>
-        <w:rPr>
-          <w:sz w:val="18"/>
-          <w:szCs w:val="18"/>
-        </w:rPr>
-        <w:t>Потребителят филтрира презентациите</w:t>
-      </w:r>
-      <w:r>
-        <w:rPr>
-          <w:sz w:val="18"/>
-          <w:szCs w:val="18"/>
-        </w:rPr>
-        <w:t>, които разглежда</w:t>
-      </w:r>
-      <w:r>
-        <w:rPr>
-          <w:sz w:val="18"/>
-          <w:szCs w:val="18"/>
-        </w:rPr>
-        <w:t xml:space="preserve"> чрез опциите „Избер</w:t>
-      </w:r>
-      <w:r>
-        <w:rPr>
-          <w:sz w:val="18"/>
-          <w:szCs w:val="18"/>
-        </w:rPr>
-        <w:t>и</w:t>
-      </w:r>
-      <w:r>
-        <w:rPr>
-          <w:sz w:val="18"/>
-          <w:szCs w:val="18"/>
-        </w:rPr>
-        <w:t xml:space="preserve"> ден на представяне“, „Избер</w:t>
-      </w:r>
-      <w:r>
-        <w:rPr>
-          <w:sz w:val="18"/>
-          <w:szCs w:val="18"/>
-        </w:rPr>
-        <w:t>и</w:t>
-      </w:r>
-      <w:r>
-        <w:rPr>
-          <w:sz w:val="18"/>
-          <w:szCs w:val="18"/>
-        </w:rPr>
-        <w:t xml:space="preserve"> група на представящия“ и „Избери предпочитание“. След като е избрал своите филтри потребителят може да ги приложи като натисне бутон „Приложете филтъра“ или да ги премахне като натисне бутон „Изчистете филтъра“.</w:t>
-      </w:r>
-    </w:p>
-    <w:p>
-      <w:pPr>
-        <w:pStyle w:val="ListParagraph"/>
-        <w:numPr>
-          <w:ilvl w:val="0"/>
-          <w:numId w:val="13"/>
-        </w:numPr>
-        <w:jc w:val="both"/>
-        <w:rPr>
-          <w:sz w:val="18"/>
-          <w:szCs w:val="18"/>
-        </w:rPr>
-      </w:pPr>
-      <w:r>
-        <w:rPr>
-          <w:sz w:val="18"/>
-          <w:szCs w:val="18"/>
-        </w:rPr>
-        <w:t>При натискане на бутон „Приложи промените“, промените избрани от потребителя ще се запазват</w:t>
-      </w:r>
-      <w:r>
-        <w:rPr>
-          <w:sz w:val="18"/>
-          <w:szCs w:val="18"/>
-        </w:rPr>
-        <w:t>.</w:t>
-      </w:r>
-    </w:p>
-    <w:p>
-      <w:pPr>
-        <w:pStyle w:val="ListParagraph"/>
-        <w:numPr>
-          <w:ilvl w:val="0"/>
-          <w:numId w:val="0"/>
-        </w:numPr>
-        <w:ind w:left="1069"/>
-        <w:jc w:val="both"/>
-        <w:rPr>
-          <w:sz w:val="18"/>
-          <w:szCs w:val="18"/>
-        </w:rPr>
-      </w:pPr>
-    </w:p>
-    <w:p>
-      <w:pPr>
-        <w:pStyle w:val="ListParagraph"/>
-        <w:numPr>
-          <w:ilvl w:val="0"/>
-          <w:numId w:val="9"/>
-        </w:numPr>
-        <w:jc w:val="both"/>
-        <w:rPr>
-          <w:sz w:val="20"/>
-          <w:szCs w:val="20"/>
-        </w:rPr>
-      </w:pPr>
-      <w:r>
-        <w:rPr>
-          <w:sz w:val="20"/>
-          <w:szCs w:val="20"/>
-        </w:rPr>
-        <w:t>Разпечатване на разписание</w:t>
-      </w:r>
-    </w:p>
-    <w:p>
-      <w:pPr>
-        <w:pStyle w:val="ListParagraph"/>
-        <w:numPr>
-          <w:ilvl w:val="0"/>
-          <w:numId w:val="11"/>
-        </w:numPr>
-        <w:jc w:val="both"/>
-        <w:rPr>
-          <w:sz w:val="18"/>
-          <w:szCs w:val="18"/>
-        </w:rPr>
-      </w:pPr>
-      <w:r>
-        <w:rPr>
-          <w:sz w:val="18"/>
-          <w:szCs w:val="18"/>
-        </w:rPr>
-        <w:t>Ако потребителя</w:t>
-      </w:r>
-      <w:r>
-        <w:rPr>
-          <w:sz w:val="18"/>
-          <w:szCs w:val="18"/>
-        </w:rPr>
-        <w:t>т</w:t>
-      </w:r>
-      <w:r>
-        <w:rPr>
-          <w:sz w:val="18"/>
-          <w:szCs w:val="18"/>
-        </w:rPr>
-        <w:t xml:space="preserve"> се намира на друга страница, той може да достъпи тази страница чрез натискане на бутон „Разпечатай разписанието“ от навигационното меню</w:t>
-      </w:r>
-      <w:r>
-        <w:rPr>
-          <w:sz w:val="18"/>
-          <w:szCs w:val="18"/>
-        </w:rPr>
-        <w:t>.</w:t>
-      </w:r>
-    </w:p>
-    <w:p>
-      <w:pPr>
-        <w:pStyle w:val="ListParagraph"/>
-        <w:numPr>
-          <w:ilvl w:val="0"/>
-          <w:numId w:val="11"/>
-        </w:numPr>
-        <w:jc w:val="both"/>
-        <w:rPr>
-          <w:sz w:val="18"/>
-          <w:szCs w:val="18"/>
-        </w:rPr>
-      </w:pPr>
-      <w:r>
-        <w:rPr>
-          <w:sz w:val="18"/>
-          <w:szCs w:val="18"/>
-        </w:rPr>
-        <w:t>При натискане на бутон „</w:t>
-      </w:r>
-      <w:r>
-        <w:rPr>
-          <w:sz w:val="18"/>
-          <w:szCs w:val="18"/>
-        </w:rPr>
-        <w:t>Експортирай пълно разписание към CSV</w:t>
-      </w:r>
-      <w:r>
-        <w:rPr>
-          <w:sz w:val="18"/>
-          <w:szCs w:val="18"/>
-        </w:rPr>
-        <w:t>“</w:t>
-      </w:r>
-      <w:r>
-        <w:rPr>
-          <w:sz w:val="18"/>
-          <w:szCs w:val="18"/>
-        </w:rPr>
-        <w:t>, потребителят получава</w:t>
-      </w:r>
-      <w:r>
-        <w:rPr>
-          <w:sz w:val="18"/>
-          <w:szCs w:val="18"/>
-        </w:rPr>
-        <w:t xml:space="preserve"> цялостното </w:t>
-      </w:r>
-      <w:r>
-        <w:rPr>
-          <w:sz w:val="18"/>
-          <w:szCs w:val="18"/>
-        </w:rPr>
-        <w:t xml:space="preserve"> разписание като </w:t>
-      </w:r>
-      <w:r>
-        <w:rPr>
-          <w:sz w:val="18"/>
-          <w:szCs w:val="18"/>
-        </w:rPr>
-        <w:t>CSV</w:t>
-      </w:r>
-      <w:r>
-        <w:rPr>
-          <w:sz w:val="18"/>
-          <w:szCs w:val="18"/>
-        </w:rPr>
-        <w:t xml:space="preserve"> файл.</w:t>
-      </w:r>
-    </w:p>
-    <w:p>
-      <w:pPr>
-        <w:pStyle w:val="ListParagraph"/>
-        <w:numPr>
-          <w:ilvl w:val="0"/>
-          <w:numId w:val="11"/>
-        </w:numPr>
-        <w:jc w:val="both"/>
-        <w:rPr>
-          <w:sz w:val="18"/>
-          <w:szCs w:val="18"/>
-        </w:rPr>
-      </w:pPr>
-      <w:r>
-        <w:rPr>
-          <w:sz w:val="18"/>
-          <w:szCs w:val="18"/>
-        </w:rPr>
-        <w:t xml:space="preserve">При натискане на бутон „Експортирай лично разписание към CSV“, потребителят получава </w:t>
-      </w:r>
-      <w:r>
-        <w:rPr>
-          <w:sz w:val="18"/>
-          <w:szCs w:val="18"/>
-        </w:rPr>
-        <w:t xml:space="preserve">своето персонализирано </w:t>
-      </w:r>
-      <w:r>
-        <w:rPr>
-          <w:sz w:val="18"/>
-          <w:szCs w:val="18"/>
-        </w:rPr>
-        <w:t xml:space="preserve">разписание като </w:t>
-      </w:r>
-      <w:r>
-        <w:rPr>
-          <w:sz w:val="18"/>
-          <w:szCs w:val="18"/>
-        </w:rPr>
-        <w:t xml:space="preserve">CSV </w:t>
-      </w:r>
-      <w:r>
-        <w:rPr>
-          <w:sz w:val="18"/>
-          <w:szCs w:val="18"/>
-        </w:rPr>
-        <w:t>файл.</w:t>
       </w:r>
     </w:p>
     <w:p>
@@ -2847,15 +2625,556 @@
           <w:sz w:val="20"/>
           <w:szCs w:val="20"/>
         </w:rPr>
-        <w:lastRenderedPageBreak/>
         <w:drawing>
-          <wp:anchor distT="0" distB="0" distL="114300" distR="114300" simplePos="0" relativeHeight="251662336" behindDoc="0" locked="0" layoutInCell="1" allowOverlap="1" wp14:anchorId="36D98BAB" wp14:editId="7D7EF3D1">
+          <wp:anchor distT="0" distB="0" distL="114300" distR="114300" simplePos="0" relativeHeight="251664384" behindDoc="0" locked="0" layoutInCell="1" allowOverlap="1" wp14:anchorId="02C3CACC" wp14:editId="10341DCD">
             <wp:simplePos x="0" y="0"/>
             <wp:positionH relativeFrom="margin">
               <wp:align>center</wp:align>
             </wp:positionH>
             <wp:positionV relativeFrom="paragraph">
-              <wp:posOffset>305435</wp:posOffset>
+              <wp:posOffset>278765</wp:posOffset>
+            </wp:positionV>
+            <wp:extent cx="4368800" cy="3096895"/>
+            <wp:effectExtent l="19050" t="19050" r="12700" b="27305"/>
+            <wp:wrapTopAndBottom/>
+            <wp:docPr id="6" name="Picture 6"/>
+            <wp:cNvGraphicFramePr>
+              <a:graphicFrameLocks xmlns:a="http://schemas.openxmlformats.org/drawingml/2006/main" noChangeAspect="1"/>
+            </wp:cNvGraphicFramePr>
+            <a:graphic xmlns:a="http://schemas.openxmlformats.org/drawingml/2006/main">
+              <a:graphicData uri="http://schemas.openxmlformats.org/drawingml/2006/picture">
+                <pic:pic xmlns:pic="http://schemas.openxmlformats.org/drawingml/2006/picture">
+                  <pic:nvPicPr>
+                    <pic:cNvPr id="6" name="personalised-schedule-page.png"/>
+                    <pic:cNvPicPr/>
+                  </pic:nvPicPr>
+                  <pic:blipFill>
+                    <a:blip r:embed="rId14"/>
+                    <a:stretch>
+                      <a:fillRect/>
+                    </a:stretch>
+                  </pic:blipFill>
+                  <pic:spPr>
+                    <a:xfrm>
+                      <a:off x="0" y="0"/>
+                      <a:ext cx="4368800" cy="3096895"/>
+                    </a:xfrm>
+                    <a:prstGeom prst="rect">
+                      <a:avLst/>
+                    </a:prstGeom>
+                    <a:ln>
+                      <a:solidFill>
+                        <a:schemeClr val="tx1"/>
+                      </a:solidFill>
+                    </a:ln>
+                  </pic:spPr>
+                </pic:pic>
+              </a:graphicData>
+            </a:graphic>
+            <wp14:sizeRelH relativeFrom="page">
+              <wp14:pctWidth>0</wp14:pctWidth>
+            </wp14:sizeRelH>
+            <wp14:sizeRelV relativeFrom="page">
+              <wp14:pctHeight>0</wp14:pctHeight>
+            </wp14:sizeRelV>
+          </wp:anchor>
+        </w:drawing>
+      </w:r>
+      <w:r>
+        <w:rPr>
+          <w:sz w:val="20"/>
+          <w:szCs w:val="20"/>
+        </w:rPr>
+        <w:t>Разглеждане на персонализирано разписание</w:t>
+      </w:r>
+    </w:p>
+    <w:p>
+      <w:pPr>
+        <w:jc w:val="both"/>
+        <w:rPr>
+          <w:sz w:val="20"/>
+          <w:szCs w:val="20"/>
+        </w:rPr>
+      </w:pPr>
+    </w:p>
+    <w:p>
+      <w:pPr>
+        <w:pStyle w:val="ListParagraph"/>
+        <w:numPr>
+          <w:ilvl w:val="0"/>
+          <w:numId w:val="13"/>
+        </w:numPr>
+        <w:jc w:val="both"/>
+        <w:rPr>
+          <w:sz w:val="18"/>
+          <w:szCs w:val="18"/>
+        </w:rPr>
+      </w:pPr>
+      <w:r>
+        <w:rPr>
+          <w:sz w:val="18"/>
+          <w:szCs w:val="18"/>
+        </w:rPr>
+        <w:t>Ако потребителя</w:t>
+      </w:r>
+      <w:r>
+        <w:rPr>
+          <w:sz w:val="18"/>
+          <w:szCs w:val="18"/>
+        </w:rPr>
+        <w:t>т</w:t>
+      </w:r>
+      <w:r>
+        <w:rPr>
+          <w:sz w:val="18"/>
+          <w:szCs w:val="18"/>
+        </w:rPr>
+        <w:t xml:space="preserve"> се намира на друга страница, той може да достъпи тази страница чрез натискане на бутон „Персонализиран график“</w:t>
+      </w:r>
+      <w:r>
+        <w:rPr>
+          <w:sz w:val="18"/>
+          <w:szCs w:val="18"/>
+        </w:rPr>
+        <w:t xml:space="preserve"> от навигационното меню</w:t>
+      </w:r>
+      <w:r>
+        <w:rPr>
+          <w:sz w:val="18"/>
+          <w:szCs w:val="18"/>
+        </w:rPr>
+        <w:t>.</w:t>
+      </w:r>
+    </w:p>
+    <w:p>
+      <w:pPr>
+        <w:pStyle w:val="ListParagraph"/>
+        <w:numPr>
+          <w:ilvl w:val="0"/>
+          <w:numId w:val="13"/>
+        </w:numPr>
+        <w:jc w:val="both"/>
+        <w:rPr>
+          <w:sz w:val="18"/>
+          <w:szCs w:val="18"/>
+        </w:rPr>
+      </w:pPr>
+      <w:r>
+        <w:rPr>
+          <w:sz w:val="18"/>
+          <w:szCs w:val="18"/>
+        </w:rPr>
+        <w:t>От тази страница, потребителят има правото да променя своята преференция за всяка презентация или да я премахне</w:t>
+      </w:r>
+      <w:r>
+        <w:rPr>
+          <w:sz w:val="18"/>
+          <w:szCs w:val="18"/>
+        </w:rPr>
+        <w:t>.</w:t>
+      </w:r>
+    </w:p>
+    <w:p>
+      <w:pPr>
+        <w:pStyle w:val="ListParagraph"/>
+        <w:numPr>
+          <w:ilvl w:val="0"/>
+          <w:numId w:val="13"/>
+        </w:numPr>
+        <w:jc w:val="both"/>
+        <w:rPr>
+          <w:sz w:val="18"/>
+          <w:szCs w:val="18"/>
+        </w:rPr>
+      </w:pPr>
+      <w:r>
+        <w:rPr>
+          <w:sz w:val="18"/>
+          <w:szCs w:val="18"/>
+        </w:rPr>
+        <w:t>Потребителят филтрира презентациите</w:t>
+      </w:r>
+      <w:r>
+        <w:rPr>
+          <w:sz w:val="18"/>
+          <w:szCs w:val="18"/>
+        </w:rPr>
+        <w:t>, които разглежда</w:t>
+      </w:r>
+      <w:r>
+        <w:rPr>
+          <w:sz w:val="18"/>
+          <w:szCs w:val="18"/>
+        </w:rPr>
+        <w:t xml:space="preserve"> чрез опциите „Избер</w:t>
+      </w:r>
+      <w:r>
+        <w:rPr>
+          <w:sz w:val="18"/>
+          <w:szCs w:val="18"/>
+        </w:rPr>
+        <w:t>и</w:t>
+      </w:r>
+      <w:r>
+        <w:rPr>
+          <w:sz w:val="18"/>
+          <w:szCs w:val="18"/>
+        </w:rPr>
+        <w:t xml:space="preserve"> ден на представяне“, „Избер</w:t>
+      </w:r>
+      <w:r>
+        <w:rPr>
+          <w:sz w:val="18"/>
+          <w:szCs w:val="18"/>
+        </w:rPr>
+        <w:t>и</w:t>
+      </w:r>
+      <w:r>
+        <w:rPr>
+          <w:sz w:val="18"/>
+          <w:szCs w:val="18"/>
+        </w:rPr>
+        <w:t xml:space="preserve"> група на представящия“ и „Избери предпочитание“. След като е избрал своите филтри потребителят може да ги приложи като натисне бутон „Приложете филтъра“ или да ги премахне като натисне бутон „Изчистете филтъра“.</w:t>
+      </w:r>
+    </w:p>
+    <w:p>
+      <w:pPr>
+        <w:pStyle w:val="ListParagraph"/>
+        <w:numPr>
+          <w:ilvl w:val="0"/>
+          <w:numId w:val="13"/>
+        </w:numPr>
+        <w:jc w:val="both"/>
+        <w:rPr>
+          <w:sz w:val="18"/>
+          <w:szCs w:val="18"/>
+        </w:rPr>
+      </w:pPr>
+      <w:r>
+        <w:rPr>
+          <w:sz w:val="18"/>
+          <w:szCs w:val="18"/>
+        </w:rPr>
+        <w:t>При натискане на бутон „Приложи промените“, промените избрани от потребителя ще се запазват</w:t>
+      </w:r>
+      <w:r>
+        <w:rPr>
+          <w:sz w:val="18"/>
+          <w:szCs w:val="18"/>
+        </w:rPr>
+        <w:t>.</w:t>
+      </w:r>
+    </w:p>
+    <w:p>
+      <w:pPr>
+        <w:pStyle w:val="ListParagraph"/>
+        <w:numPr>
+          <w:ilvl w:val="0"/>
+          <w:numId w:val="0"/>
+        </w:numPr>
+        <w:ind w:left="1069"/>
+        <w:jc w:val="both"/>
+        <w:rPr>
+          <w:sz w:val="18"/>
+          <w:szCs w:val="18"/>
+        </w:rPr>
+      </w:pPr>
+    </w:p>
+    <w:p>
+      <w:pPr>
+        <w:pStyle w:val="ListParagraph"/>
+        <w:numPr>
+          <w:ilvl w:val="0"/>
+          <w:numId w:val="9"/>
+        </w:numPr>
+        <w:jc w:val="both"/>
+        <w:rPr>
+          <w:sz w:val="20"/>
+          <w:szCs w:val="20"/>
+        </w:rPr>
+      </w:pPr>
+      <w:r>
+        <w:rPr>
+          <w:noProof/>
+          <w:sz w:val="20"/>
+          <w:szCs w:val="20"/>
+        </w:rPr>
+        <w:lastRenderedPageBreak/>
+        <w:drawing>
+          <wp:anchor distT="0" distB="0" distL="114300" distR="114300" simplePos="0" relativeHeight="251665408" behindDoc="0" locked="0" layoutInCell="1" allowOverlap="1" wp14:anchorId="01788DE3" wp14:editId="7CDA202B">
+            <wp:simplePos x="0" y="0"/>
+            <wp:positionH relativeFrom="margin">
+              <wp:align>center</wp:align>
+            </wp:positionH>
+            <wp:positionV relativeFrom="paragraph">
+              <wp:posOffset>298450</wp:posOffset>
+            </wp:positionV>
+            <wp:extent cx="4564380" cy="1550670"/>
+            <wp:effectExtent l="19050" t="19050" r="26670" b="11430"/>
+            <wp:wrapTopAndBottom/>
+            <wp:docPr id="7" name="Picture 7"/>
+            <wp:cNvGraphicFramePr>
+              <a:graphicFrameLocks xmlns:a="http://schemas.openxmlformats.org/drawingml/2006/main" noChangeAspect="1"/>
+            </wp:cNvGraphicFramePr>
+            <a:graphic xmlns:a="http://schemas.openxmlformats.org/drawingml/2006/main">
+              <a:graphicData uri="http://schemas.openxmlformats.org/drawingml/2006/picture">
+                <pic:pic xmlns:pic="http://schemas.openxmlformats.org/drawingml/2006/picture">
+                  <pic:nvPicPr>
+                    <pic:cNvPr id="7" name="export-page.png"/>
+                    <pic:cNvPicPr/>
+                  </pic:nvPicPr>
+                  <pic:blipFill>
+                    <a:blip r:embed="rId15"/>
+                    <a:stretch>
+                      <a:fillRect/>
+                    </a:stretch>
+                  </pic:blipFill>
+                  <pic:spPr>
+                    <a:xfrm>
+                      <a:off x="0" y="0"/>
+                      <a:ext cx="4564380" cy="1550670"/>
+                    </a:xfrm>
+                    <a:prstGeom prst="rect">
+                      <a:avLst/>
+                    </a:prstGeom>
+                    <a:ln>
+                      <a:solidFill>
+                        <a:schemeClr val="tx1"/>
+                      </a:solidFill>
+                    </a:ln>
+                  </pic:spPr>
+                </pic:pic>
+              </a:graphicData>
+            </a:graphic>
+            <wp14:sizeRelH relativeFrom="page">
+              <wp14:pctWidth>0</wp14:pctWidth>
+            </wp14:sizeRelH>
+            <wp14:sizeRelV relativeFrom="page">
+              <wp14:pctHeight>0</wp14:pctHeight>
+            </wp14:sizeRelV>
+          </wp:anchor>
+        </w:drawing>
+      </w:r>
+      <w:r>
+        <w:rPr>
+          <w:sz w:val="20"/>
+          <w:szCs w:val="20"/>
+        </w:rPr>
+        <w:t>Разпечатване на разписание</w:t>
+      </w:r>
+    </w:p>
+    <w:p>
+      <w:pPr>
+        <w:jc w:val="both"/>
+        <w:rPr>
+          <w:sz w:val="20"/>
+          <w:szCs w:val="20"/>
+        </w:rPr>
+      </w:pPr>
+    </w:p>
+    <w:p>
+      <w:pPr>
+        <w:pStyle w:val="ListParagraph"/>
+        <w:numPr>
+          <w:ilvl w:val="0"/>
+          <w:numId w:val="11"/>
+        </w:numPr>
+        <w:jc w:val="both"/>
+        <w:rPr>
+          <w:sz w:val="18"/>
+          <w:szCs w:val="18"/>
+        </w:rPr>
+      </w:pPr>
+      <w:r>
+        <w:rPr>
+          <w:sz w:val="18"/>
+          <w:szCs w:val="18"/>
+        </w:rPr>
+        <w:t>Ако потребителя</w:t>
+      </w:r>
+      <w:r>
+        <w:rPr>
+          <w:sz w:val="18"/>
+          <w:szCs w:val="18"/>
+        </w:rPr>
+        <w:t>т</w:t>
+      </w:r>
+      <w:r>
+        <w:rPr>
+          <w:sz w:val="18"/>
+          <w:szCs w:val="18"/>
+        </w:rPr>
+        <w:t xml:space="preserve"> се намира на друга страница, той може да достъпи тази страница чрез натискане на бутон „Разпечатай разписанието“ от навигационното меню</w:t>
+      </w:r>
+      <w:r>
+        <w:rPr>
+          <w:sz w:val="18"/>
+          <w:szCs w:val="18"/>
+        </w:rPr>
+        <w:t>.</w:t>
+      </w:r>
+    </w:p>
+    <w:p>
+      <w:pPr>
+        <w:pStyle w:val="ListParagraph"/>
+        <w:numPr>
+          <w:ilvl w:val="0"/>
+          <w:numId w:val="11"/>
+        </w:numPr>
+        <w:jc w:val="both"/>
+        <w:rPr>
+          <w:sz w:val="18"/>
+          <w:szCs w:val="18"/>
+        </w:rPr>
+      </w:pPr>
+      <w:r>
+        <w:rPr>
+          <w:sz w:val="18"/>
+          <w:szCs w:val="18"/>
+        </w:rPr>
+        <w:t>При натискане на бутон „</w:t>
+      </w:r>
+      <w:r>
+        <w:rPr>
+          <w:sz w:val="18"/>
+          <w:szCs w:val="18"/>
+        </w:rPr>
+        <w:t>Експортирай пълно разписание към CSV</w:t>
+      </w:r>
+      <w:r>
+        <w:rPr>
+          <w:sz w:val="18"/>
+          <w:szCs w:val="18"/>
+        </w:rPr>
+        <w:t>“</w:t>
+      </w:r>
+      <w:r>
+        <w:rPr>
+          <w:sz w:val="18"/>
+          <w:szCs w:val="18"/>
+        </w:rPr>
+        <w:t>, потребителят получава</w:t>
+      </w:r>
+      <w:r>
+        <w:rPr>
+          <w:sz w:val="18"/>
+          <w:szCs w:val="18"/>
+        </w:rPr>
+        <w:t xml:space="preserve"> цялостното </w:t>
+      </w:r>
+      <w:r>
+        <w:rPr>
+          <w:sz w:val="18"/>
+          <w:szCs w:val="18"/>
+        </w:rPr>
+        <w:t xml:space="preserve"> разписание като </w:t>
+      </w:r>
+      <w:r>
+        <w:rPr>
+          <w:sz w:val="18"/>
+          <w:szCs w:val="18"/>
+        </w:rPr>
+        <w:t>CSV</w:t>
+      </w:r>
+      <w:r>
+        <w:rPr>
+          <w:sz w:val="18"/>
+          <w:szCs w:val="18"/>
+        </w:rPr>
+        <w:t xml:space="preserve"> файл.</w:t>
+      </w:r>
+    </w:p>
+    <w:p>
+      <w:pPr>
+        <w:pStyle w:val="ListParagraph"/>
+        <w:numPr>
+          <w:ilvl w:val="0"/>
+          <w:numId w:val="11"/>
+        </w:numPr>
+        <w:jc w:val="both"/>
+        <w:rPr>
+          <w:sz w:val="18"/>
+          <w:szCs w:val="18"/>
+        </w:rPr>
+      </w:pPr>
+      <w:r>
+        <w:rPr>
+          <w:sz w:val="18"/>
+          <w:szCs w:val="18"/>
+        </w:rPr>
+        <w:t xml:space="preserve">При натискане на бутон „Експортирай лично разписание към CSV“, потребителят получава </w:t>
+      </w:r>
+      <w:r>
+        <w:rPr>
+          <w:sz w:val="18"/>
+          <w:szCs w:val="18"/>
+        </w:rPr>
+        <w:t xml:space="preserve">своето персонализирано </w:t>
+      </w:r>
+      <w:r>
+        <w:rPr>
+          <w:sz w:val="18"/>
+          <w:szCs w:val="18"/>
+        </w:rPr>
+        <w:t xml:space="preserve">разписание като </w:t>
+      </w:r>
+      <w:r>
+        <w:rPr>
+          <w:sz w:val="18"/>
+          <w:szCs w:val="18"/>
+        </w:rPr>
+        <w:t xml:space="preserve">CSV </w:t>
+      </w:r>
+      <w:r>
+        <w:rPr>
+          <w:sz w:val="18"/>
+          <w:szCs w:val="18"/>
+        </w:rPr>
+        <w:t>файл.</w:t>
+      </w:r>
+    </w:p>
+    <w:p>
+      <w:pPr>
+        <w:pStyle w:val="ListParagraph"/>
+        <w:numPr>
+          <w:ilvl w:val="0"/>
+          <w:numId w:val="0"/>
+        </w:numPr>
+        <w:ind w:left="1069"/>
+        <w:jc w:val="both"/>
+        <w:rPr>
+          <w:sz w:val="18"/>
+          <w:szCs w:val="18"/>
+        </w:rPr>
+      </w:pPr>
+    </w:p>
+    <w:p>
+      <w:pPr>
+        <w:pStyle w:val="ListParagraph"/>
+        <w:numPr>
+          <w:ilvl w:val="0"/>
+          <w:numId w:val="9"/>
+        </w:numPr>
+        <w:jc w:val="both"/>
+        <w:rPr>
+          <w:sz w:val="20"/>
+          <w:szCs w:val="20"/>
+        </w:rPr>
+      </w:pPr>
+      <w:r>
+        <w:rPr>
+          <w:noProof/>
+          <w:sz w:val="20"/>
+          <w:szCs w:val="20"/>
+        </w:rPr>
+        <w:drawing>
+          <wp:anchor distT="0" distB="0" distL="114300" distR="114300" simplePos="0" relativeHeight="251662336" behindDoc="0" locked="0" layoutInCell="1" allowOverlap="1" wp14:anchorId="36D98BAB" wp14:editId="3AEB5BE1">
+            <wp:simplePos x="0" y="0"/>
+            <wp:positionH relativeFrom="margin">
+              <wp:align>center</wp:align>
+            </wp:positionH>
+            <wp:positionV relativeFrom="paragraph">
+              <wp:posOffset>340995</wp:posOffset>
             </wp:positionV>
             <wp:extent cx="4067810" cy="2226945"/>
             <wp:effectExtent l="19050" t="19050" r="27940" b="20955"/>
@@ -2872,7 +3191,7 @@
                     <pic:cNvPicPr/>
                   </pic:nvPicPr>
                   <pic:blipFill rotWithShape="1">
-                    <a:blip r:embed="rId13"/>
+                    <a:blip r:embed="rId16"/>
                     <a:srcRect l="1839"/>
                     <a:stretch/>
                   </pic:blipFill>
@@ -3216,6 +3535,7 @@
           <w:sz w:val="18"/>
           <w:szCs w:val="18"/>
         </w:rPr>
+        <w:lastRenderedPageBreak/>
         <w:t>Име на презентиращия: Иван Лучев</w:t>
       </w:r>
     </w:p>
@@ -3701,7 +4021,6 @@
           <w:sz w:val="18"/>
           <w:szCs w:val="18"/>
         </w:rPr>
-        <w:lastRenderedPageBreak/>
         <w:t xml:space="preserve">Номер на група: </w:t>
       </w:r>
       <w:r>
@@ -4584,6 +4903,7 @@
           <w:sz w:val="18"/>
           <w:szCs w:val="18"/>
         </w:rPr>
+        <w:lastRenderedPageBreak/>
         <w:t>index.js</w:t>
       </w:r>
       <w:r>
@@ -5149,7 +5469,6 @@
           <w:sz w:val="18"/>
           <w:szCs w:val="18"/>
         </w:rPr>
-        <w:lastRenderedPageBreak/>
         <w:t>utility.php</w:t>
       </w:r>
       <w:r>
@@ -6285,6 +6604,7 @@
           <w:sz w:val="18"/>
           <w:szCs w:val="18"/>
         </w:rPr>
+        <w:lastRenderedPageBreak/>
         <w:t>Д</w:t>
       </w:r>
       <w:r>
@@ -6707,7 +7027,6 @@
           <w:sz w:val="18"/>
           <w:szCs w:val="18"/>
         </w:rPr>
-        <w:lastRenderedPageBreak/>
         <w:t>Добавяне на опция за сортиране на презентациите по различни критерии (азбучен ред, дата и час на представяне, оценка и др.)</w:t>
       </w:r>
     </w:p>
@@ -7051,7 +7370,7 @@
         </w:rPr>
         <w:t>[  </w:t>
       </w:r>
-      <w:hyperlink r:id="rId14" w:history="1">
+      <w:hyperlink r:id="rId17" w:history="1">
         <w:r>
           <w:rPr>
             <w:rStyle w:val="Hyperlink"/>
@@ -7235,7 +7554,7 @@
         </w:rPr>
         <w:t>[  </w:t>
       </w:r>
-      <w:hyperlink r:id="rId15" w:history="1">
+      <w:hyperlink r:id="rId18" w:history="1">
         <w:r>
           <w:rPr>
             <w:rStyle w:val="Hyperlink"/>
@@ -7373,6 +7692,7 @@
         <w:rPr>
           <w:lang w:bidi="he-IL"/>
         </w:rPr>
+        <w:lastRenderedPageBreak/>
         <w:t>Приел</w:t>
       </w:r>
       <w:r>
@@ -9716,6 +10036,119 @@
     </w:lvl>
   </w:abstractNum>
   <w:abstractNum w:abstractNumId="23" w15:restartNumberingAfterBreak="0">
+    <w:nsid w:val="607B1D08"/>
+    <w:multiLevelType w:val="hybridMultilevel"/>
+    <w:tmpl w:val="F9D4DA54"/>
+    <w:lvl w:ilvl="0" w:tplc="04020003">
+      <w:start w:val="1"/>
+      <w:numFmt w:val="bullet"/>
+      <w:lvlText w:val="o"/>
+      <w:lvlJc w:val="left"/>
+      <w:pPr>
+        <w:ind w:left="927" w:hanging="360"/>
+      </w:pPr>
+      <w:rPr>
+        <w:rFonts w:ascii="Courier New" w:hAnsi="Courier New" w:cs="Courier New" w:hint="default"/>
+      </w:rPr>
+    </w:lvl>
+    <w:lvl w:ilvl="1" w:tplc="04020003" w:tentative="1">
+      <w:start w:val="1"/>
+      <w:numFmt w:val="bullet"/>
+      <w:lvlText w:val="o"/>
+      <w:lvlJc w:val="left"/>
+      <w:pPr>
+        <w:ind w:left="1647" w:hanging="360"/>
+      </w:pPr>
+      <w:rPr>
+        <w:rFonts w:ascii="Courier New" w:hAnsi="Courier New" w:cs="Courier New" w:hint="default"/>
+      </w:rPr>
+    </w:lvl>
+    <w:lvl w:ilvl="2" w:tplc="04020005" w:tentative="1">
+      <w:start w:val="1"/>
+      <w:numFmt w:val="bullet"/>
+      <w:lvlText w:val=""/>
+      <w:lvlJc w:val="left"/>
+      <w:pPr>
+        <w:ind w:left="2367" w:hanging="360"/>
+      </w:pPr>
+      <w:rPr>
+        <w:rFonts w:ascii="Wingdings" w:hAnsi="Wingdings" w:hint="default"/>
+      </w:rPr>
+    </w:lvl>
+    <w:lvl w:ilvl="3" w:tplc="04020001" w:tentative="1">
+      <w:start w:val="1"/>
+      <w:numFmt w:val="bullet"/>
+      <w:lvlText w:val=""/>
+      <w:lvlJc w:val="left"/>
+      <w:pPr>
+        <w:ind w:left="3087" w:hanging="360"/>
+      </w:pPr>
+      <w:rPr>
+        <w:rFonts w:ascii="Symbol" w:hAnsi="Symbol" w:hint="default"/>
+      </w:rPr>
+    </w:lvl>
+    <w:lvl w:ilvl="4" w:tplc="04020003" w:tentative="1">
+      <w:start w:val="1"/>
+      <w:numFmt w:val="bullet"/>
+      <w:lvlText w:val="o"/>
+      <w:lvlJc w:val="left"/>
+      <w:pPr>
+        <w:ind w:left="3807" w:hanging="360"/>
+      </w:pPr>
+      <w:rPr>
+        <w:rFonts w:ascii="Courier New" w:hAnsi="Courier New" w:cs="Courier New" w:hint="default"/>
+      </w:rPr>
+    </w:lvl>
+    <w:lvl w:ilvl="5" w:tplc="04020005" w:tentative="1">
+      <w:start w:val="1"/>
+      <w:numFmt w:val="bullet"/>
+      <w:lvlText w:val=""/>
+      <w:lvlJc w:val="left"/>
+      <w:pPr>
+        <w:ind w:left="4527" w:hanging="360"/>
+      </w:pPr>
+      <w:rPr>
+        <w:rFonts w:ascii="Wingdings" w:hAnsi="Wingdings" w:hint="default"/>
+      </w:rPr>
+    </w:lvl>
+    <w:lvl w:ilvl="6" w:tplc="04020001" w:tentative="1">
+      <w:start w:val="1"/>
+      <w:numFmt w:val="bullet"/>
+      <w:lvlText w:val=""/>
+      <w:lvlJc w:val="left"/>
+      <w:pPr>
+        <w:ind w:left="5247" w:hanging="360"/>
+      </w:pPr>
+      <w:rPr>
+        <w:rFonts w:ascii="Symbol" w:hAnsi="Symbol" w:hint="default"/>
+      </w:rPr>
+    </w:lvl>
+    <w:lvl w:ilvl="7" w:tplc="04020003" w:tentative="1">
+      <w:start w:val="1"/>
+      <w:numFmt w:val="bullet"/>
+      <w:lvlText w:val="o"/>
+      <w:lvlJc w:val="left"/>
+      <w:pPr>
+        <w:ind w:left="5967" w:hanging="360"/>
+      </w:pPr>
+      <w:rPr>
+        <w:rFonts w:ascii="Courier New" w:hAnsi="Courier New" w:cs="Courier New" w:hint="default"/>
+      </w:rPr>
+    </w:lvl>
+    <w:lvl w:ilvl="8" w:tplc="04020005" w:tentative="1">
+      <w:start w:val="1"/>
+      <w:numFmt w:val="bullet"/>
+      <w:lvlText w:val=""/>
+      <w:lvlJc w:val="left"/>
+      <w:pPr>
+        <w:ind w:left="6687" w:hanging="360"/>
+      </w:pPr>
+      <w:rPr>
+        <w:rFonts w:ascii="Wingdings" w:hAnsi="Wingdings" w:hint="default"/>
+      </w:rPr>
+    </w:lvl>
+  </w:abstractNum>
+  <w:abstractNum w:abstractNumId="24" w15:restartNumberingAfterBreak="0">
     <w:nsid w:val="621D3478"/>
     <w:multiLevelType w:val="hybridMultilevel"/>
     <w:tmpl w:val="287CA07C"/>
@@ -9828,7 +10261,7 @@
       </w:rPr>
     </w:lvl>
   </w:abstractNum>
-  <w:abstractNum w:abstractNumId="24" w15:restartNumberingAfterBreak="0">
+  <w:abstractNum w:abstractNumId="25" w15:restartNumberingAfterBreak="0">
     <w:nsid w:val="6592634E"/>
     <w:multiLevelType w:val="hybridMultilevel"/>
     <w:tmpl w:val="3D72A672"/>
@@ -9914,7 +10347,7 @@
       </w:pPr>
     </w:lvl>
   </w:abstractNum>
-  <w:abstractNum w:abstractNumId="25" w15:restartNumberingAfterBreak="0">
+  <w:abstractNum w:abstractNumId="26" w15:restartNumberingAfterBreak="0">
     <w:nsid w:val="69DF6839"/>
     <w:multiLevelType w:val="hybridMultilevel"/>
     <w:tmpl w:val="3FCE23E8"/>
@@ -10027,7 +10460,7 @@
       </w:rPr>
     </w:lvl>
   </w:abstractNum>
-  <w:abstractNum w:abstractNumId="26" w15:restartNumberingAfterBreak="0">
+  <w:abstractNum w:abstractNumId="27" w15:restartNumberingAfterBreak="0">
     <w:nsid w:val="6B7D5874"/>
     <w:multiLevelType w:val="hybridMultilevel"/>
     <w:tmpl w:val="27F8B210"/>
@@ -10140,7 +10573,7 @@
       </w:rPr>
     </w:lvl>
   </w:abstractNum>
-  <w:abstractNum w:abstractNumId="27" w15:restartNumberingAfterBreak="0">
+  <w:abstractNum w:abstractNumId="28" w15:restartNumberingAfterBreak="0">
     <w:nsid w:val="6C460D5C"/>
     <w:multiLevelType w:val="hybridMultilevel"/>
     <w:tmpl w:val="8BF6EE60"/>
@@ -10253,7 +10686,7 @@
       </w:rPr>
     </w:lvl>
   </w:abstractNum>
-  <w:abstractNum w:abstractNumId="28" w15:restartNumberingAfterBreak="0">
+  <w:abstractNum w:abstractNumId="29" w15:restartNumberingAfterBreak="0">
     <w:nsid w:val="6D785900"/>
     <w:multiLevelType w:val="hybridMultilevel"/>
     <w:tmpl w:val="3D72A672"/>
@@ -10339,7 +10772,7 @@
       </w:pPr>
     </w:lvl>
   </w:abstractNum>
-  <w:abstractNum w:abstractNumId="29" w15:restartNumberingAfterBreak="0">
+  <w:abstractNum w:abstractNumId="30" w15:restartNumberingAfterBreak="0">
     <w:nsid w:val="6FA6073B"/>
     <w:multiLevelType w:val="hybridMultilevel"/>
     <w:tmpl w:val="3D72A672"/>
@@ -10425,7 +10858,7 @@
       </w:pPr>
     </w:lvl>
   </w:abstractNum>
-  <w:abstractNum w:abstractNumId="30" w15:restartNumberingAfterBreak="0">
+  <w:abstractNum w:abstractNumId="31" w15:restartNumberingAfterBreak="0">
     <w:nsid w:val="703E4D0E"/>
     <w:multiLevelType w:val="hybridMultilevel"/>
     <w:tmpl w:val="C1D0D2E0"/>
@@ -10511,7 +10944,7 @@
       </w:pPr>
     </w:lvl>
   </w:abstractNum>
-  <w:abstractNum w:abstractNumId="31" w15:restartNumberingAfterBreak="0">
+  <w:abstractNum w:abstractNumId="32" w15:restartNumberingAfterBreak="0">
     <w:nsid w:val="744C60AF"/>
     <w:multiLevelType w:val="hybridMultilevel"/>
     <w:tmpl w:val="701C7AD8"/>
@@ -10597,7 +11030,7 @@
       </w:pPr>
     </w:lvl>
   </w:abstractNum>
-  <w:abstractNum w:abstractNumId="32" w15:restartNumberingAfterBreak="0">
+  <w:abstractNum w:abstractNumId="33" w15:restartNumberingAfterBreak="0">
     <w:nsid w:val="74A94A4C"/>
     <w:multiLevelType w:val="hybridMultilevel"/>
     <w:tmpl w:val="0F8259EA"/>
@@ -10710,7 +11143,7 @@
       </w:rPr>
     </w:lvl>
   </w:abstractNum>
-  <w:abstractNum w:abstractNumId="33" w15:restartNumberingAfterBreak="0">
+  <w:abstractNum w:abstractNumId="34" w15:restartNumberingAfterBreak="0">
     <w:nsid w:val="7AE730DC"/>
     <w:multiLevelType w:val="hybridMultilevel"/>
     <w:tmpl w:val="53B6FFF8"/>
@@ -10830,22 +11263,22 @@
     <w:abstractNumId w:val="8"/>
   </w:num>
   <w:num w:numId="3">
-    <w:abstractNumId w:val="23"/>
+    <w:abstractNumId w:val="24"/>
   </w:num>
   <w:num w:numId="4">
     <w:abstractNumId w:val="2"/>
   </w:num>
   <w:num w:numId="5">
-    <w:abstractNumId w:val="32"/>
+    <w:abstractNumId w:val="33"/>
   </w:num>
   <w:num w:numId="6">
     <w:abstractNumId w:val="11"/>
   </w:num>
   <w:num w:numId="7">
-    <w:abstractNumId w:val="33"/>
+    <w:abstractNumId w:val="34"/>
   </w:num>
   <w:num w:numId="8">
-    <w:abstractNumId w:val="28"/>
+    <w:abstractNumId w:val="29"/>
   </w:num>
   <w:num w:numId="9">
     <w:abstractNumId w:val="16"/>
@@ -10860,13 +11293,13 @@
     <w:abstractNumId w:val="6"/>
   </w:num>
   <w:num w:numId="13">
-    <w:abstractNumId w:val="29"/>
+    <w:abstractNumId w:val="30"/>
   </w:num>
   <w:num w:numId="14">
     <w:abstractNumId w:val="13"/>
   </w:num>
   <w:num w:numId="15">
-    <w:abstractNumId w:val="26"/>
+    <w:abstractNumId w:val="27"/>
   </w:num>
   <w:num w:numId="16">
     <w:abstractNumId w:val="12"/>
@@ -10893,22 +11326,22 @@
     <w:abstractNumId w:val="5"/>
   </w:num>
   <w:num w:numId="24">
-    <w:abstractNumId w:val="27"/>
+    <w:abstractNumId w:val="28"/>
   </w:num>
   <w:num w:numId="25">
-    <w:abstractNumId w:val="25"/>
+    <w:abstractNumId w:val="26"/>
   </w:num>
   <w:num w:numId="26">
     <w:abstractNumId w:val="7"/>
   </w:num>
   <w:num w:numId="27">
-    <w:abstractNumId w:val="31"/>
+    <w:abstractNumId w:val="32"/>
   </w:num>
   <w:num w:numId="28">
     <w:abstractNumId w:val="14"/>
   </w:num>
   <w:num w:numId="29">
-    <w:abstractNumId w:val="24"/>
+    <w:abstractNumId w:val="25"/>
   </w:num>
   <w:num w:numId="30">
     <w:abstractNumId w:val="22"/>
@@ -10917,7 +11350,7 @@
     <w:abstractNumId w:val="15"/>
   </w:num>
   <w:num w:numId="32">
-    <w:abstractNumId w:val="30"/>
+    <w:abstractNumId w:val="31"/>
   </w:num>
   <w:num w:numId="33">
     <w:abstractNumId w:val="19"/>
@@ -10927,6 +11360,9 @@
   </w:num>
   <w:num w:numId="35">
     <w:abstractNumId w:val="10"/>
+  </w:num>
+  <w:num w:numId="36">
+    <w:abstractNumId w:val="23"/>
   </w:num>
 </w:numbering>
 </file>

</xml_diff>

<commit_message>
Fix error in document
</commit_message>
<xml_diff>
--- a/documentation/w14prj_SI_REQ_final.docx
+++ b/documentation/w14prj_SI_REQ_final.docx
@@ -2462,62 +2462,6 @@
           <w:sz w:val="18"/>
           <w:szCs w:val="18"/>
         </w:rPr>
-        <w:t>От страница</w:t>
-      </w:r>
-      <w:r>
-        <w:rPr>
-          <w:sz w:val="18"/>
-          <w:szCs w:val="18"/>
-        </w:rPr>
-        <w:t>та с разписание</w:t>
-      </w:r>
-      <w:r>
-        <w:rPr>
-          <w:sz w:val="18"/>
-          <w:szCs w:val="18"/>
-        </w:rPr>
-        <w:t>, потребителя</w:t>
-      </w:r>
-      <w:r>
-        <w:rPr>
-          <w:sz w:val="18"/>
-          <w:szCs w:val="18"/>
-        </w:rPr>
-        <w:t>т</w:t>
-      </w:r>
-      <w:r>
-        <w:rPr>
-          <w:sz w:val="18"/>
-          <w:szCs w:val="18"/>
-        </w:rPr>
-        <w:t xml:space="preserve"> има право да филтрира презентациите по ден на презентиране или група на презентиращия</w:t>
-      </w:r>
-      <w:r>
-        <w:rPr>
-          <w:sz w:val="18"/>
-          <w:szCs w:val="18"/>
-        </w:rPr>
-        <w:t xml:space="preserve"> чрез избиране на опция и натискане на бутон „Приложете филтъра“</w:t>
-      </w:r>
-    </w:p>
-    <w:p>
-      <w:pPr>
-        <w:pStyle w:val="ListParagraph"/>
-        <w:numPr>
-          <w:ilvl w:val="0"/>
-          <w:numId w:val="10"/>
-        </w:numPr>
-        <w:jc w:val="both"/>
-        <w:rPr>
-          <w:sz w:val="18"/>
-          <w:szCs w:val="18"/>
-        </w:rPr>
-      </w:pPr>
-      <w:r>
-        <w:rPr>
-          <w:sz w:val="18"/>
-          <w:szCs w:val="18"/>
-        </w:rPr>
         <w:t>Също така той има право да избира на кои презентации би имал интерес да присъства чрез натискане на бутон „ще отида“ или „може би ще отида“</w:t>
       </w:r>
     </w:p>
@@ -2899,7 +2843,6 @@
           <w:sz w:val="20"/>
           <w:szCs w:val="20"/>
         </w:rPr>
-        <w:lastRenderedPageBreak/>
         <w:drawing>
           <wp:anchor distT="0" distB="0" distL="114300" distR="114300" simplePos="0" relativeHeight="251665408" behindDoc="0" locked="0" layoutInCell="1" allowOverlap="1" wp14:anchorId="01788DE3" wp14:editId="7CDA202B">
             <wp:simplePos x="0" y="0"/>
@@ -3535,260 +3478,260 @@
           <w:sz w:val="18"/>
           <w:szCs w:val="18"/>
         </w:rPr>
+        <w:t>Име на презентиращия: Иван Лучев</w:t>
+      </w:r>
+    </w:p>
+    <w:p>
+      <w:pPr>
+        <w:pStyle w:val="ListParagraph"/>
+        <w:numPr>
+          <w:ilvl w:val="0"/>
+          <w:numId w:val="7"/>
+        </w:numPr>
+        <w:jc w:val="both"/>
+        <w:rPr>
+          <w:sz w:val="18"/>
+          <w:szCs w:val="18"/>
+        </w:rPr>
+      </w:pPr>
+      <w:r>
+        <w:rPr>
+          <w:sz w:val="18"/>
+          <w:szCs w:val="18"/>
+        </w:rPr>
+        <w:t>Фн на презентиращия: 62100</w:t>
+      </w:r>
+    </w:p>
+    <w:p>
+      <w:pPr>
+        <w:pStyle w:val="ListParagraph"/>
+        <w:numPr>
+          <w:ilvl w:val="0"/>
+          <w:numId w:val="7"/>
+        </w:numPr>
+        <w:jc w:val="both"/>
+        <w:rPr>
+          <w:sz w:val="18"/>
+          <w:szCs w:val="18"/>
+        </w:rPr>
+      </w:pPr>
+      <w:r>
+        <w:rPr>
+          <w:sz w:val="18"/>
+          <w:szCs w:val="18"/>
+        </w:rPr>
+        <w:t>Номер на група: 1</w:t>
+      </w:r>
+    </w:p>
+    <w:p>
+      <w:pPr>
+        <w:pStyle w:val="ListParagraph"/>
+        <w:numPr>
+          <w:ilvl w:val="0"/>
+          <w:numId w:val="7"/>
+        </w:numPr>
+        <w:jc w:val="both"/>
+        <w:rPr>
+          <w:sz w:val="18"/>
+          <w:szCs w:val="18"/>
+        </w:rPr>
+      </w:pPr>
+      <w:r>
+        <w:rPr>
+          <w:sz w:val="18"/>
+          <w:szCs w:val="18"/>
+        </w:rPr>
+        <w:t xml:space="preserve">Линк към презентация: </w:t>
+      </w:r>
+      <w:r>
+        <w:rPr>
+          <w:sz w:val="18"/>
+          <w:szCs w:val="18"/>
+        </w:rPr>
+        <w:t>https://learn.fmi.uni-sofia.bg/mod/bigbluebuttonbn/view.php?id=143791</w:t>
+      </w:r>
+    </w:p>
+    <w:p>
+      <w:pPr>
+        <w:pStyle w:val="ListParagraph"/>
+        <w:numPr>
+          <w:ilvl w:val="0"/>
+          <w:numId w:val="0"/>
+        </w:numPr>
+        <w:ind w:left="720"/>
+        <w:jc w:val="both"/>
+        <w:rPr>
+          <w:sz w:val="18"/>
+          <w:szCs w:val="18"/>
+        </w:rPr>
+      </w:pPr>
+    </w:p>
+    <w:p>
+      <w:pPr>
+        <w:pStyle w:val="ListParagraph"/>
+        <w:numPr>
+          <w:ilvl w:val="0"/>
+          <w:numId w:val="6"/>
+        </w:numPr>
+        <w:jc w:val="both"/>
+        <w:rPr>
+          <w:sz w:val="18"/>
+          <w:szCs w:val="18"/>
+        </w:rPr>
+      </w:pPr>
+      <w:r>
+        <w:rPr>
+          <w:sz w:val="18"/>
+          <w:szCs w:val="18"/>
+        </w:rPr>
+        <w:t>Презентация 2</w:t>
+      </w:r>
+    </w:p>
+    <w:p>
+      <w:pPr>
+        <w:pStyle w:val="ListParagraph"/>
+        <w:numPr>
+          <w:ilvl w:val="0"/>
+          <w:numId w:val="7"/>
+        </w:numPr>
+        <w:jc w:val="both"/>
+        <w:rPr>
+          <w:sz w:val="18"/>
+          <w:szCs w:val="18"/>
+        </w:rPr>
+      </w:pPr>
+      <w:r>
+        <w:rPr>
+          <w:sz w:val="18"/>
+          <w:szCs w:val="18"/>
+        </w:rPr>
+        <w:t>Тема: Уязвимости в уеб приложения - излагане на чуствителни данни (OWASP-A3)</w:t>
+      </w:r>
+    </w:p>
+    <w:p>
+      <w:pPr>
+        <w:pStyle w:val="ListParagraph"/>
+        <w:numPr>
+          <w:ilvl w:val="0"/>
+          <w:numId w:val="7"/>
+        </w:numPr>
+        <w:jc w:val="both"/>
+        <w:rPr>
+          <w:sz w:val="18"/>
+          <w:szCs w:val="18"/>
+        </w:rPr>
+      </w:pPr>
+      <w:r>
+        <w:rPr>
+          <w:sz w:val="18"/>
+          <w:szCs w:val="18"/>
+        </w:rPr>
+        <w:t>Дата на презентиране: 2020-05-13 08:15:00</w:t>
+      </w:r>
+    </w:p>
+    <w:p>
+      <w:pPr>
+        <w:pStyle w:val="ListParagraph"/>
+        <w:numPr>
+          <w:ilvl w:val="0"/>
+          <w:numId w:val="7"/>
+        </w:numPr>
+        <w:jc w:val="both"/>
+        <w:rPr>
+          <w:sz w:val="18"/>
+          <w:szCs w:val="18"/>
+        </w:rPr>
+      </w:pPr>
+      <w:r>
+        <w:rPr>
+          <w:sz w:val="18"/>
+          <w:szCs w:val="18"/>
+        </w:rPr>
+        <w:t>Ден по график:</w:t>
+      </w:r>
+      <w:r>
+        <w:rPr>
+          <w:sz w:val="18"/>
+          <w:szCs w:val="18"/>
+        </w:rPr>
+        <w:t xml:space="preserve"> 2</w:t>
+      </w:r>
+    </w:p>
+    <w:p>
+      <w:pPr>
+        <w:pStyle w:val="ListParagraph"/>
+        <w:numPr>
+          <w:ilvl w:val="0"/>
+          <w:numId w:val="7"/>
+        </w:numPr>
+        <w:jc w:val="both"/>
+        <w:rPr>
+          <w:sz w:val="18"/>
+          <w:szCs w:val="18"/>
+        </w:rPr>
+      </w:pPr>
+      <w:r>
+        <w:rPr>
+          <w:sz w:val="18"/>
+          <w:szCs w:val="18"/>
+        </w:rPr>
+        <w:t>Име на презентиращия:</w:t>
+      </w:r>
+      <w:r>
+        <w:rPr>
+          <w:sz w:val="18"/>
+          <w:szCs w:val="18"/>
+        </w:rPr>
+        <w:t xml:space="preserve"> Мария Варджиева</w:t>
+      </w:r>
+    </w:p>
+    <w:p>
+      <w:pPr>
+        <w:pStyle w:val="ListParagraph"/>
+        <w:numPr>
+          <w:ilvl w:val="0"/>
+          <w:numId w:val="7"/>
+        </w:numPr>
+        <w:jc w:val="both"/>
+        <w:rPr>
+          <w:sz w:val="18"/>
+          <w:szCs w:val="18"/>
+        </w:rPr>
+      </w:pPr>
+      <w:r>
+        <w:rPr>
+          <w:sz w:val="18"/>
+          <w:szCs w:val="18"/>
+        </w:rPr>
+        <w:t>Фн на презентиращия:</w:t>
+      </w:r>
+      <w:r>
+        <w:rPr>
+          <w:sz w:val="18"/>
+          <w:szCs w:val="18"/>
+        </w:rPr>
+        <w:t xml:space="preserve"> 62105</w:t>
+      </w:r>
+    </w:p>
+    <w:p>
+      <w:pPr>
+        <w:pStyle w:val="ListParagraph"/>
+        <w:numPr>
+          <w:ilvl w:val="0"/>
+          <w:numId w:val="7"/>
+        </w:numPr>
+        <w:jc w:val="both"/>
+        <w:rPr>
+          <w:sz w:val="18"/>
+          <w:szCs w:val="18"/>
+        </w:rPr>
+      </w:pPr>
+      <w:r>
+        <w:rPr>
+          <w:sz w:val="18"/>
+          <w:szCs w:val="18"/>
+        </w:rPr>
         <w:lastRenderedPageBreak/>
-        <w:t>Име на презентиращия: Иван Лучев</w:t>
-      </w:r>
-    </w:p>
-    <w:p>
-      <w:pPr>
-        <w:pStyle w:val="ListParagraph"/>
-        <w:numPr>
-          <w:ilvl w:val="0"/>
-          <w:numId w:val="7"/>
-        </w:numPr>
-        <w:jc w:val="both"/>
-        <w:rPr>
-          <w:sz w:val="18"/>
-          <w:szCs w:val="18"/>
-        </w:rPr>
-      </w:pPr>
-      <w:r>
-        <w:rPr>
-          <w:sz w:val="18"/>
-          <w:szCs w:val="18"/>
-        </w:rPr>
-        <w:t>Фн на презентиращия: 62100</w:t>
-      </w:r>
-    </w:p>
-    <w:p>
-      <w:pPr>
-        <w:pStyle w:val="ListParagraph"/>
-        <w:numPr>
-          <w:ilvl w:val="0"/>
-          <w:numId w:val="7"/>
-        </w:numPr>
-        <w:jc w:val="both"/>
-        <w:rPr>
-          <w:sz w:val="18"/>
-          <w:szCs w:val="18"/>
-        </w:rPr>
-      </w:pPr>
-      <w:r>
-        <w:rPr>
-          <w:sz w:val="18"/>
-          <w:szCs w:val="18"/>
-        </w:rPr>
-        <w:t>Номер на група: 1</w:t>
-      </w:r>
-    </w:p>
-    <w:p>
-      <w:pPr>
-        <w:pStyle w:val="ListParagraph"/>
-        <w:numPr>
-          <w:ilvl w:val="0"/>
-          <w:numId w:val="7"/>
-        </w:numPr>
-        <w:jc w:val="both"/>
-        <w:rPr>
-          <w:sz w:val="18"/>
-          <w:szCs w:val="18"/>
-        </w:rPr>
-      </w:pPr>
-      <w:r>
-        <w:rPr>
-          <w:sz w:val="18"/>
-          <w:szCs w:val="18"/>
-        </w:rPr>
-        <w:t xml:space="preserve">Линк към презентация: </w:t>
-      </w:r>
-      <w:r>
-        <w:rPr>
-          <w:sz w:val="18"/>
-          <w:szCs w:val="18"/>
-        </w:rPr>
-        <w:t>https://learn.fmi.uni-sofia.bg/mod/bigbluebuttonbn/view.php?id=143791</w:t>
-      </w:r>
-    </w:p>
-    <w:p>
-      <w:pPr>
-        <w:pStyle w:val="ListParagraph"/>
-        <w:numPr>
-          <w:ilvl w:val="0"/>
-          <w:numId w:val="0"/>
-        </w:numPr>
-        <w:ind w:left="720"/>
-        <w:jc w:val="both"/>
-        <w:rPr>
-          <w:sz w:val="18"/>
-          <w:szCs w:val="18"/>
-        </w:rPr>
-      </w:pPr>
-    </w:p>
-    <w:p>
-      <w:pPr>
-        <w:pStyle w:val="ListParagraph"/>
-        <w:numPr>
-          <w:ilvl w:val="0"/>
-          <w:numId w:val="6"/>
-        </w:numPr>
-        <w:jc w:val="both"/>
-        <w:rPr>
-          <w:sz w:val="18"/>
-          <w:szCs w:val="18"/>
-        </w:rPr>
-      </w:pPr>
-      <w:r>
-        <w:rPr>
-          <w:sz w:val="18"/>
-          <w:szCs w:val="18"/>
-        </w:rPr>
-        <w:t>Презентация 2</w:t>
-      </w:r>
-    </w:p>
-    <w:p>
-      <w:pPr>
-        <w:pStyle w:val="ListParagraph"/>
-        <w:numPr>
-          <w:ilvl w:val="0"/>
-          <w:numId w:val="7"/>
-        </w:numPr>
-        <w:jc w:val="both"/>
-        <w:rPr>
-          <w:sz w:val="18"/>
-          <w:szCs w:val="18"/>
-        </w:rPr>
-      </w:pPr>
-      <w:r>
-        <w:rPr>
-          <w:sz w:val="18"/>
-          <w:szCs w:val="18"/>
-        </w:rPr>
-        <w:t>Тема: Уязвимости в уеб приложения - излагане на чуствителни данни (OWASP-A3)</w:t>
-      </w:r>
-    </w:p>
-    <w:p>
-      <w:pPr>
-        <w:pStyle w:val="ListParagraph"/>
-        <w:numPr>
-          <w:ilvl w:val="0"/>
-          <w:numId w:val="7"/>
-        </w:numPr>
-        <w:jc w:val="both"/>
-        <w:rPr>
-          <w:sz w:val="18"/>
-          <w:szCs w:val="18"/>
-        </w:rPr>
-      </w:pPr>
-      <w:r>
-        <w:rPr>
-          <w:sz w:val="18"/>
-          <w:szCs w:val="18"/>
-        </w:rPr>
-        <w:t>Дата на презентиране: 2020-05-13 08:15:00</w:t>
-      </w:r>
-    </w:p>
-    <w:p>
-      <w:pPr>
-        <w:pStyle w:val="ListParagraph"/>
-        <w:numPr>
-          <w:ilvl w:val="0"/>
-          <w:numId w:val="7"/>
-        </w:numPr>
-        <w:jc w:val="both"/>
-        <w:rPr>
-          <w:sz w:val="18"/>
-          <w:szCs w:val="18"/>
-        </w:rPr>
-      </w:pPr>
-      <w:r>
-        <w:rPr>
-          <w:sz w:val="18"/>
-          <w:szCs w:val="18"/>
-        </w:rPr>
-        <w:t>Ден по график:</w:t>
-      </w:r>
-      <w:r>
-        <w:rPr>
-          <w:sz w:val="18"/>
-          <w:szCs w:val="18"/>
-        </w:rPr>
-        <w:t xml:space="preserve"> 2</w:t>
-      </w:r>
-    </w:p>
-    <w:p>
-      <w:pPr>
-        <w:pStyle w:val="ListParagraph"/>
-        <w:numPr>
-          <w:ilvl w:val="0"/>
-          <w:numId w:val="7"/>
-        </w:numPr>
-        <w:jc w:val="both"/>
-        <w:rPr>
-          <w:sz w:val="18"/>
-          <w:szCs w:val="18"/>
-        </w:rPr>
-      </w:pPr>
-      <w:r>
-        <w:rPr>
-          <w:sz w:val="18"/>
-          <w:szCs w:val="18"/>
-        </w:rPr>
-        <w:t>Име на презентиращия:</w:t>
-      </w:r>
-      <w:r>
-        <w:rPr>
-          <w:sz w:val="18"/>
-          <w:szCs w:val="18"/>
-        </w:rPr>
-        <w:t xml:space="preserve"> Мария Варджиева</w:t>
-      </w:r>
-    </w:p>
-    <w:p>
-      <w:pPr>
-        <w:pStyle w:val="ListParagraph"/>
-        <w:numPr>
-          <w:ilvl w:val="0"/>
-          <w:numId w:val="7"/>
-        </w:numPr>
-        <w:jc w:val="both"/>
-        <w:rPr>
-          <w:sz w:val="18"/>
-          <w:szCs w:val="18"/>
-        </w:rPr>
-      </w:pPr>
-      <w:r>
-        <w:rPr>
-          <w:sz w:val="18"/>
-          <w:szCs w:val="18"/>
-        </w:rPr>
-        <w:t>Фн на презентиращия:</w:t>
-      </w:r>
-      <w:r>
-        <w:rPr>
-          <w:sz w:val="18"/>
-          <w:szCs w:val="18"/>
-        </w:rPr>
-        <w:t xml:space="preserve"> 62105</w:t>
-      </w:r>
-    </w:p>
-    <w:p>
-      <w:pPr>
-        <w:pStyle w:val="ListParagraph"/>
-        <w:numPr>
-          <w:ilvl w:val="0"/>
-          <w:numId w:val="7"/>
-        </w:numPr>
-        <w:jc w:val="both"/>
-        <w:rPr>
-          <w:sz w:val="18"/>
-          <w:szCs w:val="18"/>
-        </w:rPr>
-      </w:pPr>
-      <w:r>
-        <w:rPr>
-          <w:sz w:val="18"/>
-          <w:szCs w:val="18"/>
-        </w:rPr>
         <w:t xml:space="preserve">Номер на група: </w:t>
       </w:r>
       <w:r>
@@ -4903,263 +4846,263 @@
           <w:sz w:val="18"/>
           <w:szCs w:val="18"/>
         </w:rPr>
+        <w:t>index.js</w:t>
+      </w:r>
+      <w:r>
+        <w:rPr>
+          <w:sz w:val="18"/>
+          <w:szCs w:val="18"/>
+        </w:rPr>
+        <w:t xml:space="preserve">: </w:t>
+      </w:r>
+      <w:r>
+        <w:rPr>
+          <w:sz w:val="18"/>
+          <w:szCs w:val="18"/>
+        </w:rPr>
+        <w:t>Валидира попълнената информация при регистрация и влизане в профил, изпраща асинхронна заявка към сървъра</w:t>
+      </w:r>
+      <w:r>
+        <w:rPr>
+          <w:sz w:val="18"/>
+          <w:szCs w:val="18"/>
+        </w:rPr>
+        <w:t xml:space="preserve"> </w:t>
+      </w:r>
+      <w:r>
+        <w:rPr>
+          <w:sz w:val="18"/>
+          <w:szCs w:val="18"/>
+        </w:rPr>
+        <w:t xml:space="preserve"> и обработва отговора</w:t>
+      </w:r>
+    </w:p>
+    <w:p>
+      <w:pPr>
+        <w:pStyle w:val="ListParagraph"/>
+        <w:numPr>
+          <w:ilvl w:val="0"/>
+          <w:numId w:val="20"/>
+        </w:numPr>
+        <w:jc w:val="both"/>
+        <w:rPr>
+          <w:bCs/>
+          <w:sz w:val="18"/>
+          <w:szCs w:val="18"/>
+        </w:rPr>
+      </w:pPr>
+      <w:r>
+        <w:rPr>
+          <w:b/>
+          <w:sz w:val="18"/>
+          <w:szCs w:val="18"/>
+        </w:rPr>
+        <w:t>schedule.js</w:t>
+      </w:r>
+      <w:r>
+        <w:rPr>
+          <w:sz w:val="18"/>
+          <w:szCs w:val="18"/>
+        </w:rPr>
+        <w:t xml:space="preserve">: </w:t>
+      </w:r>
+      <w:r>
+        <w:rPr>
+          <w:sz w:val="18"/>
+          <w:szCs w:val="18"/>
+        </w:rPr>
+        <w:t>Осъществява</w:t>
+      </w:r>
+      <w:r>
+        <w:rPr>
+          <w:sz w:val="18"/>
+          <w:szCs w:val="18"/>
+        </w:rPr>
+        <w:t xml:space="preserve"> зареждането и</w:t>
+      </w:r>
+      <w:r>
+        <w:rPr>
+          <w:sz w:val="18"/>
+          <w:szCs w:val="18"/>
+        </w:rPr>
+        <w:t xml:space="preserve"> филтрирането на цялостното разписание</w:t>
+      </w:r>
+      <w:r>
+        <w:rPr>
+          <w:sz w:val="18"/>
+          <w:szCs w:val="18"/>
+        </w:rPr>
+        <w:t>,</w:t>
+      </w:r>
+      <w:r>
+        <w:rPr>
+          <w:sz w:val="18"/>
+          <w:szCs w:val="18"/>
+        </w:rPr>
+        <w:t xml:space="preserve"> уникалността при селектиране на предпочитание на презентация и изпращане на заявка към сървъра за записване на персонализирано разписание</w:t>
+      </w:r>
+    </w:p>
+    <w:p>
+      <w:pPr>
+        <w:pStyle w:val="ListParagraph"/>
+        <w:numPr>
+          <w:ilvl w:val="0"/>
+          <w:numId w:val="20"/>
+        </w:numPr>
+        <w:jc w:val="both"/>
+        <w:rPr>
+          <w:bCs/>
+          <w:sz w:val="18"/>
+          <w:szCs w:val="18"/>
+        </w:rPr>
+      </w:pPr>
+      <w:r>
+        <w:rPr>
+          <w:b/>
+          <w:sz w:val="18"/>
+          <w:szCs w:val="18"/>
+        </w:rPr>
+        <w:t>personal-schedule.js</w:t>
+      </w:r>
+      <w:r>
+        <w:rPr>
+          <w:sz w:val="18"/>
+          <w:szCs w:val="18"/>
+        </w:rPr>
+        <w:t xml:space="preserve">: </w:t>
+      </w:r>
+      <w:r>
+        <w:rPr>
+          <w:sz w:val="18"/>
+          <w:szCs w:val="18"/>
+        </w:rPr>
+        <w:t>Осъществява зареждането и филтрирането на персонализираното разписание, уникалността при селектиране на предпочитание на презентация и изпращане на заявка към сървъра за обновяване на персонализирано разписание</w:t>
+      </w:r>
+    </w:p>
+    <w:p>
+      <w:pPr>
+        <w:pStyle w:val="ListParagraph"/>
+        <w:numPr>
+          <w:ilvl w:val="0"/>
+          <w:numId w:val="20"/>
+        </w:numPr>
+        <w:jc w:val="both"/>
+        <w:rPr>
+          <w:sz w:val="18"/>
+          <w:szCs w:val="18"/>
+        </w:rPr>
+      </w:pPr>
+      <w:r>
+        <w:rPr>
+          <w:b/>
+          <w:sz w:val="18"/>
+          <w:szCs w:val="18"/>
+        </w:rPr>
+        <w:t>export-schedule.js</w:t>
+      </w:r>
+      <w:r>
+        <w:rPr>
+          <w:bCs/>
+          <w:sz w:val="18"/>
+          <w:szCs w:val="18"/>
+        </w:rPr>
+        <w:t>:</w:t>
+      </w:r>
+      <w:r>
+        <w:rPr>
+          <w:b/>
+          <w:sz w:val="18"/>
+          <w:szCs w:val="18"/>
+        </w:rPr>
+        <w:t xml:space="preserve"> </w:t>
+      </w:r>
+      <w:r>
+        <w:rPr>
+          <w:bCs/>
+          <w:sz w:val="18"/>
+          <w:szCs w:val="18"/>
+        </w:rPr>
+        <w:t>Осъществява разпечатването на разписани</w:t>
+      </w:r>
+      <w:r>
+        <w:rPr>
+          <w:bCs/>
+          <w:sz w:val="18"/>
+          <w:szCs w:val="18"/>
+        </w:rPr>
+        <w:t>е спрямо желанието на потребителя</w:t>
+      </w:r>
+    </w:p>
+    <w:p>
+      <w:pPr>
+        <w:pStyle w:val="ListParagraph"/>
+        <w:numPr>
+          <w:ilvl w:val="0"/>
+          <w:numId w:val="20"/>
+        </w:numPr>
+        <w:jc w:val="both"/>
+        <w:rPr>
+          <w:sz w:val="18"/>
+          <w:szCs w:val="18"/>
+        </w:rPr>
+      </w:pPr>
+      <w:r>
+        <w:rPr>
+          <w:b/>
+          <w:sz w:val="18"/>
+          <w:szCs w:val="18"/>
+        </w:rPr>
+        <w:t>statistics.js</w:t>
+      </w:r>
+      <w:r>
+        <w:rPr>
+          <w:sz w:val="18"/>
+          <w:szCs w:val="18"/>
+        </w:rPr>
+        <w:t xml:space="preserve">: Осъществява извличането на информация от базата данни и визуализирането и </w:t>
+      </w:r>
+      <w:r>
+        <w:rPr>
+          <w:sz w:val="18"/>
+          <w:szCs w:val="18"/>
+        </w:rPr>
+        <w:t>под формата на</w:t>
+      </w:r>
+      <w:r>
+        <w:rPr>
+          <w:sz w:val="18"/>
+          <w:szCs w:val="18"/>
+        </w:rPr>
+        <w:t xml:space="preserve"> </w:t>
+      </w:r>
+      <w:r>
+        <w:rPr>
+          <w:sz w:val="18"/>
+          <w:szCs w:val="18"/>
+        </w:rPr>
+        <w:t>таблица</w:t>
+      </w:r>
+    </w:p>
+    <w:p>
+      <w:pPr>
+        <w:pStyle w:val="ListParagraph"/>
+        <w:numPr>
+          <w:ilvl w:val="0"/>
+          <w:numId w:val="20"/>
+        </w:numPr>
+        <w:jc w:val="both"/>
+        <w:rPr>
+          <w:sz w:val="18"/>
+          <w:szCs w:val="18"/>
+        </w:rPr>
+      </w:pPr>
+      <w:r>
+        <w:rPr>
+          <w:b/>
+          <w:sz w:val="18"/>
+          <w:szCs w:val="18"/>
+        </w:rPr>
         <w:lastRenderedPageBreak/>
-        <w:t>index.js</w:t>
-      </w:r>
-      <w:r>
-        <w:rPr>
-          <w:sz w:val="18"/>
-          <w:szCs w:val="18"/>
-        </w:rPr>
-        <w:t xml:space="preserve">: </w:t>
-      </w:r>
-      <w:r>
-        <w:rPr>
-          <w:sz w:val="18"/>
-          <w:szCs w:val="18"/>
-        </w:rPr>
-        <w:t>Валидира попълнената информация при регистрация и влизане в профил, изпраща асинхронна заявка към сървъра</w:t>
-      </w:r>
-      <w:r>
-        <w:rPr>
-          <w:sz w:val="18"/>
-          <w:szCs w:val="18"/>
-        </w:rPr>
-        <w:t xml:space="preserve"> </w:t>
-      </w:r>
-      <w:r>
-        <w:rPr>
-          <w:sz w:val="18"/>
-          <w:szCs w:val="18"/>
-        </w:rPr>
-        <w:t xml:space="preserve"> и обработва отговора</w:t>
-      </w:r>
-    </w:p>
-    <w:p>
-      <w:pPr>
-        <w:pStyle w:val="ListParagraph"/>
-        <w:numPr>
-          <w:ilvl w:val="0"/>
-          <w:numId w:val="20"/>
-        </w:numPr>
-        <w:jc w:val="both"/>
-        <w:rPr>
-          <w:bCs/>
-          <w:sz w:val="18"/>
-          <w:szCs w:val="18"/>
-        </w:rPr>
-      </w:pPr>
-      <w:r>
-        <w:rPr>
-          <w:b/>
-          <w:sz w:val="18"/>
-          <w:szCs w:val="18"/>
-        </w:rPr>
-        <w:t>schedule.js</w:t>
-      </w:r>
-      <w:r>
-        <w:rPr>
-          <w:sz w:val="18"/>
-          <w:szCs w:val="18"/>
-        </w:rPr>
-        <w:t xml:space="preserve">: </w:t>
-      </w:r>
-      <w:r>
-        <w:rPr>
-          <w:sz w:val="18"/>
-          <w:szCs w:val="18"/>
-        </w:rPr>
-        <w:t>Осъществява</w:t>
-      </w:r>
-      <w:r>
-        <w:rPr>
-          <w:sz w:val="18"/>
-          <w:szCs w:val="18"/>
-        </w:rPr>
-        <w:t xml:space="preserve"> зареждането и</w:t>
-      </w:r>
-      <w:r>
-        <w:rPr>
-          <w:sz w:val="18"/>
-          <w:szCs w:val="18"/>
-        </w:rPr>
-        <w:t xml:space="preserve"> филтрирането на цялостното разписание</w:t>
-      </w:r>
-      <w:r>
-        <w:rPr>
-          <w:sz w:val="18"/>
-          <w:szCs w:val="18"/>
-        </w:rPr>
-        <w:t>,</w:t>
-      </w:r>
-      <w:r>
-        <w:rPr>
-          <w:sz w:val="18"/>
-          <w:szCs w:val="18"/>
-        </w:rPr>
-        <w:t xml:space="preserve"> уникалността при селектиране на предпочитание на презентация и изпращане на заявка към сървъра за записване на персонализирано разписание</w:t>
-      </w:r>
-    </w:p>
-    <w:p>
-      <w:pPr>
-        <w:pStyle w:val="ListParagraph"/>
-        <w:numPr>
-          <w:ilvl w:val="0"/>
-          <w:numId w:val="20"/>
-        </w:numPr>
-        <w:jc w:val="both"/>
-        <w:rPr>
-          <w:bCs/>
-          <w:sz w:val="18"/>
-          <w:szCs w:val="18"/>
-        </w:rPr>
-      </w:pPr>
-      <w:r>
-        <w:rPr>
-          <w:b/>
-          <w:sz w:val="18"/>
-          <w:szCs w:val="18"/>
-        </w:rPr>
-        <w:t>personal-schedule.js</w:t>
-      </w:r>
-      <w:r>
-        <w:rPr>
-          <w:sz w:val="18"/>
-          <w:szCs w:val="18"/>
-        </w:rPr>
-        <w:t xml:space="preserve">: </w:t>
-      </w:r>
-      <w:r>
-        <w:rPr>
-          <w:sz w:val="18"/>
-          <w:szCs w:val="18"/>
-        </w:rPr>
-        <w:t>Осъществява зареждането и филтрирането на персонализираното разписание, уникалността при селектиране на предпочитание на презентация и изпращане на заявка към сървъра за обновяване на персонализирано разписание</w:t>
-      </w:r>
-    </w:p>
-    <w:p>
-      <w:pPr>
-        <w:pStyle w:val="ListParagraph"/>
-        <w:numPr>
-          <w:ilvl w:val="0"/>
-          <w:numId w:val="20"/>
-        </w:numPr>
-        <w:jc w:val="both"/>
-        <w:rPr>
-          <w:sz w:val="18"/>
-          <w:szCs w:val="18"/>
-        </w:rPr>
-      </w:pPr>
-      <w:r>
-        <w:rPr>
-          <w:b/>
-          <w:sz w:val="18"/>
-          <w:szCs w:val="18"/>
-        </w:rPr>
-        <w:t>export-schedule.js</w:t>
-      </w:r>
-      <w:r>
-        <w:rPr>
-          <w:bCs/>
-          <w:sz w:val="18"/>
-          <w:szCs w:val="18"/>
-        </w:rPr>
-        <w:t>:</w:t>
-      </w:r>
-      <w:r>
-        <w:rPr>
-          <w:b/>
-          <w:sz w:val="18"/>
-          <w:szCs w:val="18"/>
-        </w:rPr>
-        <w:t xml:space="preserve"> </w:t>
-      </w:r>
-      <w:r>
-        <w:rPr>
-          <w:bCs/>
-          <w:sz w:val="18"/>
-          <w:szCs w:val="18"/>
-        </w:rPr>
-        <w:t>Осъществява разпечатването на разписани</w:t>
-      </w:r>
-      <w:r>
-        <w:rPr>
-          <w:bCs/>
-          <w:sz w:val="18"/>
-          <w:szCs w:val="18"/>
-        </w:rPr>
-        <w:t>е спрямо желанието на потребителя</w:t>
-      </w:r>
-    </w:p>
-    <w:p>
-      <w:pPr>
-        <w:pStyle w:val="ListParagraph"/>
-        <w:numPr>
-          <w:ilvl w:val="0"/>
-          <w:numId w:val="20"/>
-        </w:numPr>
-        <w:jc w:val="both"/>
-        <w:rPr>
-          <w:sz w:val="18"/>
-          <w:szCs w:val="18"/>
-        </w:rPr>
-      </w:pPr>
-      <w:r>
-        <w:rPr>
-          <w:b/>
-          <w:sz w:val="18"/>
-          <w:szCs w:val="18"/>
-        </w:rPr>
-        <w:t>statistics.js</w:t>
-      </w:r>
-      <w:r>
-        <w:rPr>
-          <w:sz w:val="18"/>
-          <w:szCs w:val="18"/>
-        </w:rPr>
-        <w:t xml:space="preserve">: Осъществява извличането на информация от базата данни и визуализирането и </w:t>
-      </w:r>
-      <w:r>
-        <w:rPr>
-          <w:sz w:val="18"/>
-          <w:szCs w:val="18"/>
-        </w:rPr>
-        <w:t>под формата на</w:t>
-      </w:r>
-      <w:r>
-        <w:rPr>
-          <w:sz w:val="18"/>
-          <w:szCs w:val="18"/>
-        </w:rPr>
-        <w:t xml:space="preserve"> </w:t>
-      </w:r>
-      <w:r>
-        <w:rPr>
-          <w:sz w:val="18"/>
-          <w:szCs w:val="18"/>
-        </w:rPr>
-        <w:t>таблица</w:t>
-      </w:r>
-    </w:p>
-    <w:p>
-      <w:pPr>
-        <w:pStyle w:val="ListParagraph"/>
-        <w:numPr>
-          <w:ilvl w:val="0"/>
-          <w:numId w:val="20"/>
-        </w:numPr>
-        <w:jc w:val="both"/>
-        <w:rPr>
-          <w:sz w:val="18"/>
-          <w:szCs w:val="18"/>
-        </w:rPr>
-      </w:pPr>
-      <w:r>
-        <w:rPr>
-          <w:b/>
-          <w:sz w:val="18"/>
-          <w:szCs w:val="18"/>
-        </w:rPr>
         <w:t>error-page.js</w:t>
       </w:r>
       <w:r>
@@ -6604,239 +6547,239 @@
           <w:sz w:val="18"/>
           <w:szCs w:val="18"/>
         </w:rPr>
+        <w:t>Д</w:t>
+      </w:r>
+      <w:r>
+        <w:rPr>
+          <w:sz w:val="18"/>
+          <w:szCs w:val="18"/>
+        </w:rPr>
+        <w:t>обавяне на статистика на сайта</w:t>
+      </w:r>
+    </w:p>
+    <w:p>
+      <w:pPr>
+        <w:pStyle w:val="ListParagraph"/>
+        <w:numPr>
+          <w:ilvl w:val="0"/>
+          <w:numId w:val="15"/>
+        </w:numPr>
+        <w:jc w:val="both"/>
+        <w:rPr>
+          <w:sz w:val="18"/>
+          <w:szCs w:val="18"/>
+        </w:rPr>
+      </w:pPr>
+      <w:r>
+        <w:rPr>
+          <w:sz w:val="18"/>
+          <w:szCs w:val="18"/>
+        </w:rPr>
+        <w:t>Виктор:</w:t>
+      </w:r>
+      <w:r>
+        <w:rPr>
+          <w:sz w:val="18"/>
+          <w:szCs w:val="18"/>
+        </w:rPr>
+        <w:t xml:space="preserve"> </w:t>
+      </w:r>
+    </w:p>
+    <w:p>
+      <w:pPr>
+        <w:pStyle w:val="ListParagraph"/>
+        <w:numPr>
+          <w:ilvl w:val="0"/>
+          <w:numId w:val="30"/>
+        </w:numPr>
+        <w:jc w:val="both"/>
+        <w:rPr>
+          <w:sz w:val="18"/>
+          <w:szCs w:val="18"/>
+        </w:rPr>
+      </w:pPr>
+      <w:r>
+        <w:rPr>
+          <w:sz w:val="18"/>
+          <w:szCs w:val="18"/>
+        </w:rPr>
+        <w:t>Добавяне на лично разписание на потребител</w:t>
+      </w:r>
+      <w:r>
+        <w:rPr>
+          <w:sz w:val="18"/>
+          <w:szCs w:val="18"/>
+        </w:rPr>
+        <w:t>я</w:t>
+      </w:r>
+    </w:p>
+    <w:p>
+      <w:pPr>
+        <w:pStyle w:val="ListParagraph"/>
+        <w:numPr>
+          <w:ilvl w:val="0"/>
+          <w:numId w:val="30"/>
+        </w:numPr>
+        <w:jc w:val="both"/>
+        <w:rPr>
+          <w:sz w:val="18"/>
+          <w:szCs w:val="18"/>
+        </w:rPr>
+      </w:pPr>
+      <w:r>
+        <w:rPr>
+          <w:sz w:val="18"/>
+          <w:szCs w:val="18"/>
+        </w:rPr>
+        <w:t>Д</w:t>
+      </w:r>
+      <w:r>
+        <w:rPr>
+          <w:sz w:val="18"/>
+          <w:szCs w:val="18"/>
+        </w:rPr>
+        <w:t>обавяне на експортиране на разписание</w:t>
+      </w:r>
+    </w:p>
+    <w:p>
+      <w:pPr>
+        <w:pStyle w:val="ListParagraph"/>
+        <w:numPr>
+          <w:ilvl w:val="0"/>
+          <w:numId w:val="15"/>
+        </w:numPr>
+        <w:jc w:val="both"/>
+        <w:rPr>
+          <w:sz w:val="18"/>
+          <w:szCs w:val="18"/>
+        </w:rPr>
+      </w:pPr>
+      <w:r>
+        <w:rPr>
+          <w:sz w:val="18"/>
+          <w:szCs w:val="18"/>
+        </w:rPr>
+        <w:t xml:space="preserve">Иван: </w:t>
+      </w:r>
+      <w:r>
+        <w:rPr>
+          <w:sz w:val="18"/>
+          <w:szCs w:val="18"/>
+        </w:rPr>
+        <w:t xml:space="preserve"> </w:t>
+      </w:r>
+    </w:p>
+    <w:p>
+      <w:pPr>
+        <w:pStyle w:val="ListParagraph"/>
+        <w:numPr>
+          <w:ilvl w:val="0"/>
+          <w:numId w:val="26"/>
+        </w:numPr>
+        <w:jc w:val="both"/>
+        <w:rPr>
+          <w:sz w:val="18"/>
+          <w:szCs w:val="18"/>
+        </w:rPr>
+      </w:pPr>
+      <w:r>
+        <w:rPr>
+          <w:sz w:val="18"/>
+          <w:szCs w:val="18"/>
+        </w:rPr>
+        <w:t>Добавяне на р</w:t>
+      </w:r>
+      <w:r>
+        <w:rPr>
+          <w:sz w:val="18"/>
+          <w:szCs w:val="18"/>
+        </w:rPr>
+        <w:t>егистрация и вписване на потребител</w:t>
+      </w:r>
+    </w:p>
+    <w:p>
+      <w:pPr>
+        <w:pStyle w:val="ListParagraph"/>
+        <w:numPr>
+          <w:ilvl w:val="0"/>
+          <w:numId w:val="26"/>
+        </w:numPr>
+        <w:jc w:val="both"/>
+        <w:rPr>
+          <w:sz w:val="18"/>
+          <w:szCs w:val="18"/>
+        </w:rPr>
+      </w:pPr>
+      <w:r>
+        <w:rPr>
+          <w:sz w:val="18"/>
+          <w:szCs w:val="18"/>
+        </w:rPr>
+        <w:t xml:space="preserve">Добавяне на </w:t>
+      </w:r>
+      <w:r>
+        <w:rPr>
+          <w:sz w:val="18"/>
+          <w:szCs w:val="18"/>
+        </w:rPr>
+        <w:t>цялостно разписание на презентации</w:t>
+      </w:r>
+    </w:p>
+    <w:p>
+      <w:pPr>
+        <w:pStyle w:val="ListParagraph"/>
+        <w:numPr>
+          <w:ilvl w:val="0"/>
+          <w:numId w:val="0"/>
+        </w:numPr>
+        <w:ind w:left="927"/>
+        <w:jc w:val="both"/>
+        <w:rPr>
+          <w:sz w:val="18"/>
+          <w:szCs w:val="18"/>
+        </w:rPr>
+      </w:pPr>
+    </w:p>
+    <w:p>
+      <w:pPr>
+        <w:pStyle w:val="ListParagraph"/>
+        <w:numPr>
+          <w:ilvl w:val="0"/>
+          <w:numId w:val="14"/>
+        </w:numPr>
+        <w:jc w:val="both"/>
+        <w:rPr>
+          <w:sz w:val="18"/>
+          <w:szCs w:val="18"/>
+        </w:rPr>
+      </w:pPr>
+      <w:r>
+        <w:rPr>
+          <w:sz w:val="18"/>
+          <w:szCs w:val="18"/>
+        </w:rPr>
+        <w:t>Ограничения:</w:t>
+      </w:r>
+    </w:p>
+    <w:p>
+      <w:pPr>
+        <w:pStyle w:val="ListParagraph"/>
+        <w:numPr>
+          <w:ilvl w:val="0"/>
+          <w:numId w:val="15"/>
+        </w:numPr>
+        <w:jc w:val="both"/>
+        <w:rPr>
+          <w:sz w:val="18"/>
+          <w:szCs w:val="18"/>
+        </w:rPr>
+      </w:pPr>
+      <w:r>
+        <w:rPr>
+          <w:sz w:val="18"/>
+          <w:szCs w:val="18"/>
+        </w:rPr>
         <w:lastRenderedPageBreak/>
-        <w:t>Д</w:t>
-      </w:r>
-      <w:r>
-        <w:rPr>
-          <w:sz w:val="18"/>
-          <w:szCs w:val="18"/>
-        </w:rPr>
-        <w:t>обавяне на статистика на сайта</w:t>
-      </w:r>
-    </w:p>
-    <w:p>
-      <w:pPr>
-        <w:pStyle w:val="ListParagraph"/>
-        <w:numPr>
-          <w:ilvl w:val="0"/>
-          <w:numId w:val="15"/>
-        </w:numPr>
-        <w:jc w:val="both"/>
-        <w:rPr>
-          <w:sz w:val="18"/>
-          <w:szCs w:val="18"/>
-        </w:rPr>
-      </w:pPr>
-      <w:r>
-        <w:rPr>
-          <w:sz w:val="18"/>
-          <w:szCs w:val="18"/>
-        </w:rPr>
-        <w:t>Виктор:</w:t>
-      </w:r>
-      <w:r>
-        <w:rPr>
-          <w:sz w:val="18"/>
-          <w:szCs w:val="18"/>
-        </w:rPr>
-        <w:t xml:space="preserve"> </w:t>
-      </w:r>
-    </w:p>
-    <w:p>
-      <w:pPr>
-        <w:pStyle w:val="ListParagraph"/>
-        <w:numPr>
-          <w:ilvl w:val="0"/>
-          <w:numId w:val="30"/>
-        </w:numPr>
-        <w:jc w:val="both"/>
-        <w:rPr>
-          <w:sz w:val="18"/>
-          <w:szCs w:val="18"/>
-        </w:rPr>
-      </w:pPr>
-      <w:r>
-        <w:rPr>
-          <w:sz w:val="18"/>
-          <w:szCs w:val="18"/>
-        </w:rPr>
-        <w:t>Добавяне на лично разписание на потребител</w:t>
-      </w:r>
-      <w:r>
-        <w:rPr>
-          <w:sz w:val="18"/>
-          <w:szCs w:val="18"/>
-        </w:rPr>
-        <w:t>я</w:t>
-      </w:r>
-    </w:p>
-    <w:p>
-      <w:pPr>
-        <w:pStyle w:val="ListParagraph"/>
-        <w:numPr>
-          <w:ilvl w:val="0"/>
-          <w:numId w:val="30"/>
-        </w:numPr>
-        <w:jc w:val="both"/>
-        <w:rPr>
-          <w:sz w:val="18"/>
-          <w:szCs w:val="18"/>
-        </w:rPr>
-      </w:pPr>
-      <w:r>
-        <w:rPr>
-          <w:sz w:val="18"/>
-          <w:szCs w:val="18"/>
-        </w:rPr>
-        <w:t>Д</w:t>
-      </w:r>
-      <w:r>
-        <w:rPr>
-          <w:sz w:val="18"/>
-          <w:szCs w:val="18"/>
-        </w:rPr>
-        <w:t>обавяне на експортиране на разписание</w:t>
-      </w:r>
-    </w:p>
-    <w:p>
-      <w:pPr>
-        <w:pStyle w:val="ListParagraph"/>
-        <w:numPr>
-          <w:ilvl w:val="0"/>
-          <w:numId w:val="15"/>
-        </w:numPr>
-        <w:jc w:val="both"/>
-        <w:rPr>
-          <w:sz w:val="18"/>
-          <w:szCs w:val="18"/>
-        </w:rPr>
-      </w:pPr>
-      <w:r>
-        <w:rPr>
-          <w:sz w:val="18"/>
-          <w:szCs w:val="18"/>
-        </w:rPr>
-        <w:t xml:space="preserve">Иван: </w:t>
-      </w:r>
-      <w:r>
-        <w:rPr>
-          <w:sz w:val="18"/>
-          <w:szCs w:val="18"/>
-        </w:rPr>
-        <w:t xml:space="preserve"> </w:t>
-      </w:r>
-    </w:p>
-    <w:p>
-      <w:pPr>
-        <w:pStyle w:val="ListParagraph"/>
-        <w:numPr>
-          <w:ilvl w:val="0"/>
-          <w:numId w:val="26"/>
-        </w:numPr>
-        <w:jc w:val="both"/>
-        <w:rPr>
-          <w:sz w:val="18"/>
-          <w:szCs w:val="18"/>
-        </w:rPr>
-      </w:pPr>
-      <w:r>
-        <w:rPr>
-          <w:sz w:val="18"/>
-          <w:szCs w:val="18"/>
-        </w:rPr>
-        <w:t>Добавяне на р</w:t>
-      </w:r>
-      <w:r>
-        <w:rPr>
-          <w:sz w:val="18"/>
-          <w:szCs w:val="18"/>
-        </w:rPr>
-        <w:t>егистрация и вписване на потребител</w:t>
-      </w:r>
-    </w:p>
-    <w:p>
-      <w:pPr>
-        <w:pStyle w:val="ListParagraph"/>
-        <w:numPr>
-          <w:ilvl w:val="0"/>
-          <w:numId w:val="26"/>
-        </w:numPr>
-        <w:jc w:val="both"/>
-        <w:rPr>
-          <w:sz w:val="18"/>
-          <w:szCs w:val="18"/>
-        </w:rPr>
-      </w:pPr>
-      <w:r>
-        <w:rPr>
-          <w:sz w:val="18"/>
-          <w:szCs w:val="18"/>
-        </w:rPr>
-        <w:t xml:space="preserve">Добавяне на </w:t>
-      </w:r>
-      <w:r>
-        <w:rPr>
-          <w:sz w:val="18"/>
-          <w:szCs w:val="18"/>
-        </w:rPr>
-        <w:t>цялостно разписание на презентации</w:t>
-      </w:r>
-    </w:p>
-    <w:p>
-      <w:pPr>
-        <w:pStyle w:val="ListParagraph"/>
-        <w:numPr>
-          <w:ilvl w:val="0"/>
-          <w:numId w:val="0"/>
-        </w:numPr>
-        <w:ind w:left="927"/>
-        <w:jc w:val="both"/>
-        <w:rPr>
-          <w:sz w:val="18"/>
-          <w:szCs w:val="18"/>
-        </w:rPr>
-      </w:pPr>
-    </w:p>
-    <w:p>
-      <w:pPr>
-        <w:pStyle w:val="ListParagraph"/>
-        <w:numPr>
-          <w:ilvl w:val="0"/>
-          <w:numId w:val="14"/>
-        </w:numPr>
-        <w:jc w:val="both"/>
-        <w:rPr>
-          <w:sz w:val="18"/>
-          <w:szCs w:val="18"/>
-        </w:rPr>
-      </w:pPr>
-      <w:r>
-        <w:rPr>
-          <w:sz w:val="18"/>
-          <w:szCs w:val="18"/>
-        </w:rPr>
-        <w:t>Ограничения:</w:t>
-      </w:r>
-    </w:p>
-    <w:p>
-      <w:pPr>
-        <w:pStyle w:val="ListParagraph"/>
-        <w:numPr>
-          <w:ilvl w:val="0"/>
-          <w:numId w:val="15"/>
-        </w:numPr>
-        <w:jc w:val="both"/>
-        <w:rPr>
-          <w:sz w:val="18"/>
-          <w:szCs w:val="18"/>
-        </w:rPr>
-      </w:pPr>
-      <w:r>
-        <w:rPr>
-          <w:sz w:val="18"/>
-          <w:szCs w:val="18"/>
-        </w:rPr>
         <w:t>Генерирането на самите презентации е извън обхвата на този проекти, поради което е нужно данните им да се въвеждат ръчно в отделен файл или системата да се интегрира с външна система, коят</w:t>
       </w:r>
       <w:r>
@@ -7692,7 +7635,6 @@
         <w:rPr>
           <w:lang w:bidi="he-IL"/>
         </w:rPr>
-        <w:lastRenderedPageBreak/>
         <w:t>Приел</w:t>
       </w:r>
       <w:r>
@@ -8164,7 +8106,7 @@
       <w:lvlText w:val="%1)"/>
       <w:lvlJc w:val="left"/>
       <w:pPr>
-        <w:ind w:left="1069" w:hanging="360"/>
+        <w:ind w:left="502" w:hanging="360"/>
       </w:pPr>
     </w:lvl>
     <w:lvl w:ilvl="1" w:tplc="04020019" w:tentative="1">
@@ -8173,7 +8115,7 @@
       <w:lvlText w:val="%2."/>
       <w:lvlJc w:val="left"/>
       <w:pPr>
-        <w:ind w:left="1789" w:hanging="360"/>
+        <w:ind w:left="1506" w:hanging="360"/>
       </w:pPr>
     </w:lvl>
     <w:lvl w:ilvl="2" w:tplc="0402001B" w:tentative="1">
@@ -8182,7 +8124,7 @@
       <w:lvlText w:val="%3."/>
       <w:lvlJc w:val="right"/>
       <w:pPr>
-        <w:ind w:left="2509" w:hanging="180"/>
+        <w:ind w:left="2226" w:hanging="180"/>
       </w:pPr>
     </w:lvl>
     <w:lvl w:ilvl="3" w:tplc="0402000F" w:tentative="1">
@@ -8191,7 +8133,7 @@
       <w:lvlText w:val="%4."/>
       <w:lvlJc w:val="left"/>
       <w:pPr>
-        <w:ind w:left="3229" w:hanging="360"/>
+        <w:ind w:left="2946" w:hanging="360"/>
       </w:pPr>
     </w:lvl>
     <w:lvl w:ilvl="4" w:tplc="04020019" w:tentative="1">
@@ -8200,7 +8142,7 @@
       <w:lvlText w:val="%5."/>
       <w:lvlJc w:val="left"/>
       <w:pPr>
-        <w:ind w:left="3949" w:hanging="360"/>
+        <w:ind w:left="3666" w:hanging="360"/>
       </w:pPr>
     </w:lvl>
     <w:lvl w:ilvl="5" w:tplc="0402001B" w:tentative="1">
@@ -8209,7 +8151,7 @@
       <w:lvlText w:val="%6."/>
       <w:lvlJc w:val="right"/>
       <w:pPr>
-        <w:ind w:left="4669" w:hanging="180"/>
+        <w:ind w:left="4386" w:hanging="180"/>
       </w:pPr>
     </w:lvl>
     <w:lvl w:ilvl="6" w:tplc="0402000F" w:tentative="1">
@@ -8218,7 +8160,7 @@
       <w:lvlText w:val="%7."/>
       <w:lvlJc w:val="left"/>
       <w:pPr>
-        <w:ind w:left="5389" w:hanging="360"/>
+        <w:ind w:left="5106" w:hanging="360"/>
       </w:pPr>
     </w:lvl>
     <w:lvl w:ilvl="7" w:tplc="04020019" w:tentative="1">
@@ -8227,7 +8169,7 @@
       <w:lvlText w:val="%8."/>
       <w:lvlJc w:val="left"/>
       <w:pPr>
-        <w:ind w:left="6109" w:hanging="360"/>
+        <w:ind w:left="5826" w:hanging="360"/>
       </w:pPr>
     </w:lvl>
     <w:lvl w:ilvl="8" w:tplc="0402001B" w:tentative="1">
@@ -8236,7 +8178,7 @@
       <w:lvlText w:val="%9."/>
       <w:lvlJc w:val="right"/>
       <w:pPr>
-        <w:ind w:left="6829" w:hanging="180"/>
+        <w:ind w:left="6546" w:hanging="180"/>
       </w:pPr>
     </w:lvl>
   </w:abstractNum>
@@ -8363,7 +8305,7 @@
       <w:lvlText w:val="%1)"/>
       <w:lvlJc w:val="left"/>
       <w:pPr>
-        <w:ind w:left="1069" w:hanging="360"/>
+        <w:ind w:left="502" w:hanging="360"/>
       </w:pPr>
     </w:lvl>
     <w:lvl w:ilvl="1" w:tplc="04020019" w:tentative="1">
@@ -8372,7 +8314,7 @@
       <w:lvlText w:val="%2."/>
       <w:lvlJc w:val="left"/>
       <w:pPr>
-        <w:ind w:left="1789" w:hanging="360"/>
+        <w:ind w:left="1222" w:hanging="360"/>
       </w:pPr>
     </w:lvl>
     <w:lvl w:ilvl="2" w:tplc="0402001B" w:tentative="1">
@@ -8381,7 +8323,7 @@
       <w:lvlText w:val="%3."/>
       <w:lvlJc w:val="right"/>
       <w:pPr>
-        <w:ind w:left="2509" w:hanging="180"/>
+        <w:ind w:left="1942" w:hanging="180"/>
       </w:pPr>
     </w:lvl>
     <w:lvl w:ilvl="3" w:tplc="0402000F" w:tentative="1">
@@ -8390,7 +8332,7 @@
       <w:lvlText w:val="%4."/>
       <w:lvlJc w:val="left"/>
       <w:pPr>
-        <w:ind w:left="3229" w:hanging="360"/>
+        <w:ind w:left="2662" w:hanging="360"/>
       </w:pPr>
     </w:lvl>
     <w:lvl w:ilvl="4" w:tplc="04020019" w:tentative="1">
@@ -8399,7 +8341,7 @@
       <w:lvlText w:val="%5."/>
       <w:lvlJc w:val="left"/>
       <w:pPr>
-        <w:ind w:left="3949" w:hanging="360"/>
+        <w:ind w:left="3382" w:hanging="360"/>
       </w:pPr>
     </w:lvl>
     <w:lvl w:ilvl="5" w:tplc="0402001B" w:tentative="1">
@@ -8408,7 +8350,7 @@
       <w:lvlText w:val="%6."/>
       <w:lvlJc w:val="right"/>
       <w:pPr>
-        <w:ind w:left="4669" w:hanging="180"/>
+        <w:ind w:left="4102" w:hanging="180"/>
       </w:pPr>
     </w:lvl>
     <w:lvl w:ilvl="6" w:tplc="0402000F" w:tentative="1">
@@ -8417,7 +8359,7 @@
       <w:lvlText w:val="%7."/>
       <w:lvlJc w:val="left"/>
       <w:pPr>
-        <w:ind w:left="5389" w:hanging="360"/>
+        <w:ind w:left="4822" w:hanging="360"/>
       </w:pPr>
     </w:lvl>
     <w:lvl w:ilvl="7" w:tplc="04020019" w:tentative="1">
@@ -8426,7 +8368,7 @@
       <w:lvlText w:val="%8."/>
       <w:lvlJc w:val="left"/>
       <w:pPr>
-        <w:ind w:left="6109" w:hanging="360"/>
+        <w:ind w:left="5542" w:hanging="360"/>
       </w:pPr>
     </w:lvl>
     <w:lvl w:ilvl="8" w:tplc="0402001B" w:tentative="1">
@@ -8435,7 +8377,7 @@
       <w:lvlText w:val="%9."/>
       <w:lvlJc w:val="right"/>
       <w:pPr>
-        <w:ind w:left="6829" w:hanging="180"/>
+        <w:ind w:left="6262" w:hanging="180"/>
       </w:pPr>
     </w:lvl>
   </w:abstractNum>
@@ -9335,7 +9277,7 @@
       <w:lvlText w:val="%1)"/>
       <w:lvlJc w:val="left"/>
       <w:pPr>
-        <w:ind w:left="502" w:hanging="360"/>
+        <w:ind w:left="76" w:hanging="360"/>
       </w:pPr>
     </w:lvl>
     <w:lvl w:ilvl="1" w:tplc="04020019" w:tentative="1">
@@ -9344,7 +9286,7 @@
       <w:lvlText w:val="%2."/>
       <w:lvlJc w:val="left"/>
       <w:pPr>
-        <w:ind w:left="1222" w:hanging="360"/>
+        <w:ind w:left="796" w:hanging="360"/>
       </w:pPr>
     </w:lvl>
     <w:lvl w:ilvl="2" w:tplc="0402001B" w:tentative="1">
@@ -9353,7 +9295,7 @@
       <w:lvlText w:val="%3."/>
       <w:lvlJc w:val="right"/>
       <w:pPr>
-        <w:ind w:left="1942" w:hanging="180"/>
+        <w:ind w:left="1516" w:hanging="180"/>
       </w:pPr>
     </w:lvl>
     <w:lvl w:ilvl="3" w:tplc="0402000F" w:tentative="1">
@@ -9362,7 +9304,7 @@
       <w:lvlText w:val="%4."/>
       <w:lvlJc w:val="left"/>
       <w:pPr>
-        <w:ind w:left="2662" w:hanging="360"/>
+        <w:ind w:left="2236" w:hanging="360"/>
       </w:pPr>
     </w:lvl>
     <w:lvl w:ilvl="4" w:tplc="04020019" w:tentative="1">
@@ -9371,7 +9313,7 @@
       <w:lvlText w:val="%5."/>
       <w:lvlJc w:val="left"/>
       <w:pPr>
-        <w:ind w:left="3382" w:hanging="360"/>
+        <w:ind w:left="2956" w:hanging="360"/>
       </w:pPr>
     </w:lvl>
     <w:lvl w:ilvl="5" w:tplc="0402001B" w:tentative="1">
@@ -9380,7 +9322,7 @@
       <w:lvlText w:val="%6."/>
       <w:lvlJc w:val="right"/>
       <w:pPr>
-        <w:ind w:left="4102" w:hanging="180"/>
+        <w:ind w:left="3676" w:hanging="180"/>
       </w:pPr>
     </w:lvl>
     <w:lvl w:ilvl="6" w:tplc="0402000F" w:tentative="1">
@@ -9389,7 +9331,7 @@
       <w:lvlText w:val="%7."/>
       <w:lvlJc w:val="left"/>
       <w:pPr>
-        <w:ind w:left="4822" w:hanging="360"/>
+        <w:ind w:left="4396" w:hanging="360"/>
       </w:pPr>
     </w:lvl>
     <w:lvl w:ilvl="7" w:tplc="04020019" w:tentative="1">
@@ -9398,7 +9340,7 @@
       <w:lvlText w:val="%8."/>
       <w:lvlJc w:val="left"/>
       <w:pPr>
-        <w:ind w:left="5542" w:hanging="360"/>
+        <w:ind w:left="5116" w:hanging="360"/>
       </w:pPr>
     </w:lvl>
     <w:lvl w:ilvl="8" w:tplc="0402001B" w:tentative="1">
@@ -9407,7 +9349,7 @@
       <w:lvlText w:val="%9."/>
       <w:lvlJc w:val="right"/>
       <w:pPr>
-        <w:ind w:left="6262" w:hanging="180"/>
+        <w:ind w:left="5836" w:hanging="180"/>
       </w:pPr>
     </w:lvl>
   </w:abstractNum>
@@ -9846,7 +9788,7 @@
       <w:lvlText w:val="%1)"/>
       <w:lvlJc w:val="left"/>
       <w:pPr>
-        <w:ind w:left="1069" w:hanging="360"/>
+        <w:ind w:left="502" w:hanging="360"/>
       </w:pPr>
     </w:lvl>
     <w:lvl w:ilvl="1" w:tplc="04020019" w:tentative="1">
@@ -9855,7 +9797,7 @@
       <w:lvlText w:val="%2."/>
       <w:lvlJc w:val="left"/>
       <w:pPr>
-        <w:ind w:left="1789" w:hanging="360"/>
+        <w:ind w:left="1222" w:hanging="360"/>
       </w:pPr>
     </w:lvl>
     <w:lvl w:ilvl="2" w:tplc="0402001B" w:tentative="1">
@@ -9864,7 +9806,7 @@
       <w:lvlText w:val="%3."/>
       <w:lvlJc w:val="right"/>
       <w:pPr>
-        <w:ind w:left="2509" w:hanging="180"/>
+        <w:ind w:left="1942" w:hanging="180"/>
       </w:pPr>
     </w:lvl>
     <w:lvl w:ilvl="3" w:tplc="0402000F" w:tentative="1">
@@ -9873,7 +9815,7 @@
       <w:lvlText w:val="%4."/>
       <w:lvlJc w:val="left"/>
       <w:pPr>
-        <w:ind w:left="3229" w:hanging="360"/>
+        <w:ind w:left="2662" w:hanging="360"/>
       </w:pPr>
     </w:lvl>
     <w:lvl w:ilvl="4" w:tplc="04020019" w:tentative="1">
@@ -9882,7 +9824,7 @@
       <w:lvlText w:val="%5."/>
       <w:lvlJc w:val="left"/>
       <w:pPr>
-        <w:ind w:left="3949" w:hanging="360"/>
+        <w:ind w:left="3382" w:hanging="360"/>
       </w:pPr>
     </w:lvl>
     <w:lvl w:ilvl="5" w:tplc="0402001B" w:tentative="1">
@@ -9891,7 +9833,7 @@
       <w:lvlText w:val="%6."/>
       <w:lvlJc w:val="right"/>
       <w:pPr>
-        <w:ind w:left="4669" w:hanging="180"/>
+        <w:ind w:left="4102" w:hanging="180"/>
       </w:pPr>
     </w:lvl>
     <w:lvl w:ilvl="6" w:tplc="0402000F" w:tentative="1">
@@ -9900,7 +9842,7 @@
       <w:lvlText w:val="%7."/>
       <w:lvlJc w:val="left"/>
       <w:pPr>
-        <w:ind w:left="5389" w:hanging="360"/>
+        <w:ind w:left="4822" w:hanging="360"/>
       </w:pPr>
     </w:lvl>
     <w:lvl w:ilvl="7" w:tplc="04020019" w:tentative="1">
@@ -9909,7 +9851,7 @@
       <w:lvlText w:val="%8."/>
       <w:lvlJc w:val="left"/>
       <w:pPr>
-        <w:ind w:left="6109" w:hanging="360"/>
+        <w:ind w:left="5542" w:hanging="360"/>
       </w:pPr>
     </w:lvl>
     <w:lvl w:ilvl="8" w:tplc="0402001B" w:tentative="1">
@@ -9918,7 +9860,7 @@
       <w:lvlText w:val="%9."/>
       <w:lvlJc w:val="right"/>
       <w:pPr>
-        <w:ind w:left="6829" w:hanging="180"/>
+        <w:ind w:left="6262" w:hanging="180"/>
       </w:pPr>
     </w:lvl>
   </w:abstractNum>
@@ -10271,7 +10213,7 @@
       <w:lvlText w:val="%1)"/>
       <w:lvlJc w:val="left"/>
       <w:pPr>
-        <w:ind w:left="1069" w:hanging="360"/>
+        <w:ind w:left="502" w:hanging="360"/>
       </w:pPr>
     </w:lvl>
     <w:lvl w:ilvl="1" w:tplc="04020019" w:tentative="1">
@@ -10280,7 +10222,7 @@
       <w:lvlText w:val="%2."/>
       <w:lvlJc w:val="left"/>
       <w:pPr>
-        <w:ind w:left="1789" w:hanging="360"/>
+        <w:ind w:left="1222" w:hanging="360"/>
       </w:pPr>
     </w:lvl>
     <w:lvl w:ilvl="2" w:tplc="0402001B" w:tentative="1">
@@ -10289,7 +10231,7 @@
       <w:lvlText w:val="%3."/>
       <w:lvlJc w:val="right"/>
       <w:pPr>
-        <w:ind w:left="2509" w:hanging="180"/>
+        <w:ind w:left="1942" w:hanging="180"/>
       </w:pPr>
     </w:lvl>
     <w:lvl w:ilvl="3" w:tplc="0402000F" w:tentative="1">
@@ -10298,7 +10240,7 @@
       <w:lvlText w:val="%4."/>
       <w:lvlJc w:val="left"/>
       <w:pPr>
-        <w:ind w:left="3229" w:hanging="360"/>
+        <w:ind w:left="2662" w:hanging="360"/>
       </w:pPr>
     </w:lvl>
     <w:lvl w:ilvl="4" w:tplc="04020019" w:tentative="1">
@@ -10307,7 +10249,7 @@
       <w:lvlText w:val="%5."/>
       <w:lvlJc w:val="left"/>
       <w:pPr>
-        <w:ind w:left="3949" w:hanging="360"/>
+        <w:ind w:left="3382" w:hanging="360"/>
       </w:pPr>
     </w:lvl>
     <w:lvl w:ilvl="5" w:tplc="0402001B" w:tentative="1">
@@ -10316,7 +10258,7 @@
       <w:lvlText w:val="%6."/>
       <w:lvlJc w:val="right"/>
       <w:pPr>
-        <w:ind w:left="4669" w:hanging="180"/>
+        <w:ind w:left="4102" w:hanging="180"/>
       </w:pPr>
     </w:lvl>
     <w:lvl w:ilvl="6" w:tplc="0402000F" w:tentative="1">
@@ -10325,7 +10267,7 @@
       <w:lvlText w:val="%7."/>
       <w:lvlJc w:val="left"/>
       <w:pPr>
-        <w:ind w:left="5389" w:hanging="360"/>
+        <w:ind w:left="4822" w:hanging="360"/>
       </w:pPr>
     </w:lvl>
     <w:lvl w:ilvl="7" w:tplc="04020019" w:tentative="1">
@@ -10334,7 +10276,7 @@
       <w:lvlText w:val="%8."/>
       <w:lvlJc w:val="left"/>
       <w:pPr>
-        <w:ind w:left="6109" w:hanging="360"/>
+        <w:ind w:left="5542" w:hanging="360"/>
       </w:pPr>
     </w:lvl>
     <w:lvl w:ilvl="8" w:tplc="0402001B" w:tentative="1">
@@ -10343,7 +10285,7 @@
       <w:lvlText w:val="%9."/>
       <w:lvlJc w:val="right"/>
       <w:pPr>
-        <w:ind w:left="6829" w:hanging="180"/>
+        <w:ind w:left="6262" w:hanging="180"/>
       </w:pPr>
     </w:lvl>
   </w:abstractNum>
@@ -10696,7 +10638,7 @@
       <w:lvlText w:val="%1)"/>
       <w:lvlJc w:val="left"/>
       <w:pPr>
-        <w:ind w:left="1069" w:hanging="360"/>
+        <w:ind w:left="502" w:hanging="360"/>
       </w:pPr>
     </w:lvl>
     <w:lvl w:ilvl="1" w:tplc="04020019" w:tentative="1">
@@ -10705,7 +10647,7 @@
       <w:lvlText w:val="%2."/>
       <w:lvlJc w:val="left"/>
       <w:pPr>
-        <w:ind w:left="1789" w:hanging="360"/>
+        <w:ind w:left="1364" w:hanging="360"/>
       </w:pPr>
     </w:lvl>
     <w:lvl w:ilvl="2" w:tplc="0402001B" w:tentative="1">
@@ -10714,7 +10656,7 @@
       <w:lvlText w:val="%3."/>
       <w:lvlJc w:val="right"/>
       <w:pPr>
-        <w:ind w:left="2509" w:hanging="180"/>
+        <w:ind w:left="2084" w:hanging="180"/>
       </w:pPr>
     </w:lvl>
     <w:lvl w:ilvl="3" w:tplc="0402000F" w:tentative="1">
@@ -10723,7 +10665,7 @@
       <w:lvlText w:val="%4."/>
       <w:lvlJc w:val="left"/>
       <w:pPr>
-        <w:ind w:left="3229" w:hanging="360"/>
+        <w:ind w:left="2804" w:hanging="360"/>
       </w:pPr>
     </w:lvl>
     <w:lvl w:ilvl="4" w:tplc="04020019" w:tentative="1">
@@ -10732,7 +10674,7 @@
       <w:lvlText w:val="%5."/>
       <w:lvlJc w:val="left"/>
       <w:pPr>
-        <w:ind w:left="3949" w:hanging="360"/>
+        <w:ind w:left="3524" w:hanging="360"/>
       </w:pPr>
     </w:lvl>
     <w:lvl w:ilvl="5" w:tplc="0402001B" w:tentative="1">
@@ -10741,7 +10683,7 @@
       <w:lvlText w:val="%6."/>
       <w:lvlJc w:val="right"/>
       <w:pPr>
-        <w:ind w:left="4669" w:hanging="180"/>
+        <w:ind w:left="4244" w:hanging="180"/>
       </w:pPr>
     </w:lvl>
     <w:lvl w:ilvl="6" w:tplc="0402000F" w:tentative="1">
@@ -10750,7 +10692,7 @@
       <w:lvlText w:val="%7."/>
       <w:lvlJc w:val="left"/>
       <w:pPr>
-        <w:ind w:left="5389" w:hanging="360"/>
+        <w:ind w:left="4964" w:hanging="360"/>
       </w:pPr>
     </w:lvl>
     <w:lvl w:ilvl="7" w:tplc="04020019" w:tentative="1">
@@ -10759,7 +10701,7 @@
       <w:lvlText w:val="%8."/>
       <w:lvlJc w:val="left"/>
       <w:pPr>
-        <w:ind w:left="6109" w:hanging="360"/>
+        <w:ind w:left="5684" w:hanging="360"/>
       </w:pPr>
     </w:lvl>
     <w:lvl w:ilvl="8" w:tplc="0402001B" w:tentative="1">
@@ -10768,7 +10710,7 @@
       <w:lvlText w:val="%9."/>
       <w:lvlJc w:val="right"/>
       <w:pPr>
-        <w:ind w:left="6829" w:hanging="180"/>
+        <w:ind w:left="6404" w:hanging="180"/>
       </w:pPr>
     </w:lvl>
   </w:abstractNum>
@@ -10782,7 +10724,7 @@
       <w:lvlText w:val="%1)"/>
       <w:lvlJc w:val="left"/>
       <w:pPr>
-        <w:ind w:left="1069" w:hanging="360"/>
+        <w:ind w:left="502" w:hanging="360"/>
       </w:pPr>
     </w:lvl>
     <w:lvl w:ilvl="1" w:tplc="04020019" w:tentative="1">
@@ -10791,7 +10733,7 @@
       <w:lvlText w:val="%2."/>
       <w:lvlJc w:val="left"/>
       <w:pPr>
-        <w:ind w:left="1789" w:hanging="360"/>
+        <w:ind w:left="1222" w:hanging="360"/>
       </w:pPr>
     </w:lvl>
     <w:lvl w:ilvl="2" w:tplc="0402001B" w:tentative="1">
@@ -10800,7 +10742,7 @@
       <w:lvlText w:val="%3."/>
       <w:lvlJc w:val="right"/>
       <w:pPr>
-        <w:ind w:left="2509" w:hanging="180"/>
+        <w:ind w:left="1942" w:hanging="180"/>
       </w:pPr>
     </w:lvl>
     <w:lvl w:ilvl="3" w:tplc="0402000F" w:tentative="1">
@@ -10809,7 +10751,7 @@
       <w:lvlText w:val="%4."/>
       <w:lvlJc w:val="left"/>
       <w:pPr>
-        <w:ind w:left="3229" w:hanging="360"/>
+        <w:ind w:left="2662" w:hanging="360"/>
       </w:pPr>
     </w:lvl>
     <w:lvl w:ilvl="4" w:tplc="04020019" w:tentative="1">
@@ -10818,7 +10760,7 @@
       <w:lvlText w:val="%5."/>
       <w:lvlJc w:val="left"/>
       <w:pPr>
-        <w:ind w:left="3949" w:hanging="360"/>
+        <w:ind w:left="3382" w:hanging="360"/>
       </w:pPr>
     </w:lvl>
     <w:lvl w:ilvl="5" w:tplc="0402001B" w:tentative="1">
@@ -10827,7 +10769,7 @@
       <w:lvlText w:val="%6."/>
       <w:lvlJc w:val="right"/>
       <w:pPr>
-        <w:ind w:left="4669" w:hanging="180"/>
+        <w:ind w:left="4102" w:hanging="180"/>
       </w:pPr>
     </w:lvl>
     <w:lvl w:ilvl="6" w:tplc="0402000F" w:tentative="1">
@@ -10836,7 +10778,7 @@
       <w:lvlText w:val="%7."/>
       <w:lvlJc w:val="left"/>
       <w:pPr>
-        <w:ind w:left="5389" w:hanging="360"/>
+        <w:ind w:left="4822" w:hanging="360"/>
       </w:pPr>
     </w:lvl>
     <w:lvl w:ilvl="7" w:tplc="04020019" w:tentative="1">
@@ -10845,7 +10787,7 @@
       <w:lvlText w:val="%8."/>
       <w:lvlJc w:val="left"/>
       <w:pPr>
-        <w:ind w:left="6109" w:hanging="360"/>
+        <w:ind w:left="5542" w:hanging="360"/>
       </w:pPr>
     </w:lvl>
     <w:lvl w:ilvl="8" w:tplc="0402001B" w:tentative="1">
@@ -10854,7 +10796,7 @@
       <w:lvlText w:val="%9."/>
       <w:lvlJc w:val="right"/>
       <w:pPr>
-        <w:ind w:left="6829" w:hanging="180"/>
+        <w:ind w:left="6262" w:hanging="180"/>
       </w:pPr>
     </w:lvl>
   </w:abstractNum>

</xml_diff>